<commit_message>
Alteração Especificação Casos de Uso
</commit_message>
<xml_diff>
--- a/Projeto Integrador - Especificacao de Casos de Uso.docx
+++ b/Projeto Integrador - Especificacao de Casos de Uso.docx
@@ -1958,16 +1958,7 @@
         <w:jc w:val="both"/>
       </w:pPr>
       <w:r>
-        <w:t xml:space="preserve">O sistema </w:t>
-      </w:r>
-      <w:r>
-        <w:t>BullkApp</w:t>
-      </w:r>
-      <w:r>
-        <w:t>, será desenvolvido com a finalidade de colaborar com</w:t>
-      </w:r>
-      <w:r>
-        <w:t xml:space="preserve"> os frequentadores de academias de musculação. Seu objetivo será proporcionar uma melhor experiência e praticidade para os alunos. O aplicativo terá duas formas de </w:t>
+        <w:t xml:space="preserve">O sistema BullkApp, será desenvolvido com a finalidade de colaborar com os frequentadores de academias de musculação. Seu objetivo será proporcionar uma melhor experiência e praticidade para os alunos. O aplicativo terá duas formas de </w:t>
       </w:r>
       <w:r>
         <w:t>abordagem</w:t>
@@ -1983,10 +1974,42 @@
         <w:t xml:space="preserve">Professor/Administrador, </w:t>
       </w:r>
       <w:r>
-        <w:t>que permitirá realizar as questões de cadastros (exercícios, aparelhos e treino) e a criação do perfil do</w:t>
+        <w:t>que permitirá realizar as questões de cadastros (exercícios, aparelhos e treino</w:t>
+      </w:r>
+      <w:r>
+        <w:t>s</w:t>
+      </w:r>
+      <w:r>
+        <w:t>) e a criação do perfil do</w:t>
       </w:r>
       <w:r>
         <w:t xml:space="preserve"> aluno. O outro tipo de usuário, será de fato, o Aluno. Este tipo terá a possibilidade consultar seu treino, mostrando quais são os exercícios e solicitar as suas avaliações anteriores.</w:t>
+      </w:r>
+    </w:p>
+    <w:p>
+      <w:pPr>
+        <w:ind w:firstLine="432"/>
+        <w:jc w:val="both"/>
+      </w:pPr>
+      <w:r>
+        <w:t xml:space="preserve">Um dos grandes problemas para muitas academias é a questão </w:t>
+      </w:r>
+      <w:r>
+        <w:t xml:space="preserve">da disponibilidade </w:t>
+      </w:r>
+      <w:r>
+        <w:t>dos aparelhos em horários de pico</w:t>
+      </w:r>
+      <w:r>
+        <w:t xml:space="preserve">. Para essa situação, o BullkApp terá a opção de mostrar aos usuários </w:t>
+      </w:r>
+      <w:proofErr w:type="gramStart"/>
+      <w:r>
+        <w:t>uma outra alternativa</w:t>
+      </w:r>
+      <w:proofErr w:type="gramEnd"/>
+      <w:r>
+        <w:t xml:space="preserve"> de exercício para fazer a substituição deste aparelho em uso, assim, não desperdiçando seu tempo na academia.</w:t>
       </w:r>
     </w:p>
     <w:p>
@@ -2320,24 +2343,18 @@
           </w:tcPr>
           <w:p>
             <w:pPr>
-              <w:rPr>
-                <w:bCs/>
-                <w:color w:val="000000" w:themeColor="text1"/>
-              </w:rPr>
-            </w:pPr>
-            <w:r>
-              <w:rPr>
-                <w:bCs/>
-                <w:color w:val="000000" w:themeColor="text1"/>
-              </w:rPr>
-              <w:t>Uma precondição é o estado do sistema e de seus arredores que é necessário para que o caso de uso possa ser iniciado</w:t>
-            </w:r>
-            <w:r>
-              <w:rPr>
-                <w:bCs/>
-                <w:color w:val="000000" w:themeColor="text1"/>
-              </w:rPr>
-              <w:t>, como por exemplo:</w:t>
+              <w:jc w:val="both"/>
+              <w:rPr>
+                <w:rFonts w:eastAsia="Arial" w:cs="Arial"/>
+                <w:lang w:eastAsia="pt-BR"/>
+              </w:rPr>
+            </w:pPr>
+            <w:r>
+              <w:rPr>
+                <w:rFonts w:eastAsia="Arial" w:cs="Arial"/>
+                <w:lang w:eastAsia="pt-BR"/>
+              </w:rPr>
+              <w:t>Para que possamos iniciar o fluxo deste caso de uso, o usuário a ser cadastrado precisa possuir e-mail e endereço válidos.</w:t>
             </w:r>
           </w:p>
           <w:p>
@@ -2349,24 +2366,10 @@
             </w:pPr>
             <w:r>
               <w:rPr>
-                <w:bCs/>
-                <w:color w:val="000000" w:themeColor="text1"/>
-              </w:rPr>
-              <w:t>Uma precondição para o caso de uso Retirar Dinheiro da máquin</w:t>
-            </w:r>
-            <w:r>
-              <w:rPr>
-                <w:bCs/>
-                <w:color w:val="000000" w:themeColor="text1"/>
-              </w:rPr>
-              <w:t>a</w:t>
-            </w:r>
-            <w:r>
-              <w:rPr>
-                <w:bCs/>
-                <w:color w:val="000000" w:themeColor="text1"/>
-              </w:rPr>
-              <w:t>: O cliente ter um cartão pessoal que caiba no leitor de cartão, ter sido emitido um número PIN e estar registrado no sistema bancário.</w:t>
+                <w:rFonts w:eastAsia="Arial" w:cs="Arial"/>
+                <w:lang w:eastAsia="pt-BR"/>
+              </w:rPr>
+              <w:t>Caso contrário, o fluxo do caso de uso será interrompido.</w:t>
             </w:r>
           </w:p>
         </w:tc>
@@ -2559,6 +2562,7 @@
               <w:jc w:val="center"/>
             </w:pPr>
             <w:r>
+              <w:lastRenderedPageBreak/>
               <w:t>3</w:t>
             </w:r>
           </w:p>
@@ -2638,7 +2642,6 @@
                 <w:b/>
                 <w:color w:val="FFFFFF" w:themeColor="background1"/>
               </w:rPr>
-              <w:lastRenderedPageBreak/>
               <w:t>Nº</w:t>
             </w:r>
           </w:p>
@@ -3679,6 +3682,7 @@
       </w:pPr>
       <w:bookmarkStart w:id="8" w:name="_Toc132044151"/>
       <w:r>
+        <w:lastRenderedPageBreak/>
         <w:t>Regras de Negócios</w:t>
       </w:r>
       <w:bookmarkEnd w:id="8"/>
@@ -3744,7 +3748,6 @@
                 <w:b/>
                 <w:color w:val="FFFFFF" w:themeColor="background1"/>
               </w:rPr>
-              <w:lastRenderedPageBreak/>
               <w:t>Nº</w:t>
             </w:r>
           </w:p>
@@ -4989,7 +4992,7 @@
               <w:rPr>
                 <w:rFonts w:cs="Arial"/>
               </w:rPr>
-              <w:t>(Nome do elaborador)</w:t>
+              <w:t>Leonardo Almeida</w:t>
             </w:r>
           </w:p>
         </w:tc>
@@ -5159,7 +5162,7 @@
               <w:rPr>
                 <w:rFonts w:cs="Arial"/>
               </w:rPr>
-              <w:t>(Nome do elaborador)</w:t>
+              <w:t>Matheus Pereira</w:t>
             </w:r>
           </w:p>
         </w:tc>
@@ -5344,7 +5347,7 @@
               <w:rPr>
                 <w:rFonts w:cs="Arial"/>
               </w:rPr>
-              <w:t>(Nome do elaborador)</w:t>
+              <w:t>Leonardo Almeida</w:t>
             </w:r>
           </w:p>
         </w:tc>
@@ -5514,7 +5517,7 @@
               <w:rPr>
                 <w:rFonts w:cs="Arial"/>
               </w:rPr>
-              <w:t>(Nome do elaborador)</w:t>
+              <w:t>Matheus Pereira</w:t>
             </w:r>
           </w:p>
         </w:tc>
@@ -5579,7 +5582,6 @@
                 <w:rFonts w:cs="Arial"/>
                 <w:b/>
               </w:rPr>
-              <w:lastRenderedPageBreak/>
               <w:t>(Cargo e setor do elaborador)</w:t>
             </w:r>
           </w:p>
@@ -7689,7 +7691,6 @@
   <w:style w:type="character" w:default="1" w:styleId="Fontepargpadro">
     <w:name w:val="Default Paragraph Font"/>
     <w:uiPriority w:val="1"/>
-    <w:semiHidden/>
     <w:unhideWhenUsed/>
   </w:style>
   <w:style w:type="table" w:default="1" w:styleId="Tabelanormal">

</xml_diff>

<commit_message>
Criação do Diagrama de Caso de Uso; Modificação do Documento de Caso de Uso
</commit_message>
<xml_diff>
--- a/Projeto Integrador - Especificacao de Casos de Uso.docx
+++ b/Projeto Integrador - Especificacao de Casos de Uso.docx
@@ -2003,11 +2003,9 @@
       <w:r>
         <w:t xml:space="preserve">. Para essa situação, o BullkApp terá a opção de mostrar aos usuários </w:t>
       </w:r>
-      <w:proofErr w:type="gramStart"/>
       <w:r>
-        <w:t>uma outra alternativa</w:t>
+        <w:t>uma alternativa</w:t>
       </w:r>
-      <w:proofErr w:type="gramEnd"/>
       <w:r>
         <w:t xml:space="preserve"> de exercício para fazer a substituição deste aparelho em uso, assim, não desperdiçando seu tempo na academia.</w:t>
       </w:r>
@@ -2033,7 +2031,50 @@
         <w:ind w:left="432"/>
       </w:pPr>
       <w:r>
-        <w:t>Aqui deve-se colar o diagrama completo de casos de uso.</w:t>
+        <w:rPr>
+          <w:noProof/>
+        </w:rPr>
+        <w:drawing>
+          <wp:inline distT="0" distB="0" distL="0" distR="0" wp14:anchorId="4270C1A2" wp14:editId="01E04E1C">
+            <wp:extent cx="4390837" cy="3945988"/>
+            <wp:effectExtent l="0" t="0" r="0" b="0"/>
+            <wp:docPr id="1" name="Imagem 1" descr="Diagrama, Esquemático&#10;&#10;Descrição gerada automaticamente"/>
+            <wp:cNvGraphicFramePr>
+              <a:graphicFrameLocks xmlns:a="http://schemas.openxmlformats.org/drawingml/2006/main" noChangeAspect="1"/>
+            </wp:cNvGraphicFramePr>
+            <a:graphic xmlns:a="http://schemas.openxmlformats.org/drawingml/2006/main">
+              <a:graphicData uri="http://schemas.openxmlformats.org/drawingml/2006/picture">
+                <pic:pic xmlns:pic="http://schemas.openxmlformats.org/drawingml/2006/picture">
+                  <pic:nvPicPr>
+                    <pic:cNvPr id="1" name="Imagem 1" descr="Diagrama, Esquemático&#10;&#10;Descrição gerada automaticamente"/>
+                    <pic:cNvPicPr/>
+                  </pic:nvPicPr>
+                  <pic:blipFill>
+                    <a:blip r:embed="rId8">
+                      <a:extLst>
+                        <a:ext uri="{28A0092B-C50C-407E-A947-70E740481C1C}">
+                          <a14:useLocalDpi xmlns:a14="http://schemas.microsoft.com/office/drawing/2010/main" val="0"/>
+                        </a:ext>
+                      </a:extLst>
+                    </a:blip>
+                    <a:stretch>
+                      <a:fillRect/>
+                    </a:stretch>
+                  </pic:blipFill>
+                  <pic:spPr>
+                    <a:xfrm>
+                      <a:off x="0" y="0"/>
+                      <a:ext cx="4396417" cy="3951002"/>
+                    </a:xfrm>
+                    <a:prstGeom prst="rect">
+                      <a:avLst/>
+                    </a:prstGeom>
+                  </pic:spPr>
+                </pic:pic>
+              </a:graphicData>
+            </a:graphic>
+          </wp:inline>
+        </w:drawing>
       </w:r>
     </w:p>
     <w:p>
@@ -2043,10 +2084,16 @@
     </w:p>
     <w:p>
       <w:pPr>
+        <w:ind w:left="432"/>
+      </w:pPr>
+    </w:p>
+    <w:p>
+      <w:pPr>
         <w:pStyle w:val="Ttulo1"/>
       </w:pPr>
       <w:bookmarkStart w:id="3" w:name="_Toc132044146"/>
       <w:r>
+        <w:lastRenderedPageBreak/>
         <w:t>ATORES</w:t>
       </w:r>
       <w:bookmarkEnd w:id="3"/>
@@ -2058,8 +2105,8 @@
         <w:tblLook w:val="04A0" w:firstRow="1" w:lastRow="0" w:firstColumn="1" w:lastColumn="0" w:noHBand="0" w:noVBand="1"/>
       </w:tblPr>
       <w:tblGrid>
-        <w:gridCol w:w="1134"/>
-        <w:gridCol w:w="9067"/>
+        <w:gridCol w:w="2576"/>
+        <w:gridCol w:w="7625"/>
       </w:tblGrid>
       <w:tr>
         <w:trPr>
@@ -2190,6 +2237,33 @@
             <w:pPr>
               <w:jc w:val="center"/>
             </w:pPr>
+            <w:r>
+              <w:t>Professor/Administrador</w:t>
+            </w:r>
+          </w:p>
+        </w:tc>
+        <w:tc>
+          <w:tcPr>
+            <w:tcW w:w="9067" w:type="dxa"/>
+          </w:tcPr>
+          <w:p/>
+        </w:tc>
+      </w:tr>
+      <w:tr>
+        <w:trPr>
+          <w:trHeight w:val="340"/>
+        </w:trPr>
+        <w:tc>
+          <w:tcPr>
+            <w:tcW w:w="1134" w:type="dxa"/>
+          </w:tcPr>
+          <w:p>
+            <w:pPr>
+              <w:jc w:val="center"/>
+            </w:pPr>
+            <w:r>
+              <w:t>Aluno</w:t>
+            </w:r>
           </w:p>
         </w:tc>
         <w:tc>
@@ -2354,7 +2428,28 @@
                 <w:rFonts w:eastAsia="Arial" w:cs="Arial"/>
                 <w:lang w:eastAsia="pt-BR"/>
               </w:rPr>
-              <w:t>Para que possamos iniciar o fluxo deste caso de uso, o usuário a ser cadastrado precisa possuir e-mail e endereço válidos.</w:t>
+              <w:t xml:space="preserve">Para que possamos iniciar o fluxo deste caso de uso, o usuário a ser cadastrado </w:t>
+            </w:r>
+            <w:r>
+              <w:rPr>
+                <w:rFonts w:eastAsia="Arial" w:cs="Arial"/>
+                <w:lang w:eastAsia="pt-BR"/>
+              </w:rPr>
+              <w:t xml:space="preserve">não pode possuir conta e </w:t>
+            </w:r>
+            <w:r>
+              <w:rPr>
+                <w:rFonts w:eastAsia="Arial" w:cs="Arial"/>
+                <w:lang w:eastAsia="pt-BR"/>
+              </w:rPr>
+              <w:t xml:space="preserve">precisa possuir </w:t>
+            </w:r>
+            <w:r>
+              <w:rPr>
+                <w:rFonts w:eastAsia="Arial" w:cs="Arial"/>
+                <w:lang w:eastAsia="pt-BR"/>
+              </w:rPr>
+              <w:t>as informações para cadastro (nome, telefone, e-mail e endereço) válidas.</w:t>
             </w:r>
           </w:p>
           <w:p>
@@ -2492,12 +2587,49 @@
           </w:tcPr>
           <w:p>
             <w:r>
-              <w:t>EV relata eventos que tem como origem o ator Ex:</w:t>
-            </w:r>
-          </w:p>
-          <w:p>
-            <w:r>
-              <w:t>O Ator acessa o menu “Cadastros &gt; Produtos”</w:t>
+              <w:t xml:space="preserve">O </w:t>
+            </w:r>
+            <w:r>
+              <w:t>Administrador</w:t>
+            </w:r>
+            <w:r>
+              <w:t xml:space="preserve"> acessa o menu “</w:t>
+            </w:r>
+            <w:r>
+              <w:t>Manutenção Usuários</w:t>
+            </w:r>
+            <w:r>
+              <w:t xml:space="preserve"> &gt; </w:t>
+            </w:r>
+            <w:r>
+              <w:t>Usuários</w:t>
+            </w:r>
+            <w:r>
+              <w:t>”</w:t>
+            </w:r>
+            <w:r>
+              <w:t xml:space="preserve"> </w:t>
+            </w:r>
+            <w:r>
+              <w:rPr>
+                <w:b/>
+                <w:bCs/>
+              </w:rPr>
+              <w:t>[</w:t>
+            </w:r>
+            <w:r>
+              <w:rPr>
+                <w:b/>
+                <w:bCs/>
+              </w:rPr>
+              <w:t>IMG-XX</w:t>
+            </w:r>
+            <w:r>
+              <w:rPr>
+                <w:b/>
+                <w:bCs/>
+              </w:rPr>
+              <w:t>]</w:t>
             </w:r>
           </w:p>
         </w:tc>
@@ -2538,13 +2670,61 @@
             <w:gridSpan w:val="2"/>
           </w:tcPr>
           <w:p>
-            <w:r>
-              <w:t>RS se refere a resposta do sistema para o evento acima. Ex:</w:t>
-            </w:r>
-          </w:p>
-          <w:p>
-            <w:r>
-              <w:t>O Sistema exibe a tela de Cadastro de Produtos filtrando os itens conforme [RN-001]</w:t>
+            <w:pPr>
+              <w:tabs>
+                <w:tab w:val="center" w:pos="4425"/>
+              </w:tabs>
+            </w:pPr>
+            <w:r>
+              <w:t>O Sistema exibe a tela de</w:t>
+            </w:r>
+            <w:r>
+              <w:t xml:space="preserve"> </w:t>
+            </w:r>
+            <w:r>
+              <w:rPr>
+                <w:i/>
+                <w:iCs/>
+              </w:rPr>
+              <w:t>“</w:t>
+            </w:r>
+            <w:r>
+              <w:rPr>
+                <w:i/>
+                <w:iCs/>
+              </w:rPr>
+              <w:t>Usuários</w:t>
+            </w:r>
+            <w:r>
+              <w:rPr>
+                <w:i/>
+                <w:iCs/>
+              </w:rPr>
+              <w:t>”</w:t>
+            </w:r>
+            <w:r>
+              <w:t xml:space="preserve"> </w:t>
+            </w:r>
+            <w:r>
+              <w:rPr>
+                <w:b/>
+                <w:bCs/>
+              </w:rPr>
+              <w:t>[</w:t>
+            </w:r>
+            <w:r>
+              <w:rPr>
+                <w:b/>
+                <w:bCs/>
+              </w:rPr>
+              <w:t>IMG-XX</w:t>
+            </w:r>
+            <w:r>
+              <w:rPr>
+                <w:b/>
+                <w:bCs/>
+              </w:rPr>
+              <w:t>]</w:t>
             </w:r>
           </w:p>
         </w:tc>
@@ -2562,7 +2742,6 @@
               <w:jc w:val="center"/>
             </w:pPr>
             <w:r>
-              <w:lastRenderedPageBreak/>
               <w:t>3</w:t>
             </w:r>
           </w:p>
@@ -2587,7 +2766,420 @@
           </w:tcPr>
           <w:p>
             <w:r>
-              <w:t>..........</w:t>
+              <w:t>O Administrador escolhe o Botão “</w:t>
+            </w:r>
+            <w:r>
+              <w:rPr>
+                <w:i/>
+                <w:iCs/>
+              </w:rPr>
+              <w:t xml:space="preserve">Adicionar Novo Usuário” </w:t>
+            </w:r>
+            <w:r>
+              <w:rPr>
+                <w:b/>
+                <w:bCs/>
+              </w:rPr>
+              <w:t>[</w:t>
+            </w:r>
+            <w:r>
+              <w:rPr>
+                <w:b/>
+                <w:bCs/>
+              </w:rPr>
+              <w:t>IMG-XX</w:t>
+            </w:r>
+            <w:r>
+              <w:rPr>
+                <w:b/>
+                <w:bCs/>
+              </w:rPr>
+              <w:t>]</w:t>
+            </w:r>
+          </w:p>
+        </w:tc>
+      </w:tr>
+      <w:tr>
+        <w:trPr>
+          <w:trHeight w:val="340"/>
+        </w:trPr>
+        <w:tc>
+          <w:tcPr>
+            <w:tcW w:w="567" w:type="dxa"/>
+          </w:tcPr>
+          <w:p>
+            <w:pPr>
+              <w:jc w:val="center"/>
+            </w:pPr>
+            <w:r>
+              <w:t>4</w:t>
+            </w:r>
+          </w:p>
+        </w:tc>
+        <w:tc>
+          <w:tcPr>
+            <w:tcW w:w="567" w:type="dxa"/>
+          </w:tcPr>
+          <w:p>
+            <w:pPr>
+              <w:jc w:val="center"/>
+            </w:pPr>
+            <w:r>
+              <w:t>RS</w:t>
+            </w:r>
+          </w:p>
+        </w:tc>
+        <w:tc>
+          <w:tcPr>
+            <w:tcW w:w="9067" w:type="dxa"/>
+            <w:gridSpan w:val="2"/>
+          </w:tcPr>
+          <w:p>
+            <w:pPr>
+              <w:rPr>
+                <w:b/>
+                <w:bCs/>
+                <w:i/>
+                <w:iCs/>
+              </w:rPr>
+            </w:pPr>
+            <w:r>
+              <w:t xml:space="preserve">O Sistema exibe a tela de “Cadastrar Usuário” </w:t>
+            </w:r>
+            <w:r>
+              <w:rPr>
+                <w:b/>
+                <w:bCs/>
+              </w:rPr>
+              <w:t>[</w:t>
+            </w:r>
+            <w:r>
+              <w:rPr>
+                <w:b/>
+                <w:bCs/>
+              </w:rPr>
+              <w:t>IMG-XX</w:t>
+            </w:r>
+            <w:r>
+              <w:rPr>
+                <w:b/>
+                <w:bCs/>
+              </w:rPr>
+              <w:t>]</w:t>
+            </w:r>
+            <w:r>
+              <w:rPr>
+                <w:b/>
+                <w:bCs/>
+              </w:rPr>
+              <w:t xml:space="preserve"> </w:t>
+            </w:r>
+            <w:r>
+              <w:t xml:space="preserve">possibilitando </w:t>
+            </w:r>
+            <w:r>
+              <w:t>que o usuário</w:t>
+            </w:r>
+            <w:r>
+              <w:rPr>
+                <w:b/>
+              </w:rPr>
+              <w:t xml:space="preserve"> </w:t>
+            </w:r>
+            <w:r>
+              <w:t>modifique os campos:</w:t>
+            </w:r>
+            <w:r>
+              <w:t xml:space="preserve"> </w:t>
+            </w:r>
+            <w:r>
+              <w:rPr>
+                <w:b/>
+                <w:bCs/>
+                <w:i/>
+                <w:iCs/>
+              </w:rPr>
+              <w:t>Nome</w:t>
+            </w:r>
+            <w:r>
+              <w:rPr>
+                <w:b/>
+                <w:bCs/>
+                <w:i/>
+                <w:iCs/>
+              </w:rPr>
+              <w:t>, Sexo, Celular, E-mail, Tipo Usuário, Logradouro, Número, Bairro, Complemento e CEP</w:t>
+            </w:r>
+            <w:r>
+              <w:rPr>
+                <w:b/>
+                <w:bCs/>
+                <w:i/>
+                <w:iCs/>
+              </w:rPr>
+              <w:t xml:space="preserve"> </w:t>
+            </w:r>
+            <w:r>
+              <w:rPr>
+                <w:b/>
+              </w:rPr>
+              <w:t>[RN-</w:t>
+            </w:r>
+            <w:r>
+              <w:rPr>
+                <w:b/>
+              </w:rPr>
+              <w:t>XXX</w:t>
+            </w:r>
+            <w:r>
+              <w:rPr>
+                <w:b/>
+              </w:rPr>
+              <w:t>]</w:t>
+            </w:r>
+          </w:p>
+        </w:tc>
+      </w:tr>
+      <w:tr>
+        <w:trPr>
+          <w:trHeight w:val="340"/>
+        </w:trPr>
+        <w:tc>
+          <w:tcPr>
+            <w:tcW w:w="567" w:type="dxa"/>
+          </w:tcPr>
+          <w:p>
+            <w:pPr>
+              <w:jc w:val="center"/>
+            </w:pPr>
+            <w:r>
+              <w:t>5</w:t>
+            </w:r>
+          </w:p>
+        </w:tc>
+        <w:tc>
+          <w:tcPr>
+            <w:tcW w:w="567" w:type="dxa"/>
+          </w:tcPr>
+          <w:p>
+            <w:pPr>
+              <w:jc w:val="center"/>
+            </w:pPr>
+            <w:r>
+              <w:t>EV</w:t>
+            </w:r>
+          </w:p>
+        </w:tc>
+        <w:tc>
+          <w:tcPr>
+            <w:tcW w:w="9067" w:type="dxa"/>
+            <w:gridSpan w:val="2"/>
+          </w:tcPr>
+          <w:p>
+            <w:pPr>
+              <w:rPr>
+                <w:b/>
+                <w:bCs/>
+                <w:i/>
+                <w:iCs/>
+              </w:rPr>
+            </w:pPr>
+            <w:r>
+              <w:t xml:space="preserve">Após o preenchimento dos campos o </w:t>
+            </w:r>
+            <w:r>
+              <w:t>Administrador</w:t>
+            </w:r>
+            <w:r>
+              <w:t xml:space="preserve"> terá que clicar no botão sinalizado na cor </w:t>
+            </w:r>
+            <w:r>
+              <w:rPr>
+                <w:b/>
+                <w:bCs/>
+                <w:i/>
+                <w:iCs/>
+              </w:rPr>
+              <w:t>verde</w:t>
+            </w:r>
+            <w:r>
+              <w:rPr>
+                <w:b/>
+                <w:bCs/>
+                <w:i/>
+                <w:iCs/>
+              </w:rPr>
+              <w:t xml:space="preserve">, </w:t>
+            </w:r>
+            <w:r>
+              <w:rPr>
+                <w:i/>
+                <w:iCs/>
+              </w:rPr>
+              <w:t>escrito “</w:t>
+            </w:r>
+            <w:r>
+              <w:rPr>
+                <w:b/>
+                <w:bCs/>
+                <w:i/>
+                <w:iCs/>
+              </w:rPr>
+              <w:t xml:space="preserve">Salvar” </w:t>
+            </w:r>
+            <w:r>
+              <w:rPr>
+                <w:b/>
+              </w:rPr>
+              <w:t>[RN-</w:t>
+            </w:r>
+            <w:r>
+              <w:rPr>
+                <w:b/>
+              </w:rPr>
+              <w:t>XXX</w:t>
+            </w:r>
+            <w:r>
+              <w:rPr>
+                <w:b/>
+              </w:rPr>
+              <w:t>]</w:t>
+            </w:r>
+            <w:r>
+              <w:rPr>
+                <w:b/>
+                <w:bCs/>
+              </w:rPr>
+              <w:t xml:space="preserve"> </w:t>
+            </w:r>
+            <w:r>
+              <w:rPr>
+                <w:b/>
+                <w:bCs/>
+              </w:rPr>
+              <w:t>[IMG-XX]</w:t>
+            </w:r>
+          </w:p>
+        </w:tc>
+      </w:tr>
+      <w:tr>
+        <w:trPr>
+          <w:trHeight w:val="340"/>
+        </w:trPr>
+        <w:tc>
+          <w:tcPr>
+            <w:tcW w:w="567" w:type="dxa"/>
+          </w:tcPr>
+          <w:p>
+            <w:pPr>
+              <w:jc w:val="center"/>
+            </w:pPr>
+            <w:r>
+              <w:t>6</w:t>
+            </w:r>
+          </w:p>
+        </w:tc>
+        <w:tc>
+          <w:tcPr>
+            <w:tcW w:w="567" w:type="dxa"/>
+          </w:tcPr>
+          <w:p>
+            <w:pPr>
+              <w:jc w:val="center"/>
+            </w:pPr>
+            <w:r>
+              <w:t>RS</w:t>
+            </w:r>
+          </w:p>
+        </w:tc>
+        <w:tc>
+          <w:tcPr>
+            <w:tcW w:w="9067" w:type="dxa"/>
+            <w:gridSpan w:val="2"/>
+          </w:tcPr>
+          <w:p>
+            <w:r>
+              <w:t xml:space="preserve">O sistema gravará os dados na tabela </w:t>
+            </w:r>
+            <w:r>
+              <w:rPr>
+                <w:b/>
+                <w:bCs/>
+                <w:i/>
+              </w:rPr>
+              <w:t>#</w:t>
+            </w:r>
+            <w:r>
+              <w:rPr>
+                <w:b/>
+                <w:bCs/>
+                <w:i/>
+              </w:rPr>
+              <w:t>NOME_TABELA</w:t>
+            </w:r>
+            <w:r>
+              <w:rPr>
+                <w:b/>
+                <w:bCs/>
+                <w:i/>
+              </w:rPr>
+              <w:t>#</w:t>
+            </w:r>
+            <w:r>
+              <w:rPr>
+                <w:i/>
+              </w:rPr>
+              <w:t>,</w:t>
+            </w:r>
+            <w:r>
+              <w:t xml:space="preserve"> apresentará a mensagem </w:t>
+            </w:r>
+            <w:r>
+              <w:rPr>
+                <w:b/>
+                <w:bCs/>
+              </w:rPr>
+              <w:t>[MSG-</w:t>
+            </w:r>
+            <w:r>
+              <w:rPr>
+                <w:b/>
+                <w:bCs/>
+              </w:rPr>
+              <w:t>XX</w:t>
+            </w:r>
+            <w:r>
+              <w:rPr>
+                <w:b/>
+                <w:bCs/>
+              </w:rPr>
+              <w:t>]</w:t>
+            </w:r>
+            <w:r>
+              <w:rPr>
+                <w:b/>
+              </w:rPr>
+              <w:t xml:space="preserve"> </w:t>
+            </w:r>
+            <w:r>
+              <w:t xml:space="preserve">e retornará para a tela de </w:t>
+            </w:r>
+            <w:r>
+              <w:rPr>
+                <w:i/>
+                <w:iCs/>
+              </w:rPr>
+              <w:t>“Usuários”</w:t>
+            </w:r>
+            <w:r>
+              <w:t xml:space="preserve"> </w:t>
+            </w:r>
+            <w:r>
+              <w:rPr>
+                <w:b/>
+                <w:bCs/>
+              </w:rPr>
+              <w:t>[IMG-XX]</w:t>
             </w:r>
           </w:p>
         </w:tc>
@@ -2838,6 +3430,7 @@
                 <w:b/>
                 <w:color w:val="FFFFFF" w:themeColor="background1"/>
               </w:rPr>
+              <w:lastRenderedPageBreak/>
               <w:t xml:space="preserve">Fluxo </w:t>
             </w:r>
             <w:r>
@@ -3682,7 +4275,6 @@
       </w:pPr>
       <w:bookmarkStart w:id="8" w:name="_Toc132044151"/>
       <w:r>
-        <w:lastRenderedPageBreak/>
         <w:t>Regras de Negócios</w:t>
       </w:r>
       <w:bookmarkEnd w:id="8"/>
@@ -3834,15 +4426,7 @@
           </w:tcPr>
           <w:p>
             <w:r>
-              <w:t xml:space="preserve">A operação só pode </w:t>
-            </w:r>
-            <w:proofErr w:type="gramStart"/>
-            <w:r>
-              <w:t>ser Realizada</w:t>
-            </w:r>
-            <w:proofErr w:type="gramEnd"/>
-            <w:r>
-              <w:t xml:space="preserve"> por usuários que possuam a permissão.</w:t>
+              <w:t>A operação só pode ser Realizada por usuários que possuam a permissão.</w:t>
             </w:r>
           </w:p>
           <w:p>
@@ -3880,12 +4464,10 @@
               <w:t xml:space="preserve">O </w:t>
             </w:r>
             <w:proofErr w:type="spellStart"/>
-            <w:proofErr w:type="gramStart"/>
             <w:r>
               <w:t>calculo</w:t>
             </w:r>
             <w:proofErr w:type="spellEnd"/>
-            <w:proofErr w:type="gramEnd"/>
             <w:r>
               <w:t xml:space="preserve"> de imposto será realizado da seguinte forma:</w:t>
             </w:r>
@@ -5645,8 +6227,8 @@
       </w:pPr>
     </w:p>
     <w:sectPr>
-      <w:headerReference w:type="default" r:id="rId8"/>
-      <w:footerReference w:type="default" r:id="rId9"/>
+      <w:headerReference w:type="default" r:id="rId9"/>
+      <w:footerReference w:type="default" r:id="rId10"/>
       <w:pgSz w:w="11906" w:h="16838"/>
       <w:pgMar w:top="1417" w:right="849" w:bottom="1417" w:left="851" w:header="567" w:footer="567" w:gutter="0"/>
       <w:cols w:space="708"/>
@@ -7691,6 +8273,7 @@
   <w:style w:type="character" w:default="1" w:styleId="Fontepargpadro">
     <w:name w:val="Default Paragraph Font"/>
     <w:uiPriority w:val="1"/>
+    <w:semiHidden/>
     <w:unhideWhenUsed/>
   </w:style>
   <w:style w:type="table" w:default="1" w:styleId="Tabelanormal">

</xml_diff>

<commit_message>
Mudanças Documento Caso de Uso
</commit_message>
<xml_diff>
--- a/Projeto Integrador - Especificacao de Casos de Uso.docx
+++ b/Projeto Integrador - Especificacao de Casos de Uso.docx
@@ -7031,6 +7031,7 @@
       </w:tr>
     </w:tbl>
     <w:p/>
+    <w:p/>
     <w:p>
       <w:pPr>
         <w:pStyle w:val="Ttulo3"/>
@@ -7039,7 +7040,10 @@
         <w:t>Fluxo Alternativo:</w:t>
       </w:r>
       <w:r>
-        <w:t xml:space="preserve"> Alterar Usuário</w:t>
+        <w:t xml:space="preserve"> Alterar </w:t>
+      </w:r>
+      <w:r>
+        <w:t>Avaliação</w:t>
       </w:r>
     </w:p>
     <w:p/>
@@ -7164,6 +7168,9 @@
             <w:pPr>
               <w:jc w:val="center"/>
             </w:pPr>
+            <w:r>
+              <w:t>1</w:t>
+            </w:r>
           </w:p>
         </w:tc>
         <w:tc>
@@ -7174,13 +7181,47 @@
             <w:pPr>
               <w:jc w:val="center"/>
             </w:pPr>
+            <w:r>
+              <w:t>EV</w:t>
+            </w:r>
           </w:p>
         </w:tc>
         <w:tc>
           <w:tcPr>
             <w:tcW w:w="9067" w:type="dxa"/>
           </w:tcPr>
-          <w:p/>
+          <w:p>
+            <w:r>
+              <w:t xml:space="preserve">O </w:t>
+            </w:r>
+            <w:r>
+              <w:t>Administrador clica no botão correspondente a</w:t>
+            </w:r>
+            <w:r>
+              <w:t xml:space="preserve"> avaliação</w:t>
+            </w:r>
+            <w:r>
+              <w:t xml:space="preserve"> </w:t>
+            </w:r>
+            <w:r>
+              <w:rPr>
+                <w:b/>
+              </w:rPr>
+              <w:t>[IMG-</w:t>
+            </w:r>
+            <w:r>
+              <w:rPr>
+                <w:b/>
+              </w:rPr>
+              <w:t>XX</w:t>
+            </w:r>
+            <w:r>
+              <w:rPr>
+                <w:b/>
+              </w:rPr>
+              <w:t>]</w:t>
+            </w:r>
+          </w:p>
         </w:tc>
       </w:tr>
       <w:tr>
@@ -7195,6 +7236,9 @@
             <w:pPr>
               <w:jc w:val="center"/>
             </w:pPr>
+            <w:r>
+              <w:t>2</w:t>
+            </w:r>
           </w:p>
         </w:tc>
         <w:tc>
@@ -7205,13 +7249,71 @@
             <w:pPr>
               <w:jc w:val="center"/>
             </w:pPr>
+            <w:r>
+              <w:t>RS</w:t>
+            </w:r>
           </w:p>
         </w:tc>
         <w:tc>
           <w:tcPr>
             <w:tcW w:w="9067" w:type="dxa"/>
           </w:tcPr>
-          <w:p/>
+          <w:p>
+            <w:r>
+              <w:t>O Sistema Exibe a tela de</w:t>
+            </w:r>
+            <w:r>
+              <w:t xml:space="preserve"> “</w:t>
+            </w:r>
+            <w:r>
+              <w:rPr>
+                <w:i/>
+                <w:iCs/>
+              </w:rPr>
+              <w:t xml:space="preserve">Alterar </w:t>
+            </w:r>
+            <w:r>
+              <w:rPr>
+                <w:i/>
+                <w:iCs/>
+              </w:rPr>
+              <w:t>Avaliação</w:t>
+            </w:r>
+            <w:r>
+              <w:rPr>
+                <w:i/>
+                <w:iCs/>
+              </w:rPr>
+              <w:t>”</w:t>
+            </w:r>
+            <w:r>
+              <w:t>.</w:t>
+            </w:r>
+            <w:r>
+              <w:rPr>
+                <w:b/>
+              </w:rPr>
+              <w:t xml:space="preserve"> </w:t>
+            </w:r>
+            <w:r>
+              <w:rPr>
+                <w:b/>
+              </w:rPr>
+              <w:t>[IMG-</w:t>
+            </w:r>
+            <w:r>
+              <w:rPr>
+                <w:b/>
+              </w:rPr>
+              <w:t>XX</w:t>
+            </w:r>
+            <w:r>
+              <w:rPr>
+                <w:b/>
+              </w:rPr>
+              <w:t>]</w:t>
+            </w:r>
+          </w:p>
         </w:tc>
       </w:tr>
       <w:tr>
@@ -7226,6 +7328,10 @@
             <w:pPr>
               <w:jc w:val="center"/>
             </w:pPr>
+            <w:r>
+              <w:lastRenderedPageBreak/>
+              <w:t>3</w:t>
+            </w:r>
           </w:p>
         </w:tc>
         <w:tc>
@@ -7236,13 +7342,92 @@
             <w:pPr>
               <w:jc w:val="center"/>
             </w:pPr>
+            <w:r>
+              <w:t>EV</w:t>
+            </w:r>
           </w:p>
         </w:tc>
         <w:tc>
           <w:tcPr>
             <w:tcW w:w="9067" w:type="dxa"/>
           </w:tcPr>
-          <w:p/>
+          <w:p>
+            <w:r>
+              <w:t xml:space="preserve">O Administrador poderá alterar os campos: </w:t>
+            </w:r>
+            <w:r>
+              <w:rPr>
+                <w:b/>
+                <w:bCs/>
+              </w:rPr>
+              <w:t>Descrição, Observação e Arquivo Avaliação,</w:t>
+            </w:r>
+            <w:r>
+              <w:t xml:space="preserve"> </w:t>
+            </w:r>
+            <w:r>
+              <w:t xml:space="preserve">após alterá-los o Administrador terá que clicar no botão sinalizado na cor </w:t>
+            </w:r>
+            <w:r>
+              <w:rPr>
+                <w:b/>
+                <w:bCs/>
+                <w:i/>
+                <w:iCs/>
+              </w:rPr>
+              <w:t>verde</w:t>
+            </w:r>
+            <w:r>
+              <w:rPr>
+                <w:b/>
+                <w:bCs/>
+                <w:i/>
+                <w:iCs/>
+              </w:rPr>
+              <w:t xml:space="preserve">, </w:t>
+            </w:r>
+            <w:r>
+              <w:rPr>
+                <w:i/>
+                <w:iCs/>
+              </w:rPr>
+              <w:t>escrito “</w:t>
+            </w:r>
+            <w:r>
+              <w:rPr>
+                <w:b/>
+                <w:bCs/>
+                <w:i/>
+                <w:iCs/>
+              </w:rPr>
+              <w:t xml:space="preserve">Salvar” </w:t>
+            </w:r>
+            <w:r>
+              <w:rPr>
+                <w:b/>
+              </w:rPr>
+              <w:t>[RN-</w:t>
+            </w:r>
+            <w:r>
+              <w:rPr>
+                <w:b/>
+              </w:rPr>
+              <w:t>XXX</w:t>
+            </w:r>
+            <w:r>
+              <w:rPr>
+                <w:b/>
+              </w:rPr>
+              <w:t>]</w:t>
+            </w:r>
+            <w:r>
+              <w:rPr>
+                <w:b/>
+                <w:bCs/>
+              </w:rPr>
+              <w:t xml:space="preserve"> [IMG-XX]</w:t>
+            </w:r>
+          </w:p>
         </w:tc>
       </w:tr>
       <w:tr>
@@ -7257,6 +7442,9 @@
             <w:pPr>
               <w:jc w:val="center"/>
             </w:pPr>
+            <w:r>
+              <w:t>4</w:t>
+            </w:r>
           </w:p>
         </w:tc>
         <w:tc>
@@ -7267,13 +7455,100 @@
             <w:pPr>
               <w:jc w:val="center"/>
             </w:pPr>
+            <w:r>
+              <w:t>RS</w:t>
+            </w:r>
           </w:p>
         </w:tc>
         <w:tc>
           <w:tcPr>
             <w:tcW w:w="9067" w:type="dxa"/>
           </w:tcPr>
-          <w:p/>
+          <w:p>
+            <w:r>
+              <w:t xml:space="preserve">O sistema gravará os dados na tabela </w:t>
+            </w:r>
+            <w:r>
+              <w:rPr>
+                <w:b/>
+                <w:bCs/>
+                <w:i/>
+              </w:rPr>
+              <w:t>#</w:t>
+            </w:r>
+            <w:r>
+              <w:rPr>
+                <w:b/>
+                <w:bCs/>
+                <w:i/>
+              </w:rPr>
+              <w:t>NOME_TABELA</w:t>
+            </w:r>
+            <w:r>
+              <w:rPr>
+                <w:b/>
+                <w:bCs/>
+                <w:i/>
+              </w:rPr>
+              <w:t>#</w:t>
+            </w:r>
+            <w:r>
+              <w:rPr>
+                <w:i/>
+              </w:rPr>
+              <w:t>,</w:t>
+            </w:r>
+            <w:r>
+              <w:t xml:space="preserve"> apresentará a mensagem </w:t>
+            </w:r>
+            <w:r>
+              <w:rPr>
+                <w:b/>
+                <w:bCs/>
+              </w:rPr>
+              <w:t>[MSG-XX]</w:t>
+            </w:r>
+            <w:r>
+              <w:rPr>
+                <w:b/>
+              </w:rPr>
+              <w:t xml:space="preserve"> </w:t>
+            </w:r>
+            <w:r>
+              <w:t xml:space="preserve">e retornará para a tela de </w:t>
+            </w:r>
+            <w:r>
+              <w:rPr>
+                <w:i/>
+                <w:iCs/>
+              </w:rPr>
+              <w:t>“</w:t>
+            </w:r>
+            <w:r>
+              <w:rPr>
+                <w:i/>
+                <w:iCs/>
+              </w:rPr>
+              <w:t>Adicionar Avaliação</w:t>
+            </w:r>
+            <w:r>
+              <w:rPr>
+                <w:i/>
+                <w:iCs/>
+              </w:rPr>
+              <w:t>”</w:t>
+            </w:r>
+            <w:r>
+              <w:t xml:space="preserve"> </w:t>
+            </w:r>
+            <w:r>
+              <w:rPr>
+                <w:b/>
+                <w:bCs/>
+              </w:rPr>
+              <w:t>[IMG-XX]</w:t>
+            </w:r>
+          </w:p>
         </w:tc>
       </w:tr>
       <w:tr>
@@ -7387,7 +7662,10 @@
               <w:jc w:val="center"/>
             </w:pPr>
             <w:r>
-              <w:t>3a</w:t>
+              <w:t>4</w:t>
+            </w:r>
+            <w:r>
+              <w:t>a</w:t>
             </w:r>
           </w:p>
         </w:tc>
@@ -7469,63 +7747,24 @@
                 <w:b/>
                 <w:bCs/>
               </w:rPr>
-              <w:t>5.1.2</w:t>
+              <w:t>5.</w:t>
+            </w:r>
+            <w:r>
+              <w:rPr>
+                <w:b/>
+                <w:bCs/>
+              </w:rPr>
+              <w:t>2</w:t>
+            </w:r>
+            <w:r>
+              <w:rPr>
+                <w:b/>
+                <w:bCs/>
+              </w:rPr>
+              <w:t>.2</w:t>
             </w:r>
             <w:r>
               <w:t xml:space="preserve"> no passo 2.</w:t>
-            </w:r>
-          </w:p>
-        </w:tc>
-      </w:tr>
-    </w:tbl>
-    <w:p/>
-    <w:p>
-      <w:pPr>
-        <w:pStyle w:val="Ttulo3"/>
-      </w:pPr>
-      <w:r>
-        <w:t>Fluxo Alternativo:</w:t>
-      </w:r>
-      <w:r>
-        <w:t xml:space="preserve"> Adicionar Avaliação</w:t>
-      </w:r>
-    </w:p>
-    <w:p/>
-    <w:tbl>
-      <w:tblPr>
-        <w:tblStyle w:val="Tabelacomgrade"/>
-        <w:tblW w:w="10201" w:type="dxa"/>
-        <w:tblLook w:val="04A0" w:firstRow="1" w:lastRow="0" w:firstColumn="1" w:lastColumn="0" w:noHBand="0" w:noVBand="1"/>
-      </w:tblPr>
-      <w:tblGrid>
-        <w:gridCol w:w="567"/>
-        <w:gridCol w:w="567"/>
-        <w:gridCol w:w="9067"/>
-      </w:tblGrid>
-      <w:tr>
-        <w:trPr>
-          <w:trHeight w:val="340"/>
-        </w:trPr>
-        <w:tc>
-          <w:tcPr>
-            <w:tcW w:w="10201" w:type="dxa"/>
-            <w:gridSpan w:val="3"/>
-            <w:shd w:val="clear" w:color="auto" w:fill="8EAADB" w:themeFill="accent5" w:themeFillTint="99"/>
-          </w:tcPr>
-          <w:p>
-            <w:pPr>
-              <w:jc w:val="center"/>
-              <w:rPr>
-                <w:b/>
-                <w:color w:val="FFFFFF" w:themeColor="background1"/>
-              </w:rPr>
-            </w:pPr>
-            <w:r>
-              <w:rPr>
-                <w:b/>
-                <w:color w:val="FFFFFF" w:themeColor="background1"/>
-              </w:rPr>
-              <w:t>Fluxo Alternativo</w:t>
             </w:r>
           </w:p>
         </w:tc>
@@ -7537,402 +7776,122 @@
         <w:tc>
           <w:tcPr>
             <w:tcW w:w="567" w:type="dxa"/>
-            <w:shd w:val="clear" w:color="auto" w:fill="8EAADB" w:themeFill="accent5" w:themeFillTint="99"/>
-          </w:tcPr>
-          <w:p>
-            <w:pPr>
-              <w:jc w:val="center"/>
-              <w:rPr>
-                <w:b/>
-                <w:color w:val="FFFFFF" w:themeColor="background1"/>
-              </w:rPr>
-            </w:pPr>
-            <w:r>
-              <w:rPr>
-                <w:b/>
-                <w:color w:val="FFFFFF" w:themeColor="background1"/>
-              </w:rPr>
-              <w:t>Nº</w:t>
+          </w:tcPr>
+          <w:p>
+            <w:pPr>
+              <w:jc w:val="center"/>
+            </w:pPr>
+            <w:r>
+              <w:t>2a</w:t>
             </w:r>
           </w:p>
         </w:tc>
         <w:tc>
           <w:tcPr>
             <w:tcW w:w="567" w:type="dxa"/>
-            <w:shd w:val="clear" w:color="auto" w:fill="8EAADB" w:themeFill="accent5" w:themeFillTint="99"/>
-          </w:tcPr>
-          <w:p>
-            <w:pPr>
-              <w:jc w:val="center"/>
-              <w:rPr>
-                <w:b/>
-                <w:color w:val="FFFFFF" w:themeColor="background1"/>
-              </w:rPr>
-            </w:pPr>
-            <w:r>
-              <w:rPr>
-                <w:b/>
-                <w:color w:val="FFFFFF" w:themeColor="background1"/>
-              </w:rPr>
-              <w:t>TE</w:t>
+          </w:tcPr>
+          <w:p>
+            <w:pPr>
+              <w:jc w:val="center"/>
+            </w:pPr>
+            <w:r>
+              <w:t>RS</w:t>
             </w:r>
           </w:p>
         </w:tc>
         <w:tc>
           <w:tcPr>
             <w:tcW w:w="9067" w:type="dxa"/>
-            <w:shd w:val="clear" w:color="auto" w:fill="8EAADB" w:themeFill="accent5" w:themeFillTint="99"/>
-          </w:tcPr>
-          <w:p>
-            <w:pPr>
-              <w:rPr>
-                <w:b/>
-                <w:color w:val="FFFFFF" w:themeColor="background1"/>
-              </w:rPr>
-            </w:pPr>
-            <w:r>
-              <w:rPr>
-                <w:b/>
-                <w:color w:val="FFFFFF" w:themeColor="background1"/>
-              </w:rPr>
-              <w:t>Descrição do Passo</w:t>
-            </w:r>
-          </w:p>
-        </w:tc>
-      </w:tr>
-      <w:tr>
-        <w:trPr>
-          <w:trHeight w:val="340"/>
-        </w:trPr>
-        <w:tc>
-          <w:tcPr>
-            <w:tcW w:w="567" w:type="dxa"/>
-          </w:tcPr>
-          <w:p>
-            <w:pPr>
-              <w:jc w:val="center"/>
-            </w:pPr>
-          </w:p>
-        </w:tc>
-        <w:tc>
-          <w:tcPr>
-            <w:tcW w:w="567" w:type="dxa"/>
-          </w:tcPr>
-          <w:p>
-            <w:pPr>
-              <w:jc w:val="center"/>
-            </w:pPr>
-          </w:p>
-        </w:tc>
-        <w:tc>
-          <w:tcPr>
-            <w:tcW w:w="9067" w:type="dxa"/>
-          </w:tcPr>
-          <w:p/>
-        </w:tc>
-      </w:tr>
-      <w:tr>
-        <w:trPr>
-          <w:trHeight w:val="340"/>
-        </w:trPr>
-        <w:tc>
-          <w:tcPr>
-            <w:tcW w:w="567" w:type="dxa"/>
-          </w:tcPr>
-          <w:p>
-            <w:pPr>
-              <w:jc w:val="center"/>
-            </w:pPr>
-          </w:p>
-        </w:tc>
-        <w:tc>
-          <w:tcPr>
-            <w:tcW w:w="567" w:type="dxa"/>
-          </w:tcPr>
-          <w:p>
-            <w:pPr>
-              <w:jc w:val="center"/>
-            </w:pPr>
-          </w:p>
-        </w:tc>
-        <w:tc>
-          <w:tcPr>
-            <w:tcW w:w="9067" w:type="dxa"/>
-          </w:tcPr>
-          <w:p/>
-        </w:tc>
-      </w:tr>
-      <w:tr>
-        <w:trPr>
-          <w:trHeight w:val="340"/>
-        </w:trPr>
-        <w:tc>
-          <w:tcPr>
-            <w:tcW w:w="567" w:type="dxa"/>
-          </w:tcPr>
-          <w:p>
-            <w:pPr>
-              <w:jc w:val="center"/>
-            </w:pPr>
-          </w:p>
-        </w:tc>
-        <w:tc>
-          <w:tcPr>
-            <w:tcW w:w="567" w:type="dxa"/>
-          </w:tcPr>
-          <w:p>
-            <w:pPr>
-              <w:jc w:val="center"/>
-            </w:pPr>
-          </w:p>
-        </w:tc>
-        <w:tc>
-          <w:tcPr>
-            <w:tcW w:w="9067" w:type="dxa"/>
-          </w:tcPr>
-          <w:p/>
-        </w:tc>
-      </w:tr>
-      <w:tr>
-        <w:trPr>
-          <w:trHeight w:val="340"/>
-        </w:trPr>
-        <w:tc>
-          <w:tcPr>
-            <w:tcW w:w="567" w:type="dxa"/>
-          </w:tcPr>
-          <w:p>
-            <w:pPr>
-              <w:jc w:val="center"/>
-            </w:pPr>
-          </w:p>
-        </w:tc>
-        <w:tc>
-          <w:tcPr>
-            <w:tcW w:w="567" w:type="dxa"/>
-          </w:tcPr>
-          <w:p>
-            <w:pPr>
-              <w:jc w:val="center"/>
-            </w:pPr>
-          </w:p>
-        </w:tc>
-        <w:tc>
-          <w:tcPr>
-            <w:tcW w:w="9067" w:type="dxa"/>
-          </w:tcPr>
-          <w:p>
-            <w:pPr>
-              <w:rPr>
-                <w:i/>
-                <w:iCs/>
-              </w:rPr>
-            </w:pPr>
-          </w:p>
-        </w:tc>
-      </w:tr>
-      <w:tr>
-        <w:trPr>
-          <w:trHeight w:val="340"/>
-        </w:trPr>
-        <w:tc>
-          <w:tcPr>
-            <w:tcW w:w="567" w:type="dxa"/>
-          </w:tcPr>
-          <w:p>
-            <w:pPr>
-              <w:jc w:val="center"/>
-            </w:pPr>
-          </w:p>
-        </w:tc>
-        <w:tc>
-          <w:tcPr>
-            <w:tcW w:w="567" w:type="dxa"/>
-          </w:tcPr>
-          <w:p>
-            <w:pPr>
-              <w:jc w:val="center"/>
-            </w:pPr>
-          </w:p>
-        </w:tc>
-        <w:tc>
-          <w:tcPr>
-            <w:tcW w:w="9067" w:type="dxa"/>
-          </w:tcPr>
-          <w:p>
-            <w:pPr>
+          </w:tcPr>
+          <w:p>
+            <w:pPr>
+              <w:rPr>
+                <w:b/>
+                <w:bCs/>
+              </w:rPr>
+            </w:pPr>
+            <w:r>
+              <w:t xml:space="preserve">O usuário pressiona o botão </w:t>
+            </w:r>
+            <w:r>
               <w:rPr>
                 <w:b/>
                 <w:bCs/>
                 <w:i/>
                 <w:iCs/>
               </w:rPr>
-            </w:pPr>
-          </w:p>
-        </w:tc>
-      </w:tr>
-      <w:tr>
-        <w:trPr>
-          <w:trHeight w:val="340"/>
-        </w:trPr>
-        <w:tc>
-          <w:tcPr>
-            <w:tcW w:w="567" w:type="dxa"/>
-          </w:tcPr>
-          <w:p>
-            <w:pPr>
-              <w:jc w:val="center"/>
-            </w:pPr>
-          </w:p>
-        </w:tc>
-        <w:tc>
-          <w:tcPr>
-            <w:tcW w:w="567" w:type="dxa"/>
-          </w:tcPr>
-          <w:p>
-            <w:pPr>
-              <w:jc w:val="center"/>
-            </w:pPr>
-          </w:p>
-        </w:tc>
-        <w:tc>
-          <w:tcPr>
-            <w:tcW w:w="9067" w:type="dxa"/>
-          </w:tcPr>
-          <w:p/>
-        </w:tc>
-      </w:tr>
-      <w:tr>
-        <w:trPr>
-          <w:trHeight w:val="340"/>
-        </w:trPr>
-        <w:tc>
-          <w:tcPr>
-            <w:tcW w:w="10201" w:type="dxa"/>
-            <w:gridSpan w:val="3"/>
-            <w:shd w:val="clear" w:color="auto" w:fill="8EAADB" w:themeFill="accent5" w:themeFillTint="99"/>
-          </w:tcPr>
-          <w:p>
-            <w:pPr>
-              <w:jc w:val="center"/>
-              <w:rPr>
-                <w:b/>
-                <w:color w:val="FFFFFF" w:themeColor="background1"/>
-              </w:rPr>
-            </w:pPr>
-            <w:r>
-              <w:rPr>
-                <w:b/>
-                <w:color w:val="FFFFFF" w:themeColor="background1"/>
-              </w:rPr>
-              <w:t>Fluxos Excepcionais</w:t>
-            </w:r>
-          </w:p>
-        </w:tc>
-      </w:tr>
-      <w:tr>
-        <w:trPr>
-          <w:trHeight w:val="340"/>
-        </w:trPr>
-        <w:tc>
-          <w:tcPr>
-            <w:tcW w:w="567" w:type="dxa"/>
-            <w:shd w:val="clear" w:color="auto" w:fill="8EAADB" w:themeFill="accent5" w:themeFillTint="99"/>
-          </w:tcPr>
-          <w:p>
-            <w:pPr>
-              <w:jc w:val="center"/>
-              <w:rPr>
-                <w:b/>
-                <w:color w:val="FFFFFF" w:themeColor="background1"/>
-              </w:rPr>
-            </w:pPr>
-            <w:r>
-              <w:rPr>
-                <w:b/>
-                <w:color w:val="FFFFFF" w:themeColor="background1"/>
-              </w:rPr>
-              <w:t>Nº</w:t>
-            </w:r>
-          </w:p>
-        </w:tc>
-        <w:tc>
-          <w:tcPr>
-            <w:tcW w:w="567" w:type="dxa"/>
-            <w:shd w:val="clear" w:color="auto" w:fill="8EAADB" w:themeFill="accent5" w:themeFillTint="99"/>
-          </w:tcPr>
-          <w:p>
-            <w:pPr>
-              <w:jc w:val="center"/>
-              <w:rPr>
-                <w:b/>
-                <w:color w:val="FFFFFF" w:themeColor="background1"/>
-              </w:rPr>
-            </w:pPr>
-            <w:r>
-              <w:rPr>
-                <w:b/>
-                <w:color w:val="FFFFFF" w:themeColor="background1"/>
-              </w:rPr>
-              <w:t>TE</w:t>
-            </w:r>
-          </w:p>
-        </w:tc>
-        <w:tc>
-          <w:tcPr>
-            <w:tcW w:w="9067" w:type="dxa"/>
-            <w:shd w:val="clear" w:color="auto" w:fill="8EAADB" w:themeFill="accent5" w:themeFillTint="99"/>
-          </w:tcPr>
-          <w:p>
-            <w:pPr>
-              <w:rPr>
-                <w:b/>
-                <w:color w:val="FFFFFF" w:themeColor="background1"/>
-              </w:rPr>
-            </w:pPr>
-            <w:r>
-              <w:rPr>
-                <w:b/>
-                <w:color w:val="FFFFFF" w:themeColor="background1"/>
-              </w:rPr>
-              <w:t>Descrição do Passo</w:t>
-            </w:r>
-          </w:p>
-        </w:tc>
-      </w:tr>
-      <w:tr>
-        <w:trPr>
-          <w:trHeight w:val="340"/>
-        </w:trPr>
-        <w:tc>
-          <w:tcPr>
-            <w:tcW w:w="567" w:type="dxa"/>
-          </w:tcPr>
-          <w:p>
-            <w:pPr>
-              <w:jc w:val="center"/>
-            </w:pPr>
-          </w:p>
-        </w:tc>
-        <w:tc>
-          <w:tcPr>
-            <w:tcW w:w="567" w:type="dxa"/>
-          </w:tcPr>
-          <w:p>
-            <w:pPr>
-              <w:jc w:val="center"/>
-            </w:pPr>
-          </w:p>
-        </w:tc>
-        <w:tc>
-          <w:tcPr>
-            <w:tcW w:w="9067" w:type="dxa"/>
-          </w:tcPr>
-          <w:p/>
+              <w:t>“Cancelar”</w:t>
+            </w:r>
+            <w:r>
+              <w:rPr>
+                <w:b/>
+                <w:bCs/>
+                <w:i/>
+                <w:iCs/>
+              </w:rPr>
+              <w:t xml:space="preserve"> </w:t>
+            </w:r>
+            <w:r>
+              <w:rPr>
+                <w:b/>
+                <w:bCs/>
+              </w:rPr>
+              <w:t>[IMG-XX]</w:t>
+            </w:r>
+          </w:p>
+          <w:p>
+            <w:r>
+              <w:t xml:space="preserve">2a.1 </w:t>
+            </w:r>
+            <w:r>
+              <w:t>[</w:t>
+            </w:r>
+            <w:r>
+              <w:t>RS</w:t>
+            </w:r>
+            <w:r>
+              <w:t>]</w:t>
+            </w:r>
+            <w:r>
+              <w:t xml:space="preserve"> O sistema retorna </w:t>
+            </w:r>
+            <w:r>
+              <w:t xml:space="preserve">ao </w:t>
+            </w:r>
+            <w:r>
+              <w:t xml:space="preserve">fluxo </w:t>
+            </w:r>
+            <w:r>
+              <w:t xml:space="preserve">alternativo </w:t>
+            </w:r>
+            <w:r>
+              <w:rPr>
+                <w:b/>
+                <w:bCs/>
+              </w:rPr>
+              <w:t>5.</w:t>
+            </w:r>
+            <w:r>
+              <w:rPr>
+                <w:b/>
+                <w:bCs/>
+              </w:rPr>
+              <w:t>2</w:t>
+            </w:r>
+            <w:r>
+              <w:rPr>
+                <w:b/>
+                <w:bCs/>
+              </w:rPr>
+              <w:t>.2</w:t>
+            </w:r>
+            <w:r>
+              <w:t xml:space="preserve"> no passo 2.</w:t>
+            </w:r>
+          </w:p>
         </w:tc>
       </w:tr>
     </w:tbl>
-    <w:p/>
     <w:p/>
     <w:p/>
     <w:p>
@@ -8055,12 +8014,7 @@
           </w:tcPr>
           <w:p>
             <w:r>
-              <w:t>As operações devem ser registradas na base de dados de auditoria:</w:t>
-            </w:r>
-          </w:p>
-          <w:p>
-            <w:r>
-              <w:t>XYZ</w:t>
+              <w:t xml:space="preserve">O arquivo da Avaliação deverá ser da extensão .pdf . </w:t>
             </w:r>
           </w:p>
         </w:tc>
@@ -8088,16 +8042,7 @@
           <w:tcPr>
             <w:tcW w:w="9067" w:type="dxa"/>
           </w:tcPr>
-          <w:p>
-            <w:r>
-              <w:t>A operação só pode ser Realizada por usuários que possuam a permissão.</w:t>
-            </w:r>
-          </w:p>
-          <w:p>
-            <w:r>
-              <w:t>XYZ</w:t>
-            </w:r>
-          </w:p>
+          <w:p/>
         </w:tc>
       </w:tr>
       <w:tr>
@@ -8123,24 +8068,7 @@
           <w:tcPr>
             <w:tcW w:w="9067" w:type="dxa"/>
           </w:tcPr>
-          <w:p>
-            <w:r>
-              <w:t xml:space="preserve">O </w:t>
-            </w:r>
-            <w:proofErr w:type="spellStart"/>
-            <w:r>
-              <w:t>calculo</w:t>
-            </w:r>
-            <w:proofErr w:type="spellEnd"/>
-            <w:r>
-              <w:t xml:space="preserve"> de imposto será realizado da seguinte forma:</w:t>
-            </w:r>
-          </w:p>
-          <w:p>
-            <w:r>
-              <w:t>.....</w:t>
-            </w:r>
-          </w:p>
+          <w:p/>
         </w:tc>
       </w:tr>
       <w:tr>
@@ -8166,11 +8094,7 @@
           <w:tcPr>
             <w:tcW w:w="9067" w:type="dxa"/>
           </w:tcPr>
-          <w:p>
-            <w:r>
-              <w:t>Os registros devem ser salvos de acordo com a estrutura de dados [XYZ]</w:t>
-            </w:r>
-          </w:p>
+          <w:p/>
         </w:tc>
       </w:tr>
     </w:tbl>
@@ -8180,7 +8104,6 @@
         <w:pStyle w:val="Ttulo3"/>
       </w:pPr>
       <w:r>
-        <w:lastRenderedPageBreak/>
         <w:t>Mensagens</w:t>
       </w:r>
     </w:p>
@@ -8320,7 +8243,7 @@
           </w:tcPr>
           <w:p>
             <w:r>
-              <w:t>Registro gravado!</w:t>
+              <w:t>O arquivo selecionado não é PDF.</w:t>
             </w:r>
           </w:p>
         </w:tc>
@@ -8333,7 +8256,7 @@
               <w:jc w:val="center"/>
             </w:pPr>
             <w:r>
-              <w:t>Informativo</w:t>
+              <w:t>Erro</w:t>
             </w:r>
           </w:p>
         </w:tc>
@@ -8361,17 +8284,7 @@
           <w:tcPr>
             <w:tcW w:w="7650" w:type="dxa"/>
           </w:tcPr>
-          <w:p>
-            <w:r>
-              <w:t xml:space="preserve">Acesso negado a </w:t>
-            </w:r>
-            <w:r>
-              <w:rPr>
-                <w:b/>
-              </w:rPr>
-              <w:t>{login do usuário}: {denominação da operação}.</w:t>
-            </w:r>
-          </w:p>
+          <w:p/>
         </w:tc>
         <w:tc>
           <w:tcPr>
@@ -8381,9 +8294,6 @@
             <w:pPr>
               <w:jc w:val="center"/>
             </w:pPr>
-            <w:r>
-              <w:t>Erro</w:t>
-            </w:r>
           </w:p>
         </w:tc>
       </w:tr>
@@ -8410,17 +8320,7 @@
           <w:tcPr>
             <w:tcW w:w="7650" w:type="dxa"/>
           </w:tcPr>
-          <w:p>
-            <w:r>
-              <w:t xml:space="preserve">Campo obrigatório: </w:t>
-            </w:r>
-            <w:r>
-              <w:rPr>
-                <w:b/>
-              </w:rPr>
-              <w:t>{identificação do campo}</w:t>
-            </w:r>
-          </w:p>
+          <w:p/>
         </w:tc>
         <w:tc>
           <w:tcPr>
@@ -8430,9 +8330,6 @@
             <w:pPr>
               <w:jc w:val="center"/>
             </w:pPr>
-            <w:r>
-              <w:t>Erro</w:t>
-            </w:r>
           </w:p>
         </w:tc>
       </w:tr>
@@ -8459,20 +8356,7 @@
           <w:tcPr>
             <w:tcW w:w="7650" w:type="dxa"/>
           </w:tcPr>
-          <w:p>
-            <w:r>
-              <w:t xml:space="preserve">O valor do campo </w:t>
-            </w:r>
-            <w:r>
-              <w:rPr>
-                <w:b/>
-              </w:rPr>
-              <w:t xml:space="preserve">{identificação do campo} </w:t>
-            </w:r>
-            <w:r>
-              <w:t>está abaixo do mínimo permitido</w:t>
-            </w:r>
-          </w:p>
+          <w:p/>
         </w:tc>
         <w:tc>
           <w:tcPr>
@@ -8482,9 +8366,6 @@
             <w:pPr>
               <w:jc w:val="center"/>
             </w:pPr>
-            <w:r>
-              <w:t>Erro</w:t>
-            </w:r>
           </w:p>
         </w:tc>
       </w:tr>
@@ -8511,20 +8392,7 @@
           <w:tcPr>
             <w:tcW w:w="7650" w:type="dxa"/>
           </w:tcPr>
-          <w:p>
-            <w:r>
-              <w:t>O valor do campo</w:t>
-            </w:r>
-            <w:r>
-              <w:rPr>
-                <w:b/>
-              </w:rPr>
-              <w:t xml:space="preserve"> {identificação do campo} </w:t>
-            </w:r>
-            <w:r>
-              <w:t>está acima do máximo permitido</w:t>
-            </w:r>
-          </w:p>
+          <w:p/>
         </w:tc>
         <w:tc>
           <w:tcPr>
@@ -8534,9 +8402,6 @@
             <w:pPr>
               <w:jc w:val="center"/>
             </w:pPr>
-            <w:r>
-              <w:t>Erro</w:t>
-            </w:r>
           </w:p>
         </w:tc>
       </w:tr>
@@ -8563,17 +8428,7 @@
           <w:tcPr>
             <w:tcW w:w="7650" w:type="dxa"/>
           </w:tcPr>
-          <w:p>
-            <w:r>
-              <w:t xml:space="preserve">Dado inválido: </w:t>
-            </w:r>
-            <w:r>
-              <w:rPr>
-                <w:b/>
-              </w:rPr>
-              <w:t>{identificação do campo}</w:t>
-            </w:r>
-          </w:p>
+          <w:p/>
         </w:tc>
         <w:tc>
           <w:tcPr>
@@ -8583,9 +8438,6 @@
             <w:pPr>
               <w:jc w:val="center"/>
             </w:pPr>
-            <w:r>
-              <w:t>Erro</w:t>
-            </w:r>
           </w:p>
         </w:tc>
       </w:tr>
@@ -8633,6 +8485,7 @@
                 <w:b/>
                 <w:color w:val="FFFFFF" w:themeColor="background1"/>
               </w:rPr>
+              <w:lastRenderedPageBreak/>
               <w:t>Interface</w:t>
             </w:r>
           </w:p>
@@ -8966,7 +8819,6 @@
       </w:pPr>
       <w:bookmarkStart w:id="12" w:name="_Toc132044155"/>
       <w:r>
-        <w:lastRenderedPageBreak/>
         <w:t>RESPONSÁVEIS PELA ELABOR</w:t>
       </w:r>
       <w:r>
@@ -9531,6 +9383,7 @@
           <w:b/>
           <w:u w:val="single"/>
         </w:rPr>
+        <w:lastRenderedPageBreak/>
         <w:br/>
         <w:t>Aprovado por:</w:t>
       </w:r>
@@ -11686,7 +11539,7 @@
   <w:style w:type="paragraph" w:default="1" w:styleId="Normal">
     <w:name w:val="Normal"/>
     <w:qFormat/>
-    <w:rsid w:val="000C4232"/>
+    <w:rsid w:val="00EE3C95"/>
     <w:pPr>
       <w:spacing w:after="40" w:line="276" w:lineRule="auto"/>
     </w:pPr>

</xml_diff>

<commit_message>
Atualização estrutura de dados
</commit_message>
<xml_diff>
--- a/Projeto Integrador - Especificacao de Casos de Uso.docx
+++ b/Projeto Integrador - Especificacao de Casos de Uso.docx
@@ -1,6 +1,6 @@
 
 <file path=word/document.xml><?xml version="1.0" encoding="utf-8"?>
-<w:document xmlns:wpc="http://schemas.microsoft.com/office/word/2010/wordprocessingCanvas" xmlns:cx="http://schemas.microsoft.com/office/drawing/2014/chartex" xmlns:cx1="http://schemas.microsoft.com/office/drawing/2015/9/8/chartex" xmlns:cx2="http://schemas.microsoft.com/office/drawing/2015/10/21/chartex" xmlns:cx3="http://schemas.microsoft.com/office/drawing/2016/5/9/chartex" xmlns:cx4="http://schemas.microsoft.com/office/drawing/2016/5/10/chartex" xmlns:cx5="http://schemas.microsoft.com/office/drawing/2016/5/11/chartex" xmlns:cx6="http://schemas.microsoft.com/office/drawing/2016/5/12/chartex" xmlns:cx7="http://schemas.microsoft.com/office/drawing/2016/5/13/chartex" xmlns:cx8="http://schemas.microsoft.com/office/drawing/2016/5/14/chartex" xmlns:mc="http://schemas.openxmlformats.org/markup-compatibility/2006" xmlns:aink="http://schemas.microsoft.com/office/drawing/2016/ink" xmlns:am3d="http://schemas.microsoft.com/office/drawing/2017/model3d" xmlns:o="urn:schemas-microsoft-com:office:office" xmlns:oel="http://schemas.microsoft.com/office/2019/extlst" xmlns:r="http://schemas.openxmlformats.org/officeDocument/2006/relationships" xmlns:m="http://schemas.openxmlformats.org/officeDocument/2006/math" xmlns:v="urn:schemas-microsoft-com:vml" xmlns:wp14="http://schemas.microsoft.com/office/word/2010/wordprocessingDrawing" xmlns:wp="http://schemas.openxmlformats.org/drawingml/2006/wordprocessingDrawing" xmlns:w10="urn:schemas-microsoft-com:office:word" xmlns:w="http://schemas.openxmlformats.org/wordprocessingml/2006/main" xmlns:w14="http://schemas.microsoft.com/office/word/2010/wordml" xmlns:w15="http://schemas.microsoft.com/office/word/2012/wordml" xmlns:w16cex="http://schemas.microsoft.com/office/word/2018/wordml/cex" xmlns:w16cid="http://schemas.microsoft.com/office/word/2016/wordml/cid" xmlns:w16="http://schemas.microsoft.com/office/word/2018/wordml" xmlns:w16sdtdh="http://schemas.microsoft.com/office/word/2020/wordml/sdtdatahash" xmlns:w16se="http://schemas.microsoft.com/office/word/2015/wordml/symex" xmlns:wpg="http://schemas.microsoft.com/office/word/2010/wordprocessingGroup" xmlns:wpi="http://schemas.microsoft.com/office/word/2010/wordprocessingInk" xmlns:wne="http://schemas.microsoft.com/office/word/2006/wordml" xmlns:wps="http://schemas.microsoft.com/office/word/2010/wordprocessingShape" mc:Ignorable="w14 w15 w16se w16cid w16 w16cex w16sdtdh wp14">
+<w:document xmlns:wpc="http://schemas.microsoft.com/office/word/2010/wordprocessingCanvas" xmlns:cx="http://schemas.microsoft.com/office/drawing/2014/chartex" xmlns:cx1="http://schemas.microsoft.com/office/drawing/2015/9/8/chartex" xmlns:cx2="http://schemas.microsoft.com/office/drawing/2015/10/21/chartex" xmlns:cx3="http://schemas.microsoft.com/office/drawing/2016/5/9/chartex" xmlns:cx4="http://schemas.microsoft.com/office/drawing/2016/5/10/chartex" xmlns:cx5="http://schemas.microsoft.com/office/drawing/2016/5/11/chartex" xmlns:cx6="http://schemas.microsoft.com/office/drawing/2016/5/12/chartex" xmlns:cx7="http://schemas.microsoft.com/office/drawing/2016/5/13/chartex" xmlns:cx8="http://schemas.microsoft.com/office/drawing/2016/5/14/chartex" xmlns:mc="http://schemas.openxmlformats.org/markup-compatibility/2006" xmlns:aink="http://schemas.microsoft.com/office/drawing/2016/ink" xmlns:am3d="http://schemas.microsoft.com/office/drawing/2017/model3d" xmlns:o="urn:schemas-microsoft-com:office:office" xmlns:oel="http://schemas.microsoft.com/office/2019/extlst" xmlns:r="http://schemas.openxmlformats.org/officeDocument/2006/relationships" xmlns:m="http://schemas.openxmlformats.org/officeDocument/2006/math" xmlns:v="urn:schemas-microsoft-com:vml" xmlns:wp14="http://schemas.microsoft.com/office/word/2010/wordprocessingDrawing" xmlns:wp="http://schemas.openxmlformats.org/drawingml/2006/wordprocessingDrawing" xmlns:w10="urn:schemas-microsoft-com:office:word" xmlns:w="http://schemas.openxmlformats.org/wordprocessingml/2006/main" xmlns:w14="http://schemas.microsoft.com/office/word/2010/wordml" xmlns:w15="http://schemas.microsoft.com/office/word/2012/wordml" xmlns:w16cex="http://schemas.microsoft.com/office/word/2018/wordml/cex" xmlns:w16cid="http://schemas.microsoft.com/office/word/2016/wordml/cid" xmlns:w16="http://schemas.microsoft.com/office/word/2018/wordml" xmlns:w16du="http://schemas.microsoft.com/office/word/2023/wordml/word16du" xmlns:w16sdtdh="http://schemas.microsoft.com/office/word/2020/wordml/sdtdatahash" xmlns:w16se="http://schemas.microsoft.com/office/word/2015/wordml/symex" xmlns:wpg="http://schemas.microsoft.com/office/word/2010/wordprocessingGroup" xmlns:wpi="http://schemas.microsoft.com/office/word/2010/wordprocessingInk" xmlns:wne="http://schemas.microsoft.com/office/word/2006/wordml" xmlns:wps="http://schemas.microsoft.com/office/word/2010/wordprocessingShape" mc:Ignorable="w14 w15 w16se w16cid w16 w16cex w16sdtdh wp14">
   <w:body>
     <w:p>
       <w:pPr>
@@ -2115,7 +2115,15 @@
         <w:jc w:val="both"/>
       </w:pPr>
       <w:r>
-        <w:t xml:space="preserve">O sistema BullkApp, será desenvolvido com a finalidade de colaborar com os frequentadores de academias de musculação. Seu objetivo será proporcionar uma melhor experiência e praticidade para os alunos. O aplicativo terá duas formas de </w:t>
+        <w:t xml:space="preserve">O sistema </w:t>
+      </w:r>
+      <w:proofErr w:type="spellStart"/>
+      <w:r>
+        <w:t>BullkApp</w:t>
+      </w:r>
+      <w:proofErr w:type="spellEnd"/>
+      <w:r>
+        <w:t xml:space="preserve">, será desenvolvido com a finalidade de colaborar com os frequentadores de academias de musculação. Seu objetivo será proporcionar uma melhor experiência e praticidade para os alunos. O aplicativo terá duas formas de </w:t>
       </w:r>
       <w:r>
         <w:t>abordagem</w:t>
@@ -2158,7 +2166,15 @@
         <w:t>dos aparelhos em horários de pico</w:t>
       </w:r>
       <w:r>
-        <w:t xml:space="preserve">. Para essa situação, o BullkApp terá a opção de mostrar aos usuários </w:t>
+        <w:t xml:space="preserve">. Para essa situação, o </w:t>
+      </w:r>
+      <w:proofErr w:type="spellStart"/>
+      <w:r>
+        <w:t>BullkApp</w:t>
+      </w:r>
+      <w:proofErr w:type="spellEnd"/>
+      <w:r>
+        <w:t xml:space="preserve"> terá a opção de mostrar aos usuários </w:t>
       </w:r>
       <w:r>
         <w:t>uma alternativa</w:t>
@@ -3636,10 +3652,7 @@
               <w:t>]</w:t>
             </w:r>
             <w:r>
-              <w:t xml:space="preserve"> O sistema r</w:t>
-            </w:r>
-            <w:r>
-              <w:t>etorna ao fluxo principal no passo 2.</w:t>
+              <w:t xml:space="preserve"> O sistema retorna ao fluxo principal no passo 2.</w:t>
             </w:r>
           </w:p>
         </w:tc>
@@ -4379,10 +4392,7 @@
               <w:jc w:val="center"/>
             </w:pPr>
             <w:r>
-              <w:t>2</w:t>
-            </w:r>
-            <w:r>
-              <w:t>a</w:t>
+              <w:t>2a</w:t>
             </w:r>
           </w:p>
         </w:tc>
@@ -4441,10 +4451,7 @@
           </w:p>
           <w:p>
             <w:r>
-              <w:t>2</w:t>
-            </w:r>
-            <w:r>
-              <w:t xml:space="preserve">a.1 </w:t>
+              <w:t xml:space="preserve">2a.1 </w:t>
             </w:r>
             <w:r>
               <w:t>[</w:t>
@@ -5877,13 +5884,26 @@
           <w:tcPr>
             <w:tcW w:w="1838" w:type="dxa"/>
           </w:tcPr>
-          <w:p/>
+          <w:p>
+            <w:proofErr w:type="spellStart"/>
+            <w:r>
+              <w:t>b</w:t>
+            </w:r>
+            <w:r>
+              <w:t>ullk_usuar</w:t>
+            </w:r>
+            <w:proofErr w:type="spellEnd"/>
+          </w:p>
         </w:tc>
         <w:tc>
           <w:tcPr>
             <w:tcW w:w="8363" w:type="dxa"/>
           </w:tcPr>
-          <w:p/>
+          <w:p>
+            <w:r>
+              <w:t>ID, NOME, IDADE, SEXO, TELEFONE, EMAIL, ENDERECO, TP_USUARIO, URL_IMG_PERFIL</w:t>
+            </w:r>
+          </w:p>
         </w:tc>
       </w:tr>
       <w:tr>
@@ -5952,16 +5972,7 @@
         <w:pStyle w:val="Ttulo2"/>
       </w:pPr>
       <w:r>
-        <w:t>UC.00</w:t>
-      </w:r>
-      <w:r>
-        <w:t>2</w:t>
-      </w:r>
-      <w:r>
-        <w:t xml:space="preserve"> – MANTER </w:t>
-      </w:r>
-      <w:r>
-        <w:t>AVALIAÇÃO CORPORAL</w:t>
+        <w:t>UC.002 – MANTER AVALIAÇÃO CORPORAL</w:t>
       </w:r>
     </w:p>
     <w:p>
@@ -6559,13 +6570,7 @@
               <w:t xml:space="preserve">, </w:t>
             </w:r>
             <w:r>
-              <w:t xml:space="preserve">após </w:t>
-            </w:r>
-            <w:r>
-              <w:t>inseri</w:t>
-            </w:r>
-            <w:r>
-              <w:t xml:space="preserve">-los o Administrador terá que clicar no botão sinalizado na cor </w:t>
+              <w:t xml:space="preserve">após inseri-los o Administrador terá que clicar no botão sinalizado na cor </w:t>
             </w:r>
             <w:r>
               <w:rPr>
@@ -7195,13 +7200,7 @@
               <w:t xml:space="preserve">O </w:t>
             </w:r>
             <w:r>
-              <w:t>Administrador clica no botão correspondente a</w:t>
-            </w:r>
-            <w:r>
-              <w:t xml:space="preserve"> avaliação</w:t>
-            </w:r>
-            <w:r>
-              <w:t xml:space="preserve"> </w:t>
+              <w:t xml:space="preserve">Administrador clica no botão correspondente a avaliação </w:t>
             </w:r>
             <w:r>
               <w:rPr>
@@ -7270,21 +7269,7 @@
                 <w:i/>
                 <w:iCs/>
               </w:rPr>
-              <w:t xml:space="preserve">Alterar </w:t>
-            </w:r>
-            <w:r>
-              <w:rPr>
-                <w:i/>
-                <w:iCs/>
-              </w:rPr>
-              <w:t>Avaliação</w:t>
-            </w:r>
-            <w:r>
-              <w:rPr>
-                <w:i/>
-                <w:iCs/>
-              </w:rPr>
-              <w:t>”</w:t>
+              <w:t>Alterar Avaliação”</w:t>
             </w:r>
             <w:r>
               <w:t>.</w:t>
@@ -7363,10 +7348,7 @@
               <w:t>Descrição, Observação e Arquivo Avaliação,</w:t>
             </w:r>
             <w:r>
-              <w:t xml:space="preserve"> </w:t>
-            </w:r>
-            <w:r>
-              <w:t xml:space="preserve">após alterá-los o Administrador terá que clicar no botão sinalizado na cor </w:t>
+              <w:t xml:space="preserve"> após alterá-los o Administrador terá que clicar no botão sinalizado na cor </w:t>
             </w:r>
             <w:r>
               <w:rPr>
@@ -7853,10 +7835,7 @@
               <w:t>]</w:t>
             </w:r>
             <w:r>
-              <w:t xml:space="preserve"> O sistema retorna </w:t>
-            </w:r>
-            <w:r>
-              <w:t xml:space="preserve">ao </w:t>
+              <w:t xml:space="preserve"> O sistema retorna ao </w:t>
             </w:r>
             <w:r>
               <w:t xml:space="preserve">fluxo </w:t>
@@ -8014,7 +7993,20 @@
           </w:tcPr>
           <w:p>
             <w:r>
-              <w:t xml:space="preserve">O arquivo da Avaliação deverá ser da extensão .pdf . </w:t>
+              <w:t>O arquivo da Avaliação deverá ser da extensão .</w:t>
+            </w:r>
+            <w:proofErr w:type="spellStart"/>
+            <w:proofErr w:type="gramStart"/>
+            <w:r>
+              <w:t>pdf</w:t>
+            </w:r>
+            <w:proofErr w:type="spellEnd"/>
+            <w:r>
+              <w:t xml:space="preserve"> .</w:t>
+            </w:r>
+            <w:proofErr w:type="gramEnd"/>
+            <w:r>
+              <w:t xml:space="preserve"> </w:t>
             </w:r>
           </w:p>
         </w:tc>
@@ -8897,8 +8889,16 @@
               <w:rPr>
                 <w:rFonts w:cs="Arial"/>
               </w:rPr>
-              <w:t>Anderson Augusto Bosing</w:t>
-            </w:r>
+              <w:t xml:space="preserve">Anderson Augusto </w:t>
+            </w:r>
+            <w:proofErr w:type="spellStart"/>
+            <w:r>
+              <w:rPr>
+                <w:rFonts w:cs="Arial"/>
+              </w:rPr>
+              <w:t>Bosing</w:t>
+            </w:r>
+            <w:proofErr w:type="spellEnd"/>
           </w:p>
         </w:tc>
         <w:tc>
@@ -9748,7 +9748,7 @@
 </file>
 
 <file path=word/endnotes.xml><?xml version="1.0" encoding="utf-8"?>
-<w:endnotes xmlns:wpc="http://schemas.microsoft.com/office/word/2010/wordprocessingCanvas" xmlns:cx="http://schemas.microsoft.com/office/drawing/2014/chartex" xmlns:cx1="http://schemas.microsoft.com/office/drawing/2015/9/8/chartex" xmlns:cx2="http://schemas.microsoft.com/office/drawing/2015/10/21/chartex" xmlns:cx3="http://schemas.microsoft.com/office/drawing/2016/5/9/chartex" xmlns:cx4="http://schemas.microsoft.com/office/drawing/2016/5/10/chartex" xmlns:cx5="http://schemas.microsoft.com/office/drawing/2016/5/11/chartex" xmlns:cx6="http://schemas.microsoft.com/office/drawing/2016/5/12/chartex" xmlns:cx7="http://schemas.microsoft.com/office/drawing/2016/5/13/chartex" xmlns:cx8="http://schemas.microsoft.com/office/drawing/2016/5/14/chartex" xmlns:mc="http://schemas.openxmlformats.org/markup-compatibility/2006" xmlns:aink="http://schemas.microsoft.com/office/drawing/2016/ink" xmlns:am3d="http://schemas.microsoft.com/office/drawing/2017/model3d" xmlns:o="urn:schemas-microsoft-com:office:office" xmlns:oel="http://schemas.microsoft.com/office/2019/extlst" xmlns:r="http://schemas.openxmlformats.org/officeDocument/2006/relationships" xmlns:m="http://schemas.openxmlformats.org/officeDocument/2006/math" xmlns:v="urn:schemas-microsoft-com:vml" xmlns:wp14="http://schemas.microsoft.com/office/word/2010/wordprocessingDrawing" xmlns:wp="http://schemas.openxmlformats.org/drawingml/2006/wordprocessingDrawing" xmlns:w10="urn:schemas-microsoft-com:office:word" xmlns:w="http://schemas.openxmlformats.org/wordprocessingml/2006/main" xmlns:w14="http://schemas.microsoft.com/office/word/2010/wordml" xmlns:w15="http://schemas.microsoft.com/office/word/2012/wordml" xmlns:w16cex="http://schemas.microsoft.com/office/word/2018/wordml/cex" xmlns:w16cid="http://schemas.microsoft.com/office/word/2016/wordml/cid" xmlns:w16="http://schemas.microsoft.com/office/word/2018/wordml" xmlns:w16sdtdh="http://schemas.microsoft.com/office/word/2020/wordml/sdtdatahash" xmlns:w16se="http://schemas.microsoft.com/office/word/2015/wordml/symex" xmlns:wpg="http://schemas.microsoft.com/office/word/2010/wordprocessingGroup" xmlns:wpi="http://schemas.microsoft.com/office/word/2010/wordprocessingInk" xmlns:wne="http://schemas.microsoft.com/office/word/2006/wordml" xmlns:wps="http://schemas.microsoft.com/office/word/2010/wordprocessingShape" mc:Ignorable="w14 w15 w16se w16cid w16 w16cex w16sdtdh wp14">
+<w:endnotes xmlns:wpc="http://schemas.microsoft.com/office/word/2010/wordprocessingCanvas" xmlns:cx="http://schemas.microsoft.com/office/drawing/2014/chartex" xmlns:cx1="http://schemas.microsoft.com/office/drawing/2015/9/8/chartex" xmlns:cx2="http://schemas.microsoft.com/office/drawing/2015/10/21/chartex" xmlns:cx3="http://schemas.microsoft.com/office/drawing/2016/5/9/chartex" xmlns:cx4="http://schemas.microsoft.com/office/drawing/2016/5/10/chartex" xmlns:cx5="http://schemas.microsoft.com/office/drawing/2016/5/11/chartex" xmlns:cx6="http://schemas.microsoft.com/office/drawing/2016/5/12/chartex" xmlns:cx7="http://schemas.microsoft.com/office/drawing/2016/5/13/chartex" xmlns:cx8="http://schemas.microsoft.com/office/drawing/2016/5/14/chartex" xmlns:mc="http://schemas.openxmlformats.org/markup-compatibility/2006" xmlns:aink="http://schemas.microsoft.com/office/drawing/2016/ink" xmlns:am3d="http://schemas.microsoft.com/office/drawing/2017/model3d" xmlns:o="urn:schemas-microsoft-com:office:office" xmlns:oel="http://schemas.microsoft.com/office/2019/extlst" xmlns:r="http://schemas.openxmlformats.org/officeDocument/2006/relationships" xmlns:m="http://schemas.openxmlformats.org/officeDocument/2006/math" xmlns:v="urn:schemas-microsoft-com:vml" xmlns:wp14="http://schemas.microsoft.com/office/word/2010/wordprocessingDrawing" xmlns:wp="http://schemas.openxmlformats.org/drawingml/2006/wordprocessingDrawing" xmlns:w10="urn:schemas-microsoft-com:office:word" xmlns:w="http://schemas.openxmlformats.org/wordprocessingml/2006/main" xmlns:w14="http://schemas.microsoft.com/office/word/2010/wordml" xmlns:w15="http://schemas.microsoft.com/office/word/2012/wordml" xmlns:w16cex="http://schemas.microsoft.com/office/word/2018/wordml/cex" xmlns:w16cid="http://schemas.microsoft.com/office/word/2016/wordml/cid" xmlns:w16="http://schemas.microsoft.com/office/word/2018/wordml" xmlns:w16du="http://schemas.microsoft.com/office/word/2023/wordml/word16du" xmlns:w16sdtdh="http://schemas.microsoft.com/office/word/2020/wordml/sdtdatahash" xmlns:w16se="http://schemas.microsoft.com/office/word/2015/wordml/symex" xmlns:wpg="http://schemas.microsoft.com/office/word/2010/wordprocessingGroup" xmlns:wpi="http://schemas.microsoft.com/office/word/2010/wordprocessingInk" xmlns:wne="http://schemas.microsoft.com/office/word/2006/wordml" xmlns:wps="http://schemas.microsoft.com/office/word/2010/wordprocessingShape" mc:Ignorable="w14 w15 w16se w16cid w16 w16cex w16sdtdh wp14">
   <w:endnote w:type="separator" w:id="-1">
     <w:p>
       <w:pPr>
@@ -9773,7 +9773,7 @@
 </file>
 
 <file path=word/footer1.xml><?xml version="1.0" encoding="utf-8"?>
-<w:ftr xmlns:wpc="http://schemas.microsoft.com/office/word/2010/wordprocessingCanvas" xmlns:cx="http://schemas.microsoft.com/office/drawing/2014/chartex" xmlns:cx1="http://schemas.microsoft.com/office/drawing/2015/9/8/chartex" xmlns:cx2="http://schemas.microsoft.com/office/drawing/2015/10/21/chartex" xmlns:cx3="http://schemas.microsoft.com/office/drawing/2016/5/9/chartex" xmlns:cx4="http://schemas.microsoft.com/office/drawing/2016/5/10/chartex" xmlns:cx5="http://schemas.microsoft.com/office/drawing/2016/5/11/chartex" xmlns:cx6="http://schemas.microsoft.com/office/drawing/2016/5/12/chartex" xmlns:cx7="http://schemas.microsoft.com/office/drawing/2016/5/13/chartex" xmlns:cx8="http://schemas.microsoft.com/office/drawing/2016/5/14/chartex" xmlns:mc="http://schemas.openxmlformats.org/markup-compatibility/2006" xmlns:aink="http://schemas.microsoft.com/office/drawing/2016/ink" xmlns:am3d="http://schemas.microsoft.com/office/drawing/2017/model3d" xmlns:o="urn:schemas-microsoft-com:office:office" xmlns:oel="http://schemas.microsoft.com/office/2019/extlst" xmlns:r="http://schemas.openxmlformats.org/officeDocument/2006/relationships" xmlns:m="http://schemas.openxmlformats.org/officeDocument/2006/math" xmlns:v="urn:schemas-microsoft-com:vml" xmlns:wp14="http://schemas.microsoft.com/office/word/2010/wordprocessingDrawing" xmlns:wp="http://schemas.openxmlformats.org/drawingml/2006/wordprocessingDrawing" xmlns:w10="urn:schemas-microsoft-com:office:word" xmlns:w="http://schemas.openxmlformats.org/wordprocessingml/2006/main" xmlns:w14="http://schemas.microsoft.com/office/word/2010/wordml" xmlns:w15="http://schemas.microsoft.com/office/word/2012/wordml" xmlns:w16cex="http://schemas.microsoft.com/office/word/2018/wordml/cex" xmlns:w16cid="http://schemas.microsoft.com/office/word/2016/wordml/cid" xmlns:w16="http://schemas.microsoft.com/office/word/2018/wordml" xmlns:w16sdtdh="http://schemas.microsoft.com/office/word/2020/wordml/sdtdatahash" xmlns:w16se="http://schemas.microsoft.com/office/word/2015/wordml/symex" xmlns:wpg="http://schemas.microsoft.com/office/word/2010/wordprocessingGroup" xmlns:wpi="http://schemas.microsoft.com/office/word/2010/wordprocessingInk" xmlns:wne="http://schemas.microsoft.com/office/word/2006/wordml" xmlns:wps="http://schemas.microsoft.com/office/word/2010/wordprocessingShape" mc:Ignorable="w14 w15 w16se w16cid w16 w16cex w16sdtdh wp14">
+<w:ftr xmlns:wpc="http://schemas.microsoft.com/office/word/2010/wordprocessingCanvas" xmlns:cx="http://schemas.microsoft.com/office/drawing/2014/chartex" xmlns:cx1="http://schemas.microsoft.com/office/drawing/2015/9/8/chartex" xmlns:cx2="http://schemas.microsoft.com/office/drawing/2015/10/21/chartex" xmlns:cx3="http://schemas.microsoft.com/office/drawing/2016/5/9/chartex" xmlns:cx4="http://schemas.microsoft.com/office/drawing/2016/5/10/chartex" xmlns:cx5="http://schemas.microsoft.com/office/drawing/2016/5/11/chartex" xmlns:cx6="http://schemas.microsoft.com/office/drawing/2016/5/12/chartex" xmlns:cx7="http://schemas.microsoft.com/office/drawing/2016/5/13/chartex" xmlns:cx8="http://schemas.microsoft.com/office/drawing/2016/5/14/chartex" xmlns:mc="http://schemas.openxmlformats.org/markup-compatibility/2006" xmlns:aink="http://schemas.microsoft.com/office/drawing/2016/ink" xmlns:am3d="http://schemas.microsoft.com/office/drawing/2017/model3d" xmlns:o="urn:schemas-microsoft-com:office:office" xmlns:oel="http://schemas.microsoft.com/office/2019/extlst" xmlns:r="http://schemas.openxmlformats.org/officeDocument/2006/relationships" xmlns:m="http://schemas.openxmlformats.org/officeDocument/2006/math" xmlns:v="urn:schemas-microsoft-com:vml" xmlns:wp14="http://schemas.microsoft.com/office/word/2010/wordprocessingDrawing" xmlns:wp="http://schemas.openxmlformats.org/drawingml/2006/wordprocessingDrawing" xmlns:w10="urn:schemas-microsoft-com:office:word" xmlns:w="http://schemas.openxmlformats.org/wordprocessingml/2006/main" xmlns:w14="http://schemas.microsoft.com/office/word/2010/wordml" xmlns:w15="http://schemas.microsoft.com/office/word/2012/wordml" xmlns:w16cex="http://schemas.microsoft.com/office/word/2018/wordml/cex" xmlns:w16cid="http://schemas.microsoft.com/office/word/2016/wordml/cid" xmlns:w16="http://schemas.microsoft.com/office/word/2018/wordml" xmlns:w16du="http://schemas.microsoft.com/office/word/2023/wordml/word16du" xmlns:w16sdtdh="http://schemas.microsoft.com/office/word/2020/wordml/sdtdatahash" xmlns:w16se="http://schemas.microsoft.com/office/word/2015/wordml/symex" xmlns:wpg="http://schemas.microsoft.com/office/word/2010/wordprocessingGroup" xmlns:wpi="http://schemas.microsoft.com/office/word/2010/wordprocessingInk" xmlns:wne="http://schemas.microsoft.com/office/word/2006/wordml" xmlns:wps="http://schemas.microsoft.com/office/word/2010/wordprocessingShape" mc:Ignorable="w14 w15 w16se w16cid w16 w16cex w16sdtdh wp14">
   <w:p>
     <w:pPr>
       <w:pStyle w:val="Cabealho"/>
@@ -10019,7 +10019,7 @@
 </file>
 
 <file path=word/footnotes.xml><?xml version="1.0" encoding="utf-8"?>
-<w:footnotes xmlns:wpc="http://schemas.microsoft.com/office/word/2010/wordprocessingCanvas" xmlns:cx="http://schemas.microsoft.com/office/drawing/2014/chartex" xmlns:cx1="http://schemas.microsoft.com/office/drawing/2015/9/8/chartex" xmlns:cx2="http://schemas.microsoft.com/office/drawing/2015/10/21/chartex" xmlns:cx3="http://schemas.microsoft.com/office/drawing/2016/5/9/chartex" xmlns:cx4="http://schemas.microsoft.com/office/drawing/2016/5/10/chartex" xmlns:cx5="http://schemas.microsoft.com/office/drawing/2016/5/11/chartex" xmlns:cx6="http://schemas.microsoft.com/office/drawing/2016/5/12/chartex" xmlns:cx7="http://schemas.microsoft.com/office/drawing/2016/5/13/chartex" xmlns:cx8="http://schemas.microsoft.com/office/drawing/2016/5/14/chartex" xmlns:mc="http://schemas.openxmlformats.org/markup-compatibility/2006" xmlns:aink="http://schemas.microsoft.com/office/drawing/2016/ink" xmlns:am3d="http://schemas.microsoft.com/office/drawing/2017/model3d" xmlns:o="urn:schemas-microsoft-com:office:office" xmlns:oel="http://schemas.microsoft.com/office/2019/extlst" xmlns:r="http://schemas.openxmlformats.org/officeDocument/2006/relationships" xmlns:m="http://schemas.openxmlformats.org/officeDocument/2006/math" xmlns:v="urn:schemas-microsoft-com:vml" xmlns:wp14="http://schemas.microsoft.com/office/word/2010/wordprocessingDrawing" xmlns:wp="http://schemas.openxmlformats.org/drawingml/2006/wordprocessingDrawing" xmlns:w10="urn:schemas-microsoft-com:office:word" xmlns:w="http://schemas.openxmlformats.org/wordprocessingml/2006/main" xmlns:w14="http://schemas.microsoft.com/office/word/2010/wordml" xmlns:w15="http://schemas.microsoft.com/office/word/2012/wordml" xmlns:w16cex="http://schemas.microsoft.com/office/word/2018/wordml/cex" xmlns:w16cid="http://schemas.microsoft.com/office/word/2016/wordml/cid" xmlns:w16="http://schemas.microsoft.com/office/word/2018/wordml" xmlns:w16sdtdh="http://schemas.microsoft.com/office/word/2020/wordml/sdtdatahash" xmlns:w16se="http://schemas.microsoft.com/office/word/2015/wordml/symex" xmlns:wpg="http://schemas.microsoft.com/office/word/2010/wordprocessingGroup" xmlns:wpi="http://schemas.microsoft.com/office/word/2010/wordprocessingInk" xmlns:wne="http://schemas.microsoft.com/office/word/2006/wordml" xmlns:wps="http://schemas.microsoft.com/office/word/2010/wordprocessingShape" mc:Ignorable="w14 w15 w16se w16cid w16 w16cex w16sdtdh wp14">
+<w:footnotes xmlns:wpc="http://schemas.microsoft.com/office/word/2010/wordprocessingCanvas" xmlns:cx="http://schemas.microsoft.com/office/drawing/2014/chartex" xmlns:cx1="http://schemas.microsoft.com/office/drawing/2015/9/8/chartex" xmlns:cx2="http://schemas.microsoft.com/office/drawing/2015/10/21/chartex" xmlns:cx3="http://schemas.microsoft.com/office/drawing/2016/5/9/chartex" xmlns:cx4="http://schemas.microsoft.com/office/drawing/2016/5/10/chartex" xmlns:cx5="http://schemas.microsoft.com/office/drawing/2016/5/11/chartex" xmlns:cx6="http://schemas.microsoft.com/office/drawing/2016/5/12/chartex" xmlns:cx7="http://schemas.microsoft.com/office/drawing/2016/5/13/chartex" xmlns:cx8="http://schemas.microsoft.com/office/drawing/2016/5/14/chartex" xmlns:mc="http://schemas.openxmlformats.org/markup-compatibility/2006" xmlns:aink="http://schemas.microsoft.com/office/drawing/2016/ink" xmlns:am3d="http://schemas.microsoft.com/office/drawing/2017/model3d" xmlns:o="urn:schemas-microsoft-com:office:office" xmlns:oel="http://schemas.microsoft.com/office/2019/extlst" xmlns:r="http://schemas.openxmlformats.org/officeDocument/2006/relationships" xmlns:m="http://schemas.openxmlformats.org/officeDocument/2006/math" xmlns:v="urn:schemas-microsoft-com:vml" xmlns:wp14="http://schemas.microsoft.com/office/word/2010/wordprocessingDrawing" xmlns:wp="http://schemas.openxmlformats.org/drawingml/2006/wordprocessingDrawing" xmlns:w10="urn:schemas-microsoft-com:office:word" xmlns:w="http://schemas.openxmlformats.org/wordprocessingml/2006/main" xmlns:w14="http://schemas.microsoft.com/office/word/2010/wordml" xmlns:w15="http://schemas.microsoft.com/office/word/2012/wordml" xmlns:w16cex="http://schemas.microsoft.com/office/word/2018/wordml/cex" xmlns:w16cid="http://schemas.microsoft.com/office/word/2016/wordml/cid" xmlns:w16="http://schemas.microsoft.com/office/word/2018/wordml" xmlns:w16du="http://schemas.microsoft.com/office/word/2023/wordml/word16du" xmlns:w16sdtdh="http://schemas.microsoft.com/office/word/2020/wordml/sdtdatahash" xmlns:w16se="http://schemas.microsoft.com/office/word/2015/wordml/symex" xmlns:wpg="http://schemas.microsoft.com/office/word/2010/wordprocessingGroup" xmlns:wpi="http://schemas.microsoft.com/office/word/2010/wordprocessingInk" xmlns:wne="http://schemas.microsoft.com/office/word/2006/wordml" xmlns:wps="http://schemas.microsoft.com/office/word/2010/wordprocessingShape" mc:Ignorable="w14 w15 w16se w16cid w16 w16cex w16sdtdh wp14">
   <w:footnote w:type="separator" w:id="-1">
     <w:p>
       <w:pPr>
@@ -10044,7 +10044,7 @@
 </file>
 
 <file path=word/header1.xml><?xml version="1.0" encoding="utf-8"?>
-<w:hdr xmlns:wpc="http://schemas.microsoft.com/office/word/2010/wordprocessingCanvas" xmlns:cx="http://schemas.microsoft.com/office/drawing/2014/chartex" xmlns:cx1="http://schemas.microsoft.com/office/drawing/2015/9/8/chartex" xmlns:cx2="http://schemas.microsoft.com/office/drawing/2015/10/21/chartex" xmlns:cx3="http://schemas.microsoft.com/office/drawing/2016/5/9/chartex" xmlns:cx4="http://schemas.microsoft.com/office/drawing/2016/5/10/chartex" xmlns:cx5="http://schemas.microsoft.com/office/drawing/2016/5/11/chartex" xmlns:cx6="http://schemas.microsoft.com/office/drawing/2016/5/12/chartex" xmlns:cx7="http://schemas.microsoft.com/office/drawing/2016/5/13/chartex" xmlns:cx8="http://schemas.microsoft.com/office/drawing/2016/5/14/chartex" xmlns:mc="http://schemas.openxmlformats.org/markup-compatibility/2006" xmlns:aink="http://schemas.microsoft.com/office/drawing/2016/ink" xmlns:am3d="http://schemas.microsoft.com/office/drawing/2017/model3d" xmlns:o="urn:schemas-microsoft-com:office:office" xmlns:oel="http://schemas.microsoft.com/office/2019/extlst" xmlns:r="http://schemas.openxmlformats.org/officeDocument/2006/relationships" xmlns:m="http://schemas.openxmlformats.org/officeDocument/2006/math" xmlns:v="urn:schemas-microsoft-com:vml" xmlns:wp14="http://schemas.microsoft.com/office/word/2010/wordprocessingDrawing" xmlns:wp="http://schemas.openxmlformats.org/drawingml/2006/wordprocessingDrawing" xmlns:w10="urn:schemas-microsoft-com:office:word" xmlns:w="http://schemas.openxmlformats.org/wordprocessingml/2006/main" xmlns:w14="http://schemas.microsoft.com/office/word/2010/wordml" xmlns:w15="http://schemas.microsoft.com/office/word/2012/wordml" xmlns:w16cex="http://schemas.microsoft.com/office/word/2018/wordml/cex" xmlns:w16cid="http://schemas.microsoft.com/office/word/2016/wordml/cid" xmlns:w16="http://schemas.microsoft.com/office/word/2018/wordml" xmlns:w16sdtdh="http://schemas.microsoft.com/office/word/2020/wordml/sdtdatahash" xmlns:w16se="http://schemas.microsoft.com/office/word/2015/wordml/symex" xmlns:wpg="http://schemas.microsoft.com/office/word/2010/wordprocessingGroup" xmlns:wpi="http://schemas.microsoft.com/office/word/2010/wordprocessingInk" xmlns:wne="http://schemas.microsoft.com/office/word/2006/wordml" xmlns:wps="http://schemas.microsoft.com/office/word/2010/wordprocessingShape" mc:Ignorable="w14 w15 w16se w16cid w16 w16cex w16sdtdh wp14">
+<w:hdr xmlns:wpc="http://schemas.microsoft.com/office/word/2010/wordprocessingCanvas" xmlns:cx="http://schemas.microsoft.com/office/drawing/2014/chartex" xmlns:cx1="http://schemas.microsoft.com/office/drawing/2015/9/8/chartex" xmlns:cx2="http://schemas.microsoft.com/office/drawing/2015/10/21/chartex" xmlns:cx3="http://schemas.microsoft.com/office/drawing/2016/5/9/chartex" xmlns:cx4="http://schemas.microsoft.com/office/drawing/2016/5/10/chartex" xmlns:cx5="http://schemas.microsoft.com/office/drawing/2016/5/11/chartex" xmlns:cx6="http://schemas.microsoft.com/office/drawing/2016/5/12/chartex" xmlns:cx7="http://schemas.microsoft.com/office/drawing/2016/5/13/chartex" xmlns:cx8="http://schemas.microsoft.com/office/drawing/2016/5/14/chartex" xmlns:mc="http://schemas.openxmlformats.org/markup-compatibility/2006" xmlns:aink="http://schemas.microsoft.com/office/drawing/2016/ink" xmlns:am3d="http://schemas.microsoft.com/office/drawing/2017/model3d" xmlns:o="urn:schemas-microsoft-com:office:office" xmlns:oel="http://schemas.microsoft.com/office/2019/extlst" xmlns:r="http://schemas.openxmlformats.org/officeDocument/2006/relationships" xmlns:m="http://schemas.openxmlformats.org/officeDocument/2006/math" xmlns:v="urn:schemas-microsoft-com:vml" xmlns:wp14="http://schemas.microsoft.com/office/word/2010/wordprocessingDrawing" xmlns:wp="http://schemas.openxmlformats.org/drawingml/2006/wordprocessingDrawing" xmlns:w10="urn:schemas-microsoft-com:office:word" xmlns:w="http://schemas.openxmlformats.org/wordprocessingml/2006/main" xmlns:w14="http://schemas.microsoft.com/office/word/2010/wordml" xmlns:w15="http://schemas.microsoft.com/office/word/2012/wordml" xmlns:w16cex="http://schemas.microsoft.com/office/word/2018/wordml/cex" xmlns:w16cid="http://schemas.microsoft.com/office/word/2016/wordml/cid" xmlns:w16="http://schemas.microsoft.com/office/word/2018/wordml" xmlns:w16du="http://schemas.microsoft.com/office/word/2023/wordml/word16du" xmlns:w16sdtdh="http://schemas.microsoft.com/office/word/2020/wordml/sdtdatahash" xmlns:w16se="http://schemas.microsoft.com/office/word/2015/wordml/symex" xmlns:wpg="http://schemas.microsoft.com/office/word/2010/wordprocessingGroup" xmlns:wpi="http://schemas.microsoft.com/office/word/2010/wordprocessingInk" xmlns:wne="http://schemas.microsoft.com/office/word/2006/wordml" xmlns:wps="http://schemas.microsoft.com/office/word/2010/wordprocessingShape" mc:Ignorable="w14 w15 w16se w16cid w16 w16cex w16sdtdh wp14">
   <w:tbl>
     <w:tblPr>
       <w:tblStyle w:val="Tabelacomgrade"/>
@@ -10316,7 +10316,7 @@
 </file>
 
 <file path=word/numbering.xml><?xml version="1.0" encoding="utf-8"?>
-<w:numbering xmlns:wpc="http://schemas.microsoft.com/office/word/2010/wordprocessingCanvas" xmlns:cx="http://schemas.microsoft.com/office/drawing/2014/chartex" xmlns:cx1="http://schemas.microsoft.com/office/drawing/2015/9/8/chartex" xmlns:cx2="http://schemas.microsoft.com/office/drawing/2015/10/21/chartex" xmlns:cx3="http://schemas.microsoft.com/office/drawing/2016/5/9/chartex" xmlns:cx4="http://schemas.microsoft.com/office/drawing/2016/5/10/chartex" xmlns:cx5="http://schemas.microsoft.com/office/drawing/2016/5/11/chartex" xmlns:cx6="http://schemas.microsoft.com/office/drawing/2016/5/12/chartex" xmlns:cx7="http://schemas.microsoft.com/office/drawing/2016/5/13/chartex" xmlns:cx8="http://schemas.microsoft.com/office/drawing/2016/5/14/chartex" xmlns:mc="http://schemas.openxmlformats.org/markup-compatibility/2006" xmlns:aink="http://schemas.microsoft.com/office/drawing/2016/ink" xmlns:am3d="http://schemas.microsoft.com/office/drawing/2017/model3d" xmlns:o="urn:schemas-microsoft-com:office:office" xmlns:oel="http://schemas.microsoft.com/office/2019/extlst" xmlns:r="http://schemas.openxmlformats.org/officeDocument/2006/relationships" xmlns:m="http://schemas.openxmlformats.org/officeDocument/2006/math" xmlns:v="urn:schemas-microsoft-com:vml" xmlns:wp14="http://schemas.microsoft.com/office/word/2010/wordprocessingDrawing" xmlns:wp="http://schemas.openxmlformats.org/drawingml/2006/wordprocessingDrawing" xmlns:w10="urn:schemas-microsoft-com:office:word" xmlns:w="http://schemas.openxmlformats.org/wordprocessingml/2006/main" xmlns:w14="http://schemas.microsoft.com/office/word/2010/wordml" xmlns:w15="http://schemas.microsoft.com/office/word/2012/wordml" xmlns:w16cex="http://schemas.microsoft.com/office/word/2018/wordml/cex" xmlns:w16cid="http://schemas.microsoft.com/office/word/2016/wordml/cid" xmlns:w16="http://schemas.microsoft.com/office/word/2018/wordml" xmlns:w16sdtdh="http://schemas.microsoft.com/office/word/2020/wordml/sdtdatahash" xmlns:w16se="http://schemas.microsoft.com/office/word/2015/wordml/symex" xmlns:wpg="http://schemas.microsoft.com/office/word/2010/wordprocessingGroup" xmlns:wpi="http://schemas.microsoft.com/office/word/2010/wordprocessingInk" xmlns:wne="http://schemas.microsoft.com/office/word/2006/wordml" xmlns:wps="http://schemas.microsoft.com/office/word/2010/wordprocessingShape" mc:Ignorable="w14 w15 w16se w16cid w16 w16cex w16sdtdh wp14">
+<w:numbering xmlns:wpc="http://schemas.microsoft.com/office/word/2010/wordprocessingCanvas" xmlns:cx="http://schemas.microsoft.com/office/drawing/2014/chartex" xmlns:cx1="http://schemas.microsoft.com/office/drawing/2015/9/8/chartex" xmlns:cx2="http://schemas.microsoft.com/office/drawing/2015/10/21/chartex" xmlns:cx3="http://schemas.microsoft.com/office/drawing/2016/5/9/chartex" xmlns:cx4="http://schemas.microsoft.com/office/drawing/2016/5/10/chartex" xmlns:cx5="http://schemas.microsoft.com/office/drawing/2016/5/11/chartex" xmlns:cx6="http://schemas.microsoft.com/office/drawing/2016/5/12/chartex" xmlns:cx7="http://schemas.microsoft.com/office/drawing/2016/5/13/chartex" xmlns:cx8="http://schemas.microsoft.com/office/drawing/2016/5/14/chartex" xmlns:mc="http://schemas.openxmlformats.org/markup-compatibility/2006" xmlns:aink="http://schemas.microsoft.com/office/drawing/2016/ink" xmlns:am3d="http://schemas.microsoft.com/office/drawing/2017/model3d" xmlns:o="urn:schemas-microsoft-com:office:office" xmlns:oel="http://schemas.microsoft.com/office/2019/extlst" xmlns:r="http://schemas.openxmlformats.org/officeDocument/2006/relationships" xmlns:m="http://schemas.openxmlformats.org/officeDocument/2006/math" xmlns:v="urn:schemas-microsoft-com:vml" xmlns:wp14="http://schemas.microsoft.com/office/word/2010/wordprocessingDrawing" xmlns:wp="http://schemas.openxmlformats.org/drawingml/2006/wordprocessingDrawing" xmlns:w10="urn:schemas-microsoft-com:office:word" xmlns:w="http://schemas.openxmlformats.org/wordprocessingml/2006/main" xmlns:w14="http://schemas.microsoft.com/office/word/2010/wordml" xmlns:w15="http://schemas.microsoft.com/office/word/2012/wordml" xmlns:w16cex="http://schemas.microsoft.com/office/word/2018/wordml/cex" xmlns:w16cid="http://schemas.microsoft.com/office/word/2016/wordml/cid" xmlns:w16="http://schemas.microsoft.com/office/word/2018/wordml" xmlns:w16du="http://schemas.microsoft.com/office/word/2023/wordml/word16du" xmlns:w16sdtdh="http://schemas.microsoft.com/office/word/2020/wordml/sdtdatahash" xmlns:w16se="http://schemas.microsoft.com/office/word/2015/wordml/symex" xmlns:wpg="http://schemas.microsoft.com/office/word/2010/wordprocessingGroup" xmlns:wpi="http://schemas.microsoft.com/office/word/2010/wordprocessingInk" xmlns:wne="http://schemas.microsoft.com/office/word/2006/wordml" xmlns:wps="http://schemas.microsoft.com/office/word/2010/wordprocessingShape" mc:Ignorable="w14 w15 w16se w16cid w16 w16cex w16sdtdh wp14">
   <w:abstractNum w:abstractNumId="0" w15:restartNumberingAfterBreak="0">
     <w:nsid w:val="05386125"/>
     <w:multiLevelType w:val="hybridMultilevel"/>

</xml_diff>

<commit_message>
Finalização primeira etapa do Documento de Caso de Uso
</commit_message>
<xml_diff>
--- a/Projeto Integrador - Especificacao de Casos de Uso.docx
+++ b/Projeto Integrador - Especificacao de Casos de Uso.docx
@@ -1,6 +1,6 @@
 
 <file path=word/document.xml><?xml version="1.0" encoding="utf-8"?>
-<w:document xmlns:wpc="http://schemas.microsoft.com/office/word/2010/wordprocessingCanvas" xmlns:cx="http://schemas.microsoft.com/office/drawing/2014/chartex" xmlns:cx1="http://schemas.microsoft.com/office/drawing/2015/9/8/chartex" xmlns:cx2="http://schemas.microsoft.com/office/drawing/2015/10/21/chartex" xmlns:cx3="http://schemas.microsoft.com/office/drawing/2016/5/9/chartex" xmlns:cx4="http://schemas.microsoft.com/office/drawing/2016/5/10/chartex" xmlns:cx5="http://schemas.microsoft.com/office/drawing/2016/5/11/chartex" xmlns:cx6="http://schemas.microsoft.com/office/drawing/2016/5/12/chartex" xmlns:cx7="http://schemas.microsoft.com/office/drawing/2016/5/13/chartex" xmlns:cx8="http://schemas.microsoft.com/office/drawing/2016/5/14/chartex" xmlns:mc="http://schemas.openxmlformats.org/markup-compatibility/2006" xmlns:aink="http://schemas.microsoft.com/office/drawing/2016/ink" xmlns:am3d="http://schemas.microsoft.com/office/drawing/2017/model3d" xmlns:o="urn:schemas-microsoft-com:office:office" xmlns:oel="http://schemas.microsoft.com/office/2019/extlst" xmlns:r="http://schemas.openxmlformats.org/officeDocument/2006/relationships" xmlns:m="http://schemas.openxmlformats.org/officeDocument/2006/math" xmlns:v="urn:schemas-microsoft-com:vml" xmlns:wp14="http://schemas.microsoft.com/office/word/2010/wordprocessingDrawing" xmlns:wp="http://schemas.openxmlformats.org/drawingml/2006/wordprocessingDrawing" xmlns:w10="urn:schemas-microsoft-com:office:word" xmlns:w="http://schemas.openxmlformats.org/wordprocessingml/2006/main" xmlns:w14="http://schemas.microsoft.com/office/word/2010/wordml" xmlns:w15="http://schemas.microsoft.com/office/word/2012/wordml" xmlns:w16cex="http://schemas.microsoft.com/office/word/2018/wordml/cex" xmlns:w16cid="http://schemas.microsoft.com/office/word/2016/wordml/cid" xmlns:w16="http://schemas.microsoft.com/office/word/2018/wordml" xmlns:w16du="http://schemas.microsoft.com/office/word/2023/wordml/word16du" xmlns:w16sdtdh="http://schemas.microsoft.com/office/word/2020/wordml/sdtdatahash" xmlns:w16se="http://schemas.microsoft.com/office/word/2015/wordml/symex" xmlns:wpg="http://schemas.microsoft.com/office/word/2010/wordprocessingGroup" xmlns:wpi="http://schemas.microsoft.com/office/word/2010/wordprocessingInk" xmlns:wne="http://schemas.microsoft.com/office/word/2006/wordml" xmlns:wps="http://schemas.microsoft.com/office/word/2010/wordprocessingShape" mc:Ignorable="w14 w15 w16se w16cid w16 w16cex w16sdtdh wp14">
+<w:document xmlns:wpc="http://schemas.microsoft.com/office/word/2010/wordprocessingCanvas" xmlns:cx="http://schemas.microsoft.com/office/drawing/2014/chartex" xmlns:cx1="http://schemas.microsoft.com/office/drawing/2015/9/8/chartex" xmlns:cx2="http://schemas.microsoft.com/office/drawing/2015/10/21/chartex" xmlns:cx3="http://schemas.microsoft.com/office/drawing/2016/5/9/chartex" xmlns:cx4="http://schemas.microsoft.com/office/drawing/2016/5/10/chartex" xmlns:cx5="http://schemas.microsoft.com/office/drawing/2016/5/11/chartex" xmlns:cx6="http://schemas.microsoft.com/office/drawing/2016/5/12/chartex" xmlns:cx7="http://schemas.microsoft.com/office/drawing/2016/5/13/chartex" xmlns:cx8="http://schemas.microsoft.com/office/drawing/2016/5/14/chartex" xmlns:mc="http://schemas.openxmlformats.org/markup-compatibility/2006" xmlns:aink="http://schemas.microsoft.com/office/drawing/2016/ink" xmlns:am3d="http://schemas.microsoft.com/office/drawing/2017/model3d" xmlns:o="urn:schemas-microsoft-com:office:office" xmlns:oel="http://schemas.microsoft.com/office/2019/extlst" xmlns:r="http://schemas.openxmlformats.org/officeDocument/2006/relationships" xmlns:m="http://schemas.openxmlformats.org/officeDocument/2006/math" xmlns:v="urn:schemas-microsoft-com:vml" xmlns:wp14="http://schemas.microsoft.com/office/word/2010/wordprocessingDrawing" xmlns:wp="http://schemas.openxmlformats.org/drawingml/2006/wordprocessingDrawing" xmlns:w10="urn:schemas-microsoft-com:office:word" xmlns:w="http://schemas.openxmlformats.org/wordprocessingml/2006/main" xmlns:w14="http://schemas.microsoft.com/office/word/2010/wordml" xmlns:w15="http://schemas.microsoft.com/office/word/2012/wordml" xmlns:w16cex="http://schemas.microsoft.com/office/word/2018/wordml/cex" xmlns:w16cid="http://schemas.microsoft.com/office/word/2016/wordml/cid" xmlns:w16="http://schemas.microsoft.com/office/word/2018/wordml" xmlns:w16sdtdh="http://schemas.microsoft.com/office/word/2020/wordml/sdtdatahash" xmlns:w16se="http://schemas.microsoft.com/office/word/2015/wordml/symex" xmlns:wpg="http://schemas.microsoft.com/office/word/2010/wordprocessingGroup" xmlns:wpi="http://schemas.microsoft.com/office/word/2010/wordprocessingInk" xmlns:wne="http://schemas.microsoft.com/office/word/2006/wordml" xmlns:wps="http://schemas.microsoft.com/office/word/2010/wordprocessingShape" mc:Ignorable="w14 w15 w16se w16cid w16 w16cex w16sdtdh wp14">
   <w:body>
     <w:p>
       <w:pPr>
@@ -398,7 +398,7 @@
             </w:rPr>
             <w:fldChar w:fldCharType="separate"/>
           </w:r>
-          <w:hyperlink w:anchor="_Toc133165310" w:history="1">
+          <w:hyperlink w:anchor="_Toc133165864" w:history="1">
             <w:r>
               <w:rPr>
                 <w:rStyle w:val="Hyperlink"/>
@@ -440,7 +440,7 @@
                 <w:noProof/>
                 <w:webHidden/>
               </w:rPr>
-              <w:instrText xml:space="preserve"> PAGEREF _Toc133165310 \h </w:instrText>
+              <w:instrText xml:space="preserve"> PAGEREF _Toc133165864 \h </w:instrText>
             </w:r>
             <w:r>
               <w:rPr>
@@ -484,7 +484,7 @@
               <w:lang w:eastAsia="pt-BR"/>
             </w:rPr>
           </w:pPr>
-          <w:hyperlink w:anchor="_Toc133165311" w:history="1">
+          <w:hyperlink w:anchor="_Toc133165865" w:history="1">
             <w:r>
               <w:rPr>
                 <w:rStyle w:val="Hyperlink"/>
@@ -526,7 +526,7 @@
                 <w:noProof/>
                 <w:webHidden/>
               </w:rPr>
-              <w:instrText xml:space="preserve"> PAGEREF _Toc133165311 \h </w:instrText>
+              <w:instrText xml:space="preserve"> PAGEREF _Toc133165865 \h </w:instrText>
             </w:r>
             <w:r>
               <w:rPr>
@@ -570,7 +570,7 @@
               <w:lang w:eastAsia="pt-BR"/>
             </w:rPr>
           </w:pPr>
-          <w:hyperlink w:anchor="_Toc133165312" w:history="1">
+          <w:hyperlink w:anchor="_Toc133165866" w:history="1">
             <w:r>
               <w:rPr>
                 <w:rStyle w:val="Hyperlink"/>
@@ -612,7 +612,7 @@
                 <w:noProof/>
                 <w:webHidden/>
               </w:rPr>
-              <w:instrText xml:space="preserve"> PAGEREF _Toc133165312 \h </w:instrText>
+              <w:instrText xml:space="preserve"> PAGEREF _Toc133165866 \h </w:instrText>
             </w:r>
             <w:r>
               <w:rPr>
@@ -656,7 +656,7 @@
               <w:lang w:eastAsia="pt-BR"/>
             </w:rPr>
           </w:pPr>
-          <w:hyperlink w:anchor="_Toc133165313" w:history="1">
+          <w:hyperlink w:anchor="_Toc133165867" w:history="1">
             <w:r>
               <w:rPr>
                 <w:rStyle w:val="Hyperlink"/>
@@ -698,7 +698,7 @@
                 <w:noProof/>
                 <w:webHidden/>
               </w:rPr>
-              <w:instrText xml:space="preserve"> PAGEREF _Toc133165313 \h </w:instrText>
+              <w:instrText xml:space="preserve"> PAGEREF _Toc133165867 \h </w:instrText>
             </w:r>
             <w:r>
               <w:rPr>
@@ -742,7 +742,7 @@
               <w:lang w:eastAsia="pt-BR"/>
             </w:rPr>
           </w:pPr>
-          <w:hyperlink w:anchor="_Toc133165314" w:history="1">
+          <w:hyperlink w:anchor="_Toc133165868" w:history="1">
             <w:r>
               <w:rPr>
                 <w:rStyle w:val="Hyperlink"/>
@@ -784,7 +784,7 @@
                 <w:noProof/>
                 <w:webHidden/>
               </w:rPr>
-              <w:instrText xml:space="preserve"> PAGEREF _Toc133165314 \h </w:instrText>
+              <w:instrText xml:space="preserve"> PAGEREF _Toc133165868 \h </w:instrText>
             </w:r>
             <w:r>
               <w:rPr>
@@ -828,7 +828,7 @@
               <w:lang w:eastAsia="pt-BR"/>
             </w:rPr>
           </w:pPr>
-          <w:hyperlink w:anchor="_Toc133165315" w:history="1">
+          <w:hyperlink w:anchor="_Toc133165869" w:history="1">
             <w:r>
               <w:rPr>
                 <w:rStyle w:val="Hyperlink"/>
@@ -870,7 +870,7 @@
                 <w:noProof/>
                 <w:webHidden/>
               </w:rPr>
-              <w:instrText xml:space="preserve"> PAGEREF _Toc133165315 \h </w:instrText>
+              <w:instrText xml:space="preserve"> PAGEREF _Toc133165869 \h </w:instrText>
             </w:r>
             <w:r>
               <w:rPr>
@@ -914,7 +914,7 @@
               <w:lang w:eastAsia="pt-BR"/>
             </w:rPr>
           </w:pPr>
-          <w:hyperlink w:anchor="_Toc133165316" w:history="1">
+          <w:hyperlink w:anchor="_Toc133165870" w:history="1">
             <w:r>
               <w:rPr>
                 <w:rStyle w:val="Hyperlink"/>
@@ -956,7 +956,7 @@
                 <w:noProof/>
                 <w:webHidden/>
               </w:rPr>
-              <w:instrText xml:space="preserve"> PAGEREF _Toc133165316 \h </w:instrText>
+              <w:instrText xml:space="preserve"> PAGEREF _Toc133165870 \h </w:instrText>
             </w:r>
             <w:r>
               <w:rPr>
@@ -1000,7 +1000,7 @@
               <w:lang w:eastAsia="pt-BR"/>
             </w:rPr>
           </w:pPr>
-          <w:hyperlink w:anchor="_Toc133165317" w:history="1">
+          <w:hyperlink w:anchor="_Toc133165871" w:history="1">
             <w:r>
               <w:rPr>
                 <w:rStyle w:val="Hyperlink"/>
@@ -1042,7 +1042,7 @@
                 <w:noProof/>
                 <w:webHidden/>
               </w:rPr>
-              <w:instrText xml:space="preserve"> PAGEREF _Toc133165317 \h </w:instrText>
+              <w:instrText xml:space="preserve"> PAGEREF _Toc133165871 \h </w:instrText>
             </w:r>
             <w:r>
               <w:rPr>
@@ -1086,7 +1086,7 @@
               <w:lang w:eastAsia="pt-BR"/>
             </w:rPr>
           </w:pPr>
-          <w:hyperlink w:anchor="_Toc133165318" w:history="1">
+          <w:hyperlink w:anchor="_Toc133165872" w:history="1">
             <w:r>
               <w:rPr>
                 <w:rStyle w:val="Hyperlink"/>
@@ -1128,7 +1128,7 @@
                 <w:noProof/>
                 <w:webHidden/>
               </w:rPr>
-              <w:instrText xml:space="preserve"> PAGEREF _Toc133165318 \h </w:instrText>
+              <w:instrText xml:space="preserve"> PAGEREF _Toc133165872 \h </w:instrText>
             </w:r>
             <w:r>
               <w:rPr>
@@ -1172,7 +1172,7 @@
               <w:lang w:eastAsia="pt-BR"/>
             </w:rPr>
           </w:pPr>
-          <w:hyperlink w:anchor="_Toc133165319" w:history="1">
+          <w:hyperlink w:anchor="_Toc133165873" w:history="1">
             <w:r>
               <w:rPr>
                 <w:rStyle w:val="Hyperlink"/>
@@ -1214,7 +1214,7 @@
                 <w:noProof/>
                 <w:webHidden/>
               </w:rPr>
-              <w:instrText xml:space="preserve"> PAGEREF _Toc133165319 \h </w:instrText>
+              <w:instrText xml:space="preserve"> PAGEREF _Toc133165873 \h </w:instrText>
             </w:r>
             <w:r>
               <w:rPr>
@@ -1258,7 +1258,7 @@
               <w:lang w:eastAsia="pt-BR"/>
             </w:rPr>
           </w:pPr>
-          <w:hyperlink w:anchor="_Toc133165320" w:history="1">
+          <w:hyperlink w:anchor="_Toc133165874" w:history="1">
             <w:r>
               <w:rPr>
                 <w:rStyle w:val="Hyperlink"/>
@@ -1300,7 +1300,7 @@
                 <w:noProof/>
                 <w:webHidden/>
               </w:rPr>
-              <w:instrText xml:space="preserve"> PAGEREF _Toc133165320 \h </w:instrText>
+              <w:instrText xml:space="preserve"> PAGEREF _Toc133165874 \h </w:instrText>
             </w:r>
             <w:r>
               <w:rPr>
@@ -1344,7 +1344,7 @@
               <w:lang w:eastAsia="pt-BR"/>
             </w:rPr>
           </w:pPr>
-          <w:hyperlink w:anchor="_Toc133165321" w:history="1">
+          <w:hyperlink w:anchor="_Toc133165875" w:history="1">
             <w:r>
               <w:rPr>
                 <w:rStyle w:val="Hyperlink"/>
@@ -1386,7 +1386,7 @@
                 <w:noProof/>
                 <w:webHidden/>
               </w:rPr>
-              <w:instrText xml:space="preserve"> PAGEREF _Toc133165321 \h </w:instrText>
+              <w:instrText xml:space="preserve"> PAGEREF _Toc133165875 \h </w:instrText>
             </w:r>
             <w:r>
               <w:rPr>
@@ -1430,7 +1430,7 @@
               <w:lang w:eastAsia="pt-BR"/>
             </w:rPr>
           </w:pPr>
-          <w:hyperlink w:anchor="_Toc133165322" w:history="1">
+          <w:hyperlink w:anchor="_Toc133165876" w:history="1">
             <w:r>
               <w:rPr>
                 <w:rStyle w:val="Hyperlink"/>
@@ -1472,7 +1472,7 @@
                 <w:noProof/>
                 <w:webHidden/>
               </w:rPr>
-              <w:instrText xml:space="preserve"> PAGEREF _Toc133165322 \h </w:instrText>
+              <w:instrText xml:space="preserve"> PAGEREF _Toc133165876 \h </w:instrText>
             </w:r>
             <w:r>
               <w:rPr>
@@ -1516,7 +1516,7 @@
               <w:lang w:eastAsia="pt-BR"/>
             </w:rPr>
           </w:pPr>
-          <w:hyperlink w:anchor="_Toc133165323" w:history="1">
+          <w:hyperlink w:anchor="_Toc133165877" w:history="1">
             <w:r>
               <w:rPr>
                 <w:rStyle w:val="Hyperlink"/>
@@ -1558,7 +1558,7 @@
                 <w:noProof/>
                 <w:webHidden/>
               </w:rPr>
-              <w:instrText xml:space="preserve"> PAGEREF _Toc133165323 \h </w:instrText>
+              <w:instrText xml:space="preserve"> PAGEREF _Toc133165877 \h </w:instrText>
             </w:r>
             <w:r>
               <w:rPr>
@@ -1602,7 +1602,7 @@
               <w:lang w:eastAsia="pt-BR"/>
             </w:rPr>
           </w:pPr>
-          <w:hyperlink w:anchor="_Toc133165324" w:history="1">
+          <w:hyperlink w:anchor="_Toc133165878" w:history="1">
             <w:r>
               <w:rPr>
                 <w:rStyle w:val="Hyperlink"/>
@@ -1644,7 +1644,7 @@
                 <w:noProof/>
                 <w:webHidden/>
               </w:rPr>
-              <w:instrText xml:space="preserve"> PAGEREF _Toc133165324 \h </w:instrText>
+              <w:instrText xml:space="preserve"> PAGEREF _Toc133165878 \h </w:instrText>
             </w:r>
             <w:r>
               <w:rPr>
@@ -1688,7 +1688,7 @@
               <w:lang w:eastAsia="pt-BR"/>
             </w:rPr>
           </w:pPr>
-          <w:hyperlink w:anchor="_Toc133165325" w:history="1">
+          <w:hyperlink w:anchor="_Toc133165879" w:history="1">
             <w:r>
               <w:rPr>
                 <w:rStyle w:val="Hyperlink"/>
@@ -1730,7 +1730,7 @@
                 <w:noProof/>
                 <w:webHidden/>
               </w:rPr>
-              <w:instrText xml:space="preserve"> PAGEREF _Toc133165325 \h </w:instrText>
+              <w:instrText xml:space="preserve"> PAGEREF _Toc133165879 \h </w:instrText>
             </w:r>
             <w:r>
               <w:rPr>
@@ -1774,7 +1774,7 @@
               <w:lang w:eastAsia="pt-BR"/>
             </w:rPr>
           </w:pPr>
-          <w:hyperlink w:anchor="_Toc133165326" w:history="1">
+          <w:hyperlink w:anchor="_Toc133165880" w:history="1">
             <w:r>
               <w:rPr>
                 <w:rStyle w:val="Hyperlink"/>
@@ -1816,7 +1816,7 @@
                 <w:noProof/>
                 <w:webHidden/>
               </w:rPr>
-              <w:instrText xml:space="preserve"> PAGEREF _Toc133165326 \h </w:instrText>
+              <w:instrText xml:space="preserve"> PAGEREF _Toc133165880 \h </w:instrText>
             </w:r>
             <w:r>
               <w:rPr>
@@ -1860,7 +1860,7 @@
               <w:lang w:eastAsia="pt-BR"/>
             </w:rPr>
           </w:pPr>
-          <w:hyperlink w:anchor="_Toc133165327" w:history="1">
+          <w:hyperlink w:anchor="_Toc133165881" w:history="1">
             <w:r>
               <w:rPr>
                 <w:rStyle w:val="Hyperlink"/>
@@ -1902,7 +1902,7 @@
                 <w:noProof/>
                 <w:webHidden/>
               </w:rPr>
-              <w:instrText xml:space="preserve"> PAGEREF _Toc133165327 \h </w:instrText>
+              <w:instrText xml:space="preserve"> PAGEREF _Toc133165881 \h </w:instrText>
             </w:r>
             <w:r>
               <w:rPr>
@@ -1946,7 +1946,7 @@
               <w:lang w:eastAsia="pt-BR"/>
             </w:rPr>
           </w:pPr>
-          <w:hyperlink w:anchor="_Toc133165328" w:history="1">
+          <w:hyperlink w:anchor="_Toc133165882" w:history="1">
             <w:r>
               <w:rPr>
                 <w:rStyle w:val="Hyperlink"/>
@@ -1988,7 +1988,7 @@
                 <w:noProof/>
                 <w:webHidden/>
               </w:rPr>
-              <w:instrText xml:space="preserve"> PAGEREF _Toc133165328 \h </w:instrText>
+              <w:instrText xml:space="preserve"> PAGEREF _Toc133165882 \h </w:instrText>
             </w:r>
             <w:r>
               <w:rPr>
@@ -2032,7 +2032,7 @@
               <w:lang w:eastAsia="pt-BR"/>
             </w:rPr>
           </w:pPr>
-          <w:hyperlink w:anchor="_Toc133165329" w:history="1">
+          <w:hyperlink w:anchor="_Toc133165883" w:history="1">
             <w:r>
               <w:rPr>
                 <w:rStyle w:val="Hyperlink"/>
@@ -2074,7 +2074,7 @@
                 <w:noProof/>
                 <w:webHidden/>
               </w:rPr>
-              <w:instrText xml:space="preserve"> PAGEREF _Toc133165329 \h </w:instrText>
+              <w:instrText xml:space="preserve"> PAGEREF _Toc133165883 \h </w:instrText>
             </w:r>
             <w:r>
               <w:rPr>
@@ -2118,7 +2118,7 @@
               <w:lang w:eastAsia="pt-BR"/>
             </w:rPr>
           </w:pPr>
-          <w:hyperlink w:anchor="_Toc133165330" w:history="1">
+          <w:hyperlink w:anchor="_Toc133165884" w:history="1">
             <w:r>
               <w:rPr>
                 <w:rStyle w:val="Hyperlink"/>
@@ -2160,7 +2160,7 @@
                 <w:noProof/>
                 <w:webHidden/>
               </w:rPr>
-              <w:instrText xml:space="preserve"> PAGEREF _Toc133165330 \h </w:instrText>
+              <w:instrText xml:space="preserve"> PAGEREF _Toc133165884 \h </w:instrText>
             </w:r>
             <w:r>
               <w:rPr>
@@ -2387,7 +2387,7 @@
           <w:numId w:val="2"/>
         </w:numPr>
       </w:pPr>
-      <w:bookmarkStart w:id="0" w:name="_Toc133165310"/>
+      <w:bookmarkStart w:id="0" w:name="_Toc133165864"/>
       <w:r>
         <w:t>CONTROLE DE VERSÃO</w:t>
       </w:r>
@@ -2785,7 +2785,7 @@
       <w:pPr>
         <w:pStyle w:val="Ttulo1"/>
       </w:pPr>
-      <w:bookmarkStart w:id="1" w:name="_Toc133165311"/>
+      <w:bookmarkStart w:id="1" w:name="_Toc133165865"/>
       <w:r>
         <w:t>DESCRIÇÃO DO SISTEMA/FUNCIONALIDADE</w:t>
       </w:r>
@@ -2802,15 +2802,7 @@
         <w:jc w:val="both"/>
       </w:pPr>
       <w:r>
-        <w:t xml:space="preserve">O sistema </w:t>
-      </w:r>
-      <w:proofErr w:type="spellStart"/>
-      <w:r>
-        <w:t>BullkApp</w:t>
-      </w:r>
-      <w:proofErr w:type="spellEnd"/>
-      <w:r>
-        <w:t xml:space="preserve">, será desenvolvido com a finalidade de colaborar com os frequentadores de academias de musculação. Seu objetivo será proporcionar uma melhor experiência e praticidade para os alunos. O aplicativo terá duas formas de </w:t>
+        <w:t xml:space="preserve">O sistema BullkApp, será desenvolvido com a finalidade de colaborar com os frequentadores de academias de musculação. Seu objetivo será proporcionar uma melhor experiência e praticidade para os alunos. O aplicativo terá duas formas de </w:t>
       </w:r>
       <w:r>
         <w:t>abordagem</w:t>
@@ -2832,7 +2824,13 @@
         <w:t>s</w:t>
       </w:r>
       <w:r>
-        <w:t>) e a criação do perfil do</w:t>
+        <w:t>)</w:t>
+      </w:r>
+      <w:r>
+        <w:t>, vinculação das avaliações físicas</w:t>
+      </w:r>
+      <w:r>
+        <w:t xml:space="preserve"> e a criação do perfil do</w:t>
       </w:r>
       <w:r>
         <w:t xml:space="preserve"> aluno. O outro tipo de usuário, será de fato, o Aluno. Este tipo terá a possibilidade consultar seu treino, mostrando quais são os exercícios e solicitar as suas avaliações anteriores.</w:t>
@@ -2853,21 +2851,19 @@
         <w:t>dos aparelhos em horários de pico</w:t>
       </w:r>
       <w:r>
-        <w:t xml:space="preserve">. Para essa situação, o </w:t>
-      </w:r>
-      <w:proofErr w:type="spellStart"/>
-      <w:r>
-        <w:t>BullkApp</w:t>
-      </w:r>
-      <w:proofErr w:type="spellEnd"/>
-      <w:r>
-        <w:t xml:space="preserve"> terá a opção de mostrar aos usuários </w:t>
+        <w:t xml:space="preserve">. Para essa situação, o BullkApp terá a opção de mostrar aos usuários </w:t>
       </w:r>
       <w:r>
         <w:t>uma alternativa</w:t>
       </w:r>
       <w:r>
-        <w:t xml:space="preserve"> de exercício para fazer a substituição deste aparelho em uso, assim, não desperdiçando seu tempo na academia.</w:t>
+        <w:t xml:space="preserve"> de exercício</w:t>
+      </w:r>
+      <w:r>
+        <w:t>,</w:t>
+      </w:r>
+      <w:r>
+        <w:t xml:space="preserve"> para fazer a substituição deste aparelho em uso, assim, não desperdiçando seu tempo na academia.</w:t>
       </w:r>
     </w:p>
     <w:p>
@@ -2880,7 +2876,7 @@
       <w:pPr>
         <w:pStyle w:val="Ttulo1"/>
       </w:pPr>
-      <w:bookmarkStart w:id="2" w:name="_Toc133165312"/>
+      <w:bookmarkStart w:id="2" w:name="_Toc133165866"/>
       <w:r>
         <w:lastRenderedPageBreak/>
         <w:t>DIAGRAMA DE CASO DE USO</w:t>
@@ -2952,7 +2948,7 @@
       <w:pPr>
         <w:pStyle w:val="Ttulo1"/>
       </w:pPr>
-      <w:bookmarkStart w:id="3" w:name="_Toc133165313"/>
+      <w:bookmarkStart w:id="3" w:name="_Toc133165867"/>
       <w:r>
         <w:t>ATORES</w:t>
       </w:r>
@@ -3156,7 +3152,7 @@
       <w:pPr>
         <w:pStyle w:val="Ttulo1"/>
       </w:pPr>
-      <w:bookmarkStart w:id="4" w:name="_Toc133165314"/>
+      <w:bookmarkStart w:id="4" w:name="_Toc133165868"/>
       <w:r>
         <w:t>FUNÇÕES DO SISTEMA COMPUTADORIZADO</w:t>
       </w:r>
@@ -3168,7 +3164,7 @@
         <w:pStyle w:val="Ttulo2"/>
       </w:pPr>
       <w:bookmarkStart w:id="5" w:name="_Hlk133051049"/>
-      <w:bookmarkStart w:id="6" w:name="_Toc133165315"/>
+      <w:bookmarkStart w:id="6" w:name="_Toc133165869"/>
       <w:r>
         <w:lastRenderedPageBreak/>
         <w:t xml:space="preserve">UC.001 – </w:t>
@@ -3182,7 +3178,7 @@
       <w:pPr>
         <w:pStyle w:val="Ttulo3"/>
       </w:pPr>
-      <w:bookmarkStart w:id="7" w:name="_Toc133165316"/>
+      <w:bookmarkStart w:id="7" w:name="_Toc133165870"/>
       <w:r>
         <w:t xml:space="preserve">Fluxo </w:t>
       </w:r>
@@ -4349,7 +4345,7 @@
       <w:pPr>
         <w:pStyle w:val="Ttulo3"/>
       </w:pPr>
-      <w:bookmarkStart w:id="8" w:name="_Toc133165317"/>
+      <w:bookmarkStart w:id="8" w:name="_Toc133165871"/>
       <w:r>
         <w:t xml:space="preserve">Fluxo </w:t>
       </w:r>
@@ -5164,7 +5160,7 @@
       <w:pPr>
         <w:pStyle w:val="Ttulo3"/>
       </w:pPr>
-      <w:bookmarkStart w:id="9" w:name="_Toc133165318"/>
+      <w:bookmarkStart w:id="9" w:name="_Toc133165872"/>
       <w:r>
         <w:t>Fluxo Alternativo:</w:t>
       </w:r>
@@ -5683,7 +5679,7 @@
       <w:pPr>
         <w:pStyle w:val="Ttulo3"/>
       </w:pPr>
-      <w:bookmarkStart w:id="10" w:name="_Toc133165319"/>
+      <w:bookmarkStart w:id="10" w:name="_Toc133165873"/>
       <w:r>
         <w:t>Regras de Negócios</w:t>
       </w:r>
@@ -5901,7 +5897,7 @@
       <w:pPr>
         <w:pStyle w:val="Ttulo3"/>
       </w:pPr>
-      <w:bookmarkStart w:id="11" w:name="_Toc133165320"/>
+      <w:bookmarkStart w:id="11" w:name="_Toc133165874"/>
       <w:r>
         <w:t>Mensagens</w:t>
       </w:r>
@@ -6284,7 +6280,7 @@
       <w:pPr>
         <w:pStyle w:val="Ttulo3"/>
       </w:pPr>
-      <w:bookmarkStart w:id="12" w:name="_Toc133165321"/>
+      <w:bookmarkStart w:id="12" w:name="_Toc133165875"/>
       <w:r>
         <w:t>Protótipos</w:t>
       </w:r>
@@ -6475,7 +6471,7 @@
       <w:pPr>
         <w:pStyle w:val="Ttulo3"/>
       </w:pPr>
-      <w:bookmarkStart w:id="13" w:name="_Toc133165322"/>
+      <w:bookmarkStart w:id="13" w:name="_Toc133165876"/>
       <w:r>
         <w:t>Estruturas de Dados</w:t>
       </w:r>
@@ -6580,14 +6576,12 @@
             <w:pPr>
               <w:jc w:val="center"/>
             </w:pPr>
-            <w:proofErr w:type="spellStart"/>
             <w:r>
               <w:t>b</w:t>
             </w:r>
             <w:r>
               <w:t>ullk_usuar</w:t>
             </w:r>
-            <w:proofErr w:type="spellEnd"/>
           </w:p>
         </w:tc>
         <w:tc>
@@ -6619,11 +6613,9 @@
             <w:pPr>
               <w:jc w:val="center"/>
             </w:pPr>
-            <w:proofErr w:type="spellStart"/>
             <w:r>
               <w:t>bullk_endereco</w:t>
             </w:r>
-            <w:proofErr w:type="spellEnd"/>
           </w:p>
         </w:tc>
         <w:tc>
@@ -6682,7 +6674,7 @@
       <w:pPr>
         <w:pStyle w:val="Ttulo2"/>
       </w:pPr>
-      <w:bookmarkStart w:id="14" w:name="_Toc133165323"/>
+      <w:bookmarkStart w:id="14" w:name="_Toc133165877"/>
       <w:r>
         <w:t>UC.002 – MANTER AVALIAÇÃO CORPORAL</w:t>
       </w:r>
@@ -6692,7 +6684,7 @@
       <w:pPr>
         <w:pStyle w:val="Ttulo3"/>
       </w:pPr>
-      <w:bookmarkStart w:id="15" w:name="_Toc133165324"/>
+      <w:bookmarkStart w:id="15" w:name="_Toc133165878"/>
       <w:r>
         <w:t>Fluxo Principal</w:t>
       </w:r>
@@ -7757,7 +7749,7 @@
       <w:pPr>
         <w:pStyle w:val="Ttulo3"/>
       </w:pPr>
-      <w:bookmarkStart w:id="16" w:name="_Toc133165325"/>
+      <w:bookmarkStart w:id="16" w:name="_Toc133165879"/>
       <w:r>
         <w:t>Fluxo Alternativo:</w:t>
       </w:r>
@@ -8595,7 +8587,7 @@
       <w:pPr>
         <w:pStyle w:val="Ttulo3"/>
       </w:pPr>
-      <w:bookmarkStart w:id="17" w:name="_Toc133165326"/>
+      <w:bookmarkStart w:id="17" w:name="_Toc133165880"/>
       <w:r>
         <w:t>Regras de Negócios</w:t>
       </w:r>
@@ -8713,20 +8705,7 @@
           </w:tcPr>
           <w:p>
             <w:r>
-              <w:t>O arquivo da Avaliação deverá ser da extensão .</w:t>
-            </w:r>
-            <w:proofErr w:type="spellStart"/>
-            <w:proofErr w:type="gramStart"/>
-            <w:r>
-              <w:t>pdf</w:t>
-            </w:r>
-            <w:proofErr w:type="spellEnd"/>
-            <w:r>
-              <w:t xml:space="preserve"> .</w:t>
-            </w:r>
-            <w:proofErr w:type="gramEnd"/>
-            <w:r>
-              <w:t xml:space="preserve"> </w:t>
+              <w:t xml:space="preserve">O arquivo da Avaliação deverá ser da extensão .pdf. </w:t>
             </w:r>
           </w:p>
         </w:tc>
@@ -8815,7 +8794,7 @@
       <w:pPr>
         <w:pStyle w:val="Ttulo3"/>
       </w:pPr>
-      <w:bookmarkStart w:id="18" w:name="_Toc133165327"/>
+      <w:bookmarkStart w:id="18" w:name="_Toc133165881"/>
       <w:r>
         <w:t>Mensagens</w:t>
       </w:r>
@@ -9161,7 +9140,7 @@
       <w:pPr>
         <w:pStyle w:val="Ttulo3"/>
       </w:pPr>
-      <w:bookmarkStart w:id="19" w:name="_Toc133165328"/>
+      <w:bookmarkStart w:id="19" w:name="_Toc133165882"/>
       <w:r>
         <w:t>Protótipos</w:t>
       </w:r>
@@ -9354,7 +9333,7 @@
       <w:pPr>
         <w:pStyle w:val="Ttulo3"/>
       </w:pPr>
-      <w:bookmarkStart w:id="20" w:name="_Toc133165329"/>
+      <w:bookmarkStart w:id="20" w:name="_Toc133165883"/>
       <w:r>
         <w:t>Estruturas de Dados</w:t>
       </w:r>
@@ -9457,11 +9436,9 @@
             <w:tcW w:w="1134" w:type="dxa"/>
           </w:tcPr>
           <w:p>
-            <w:proofErr w:type="spellStart"/>
             <w:r>
               <w:t>bullk_avaliacao</w:t>
             </w:r>
-            <w:proofErr w:type="spellEnd"/>
           </w:p>
         </w:tc>
         <w:tc>
@@ -9544,7 +9521,7 @@
       <w:pPr>
         <w:pStyle w:val="Ttulo1"/>
       </w:pPr>
-      <w:bookmarkStart w:id="21" w:name="_Toc133165330"/>
+      <w:bookmarkStart w:id="21" w:name="_Toc133165884"/>
       <w:r>
         <w:t>RESPONSÁVEIS PELA ELABOR</w:t>
       </w:r>
@@ -9624,16 +9601,8 @@
               <w:rPr>
                 <w:rFonts w:cs="Arial"/>
               </w:rPr>
-              <w:t xml:space="preserve">Anderson Augusto </w:t>
-            </w:r>
-            <w:proofErr w:type="spellStart"/>
-            <w:r>
-              <w:rPr>
-                <w:rFonts w:cs="Arial"/>
-              </w:rPr>
-              <w:t>Bosing</w:t>
-            </w:r>
-            <w:proofErr w:type="spellEnd"/>
+              <w:t>Anderson Augusto Bosing</w:t>
+            </w:r>
           </w:p>
         </w:tc>
         <w:tc>
@@ -10482,7 +10451,7 @@
 </file>
 
 <file path=word/endnotes.xml><?xml version="1.0" encoding="utf-8"?>
-<w:endnotes xmlns:wpc="http://schemas.microsoft.com/office/word/2010/wordprocessingCanvas" xmlns:cx="http://schemas.microsoft.com/office/drawing/2014/chartex" xmlns:cx1="http://schemas.microsoft.com/office/drawing/2015/9/8/chartex" xmlns:cx2="http://schemas.microsoft.com/office/drawing/2015/10/21/chartex" xmlns:cx3="http://schemas.microsoft.com/office/drawing/2016/5/9/chartex" xmlns:cx4="http://schemas.microsoft.com/office/drawing/2016/5/10/chartex" xmlns:cx5="http://schemas.microsoft.com/office/drawing/2016/5/11/chartex" xmlns:cx6="http://schemas.microsoft.com/office/drawing/2016/5/12/chartex" xmlns:cx7="http://schemas.microsoft.com/office/drawing/2016/5/13/chartex" xmlns:cx8="http://schemas.microsoft.com/office/drawing/2016/5/14/chartex" xmlns:mc="http://schemas.openxmlformats.org/markup-compatibility/2006" xmlns:aink="http://schemas.microsoft.com/office/drawing/2016/ink" xmlns:am3d="http://schemas.microsoft.com/office/drawing/2017/model3d" xmlns:o="urn:schemas-microsoft-com:office:office" xmlns:oel="http://schemas.microsoft.com/office/2019/extlst" xmlns:r="http://schemas.openxmlformats.org/officeDocument/2006/relationships" xmlns:m="http://schemas.openxmlformats.org/officeDocument/2006/math" xmlns:v="urn:schemas-microsoft-com:vml" xmlns:wp14="http://schemas.microsoft.com/office/word/2010/wordprocessingDrawing" xmlns:wp="http://schemas.openxmlformats.org/drawingml/2006/wordprocessingDrawing" xmlns:w10="urn:schemas-microsoft-com:office:word" xmlns:w="http://schemas.openxmlformats.org/wordprocessingml/2006/main" xmlns:w14="http://schemas.microsoft.com/office/word/2010/wordml" xmlns:w15="http://schemas.microsoft.com/office/word/2012/wordml" xmlns:w16cex="http://schemas.microsoft.com/office/word/2018/wordml/cex" xmlns:w16cid="http://schemas.microsoft.com/office/word/2016/wordml/cid" xmlns:w16="http://schemas.microsoft.com/office/word/2018/wordml" xmlns:w16du="http://schemas.microsoft.com/office/word/2023/wordml/word16du" xmlns:w16sdtdh="http://schemas.microsoft.com/office/word/2020/wordml/sdtdatahash" xmlns:w16se="http://schemas.microsoft.com/office/word/2015/wordml/symex" xmlns:wpg="http://schemas.microsoft.com/office/word/2010/wordprocessingGroup" xmlns:wpi="http://schemas.microsoft.com/office/word/2010/wordprocessingInk" xmlns:wne="http://schemas.microsoft.com/office/word/2006/wordml" xmlns:wps="http://schemas.microsoft.com/office/word/2010/wordprocessingShape" mc:Ignorable="w14 w15 w16se w16cid w16 w16cex w16sdtdh wp14">
+<w:endnotes xmlns:wpc="http://schemas.microsoft.com/office/word/2010/wordprocessingCanvas" xmlns:cx="http://schemas.microsoft.com/office/drawing/2014/chartex" xmlns:cx1="http://schemas.microsoft.com/office/drawing/2015/9/8/chartex" xmlns:cx2="http://schemas.microsoft.com/office/drawing/2015/10/21/chartex" xmlns:cx3="http://schemas.microsoft.com/office/drawing/2016/5/9/chartex" xmlns:cx4="http://schemas.microsoft.com/office/drawing/2016/5/10/chartex" xmlns:cx5="http://schemas.microsoft.com/office/drawing/2016/5/11/chartex" xmlns:cx6="http://schemas.microsoft.com/office/drawing/2016/5/12/chartex" xmlns:cx7="http://schemas.microsoft.com/office/drawing/2016/5/13/chartex" xmlns:cx8="http://schemas.microsoft.com/office/drawing/2016/5/14/chartex" xmlns:mc="http://schemas.openxmlformats.org/markup-compatibility/2006" xmlns:aink="http://schemas.microsoft.com/office/drawing/2016/ink" xmlns:am3d="http://schemas.microsoft.com/office/drawing/2017/model3d" xmlns:o="urn:schemas-microsoft-com:office:office" xmlns:oel="http://schemas.microsoft.com/office/2019/extlst" xmlns:r="http://schemas.openxmlformats.org/officeDocument/2006/relationships" xmlns:m="http://schemas.openxmlformats.org/officeDocument/2006/math" xmlns:v="urn:schemas-microsoft-com:vml" xmlns:wp14="http://schemas.microsoft.com/office/word/2010/wordprocessingDrawing" xmlns:wp="http://schemas.openxmlformats.org/drawingml/2006/wordprocessingDrawing" xmlns:w10="urn:schemas-microsoft-com:office:word" xmlns:w="http://schemas.openxmlformats.org/wordprocessingml/2006/main" xmlns:w14="http://schemas.microsoft.com/office/word/2010/wordml" xmlns:w15="http://schemas.microsoft.com/office/word/2012/wordml" xmlns:w16cex="http://schemas.microsoft.com/office/word/2018/wordml/cex" xmlns:w16cid="http://schemas.microsoft.com/office/word/2016/wordml/cid" xmlns:w16="http://schemas.microsoft.com/office/word/2018/wordml" xmlns:w16sdtdh="http://schemas.microsoft.com/office/word/2020/wordml/sdtdatahash" xmlns:w16se="http://schemas.microsoft.com/office/word/2015/wordml/symex" xmlns:wpg="http://schemas.microsoft.com/office/word/2010/wordprocessingGroup" xmlns:wpi="http://schemas.microsoft.com/office/word/2010/wordprocessingInk" xmlns:wne="http://schemas.microsoft.com/office/word/2006/wordml" xmlns:wps="http://schemas.microsoft.com/office/word/2010/wordprocessingShape" mc:Ignorable="w14 w15 w16se w16cid w16 w16cex w16sdtdh wp14">
   <w:endnote w:type="separator" w:id="-1">
     <w:p>
       <w:pPr>
@@ -10507,7 +10476,7 @@
 </file>
 
 <file path=word/footer1.xml><?xml version="1.0" encoding="utf-8"?>
-<w:ftr xmlns:wpc="http://schemas.microsoft.com/office/word/2010/wordprocessingCanvas" xmlns:cx="http://schemas.microsoft.com/office/drawing/2014/chartex" xmlns:cx1="http://schemas.microsoft.com/office/drawing/2015/9/8/chartex" xmlns:cx2="http://schemas.microsoft.com/office/drawing/2015/10/21/chartex" xmlns:cx3="http://schemas.microsoft.com/office/drawing/2016/5/9/chartex" xmlns:cx4="http://schemas.microsoft.com/office/drawing/2016/5/10/chartex" xmlns:cx5="http://schemas.microsoft.com/office/drawing/2016/5/11/chartex" xmlns:cx6="http://schemas.microsoft.com/office/drawing/2016/5/12/chartex" xmlns:cx7="http://schemas.microsoft.com/office/drawing/2016/5/13/chartex" xmlns:cx8="http://schemas.microsoft.com/office/drawing/2016/5/14/chartex" xmlns:mc="http://schemas.openxmlformats.org/markup-compatibility/2006" xmlns:aink="http://schemas.microsoft.com/office/drawing/2016/ink" xmlns:am3d="http://schemas.microsoft.com/office/drawing/2017/model3d" xmlns:o="urn:schemas-microsoft-com:office:office" xmlns:oel="http://schemas.microsoft.com/office/2019/extlst" xmlns:r="http://schemas.openxmlformats.org/officeDocument/2006/relationships" xmlns:m="http://schemas.openxmlformats.org/officeDocument/2006/math" xmlns:v="urn:schemas-microsoft-com:vml" xmlns:wp14="http://schemas.microsoft.com/office/word/2010/wordprocessingDrawing" xmlns:wp="http://schemas.openxmlformats.org/drawingml/2006/wordprocessingDrawing" xmlns:w10="urn:schemas-microsoft-com:office:word" xmlns:w="http://schemas.openxmlformats.org/wordprocessingml/2006/main" xmlns:w14="http://schemas.microsoft.com/office/word/2010/wordml" xmlns:w15="http://schemas.microsoft.com/office/word/2012/wordml" xmlns:w16cex="http://schemas.microsoft.com/office/word/2018/wordml/cex" xmlns:w16cid="http://schemas.microsoft.com/office/word/2016/wordml/cid" xmlns:w16="http://schemas.microsoft.com/office/word/2018/wordml" xmlns:w16du="http://schemas.microsoft.com/office/word/2023/wordml/word16du" xmlns:w16sdtdh="http://schemas.microsoft.com/office/word/2020/wordml/sdtdatahash" xmlns:w16se="http://schemas.microsoft.com/office/word/2015/wordml/symex" xmlns:wpg="http://schemas.microsoft.com/office/word/2010/wordprocessingGroup" xmlns:wpi="http://schemas.microsoft.com/office/word/2010/wordprocessingInk" xmlns:wne="http://schemas.microsoft.com/office/word/2006/wordml" xmlns:wps="http://schemas.microsoft.com/office/word/2010/wordprocessingShape" mc:Ignorable="w14 w15 w16se w16cid w16 w16cex w16sdtdh wp14">
+<w:ftr xmlns:wpc="http://schemas.microsoft.com/office/word/2010/wordprocessingCanvas" xmlns:cx="http://schemas.microsoft.com/office/drawing/2014/chartex" xmlns:cx1="http://schemas.microsoft.com/office/drawing/2015/9/8/chartex" xmlns:cx2="http://schemas.microsoft.com/office/drawing/2015/10/21/chartex" xmlns:cx3="http://schemas.microsoft.com/office/drawing/2016/5/9/chartex" xmlns:cx4="http://schemas.microsoft.com/office/drawing/2016/5/10/chartex" xmlns:cx5="http://schemas.microsoft.com/office/drawing/2016/5/11/chartex" xmlns:cx6="http://schemas.microsoft.com/office/drawing/2016/5/12/chartex" xmlns:cx7="http://schemas.microsoft.com/office/drawing/2016/5/13/chartex" xmlns:cx8="http://schemas.microsoft.com/office/drawing/2016/5/14/chartex" xmlns:mc="http://schemas.openxmlformats.org/markup-compatibility/2006" xmlns:aink="http://schemas.microsoft.com/office/drawing/2016/ink" xmlns:am3d="http://schemas.microsoft.com/office/drawing/2017/model3d" xmlns:o="urn:schemas-microsoft-com:office:office" xmlns:oel="http://schemas.microsoft.com/office/2019/extlst" xmlns:r="http://schemas.openxmlformats.org/officeDocument/2006/relationships" xmlns:m="http://schemas.openxmlformats.org/officeDocument/2006/math" xmlns:v="urn:schemas-microsoft-com:vml" xmlns:wp14="http://schemas.microsoft.com/office/word/2010/wordprocessingDrawing" xmlns:wp="http://schemas.openxmlformats.org/drawingml/2006/wordprocessingDrawing" xmlns:w10="urn:schemas-microsoft-com:office:word" xmlns:w="http://schemas.openxmlformats.org/wordprocessingml/2006/main" xmlns:w14="http://schemas.microsoft.com/office/word/2010/wordml" xmlns:w15="http://schemas.microsoft.com/office/word/2012/wordml" xmlns:w16cex="http://schemas.microsoft.com/office/word/2018/wordml/cex" xmlns:w16cid="http://schemas.microsoft.com/office/word/2016/wordml/cid" xmlns:w16="http://schemas.microsoft.com/office/word/2018/wordml" xmlns:w16sdtdh="http://schemas.microsoft.com/office/word/2020/wordml/sdtdatahash" xmlns:w16se="http://schemas.microsoft.com/office/word/2015/wordml/symex" xmlns:wpg="http://schemas.microsoft.com/office/word/2010/wordprocessingGroup" xmlns:wpi="http://schemas.microsoft.com/office/word/2010/wordprocessingInk" xmlns:wne="http://schemas.microsoft.com/office/word/2006/wordml" xmlns:wps="http://schemas.microsoft.com/office/word/2010/wordprocessingShape" mc:Ignorable="w14 w15 w16se w16cid w16 w16cex w16sdtdh wp14">
   <w:p>
     <w:pPr>
       <w:pStyle w:val="Cabealho"/>
@@ -10753,7 +10722,7 @@
 </file>
 
 <file path=word/footnotes.xml><?xml version="1.0" encoding="utf-8"?>
-<w:footnotes xmlns:wpc="http://schemas.microsoft.com/office/word/2010/wordprocessingCanvas" xmlns:cx="http://schemas.microsoft.com/office/drawing/2014/chartex" xmlns:cx1="http://schemas.microsoft.com/office/drawing/2015/9/8/chartex" xmlns:cx2="http://schemas.microsoft.com/office/drawing/2015/10/21/chartex" xmlns:cx3="http://schemas.microsoft.com/office/drawing/2016/5/9/chartex" xmlns:cx4="http://schemas.microsoft.com/office/drawing/2016/5/10/chartex" xmlns:cx5="http://schemas.microsoft.com/office/drawing/2016/5/11/chartex" xmlns:cx6="http://schemas.microsoft.com/office/drawing/2016/5/12/chartex" xmlns:cx7="http://schemas.microsoft.com/office/drawing/2016/5/13/chartex" xmlns:cx8="http://schemas.microsoft.com/office/drawing/2016/5/14/chartex" xmlns:mc="http://schemas.openxmlformats.org/markup-compatibility/2006" xmlns:aink="http://schemas.microsoft.com/office/drawing/2016/ink" xmlns:am3d="http://schemas.microsoft.com/office/drawing/2017/model3d" xmlns:o="urn:schemas-microsoft-com:office:office" xmlns:oel="http://schemas.microsoft.com/office/2019/extlst" xmlns:r="http://schemas.openxmlformats.org/officeDocument/2006/relationships" xmlns:m="http://schemas.openxmlformats.org/officeDocument/2006/math" xmlns:v="urn:schemas-microsoft-com:vml" xmlns:wp14="http://schemas.microsoft.com/office/word/2010/wordprocessingDrawing" xmlns:wp="http://schemas.openxmlformats.org/drawingml/2006/wordprocessingDrawing" xmlns:w10="urn:schemas-microsoft-com:office:word" xmlns:w="http://schemas.openxmlformats.org/wordprocessingml/2006/main" xmlns:w14="http://schemas.microsoft.com/office/word/2010/wordml" xmlns:w15="http://schemas.microsoft.com/office/word/2012/wordml" xmlns:w16cex="http://schemas.microsoft.com/office/word/2018/wordml/cex" xmlns:w16cid="http://schemas.microsoft.com/office/word/2016/wordml/cid" xmlns:w16="http://schemas.microsoft.com/office/word/2018/wordml" xmlns:w16du="http://schemas.microsoft.com/office/word/2023/wordml/word16du" xmlns:w16sdtdh="http://schemas.microsoft.com/office/word/2020/wordml/sdtdatahash" xmlns:w16se="http://schemas.microsoft.com/office/word/2015/wordml/symex" xmlns:wpg="http://schemas.microsoft.com/office/word/2010/wordprocessingGroup" xmlns:wpi="http://schemas.microsoft.com/office/word/2010/wordprocessingInk" xmlns:wne="http://schemas.microsoft.com/office/word/2006/wordml" xmlns:wps="http://schemas.microsoft.com/office/word/2010/wordprocessingShape" mc:Ignorable="w14 w15 w16se w16cid w16 w16cex w16sdtdh wp14">
+<w:footnotes xmlns:wpc="http://schemas.microsoft.com/office/word/2010/wordprocessingCanvas" xmlns:cx="http://schemas.microsoft.com/office/drawing/2014/chartex" xmlns:cx1="http://schemas.microsoft.com/office/drawing/2015/9/8/chartex" xmlns:cx2="http://schemas.microsoft.com/office/drawing/2015/10/21/chartex" xmlns:cx3="http://schemas.microsoft.com/office/drawing/2016/5/9/chartex" xmlns:cx4="http://schemas.microsoft.com/office/drawing/2016/5/10/chartex" xmlns:cx5="http://schemas.microsoft.com/office/drawing/2016/5/11/chartex" xmlns:cx6="http://schemas.microsoft.com/office/drawing/2016/5/12/chartex" xmlns:cx7="http://schemas.microsoft.com/office/drawing/2016/5/13/chartex" xmlns:cx8="http://schemas.microsoft.com/office/drawing/2016/5/14/chartex" xmlns:mc="http://schemas.openxmlformats.org/markup-compatibility/2006" xmlns:aink="http://schemas.microsoft.com/office/drawing/2016/ink" xmlns:am3d="http://schemas.microsoft.com/office/drawing/2017/model3d" xmlns:o="urn:schemas-microsoft-com:office:office" xmlns:oel="http://schemas.microsoft.com/office/2019/extlst" xmlns:r="http://schemas.openxmlformats.org/officeDocument/2006/relationships" xmlns:m="http://schemas.openxmlformats.org/officeDocument/2006/math" xmlns:v="urn:schemas-microsoft-com:vml" xmlns:wp14="http://schemas.microsoft.com/office/word/2010/wordprocessingDrawing" xmlns:wp="http://schemas.openxmlformats.org/drawingml/2006/wordprocessingDrawing" xmlns:w10="urn:schemas-microsoft-com:office:word" xmlns:w="http://schemas.openxmlformats.org/wordprocessingml/2006/main" xmlns:w14="http://schemas.microsoft.com/office/word/2010/wordml" xmlns:w15="http://schemas.microsoft.com/office/word/2012/wordml" xmlns:w16cex="http://schemas.microsoft.com/office/word/2018/wordml/cex" xmlns:w16cid="http://schemas.microsoft.com/office/word/2016/wordml/cid" xmlns:w16="http://schemas.microsoft.com/office/word/2018/wordml" xmlns:w16sdtdh="http://schemas.microsoft.com/office/word/2020/wordml/sdtdatahash" xmlns:w16se="http://schemas.microsoft.com/office/word/2015/wordml/symex" xmlns:wpg="http://schemas.microsoft.com/office/word/2010/wordprocessingGroup" xmlns:wpi="http://schemas.microsoft.com/office/word/2010/wordprocessingInk" xmlns:wne="http://schemas.microsoft.com/office/word/2006/wordml" xmlns:wps="http://schemas.microsoft.com/office/word/2010/wordprocessingShape" mc:Ignorable="w14 w15 w16se w16cid w16 w16cex w16sdtdh wp14">
   <w:footnote w:type="separator" w:id="-1">
     <w:p>
       <w:pPr>
@@ -10778,7 +10747,7 @@
 </file>
 
 <file path=word/header1.xml><?xml version="1.0" encoding="utf-8"?>
-<w:hdr xmlns:wpc="http://schemas.microsoft.com/office/word/2010/wordprocessingCanvas" xmlns:cx="http://schemas.microsoft.com/office/drawing/2014/chartex" xmlns:cx1="http://schemas.microsoft.com/office/drawing/2015/9/8/chartex" xmlns:cx2="http://schemas.microsoft.com/office/drawing/2015/10/21/chartex" xmlns:cx3="http://schemas.microsoft.com/office/drawing/2016/5/9/chartex" xmlns:cx4="http://schemas.microsoft.com/office/drawing/2016/5/10/chartex" xmlns:cx5="http://schemas.microsoft.com/office/drawing/2016/5/11/chartex" xmlns:cx6="http://schemas.microsoft.com/office/drawing/2016/5/12/chartex" xmlns:cx7="http://schemas.microsoft.com/office/drawing/2016/5/13/chartex" xmlns:cx8="http://schemas.microsoft.com/office/drawing/2016/5/14/chartex" xmlns:mc="http://schemas.openxmlformats.org/markup-compatibility/2006" xmlns:aink="http://schemas.microsoft.com/office/drawing/2016/ink" xmlns:am3d="http://schemas.microsoft.com/office/drawing/2017/model3d" xmlns:o="urn:schemas-microsoft-com:office:office" xmlns:oel="http://schemas.microsoft.com/office/2019/extlst" xmlns:r="http://schemas.openxmlformats.org/officeDocument/2006/relationships" xmlns:m="http://schemas.openxmlformats.org/officeDocument/2006/math" xmlns:v="urn:schemas-microsoft-com:vml" xmlns:wp14="http://schemas.microsoft.com/office/word/2010/wordprocessingDrawing" xmlns:wp="http://schemas.openxmlformats.org/drawingml/2006/wordprocessingDrawing" xmlns:w10="urn:schemas-microsoft-com:office:word" xmlns:w="http://schemas.openxmlformats.org/wordprocessingml/2006/main" xmlns:w14="http://schemas.microsoft.com/office/word/2010/wordml" xmlns:w15="http://schemas.microsoft.com/office/word/2012/wordml" xmlns:w16cex="http://schemas.microsoft.com/office/word/2018/wordml/cex" xmlns:w16cid="http://schemas.microsoft.com/office/word/2016/wordml/cid" xmlns:w16="http://schemas.microsoft.com/office/word/2018/wordml" xmlns:w16du="http://schemas.microsoft.com/office/word/2023/wordml/word16du" xmlns:w16sdtdh="http://schemas.microsoft.com/office/word/2020/wordml/sdtdatahash" xmlns:w16se="http://schemas.microsoft.com/office/word/2015/wordml/symex" xmlns:wpg="http://schemas.microsoft.com/office/word/2010/wordprocessingGroup" xmlns:wpi="http://schemas.microsoft.com/office/word/2010/wordprocessingInk" xmlns:wne="http://schemas.microsoft.com/office/word/2006/wordml" xmlns:wps="http://schemas.microsoft.com/office/word/2010/wordprocessingShape" mc:Ignorable="w14 w15 w16se w16cid w16 w16cex w16sdtdh wp14">
+<w:hdr xmlns:wpc="http://schemas.microsoft.com/office/word/2010/wordprocessingCanvas" xmlns:cx="http://schemas.microsoft.com/office/drawing/2014/chartex" xmlns:cx1="http://schemas.microsoft.com/office/drawing/2015/9/8/chartex" xmlns:cx2="http://schemas.microsoft.com/office/drawing/2015/10/21/chartex" xmlns:cx3="http://schemas.microsoft.com/office/drawing/2016/5/9/chartex" xmlns:cx4="http://schemas.microsoft.com/office/drawing/2016/5/10/chartex" xmlns:cx5="http://schemas.microsoft.com/office/drawing/2016/5/11/chartex" xmlns:cx6="http://schemas.microsoft.com/office/drawing/2016/5/12/chartex" xmlns:cx7="http://schemas.microsoft.com/office/drawing/2016/5/13/chartex" xmlns:cx8="http://schemas.microsoft.com/office/drawing/2016/5/14/chartex" xmlns:mc="http://schemas.openxmlformats.org/markup-compatibility/2006" xmlns:aink="http://schemas.microsoft.com/office/drawing/2016/ink" xmlns:am3d="http://schemas.microsoft.com/office/drawing/2017/model3d" xmlns:o="urn:schemas-microsoft-com:office:office" xmlns:oel="http://schemas.microsoft.com/office/2019/extlst" xmlns:r="http://schemas.openxmlformats.org/officeDocument/2006/relationships" xmlns:m="http://schemas.openxmlformats.org/officeDocument/2006/math" xmlns:v="urn:schemas-microsoft-com:vml" xmlns:wp14="http://schemas.microsoft.com/office/word/2010/wordprocessingDrawing" xmlns:wp="http://schemas.openxmlformats.org/drawingml/2006/wordprocessingDrawing" xmlns:w10="urn:schemas-microsoft-com:office:word" xmlns:w="http://schemas.openxmlformats.org/wordprocessingml/2006/main" xmlns:w14="http://schemas.microsoft.com/office/word/2010/wordml" xmlns:w15="http://schemas.microsoft.com/office/word/2012/wordml" xmlns:w16cex="http://schemas.microsoft.com/office/word/2018/wordml/cex" xmlns:w16cid="http://schemas.microsoft.com/office/word/2016/wordml/cid" xmlns:w16="http://schemas.microsoft.com/office/word/2018/wordml" xmlns:w16sdtdh="http://schemas.microsoft.com/office/word/2020/wordml/sdtdatahash" xmlns:w16se="http://schemas.microsoft.com/office/word/2015/wordml/symex" xmlns:wpg="http://schemas.microsoft.com/office/word/2010/wordprocessingGroup" xmlns:wpi="http://schemas.microsoft.com/office/word/2010/wordprocessingInk" xmlns:wne="http://schemas.microsoft.com/office/word/2006/wordml" xmlns:wps="http://schemas.microsoft.com/office/word/2010/wordprocessingShape" mc:Ignorable="w14 w15 w16se w16cid w16 w16cex w16sdtdh wp14">
   <w:tbl>
     <w:tblPr>
       <w:tblStyle w:val="Tabelacomgrade"/>
@@ -10813,10 +10782,10 @@
               <w:noProof/>
             </w:rPr>
             <w:drawing>
-              <wp:inline distT="0" distB="0" distL="0" distR="0" wp14:anchorId="565D5DF3" wp14:editId="4F541F95">
-                <wp:extent cx="711843" cy="711843"/>
-                <wp:effectExtent l="0" t="0" r="0" b="0"/>
-                <wp:docPr id="3" name="Imagem 3" descr="Desenho de personagem&#10;&#10;Descrição gerada automaticamente com confiança média"/>
+              <wp:inline distT="0" distB="0" distL="0" distR="0" wp14:anchorId="4C6802F4" wp14:editId="7957A5E0">
+                <wp:extent cx="583324" cy="731520"/>
+                <wp:effectExtent l="0" t="0" r="7620" b="0"/>
+                <wp:docPr id="2" name="Imagem 2" descr="Desenho de um personagem de desenho animado&#10;&#10;Descrição gerada automaticamente com confiança baixa"/>
                 <wp:cNvGraphicFramePr>
                   <a:graphicFrameLocks xmlns:a="http://schemas.openxmlformats.org/drawingml/2006/main" noChangeAspect="1"/>
                 </wp:cNvGraphicFramePr>
@@ -10824,7 +10793,7 @@
                   <a:graphicData uri="http://schemas.openxmlformats.org/drawingml/2006/picture">
                     <pic:pic xmlns:pic="http://schemas.openxmlformats.org/drawingml/2006/picture">
                       <pic:nvPicPr>
-                        <pic:cNvPr id="3" name="Imagem 3" descr="Desenho de personagem&#10;&#10;Descrição gerada automaticamente com confiança média"/>
+                        <pic:cNvPr id="2" name="Imagem 2" descr="Desenho de um personagem de desenho animado&#10;&#10;Descrição gerada automaticamente com confiança baixa"/>
                         <pic:cNvPicPr/>
                       </pic:nvPicPr>
                       <pic:blipFill>
@@ -10842,7 +10811,7 @@
                       <pic:spPr>
                         <a:xfrm>
                           <a:off x="0" y="0"/>
-                          <a:ext cx="723787" cy="723787"/>
+                          <a:ext cx="594119" cy="745058"/>
                         </a:xfrm>
                         <a:prstGeom prst="rect">
                           <a:avLst/>
@@ -11050,7 +11019,7 @@
 </file>
 
 <file path=word/numbering.xml><?xml version="1.0" encoding="utf-8"?>
-<w:numbering xmlns:wpc="http://schemas.microsoft.com/office/word/2010/wordprocessingCanvas" xmlns:cx="http://schemas.microsoft.com/office/drawing/2014/chartex" xmlns:cx1="http://schemas.microsoft.com/office/drawing/2015/9/8/chartex" xmlns:cx2="http://schemas.microsoft.com/office/drawing/2015/10/21/chartex" xmlns:cx3="http://schemas.microsoft.com/office/drawing/2016/5/9/chartex" xmlns:cx4="http://schemas.microsoft.com/office/drawing/2016/5/10/chartex" xmlns:cx5="http://schemas.microsoft.com/office/drawing/2016/5/11/chartex" xmlns:cx6="http://schemas.microsoft.com/office/drawing/2016/5/12/chartex" xmlns:cx7="http://schemas.microsoft.com/office/drawing/2016/5/13/chartex" xmlns:cx8="http://schemas.microsoft.com/office/drawing/2016/5/14/chartex" xmlns:mc="http://schemas.openxmlformats.org/markup-compatibility/2006" xmlns:aink="http://schemas.microsoft.com/office/drawing/2016/ink" xmlns:am3d="http://schemas.microsoft.com/office/drawing/2017/model3d" xmlns:o="urn:schemas-microsoft-com:office:office" xmlns:oel="http://schemas.microsoft.com/office/2019/extlst" xmlns:r="http://schemas.openxmlformats.org/officeDocument/2006/relationships" xmlns:m="http://schemas.openxmlformats.org/officeDocument/2006/math" xmlns:v="urn:schemas-microsoft-com:vml" xmlns:wp14="http://schemas.microsoft.com/office/word/2010/wordprocessingDrawing" xmlns:wp="http://schemas.openxmlformats.org/drawingml/2006/wordprocessingDrawing" xmlns:w10="urn:schemas-microsoft-com:office:word" xmlns:w="http://schemas.openxmlformats.org/wordprocessingml/2006/main" xmlns:w14="http://schemas.microsoft.com/office/word/2010/wordml" xmlns:w15="http://schemas.microsoft.com/office/word/2012/wordml" xmlns:w16cex="http://schemas.microsoft.com/office/word/2018/wordml/cex" xmlns:w16cid="http://schemas.microsoft.com/office/word/2016/wordml/cid" xmlns:w16="http://schemas.microsoft.com/office/word/2018/wordml" xmlns:w16du="http://schemas.microsoft.com/office/word/2023/wordml/word16du" xmlns:w16sdtdh="http://schemas.microsoft.com/office/word/2020/wordml/sdtdatahash" xmlns:w16se="http://schemas.microsoft.com/office/word/2015/wordml/symex" xmlns:wpg="http://schemas.microsoft.com/office/word/2010/wordprocessingGroup" xmlns:wpi="http://schemas.microsoft.com/office/word/2010/wordprocessingInk" xmlns:wne="http://schemas.microsoft.com/office/word/2006/wordml" xmlns:wps="http://schemas.microsoft.com/office/word/2010/wordprocessingShape" mc:Ignorable="w14 w15 w16se w16cid w16 w16cex w16sdtdh wp14">
+<w:numbering xmlns:wpc="http://schemas.microsoft.com/office/word/2010/wordprocessingCanvas" xmlns:cx="http://schemas.microsoft.com/office/drawing/2014/chartex" xmlns:cx1="http://schemas.microsoft.com/office/drawing/2015/9/8/chartex" xmlns:cx2="http://schemas.microsoft.com/office/drawing/2015/10/21/chartex" xmlns:cx3="http://schemas.microsoft.com/office/drawing/2016/5/9/chartex" xmlns:cx4="http://schemas.microsoft.com/office/drawing/2016/5/10/chartex" xmlns:cx5="http://schemas.microsoft.com/office/drawing/2016/5/11/chartex" xmlns:cx6="http://schemas.microsoft.com/office/drawing/2016/5/12/chartex" xmlns:cx7="http://schemas.microsoft.com/office/drawing/2016/5/13/chartex" xmlns:cx8="http://schemas.microsoft.com/office/drawing/2016/5/14/chartex" xmlns:mc="http://schemas.openxmlformats.org/markup-compatibility/2006" xmlns:aink="http://schemas.microsoft.com/office/drawing/2016/ink" xmlns:am3d="http://schemas.microsoft.com/office/drawing/2017/model3d" xmlns:o="urn:schemas-microsoft-com:office:office" xmlns:oel="http://schemas.microsoft.com/office/2019/extlst" xmlns:r="http://schemas.openxmlformats.org/officeDocument/2006/relationships" xmlns:m="http://schemas.openxmlformats.org/officeDocument/2006/math" xmlns:v="urn:schemas-microsoft-com:vml" xmlns:wp14="http://schemas.microsoft.com/office/word/2010/wordprocessingDrawing" xmlns:wp="http://schemas.openxmlformats.org/drawingml/2006/wordprocessingDrawing" xmlns:w10="urn:schemas-microsoft-com:office:word" xmlns:w="http://schemas.openxmlformats.org/wordprocessingml/2006/main" xmlns:w14="http://schemas.microsoft.com/office/word/2010/wordml" xmlns:w15="http://schemas.microsoft.com/office/word/2012/wordml" xmlns:w16cex="http://schemas.microsoft.com/office/word/2018/wordml/cex" xmlns:w16cid="http://schemas.microsoft.com/office/word/2016/wordml/cid" xmlns:w16="http://schemas.microsoft.com/office/word/2018/wordml" xmlns:w16sdtdh="http://schemas.microsoft.com/office/word/2020/wordml/sdtdatahash" xmlns:w16se="http://schemas.microsoft.com/office/word/2015/wordml/symex" xmlns:wpg="http://schemas.microsoft.com/office/word/2010/wordprocessingGroup" xmlns:wpi="http://schemas.microsoft.com/office/word/2010/wordprocessingInk" xmlns:wne="http://schemas.microsoft.com/office/word/2006/wordml" xmlns:wps="http://schemas.microsoft.com/office/word/2010/wordprocessingShape" mc:Ignorable="w14 w15 w16se w16cid w16 w16cex w16sdtdh wp14">
   <w:abstractNum w:abstractNumId="0" w15:restartNumberingAfterBreak="0">
     <w:nsid w:val="05386125"/>
     <w:multiLevelType w:val="hybridMultilevel"/>

</xml_diff>

<commit_message>
Correção do Diagrama de Caso de Uso
</commit_message>
<xml_diff>
--- a/Projeto Integrador - Especificacao de Casos de Uso.docx
+++ b/Projeto Integrador - Especificacao de Casos de Uso.docx
@@ -398,7 +398,7 @@
             </w:rPr>
             <w:fldChar w:fldCharType="separate"/>
           </w:r>
-          <w:hyperlink w:anchor="_Toc133165864" w:history="1">
+          <w:hyperlink w:anchor="_Toc133255565" w:history="1">
             <w:r>
               <w:rPr>
                 <w:rStyle w:val="Hyperlink"/>
@@ -440,7 +440,7 @@
                 <w:noProof/>
                 <w:webHidden/>
               </w:rPr>
-              <w:instrText xml:space="preserve"> PAGEREF _Toc133165864 \h </w:instrText>
+              <w:instrText xml:space="preserve"> PAGEREF _Toc133255565 \h </w:instrText>
             </w:r>
             <w:r>
               <w:rPr>
@@ -484,7 +484,7 @@
               <w:lang w:eastAsia="pt-BR"/>
             </w:rPr>
           </w:pPr>
-          <w:hyperlink w:anchor="_Toc133165865" w:history="1">
+          <w:hyperlink w:anchor="_Toc133255566" w:history="1">
             <w:r>
               <w:rPr>
                 <w:rStyle w:val="Hyperlink"/>
@@ -526,7 +526,7 @@
                 <w:noProof/>
                 <w:webHidden/>
               </w:rPr>
-              <w:instrText xml:space="preserve"> PAGEREF _Toc133165865 \h </w:instrText>
+              <w:instrText xml:space="preserve"> PAGEREF _Toc133255566 \h </w:instrText>
             </w:r>
             <w:r>
               <w:rPr>
@@ -570,7 +570,7 @@
               <w:lang w:eastAsia="pt-BR"/>
             </w:rPr>
           </w:pPr>
-          <w:hyperlink w:anchor="_Toc133165866" w:history="1">
+          <w:hyperlink w:anchor="_Toc133255567" w:history="1">
             <w:r>
               <w:rPr>
                 <w:rStyle w:val="Hyperlink"/>
@@ -612,7 +612,7 @@
                 <w:noProof/>
                 <w:webHidden/>
               </w:rPr>
-              <w:instrText xml:space="preserve"> PAGEREF _Toc133165866 \h </w:instrText>
+              <w:instrText xml:space="preserve"> PAGEREF _Toc133255567 \h </w:instrText>
             </w:r>
             <w:r>
               <w:rPr>
@@ -656,7 +656,7 @@
               <w:lang w:eastAsia="pt-BR"/>
             </w:rPr>
           </w:pPr>
-          <w:hyperlink w:anchor="_Toc133165867" w:history="1">
+          <w:hyperlink w:anchor="_Toc133255568" w:history="1">
             <w:r>
               <w:rPr>
                 <w:rStyle w:val="Hyperlink"/>
@@ -698,7 +698,7 @@
                 <w:noProof/>
                 <w:webHidden/>
               </w:rPr>
-              <w:instrText xml:space="preserve"> PAGEREF _Toc133165867 \h </w:instrText>
+              <w:instrText xml:space="preserve"> PAGEREF _Toc133255568 \h </w:instrText>
             </w:r>
             <w:r>
               <w:rPr>
@@ -742,7 +742,7 @@
               <w:lang w:eastAsia="pt-BR"/>
             </w:rPr>
           </w:pPr>
-          <w:hyperlink w:anchor="_Toc133165868" w:history="1">
+          <w:hyperlink w:anchor="_Toc133255569" w:history="1">
             <w:r>
               <w:rPr>
                 <w:rStyle w:val="Hyperlink"/>
@@ -784,7 +784,7 @@
                 <w:noProof/>
                 <w:webHidden/>
               </w:rPr>
-              <w:instrText xml:space="preserve"> PAGEREF _Toc133165868 \h </w:instrText>
+              <w:instrText xml:space="preserve"> PAGEREF _Toc133255569 \h </w:instrText>
             </w:r>
             <w:r>
               <w:rPr>
@@ -804,7 +804,7 @@
                 <w:noProof/>
                 <w:webHidden/>
               </w:rPr>
-              <w:t>5</w:t>
+              <w:t>6</w:t>
             </w:r>
             <w:r>
               <w:rPr>
@@ -828,7 +828,7 @@
               <w:lang w:eastAsia="pt-BR"/>
             </w:rPr>
           </w:pPr>
-          <w:hyperlink w:anchor="_Toc133165869" w:history="1">
+          <w:hyperlink w:anchor="_Toc133255570" w:history="1">
             <w:r>
               <w:rPr>
                 <w:rStyle w:val="Hyperlink"/>
@@ -870,7 +870,7 @@
                 <w:noProof/>
                 <w:webHidden/>
               </w:rPr>
-              <w:instrText xml:space="preserve"> PAGEREF _Toc133165869 \h </w:instrText>
+              <w:instrText xml:space="preserve"> PAGEREF _Toc133255570 \h </w:instrText>
             </w:r>
             <w:r>
               <w:rPr>
@@ -914,7 +914,7 @@
               <w:lang w:eastAsia="pt-BR"/>
             </w:rPr>
           </w:pPr>
-          <w:hyperlink w:anchor="_Toc133165870" w:history="1">
+          <w:hyperlink w:anchor="_Toc133255571" w:history="1">
             <w:r>
               <w:rPr>
                 <w:rStyle w:val="Hyperlink"/>
@@ -956,7 +956,7 @@
                 <w:noProof/>
                 <w:webHidden/>
               </w:rPr>
-              <w:instrText xml:space="preserve"> PAGEREF _Toc133165870 \h </w:instrText>
+              <w:instrText xml:space="preserve"> PAGEREF _Toc133255571 \h </w:instrText>
             </w:r>
             <w:r>
               <w:rPr>
@@ -1000,7 +1000,7 @@
               <w:lang w:eastAsia="pt-BR"/>
             </w:rPr>
           </w:pPr>
-          <w:hyperlink w:anchor="_Toc133165871" w:history="1">
+          <w:hyperlink w:anchor="_Toc133255572" w:history="1">
             <w:r>
               <w:rPr>
                 <w:rStyle w:val="Hyperlink"/>
@@ -1042,7 +1042,7 @@
                 <w:noProof/>
                 <w:webHidden/>
               </w:rPr>
-              <w:instrText xml:space="preserve"> PAGEREF _Toc133165871 \h </w:instrText>
+              <w:instrText xml:space="preserve"> PAGEREF _Toc133255572 \h </w:instrText>
             </w:r>
             <w:r>
               <w:rPr>
@@ -1086,7 +1086,7 @@
               <w:lang w:eastAsia="pt-BR"/>
             </w:rPr>
           </w:pPr>
-          <w:hyperlink w:anchor="_Toc133165872" w:history="1">
+          <w:hyperlink w:anchor="_Toc133255573" w:history="1">
             <w:r>
               <w:rPr>
                 <w:rStyle w:val="Hyperlink"/>
@@ -1128,7 +1128,7 @@
                 <w:noProof/>
                 <w:webHidden/>
               </w:rPr>
-              <w:instrText xml:space="preserve"> PAGEREF _Toc133165872 \h </w:instrText>
+              <w:instrText xml:space="preserve"> PAGEREF _Toc133255573 \h </w:instrText>
             </w:r>
             <w:r>
               <w:rPr>
@@ -1172,7 +1172,7 @@
               <w:lang w:eastAsia="pt-BR"/>
             </w:rPr>
           </w:pPr>
-          <w:hyperlink w:anchor="_Toc133165873" w:history="1">
+          <w:hyperlink w:anchor="_Toc133255574" w:history="1">
             <w:r>
               <w:rPr>
                 <w:rStyle w:val="Hyperlink"/>
@@ -1214,7 +1214,7 @@
                 <w:noProof/>
                 <w:webHidden/>
               </w:rPr>
-              <w:instrText xml:space="preserve"> PAGEREF _Toc133165873 \h </w:instrText>
+              <w:instrText xml:space="preserve"> PAGEREF _Toc133255574 \h </w:instrText>
             </w:r>
             <w:r>
               <w:rPr>
@@ -1258,7 +1258,7 @@
               <w:lang w:eastAsia="pt-BR"/>
             </w:rPr>
           </w:pPr>
-          <w:hyperlink w:anchor="_Toc133165874" w:history="1">
+          <w:hyperlink w:anchor="_Toc133255575" w:history="1">
             <w:r>
               <w:rPr>
                 <w:rStyle w:val="Hyperlink"/>
@@ -1300,7 +1300,7 @@
                 <w:noProof/>
                 <w:webHidden/>
               </w:rPr>
-              <w:instrText xml:space="preserve"> PAGEREF _Toc133165874 \h </w:instrText>
+              <w:instrText xml:space="preserve"> PAGEREF _Toc133255575 \h </w:instrText>
             </w:r>
             <w:r>
               <w:rPr>
@@ -1320,7 +1320,7 @@
                 <w:noProof/>
                 <w:webHidden/>
               </w:rPr>
-              <w:t>7</w:t>
+              <w:t>8</w:t>
             </w:r>
             <w:r>
               <w:rPr>
@@ -1344,7 +1344,7 @@
               <w:lang w:eastAsia="pt-BR"/>
             </w:rPr>
           </w:pPr>
-          <w:hyperlink w:anchor="_Toc133165875" w:history="1">
+          <w:hyperlink w:anchor="_Toc133255576" w:history="1">
             <w:r>
               <w:rPr>
                 <w:rStyle w:val="Hyperlink"/>
@@ -1386,7 +1386,7 @@
                 <w:noProof/>
                 <w:webHidden/>
               </w:rPr>
-              <w:instrText xml:space="preserve"> PAGEREF _Toc133165875 \h </w:instrText>
+              <w:instrText xml:space="preserve"> PAGEREF _Toc133255576 \h </w:instrText>
             </w:r>
             <w:r>
               <w:rPr>
@@ -1430,7 +1430,7 @@
               <w:lang w:eastAsia="pt-BR"/>
             </w:rPr>
           </w:pPr>
-          <w:hyperlink w:anchor="_Toc133165876" w:history="1">
+          <w:hyperlink w:anchor="_Toc133255577" w:history="1">
             <w:r>
               <w:rPr>
                 <w:rStyle w:val="Hyperlink"/>
@@ -1472,7 +1472,7 @@
                 <w:noProof/>
                 <w:webHidden/>
               </w:rPr>
-              <w:instrText xml:space="preserve"> PAGEREF _Toc133165876 \h </w:instrText>
+              <w:instrText xml:space="preserve"> PAGEREF _Toc133255577 \h </w:instrText>
             </w:r>
             <w:r>
               <w:rPr>
@@ -1516,7 +1516,7 @@
               <w:lang w:eastAsia="pt-BR"/>
             </w:rPr>
           </w:pPr>
-          <w:hyperlink w:anchor="_Toc133165877" w:history="1">
+          <w:hyperlink w:anchor="_Toc133255578" w:history="1">
             <w:r>
               <w:rPr>
                 <w:rStyle w:val="Hyperlink"/>
@@ -1558,7 +1558,7 @@
                 <w:noProof/>
                 <w:webHidden/>
               </w:rPr>
-              <w:instrText xml:space="preserve"> PAGEREF _Toc133165877 \h </w:instrText>
+              <w:instrText xml:space="preserve"> PAGEREF _Toc133255578 \h </w:instrText>
             </w:r>
             <w:r>
               <w:rPr>
@@ -1578,7 +1578,7 @@
                 <w:noProof/>
                 <w:webHidden/>
               </w:rPr>
-              <w:t>8</w:t>
+              <w:t>9</w:t>
             </w:r>
             <w:r>
               <w:rPr>
@@ -1602,7 +1602,7 @@
               <w:lang w:eastAsia="pt-BR"/>
             </w:rPr>
           </w:pPr>
-          <w:hyperlink w:anchor="_Toc133165878" w:history="1">
+          <w:hyperlink w:anchor="_Toc133255579" w:history="1">
             <w:r>
               <w:rPr>
                 <w:rStyle w:val="Hyperlink"/>
@@ -1644,7 +1644,7 @@
                 <w:noProof/>
                 <w:webHidden/>
               </w:rPr>
-              <w:instrText xml:space="preserve"> PAGEREF _Toc133165878 \h </w:instrText>
+              <w:instrText xml:space="preserve"> PAGEREF _Toc133255579 \h </w:instrText>
             </w:r>
             <w:r>
               <w:rPr>
@@ -1664,7 +1664,7 @@
                 <w:noProof/>
                 <w:webHidden/>
               </w:rPr>
-              <w:t>8</w:t>
+              <w:t>9</w:t>
             </w:r>
             <w:r>
               <w:rPr>
@@ -1688,7 +1688,7 @@
               <w:lang w:eastAsia="pt-BR"/>
             </w:rPr>
           </w:pPr>
-          <w:hyperlink w:anchor="_Toc133165879" w:history="1">
+          <w:hyperlink w:anchor="_Toc133255580" w:history="1">
             <w:r>
               <w:rPr>
                 <w:rStyle w:val="Hyperlink"/>
@@ -1730,7 +1730,7 @@
                 <w:noProof/>
                 <w:webHidden/>
               </w:rPr>
-              <w:instrText xml:space="preserve"> PAGEREF _Toc133165879 \h </w:instrText>
+              <w:instrText xml:space="preserve"> PAGEREF _Toc133255580 \h </w:instrText>
             </w:r>
             <w:r>
               <w:rPr>
@@ -1774,7 +1774,7 @@
               <w:lang w:eastAsia="pt-BR"/>
             </w:rPr>
           </w:pPr>
-          <w:hyperlink w:anchor="_Toc133165880" w:history="1">
+          <w:hyperlink w:anchor="_Toc133255581" w:history="1">
             <w:r>
               <w:rPr>
                 <w:rStyle w:val="Hyperlink"/>
@@ -1816,7 +1816,7 @@
                 <w:noProof/>
                 <w:webHidden/>
               </w:rPr>
-              <w:instrText xml:space="preserve"> PAGEREF _Toc133165880 \h </w:instrText>
+              <w:instrText xml:space="preserve"> PAGEREF _Toc133255581 \h </w:instrText>
             </w:r>
             <w:r>
               <w:rPr>
@@ -1860,7 +1860,7 @@
               <w:lang w:eastAsia="pt-BR"/>
             </w:rPr>
           </w:pPr>
-          <w:hyperlink w:anchor="_Toc133165881" w:history="1">
+          <w:hyperlink w:anchor="_Toc133255582" w:history="1">
             <w:r>
               <w:rPr>
                 <w:rStyle w:val="Hyperlink"/>
@@ -1902,7 +1902,7 @@
                 <w:noProof/>
                 <w:webHidden/>
               </w:rPr>
-              <w:instrText xml:space="preserve"> PAGEREF _Toc133165881 \h </w:instrText>
+              <w:instrText xml:space="preserve"> PAGEREF _Toc133255582 \h </w:instrText>
             </w:r>
             <w:r>
               <w:rPr>
@@ -1946,7 +1946,7 @@
               <w:lang w:eastAsia="pt-BR"/>
             </w:rPr>
           </w:pPr>
-          <w:hyperlink w:anchor="_Toc133165882" w:history="1">
+          <w:hyperlink w:anchor="_Toc133255583" w:history="1">
             <w:r>
               <w:rPr>
                 <w:rStyle w:val="Hyperlink"/>
@@ -1988,7 +1988,7 @@
                 <w:noProof/>
                 <w:webHidden/>
               </w:rPr>
-              <w:instrText xml:space="preserve"> PAGEREF _Toc133165882 \h </w:instrText>
+              <w:instrText xml:space="preserve"> PAGEREF _Toc133255583 \h </w:instrText>
             </w:r>
             <w:r>
               <w:rPr>
@@ -2032,7 +2032,7 @@
               <w:lang w:eastAsia="pt-BR"/>
             </w:rPr>
           </w:pPr>
-          <w:hyperlink w:anchor="_Toc133165883" w:history="1">
+          <w:hyperlink w:anchor="_Toc133255584" w:history="1">
             <w:r>
               <w:rPr>
                 <w:rStyle w:val="Hyperlink"/>
@@ -2074,7 +2074,7 @@
                 <w:noProof/>
                 <w:webHidden/>
               </w:rPr>
-              <w:instrText xml:space="preserve"> PAGEREF _Toc133165883 \h </w:instrText>
+              <w:instrText xml:space="preserve"> PAGEREF _Toc133255584 \h </w:instrText>
             </w:r>
             <w:r>
               <w:rPr>
@@ -2094,7 +2094,7 @@
                 <w:noProof/>
                 <w:webHidden/>
               </w:rPr>
-              <w:t>10</w:t>
+              <w:t>11</w:t>
             </w:r>
             <w:r>
               <w:rPr>
@@ -2118,7 +2118,7 @@
               <w:lang w:eastAsia="pt-BR"/>
             </w:rPr>
           </w:pPr>
-          <w:hyperlink w:anchor="_Toc133165884" w:history="1">
+          <w:hyperlink w:anchor="_Toc133255585" w:history="1">
             <w:r>
               <w:rPr>
                 <w:rStyle w:val="Hyperlink"/>
@@ -2160,7 +2160,7 @@
                 <w:noProof/>
                 <w:webHidden/>
               </w:rPr>
-              <w:instrText xml:space="preserve"> PAGEREF _Toc133165884 \h </w:instrText>
+              <w:instrText xml:space="preserve"> PAGEREF _Toc133255585 \h </w:instrText>
             </w:r>
             <w:r>
               <w:rPr>
@@ -2310,84 +2310,13 @@
     </w:p>
     <w:p>
       <w:pPr>
-        <w:tabs>
-          <w:tab w:val="left" w:pos="927"/>
-        </w:tabs>
-        <w:rPr>
-          <w:rFonts w:cs="Arial"/>
-        </w:rPr>
-      </w:pPr>
-    </w:p>
-    <w:p>
-      <w:pPr>
-        <w:tabs>
-          <w:tab w:val="left" w:pos="927"/>
-        </w:tabs>
-        <w:rPr>
-          <w:rFonts w:cs="Arial"/>
-        </w:rPr>
-      </w:pPr>
-    </w:p>
-    <w:p>
-      <w:pPr>
-        <w:tabs>
-          <w:tab w:val="left" w:pos="927"/>
-        </w:tabs>
-        <w:rPr>
-          <w:rFonts w:cs="Arial"/>
-        </w:rPr>
-      </w:pPr>
-    </w:p>
-    <w:p>
-      <w:pPr>
-        <w:tabs>
-          <w:tab w:val="left" w:pos="927"/>
-        </w:tabs>
-        <w:rPr>
-          <w:rFonts w:cs="Arial"/>
-        </w:rPr>
-      </w:pPr>
-    </w:p>
-    <w:p>
-      <w:pPr>
-        <w:tabs>
-          <w:tab w:val="left" w:pos="927"/>
-        </w:tabs>
-        <w:rPr>
-          <w:rFonts w:cs="Arial"/>
-        </w:rPr>
-      </w:pPr>
-    </w:p>
-    <w:p>
-      <w:pPr>
-        <w:tabs>
-          <w:tab w:val="left" w:pos="927"/>
-        </w:tabs>
-        <w:rPr>
-          <w:rFonts w:cs="Arial"/>
-        </w:rPr>
-      </w:pPr>
-    </w:p>
-    <w:p>
-      <w:pPr>
-        <w:tabs>
-          <w:tab w:val="left" w:pos="927"/>
-        </w:tabs>
-        <w:spacing w:line="240" w:lineRule="auto"/>
-        <w:rPr>
-          <w:rFonts w:cs="Arial"/>
-        </w:rPr>
-      </w:pPr>
-    </w:p>
-    <w:p>
-      <w:pPr>
         <w:pStyle w:val="Ttulo1"/>
         <w:numPr>
           <w:ilvl w:val="0"/>
           <w:numId w:val="2"/>
         </w:numPr>
       </w:pPr>
-      <w:bookmarkStart w:id="0" w:name="_Toc133165864"/>
+      <w:bookmarkStart w:id="0" w:name="_Toc133255565"/>
       <w:r>
         <w:t>CONTROLE DE VERSÃO</w:t>
       </w:r>
@@ -2776,17 +2705,13 @@
     <w:p/>
     <w:p/>
     <w:p/>
-    <w:p/>
-    <w:p/>
-    <w:p/>
-    <w:p/>
-    <w:p/>
     <w:p>
       <w:pPr>
         <w:pStyle w:val="Ttulo1"/>
       </w:pPr>
-      <w:bookmarkStart w:id="1" w:name="_Toc133165865"/>
+      <w:bookmarkStart w:id="1" w:name="_Toc133255566"/>
       <w:r>
+        <w:lastRenderedPageBreak/>
         <w:t>DESCRIÇÃO DO SISTEMA/FUNCIONALIDADE</w:t>
       </w:r>
       <w:bookmarkEnd w:id="1"/>
@@ -2876,7 +2801,7 @@
       <w:pPr>
         <w:pStyle w:val="Ttulo1"/>
       </w:pPr>
-      <w:bookmarkStart w:id="2" w:name="_Toc133165866"/>
+      <w:bookmarkStart w:id="2" w:name="_Toc133255567"/>
       <w:r>
         <w:lastRenderedPageBreak/>
         <w:t>DIAGRAMA DE CASO DE USO</w:t>
@@ -2892,10 +2817,10 @@
           <w:noProof/>
         </w:rPr>
         <w:drawing>
-          <wp:inline distT="0" distB="0" distL="0" distR="0" wp14:anchorId="4270C1A2" wp14:editId="01E04E1C">
-            <wp:extent cx="4390837" cy="3945988"/>
+          <wp:inline distT="0" distB="0" distL="0" distR="0" wp14:anchorId="1BF20F41" wp14:editId="411D363A">
+            <wp:extent cx="6141493" cy="5510254"/>
             <wp:effectExtent l="0" t="0" r="0" b="0"/>
-            <wp:docPr id="1" name="Imagem 1" descr="Diagrama, Esquemático&#10;&#10;Descrição gerada automaticamente"/>
+            <wp:docPr id="1" name="Imagem 1" descr="Diagrama&#10;&#10;Descrição gerada automaticamente"/>
             <wp:cNvGraphicFramePr>
               <a:graphicFrameLocks xmlns:a="http://schemas.openxmlformats.org/drawingml/2006/main" noChangeAspect="1"/>
             </wp:cNvGraphicFramePr>
@@ -2903,7 +2828,7 @@
               <a:graphicData uri="http://schemas.openxmlformats.org/drawingml/2006/picture">
                 <pic:pic xmlns:pic="http://schemas.openxmlformats.org/drawingml/2006/picture">
                   <pic:nvPicPr>
-                    <pic:cNvPr id="1" name="Imagem 1" descr="Diagrama, Esquemático&#10;&#10;Descrição gerada automaticamente"/>
+                    <pic:cNvPr id="1" name="Imagem 1" descr="Diagrama&#10;&#10;Descrição gerada automaticamente"/>
                     <pic:cNvPicPr/>
                   </pic:nvPicPr>
                   <pic:blipFill>
@@ -2921,7 +2846,7 @@
                   <pic:spPr>
                     <a:xfrm>
                       <a:off x="0" y="0"/>
-                      <a:ext cx="4396417" cy="3951002"/>
+                      <a:ext cx="6147630" cy="5515761"/>
                     </a:xfrm>
                     <a:prstGeom prst="rect">
                       <a:avLst/>
@@ -2946,10 +2871,36 @@
     </w:p>
     <w:p>
       <w:pPr>
+        <w:ind w:left="432"/>
+      </w:pPr>
+    </w:p>
+    <w:p>
+      <w:pPr>
+        <w:ind w:left="432"/>
+      </w:pPr>
+    </w:p>
+    <w:p>
+      <w:pPr>
+        <w:ind w:left="432"/>
+      </w:pPr>
+    </w:p>
+    <w:p>
+      <w:pPr>
+        <w:ind w:left="432"/>
+      </w:pPr>
+    </w:p>
+    <w:p>
+      <w:pPr>
+        <w:ind w:left="432"/>
+      </w:pPr>
+    </w:p>
+    <w:p>
+      <w:pPr>
         <w:pStyle w:val="Ttulo1"/>
       </w:pPr>
-      <w:bookmarkStart w:id="3" w:name="_Toc133165867"/>
+      <w:bookmarkStart w:id="3" w:name="_Toc133255568"/>
       <w:r>
+        <w:lastRenderedPageBreak/>
         <w:t>ATORES</w:t>
       </w:r>
       <w:bookmarkEnd w:id="3"/>
@@ -3152,7 +3103,7 @@
       <w:pPr>
         <w:pStyle w:val="Ttulo1"/>
       </w:pPr>
-      <w:bookmarkStart w:id="4" w:name="_Toc133165868"/>
+      <w:bookmarkStart w:id="4" w:name="_Toc133255569"/>
       <w:r>
         <w:t>FUNÇÕES DO SISTEMA COMPUTADORIZADO</w:t>
       </w:r>
@@ -3164,9 +3115,8 @@
         <w:pStyle w:val="Ttulo2"/>
       </w:pPr>
       <w:bookmarkStart w:id="5" w:name="_Hlk133051049"/>
-      <w:bookmarkStart w:id="6" w:name="_Toc133165869"/>
+      <w:bookmarkStart w:id="6" w:name="_Toc133255570"/>
       <w:r>
-        <w:lastRenderedPageBreak/>
         <w:t xml:space="preserve">UC.001 – </w:t>
       </w:r>
       <w:r>
@@ -3178,7 +3128,7 @@
       <w:pPr>
         <w:pStyle w:val="Ttulo3"/>
       </w:pPr>
-      <w:bookmarkStart w:id="7" w:name="_Toc133165870"/>
+      <w:bookmarkStart w:id="7" w:name="_Toc133255571"/>
       <w:r>
         <w:t xml:space="preserve">Fluxo </w:t>
       </w:r>
@@ -4257,6 +4207,7 @@
               <w:jc w:val="center"/>
             </w:pPr>
             <w:r>
+              <w:lastRenderedPageBreak/>
               <w:t>2</w:t>
             </w:r>
             <w:r>
@@ -4345,7 +4296,7 @@
       <w:pPr>
         <w:pStyle w:val="Ttulo3"/>
       </w:pPr>
-      <w:bookmarkStart w:id="8" w:name="_Toc133165871"/>
+      <w:bookmarkStart w:id="8" w:name="_Toc133255572"/>
       <w:r>
         <w:t xml:space="preserve">Fluxo </w:t>
       </w:r>
@@ -4760,7 +4711,6 @@
               <w:jc w:val="center"/>
             </w:pPr>
             <w:r>
-              <w:lastRenderedPageBreak/>
               <w:t>4</w:t>
             </w:r>
           </w:p>
@@ -5160,7 +5110,7 @@
       <w:pPr>
         <w:pStyle w:val="Ttulo3"/>
       </w:pPr>
-      <w:bookmarkStart w:id="9" w:name="_Toc133165872"/>
+      <w:bookmarkStart w:id="9" w:name="_Toc133255573"/>
       <w:r>
         <w:t>Fluxo Alternativo:</w:t>
       </w:r>
@@ -5679,8 +5629,9 @@
       <w:pPr>
         <w:pStyle w:val="Ttulo3"/>
       </w:pPr>
-      <w:bookmarkStart w:id="10" w:name="_Toc133165873"/>
+      <w:bookmarkStart w:id="10" w:name="_Toc133255574"/>
       <w:r>
+        <w:lastRenderedPageBreak/>
         <w:t>Regras de Negócios</w:t>
       </w:r>
       <w:bookmarkEnd w:id="10"/>
@@ -5897,7 +5848,7 @@
       <w:pPr>
         <w:pStyle w:val="Ttulo3"/>
       </w:pPr>
-      <w:bookmarkStart w:id="11" w:name="_Toc133165874"/>
+      <w:bookmarkStart w:id="11" w:name="_Toc133255575"/>
       <w:r>
         <w:t>Mensagens</w:t>
       </w:r>
@@ -5939,7 +5890,6 @@
                 <w:b/>
                 <w:color w:val="FFFFFF" w:themeColor="background1"/>
               </w:rPr>
-              <w:lastRenderedPageBreak/>
               <w:t>Mensagens</w:t>
             </w:r>
           </w:p>
@@ -6280,7 +6230,7 @@
       <w:pPr>
         <w:pStyle w:val="Ttulo3"/>
       </w:pPr>
-      <w:bookmarkStart w:id="12" w:name="_Toc133165875"/>
+      <w:bookmarkStart w:id="12" w:name="_Toc133255576"/>
       <w:r>
         <w:t>Protótipos</w:t>
       </w:r>
@@ -6471,7 +6421,7 @@
       <w:pPr>
         <w:pStyle w:val="Ttulo3"/>
       </w:pPr>
-      <w:bookmarkStart w:id="13" w:name="_Toc133165876"/>
+      <w:bookmarkStart w:id="13" w:name="_Toc133255577"/>
       <w:r>
         <w:t>Estruturas de Dados</w:t>
       </w:r>
@@ -6614,6 +6564,7 @@
               <w:jc w:val="center"/>
             </w:pPr>
             <w:r>
+              <w:lastRenderedPageBreak/>
               <w:t>bullk_endereco</w:t>
             </w:r>
           </w:p>
@@ -6674,7 +6625,7 @@
       <w:pPr>
         <w:pStyle w:val="Ttulo2"/>
       </w:pPr>
-      <w:bookmarkStart w:id="14" w:name="_Toc133165877"/>
+      <w:bookmarkStart w:id="14" w:name="_Toc133255578"/>
       <w:r>
         <w:t>UC.002 – MANTER AVALIAÇÃO CORPORAL</w:t>
       </w:r>
@@ -6684,7 +6635,7 @@
       <w:pPr>
         <w:pStyle w:val="Ttulo3"/>
       </w:pPr>
-      <w:bookmarkStart w:id="15" w:name="_Toc133165878"/>
+      <w:bookmarkStart w:id="15" w:name="_Toc133255579"/>
       <w:r>
         <w:t>Fluxo Principal</w:t>
       </w:r>
@@ -6921,7 +6872,6 @@
               <w:jc w:val="center"/>
             </w:pPr>
             <w:r>
-              <w:lastRenderedPageBreak/>
               <w:t>1</w:t>
             </w:r>
           </w:p>
@@ -7749,7 +7699,7 @@
       <w:pPr>
         <w:pStyle w:val="Ttulo3"/>
       </w:pPr>
-      <w:bookmarkStart w:id="16" w:name="_Toc133165879"/>
+      <w:bookmarkStart w:id="16" w:name="_Toc133255580"/>
       <w:r>
         <w:t>Fluxo Alternativo:</w:t>
       </w:r>
@@ -7946,6 +7896,7 @@
               <w:jc w:val="center"/>
             </w:pPr>
             <w:r>
+              <w:lastRenderedPageBreak/>
               <w:t>2</w:t>
             </w:r>
           </w:p>
@@ -8532,7 +8483,6 @@
           </w:p>
           <w:p>
             <w:r>
-              <w:lastRenderedPageBreak/>
               <w:t xml:space="preserve">2a.1 </w:t>
             </w:r>
             <w:r>
@@ -8587,7 +8537,7 @@
       <w:pPr>
         <w:pStyle w:val="Ttulo3"/>
       </w:pPr>
-      <w:bookmarkStart w:id="17" w:name="_Toc133165880"/>
+      <w:bookmarkStart w:id="17" w:name="_Toc133255581"/>
       <w:r>
         <w:t>Regras de Negócios</w:t>
       </w:r>
@@ -8794,7 +8744,7 @@
       <w:pPr>
         <w:pStyle w:val="Ttulo3"/>
       </w:pPr>
-      <w:bookmarkStart w:id="18" w:name="_Toc133165881"/>
+      <w:bookmarkStart w:id="18" w:name="_Toc133255582"/>
       <w:r>
         <w:t>Mensagens</w:t>
       </w:r>
@@ -9140,8 +9090,9 @@
       <w:pPr>
         <w:pStyle w:val="Ttulo3"/>
       </w:pPr>
-      <w:bookmarkStart w:id="19" w:name="_Toc133165882"/>
+      <w:bookmarkStart w:id="19" w:name="_Toc133255583"/>
       <w:r>
+        <w:lastRenderedPageBreak/>
         <w:t>Protótipos</w:t>
       </w:r>
       <w:bookmarkEnd w:id="19"/>
@@ -9333,7 +9284,7 @@
       <w:pPr>
         <w:pStyle w:val="Ttulo3"/>
       </w:pPr>
-      <w:bookmarkStart w:id="20" w:name="_Toc133165883"/>
+      <w:bookmarkStart w:id="20" w:name="_Toc133255584"/>
       <w:r>
         <w:t>Estruturas de Dados</w:t>
       </w:r>
@@ -9373,7 +9324,6 @@
                 <w:b/>
                 <w:color w:val="FFFFFF" w:themeColor="background1"/>
               </w:rPr>
-              <w:lastRenderedPageBreak/>
               <w:t>Estruturas de Dados</w:t>
             </w:r>
           </w:p>
@@ -9521,7 +9471,7 @@
       <w:pPr>
         <w:pStyle w:val="Ttulo1"/>
       </w:pPr>
-      <w:bookmarkStart w:id="21" w:name="_Toc133165884"/>
+      <w:bookmarkStart w:id="21" w:name="_Toc133255585"/>
       <w:r>
         <w:t>RESPONSÁVEIS PELA ELABOR</w:t>
       </w:r>
@@ -10021,6 +9971,7 @@
                 <w:rFonts w:cs="Arial"/>
                 <w:b/>
               </w:rPr>
+              <w:lastRenderedPageBreak/>
               <w:t>(Cargo e setor do elaborador)</w:t>
             </w:r>
           </w:p>

</xml_diff>

<commit_message>
Atualização imagens prototipagem Web, diagrama de classes e MER
</commit_message>
<xml_diff>
--- a/Projeto Integrador - Especificacao de Casos de Uso.docx
+++ b/Projeto Integrador - Especificacao de Casos de Uso.docx
@@ -1,6 +1,6 @@
 
 <file path=word/document.xml><?xml version="1.0" encoding="utf-8"?>
-<w:document xmlns:wpc="http://schemas.microsoft.com/office/word/2010/wordprocessingCanvas" xmlns:cx="http://schemas.microsoft.com/office/drawing/2014/chartex" xmlns:cx1="http://schemas.microsoft.com/office/drawing/2015/9/8/chartex" xmlns:cx2="http://schemas.microsoft.com/office/drawing/2015/10/21/chartex" xmlns:cx3="http://schemas.microsoft.com/office/drawing/2016/5/9/chartex" xmlns:cx4="http://schemas.microsoft.com/office/drawing/2016/5/10/chartex" xmlns:cx5="http://schemas.microsoft.com/office/drawing/2016/5/11/chartex" xmlns:cx6="http://schemas.microsoft.com/office/drawing/2016/5/12/chartex" xmlns:cx7="http://schemas.microsoft.com/office/drawing/2016/5/13/chartex" xmlns:cx8="http://schemas.microsoft.com/office/drawing/2016/5/14/chartex" xmlns:mc="http://schemas.openxmlformats.org/markup-compatibility/2006" xmlns:aink="http://schemas.microsoft.com/office/drawing/2016/ink" xmlns:am3d="http://schemas.microsoft.com/office/drawing/2017/model3d" xmlns:o="urn:schemas-microsoft-com:office:office" xmlns:oel="http://schemas.microsoft.com/office/2019/extlst" xmlns:r="http://schemas.openxmlformats.org/officeDocument/2006/relationships" xmlns:m="http://schemas.openxmlformats.org/officeDocument/2006/math" xmlns:v="urn:schemas-microsoft-com:vml" xmlns:wp14="http://schemas.microsoft.com/office/word/2010/wordprocessingDrawing" xmlns:wp="http://schemas.openxmlformats.org/drawingml/2006/wordprocessingDrawing" xmlns:w10="urn:schemas-microsoft-com:office:word" xmlns:w="http://schemas.openxmlformats.org/wordprocessingml/2006/main" xmlns:w14="http://schemas.microsoft.com/office/word/2010/wordml" xmlns:w15="http://schemas.microsoft.com/office/word/2012/wordml" xmlns:w16cex="http://schemas.microsoft.com/office/word/2018/wordml/cex" xmlns:w16cid="http://schemas.microsoft.com/office/word/2016/wordml/cid" xmlns:w16="http://schemas.microsoft.com/office/word/2018/wordml" xmlns:w16du="http://schemas.microsoft.com/office/word/2023/wordml/word16du" xmlns:w16sdtdh="http://schemas.microsoft.com/office/word/2020/wordml/sdtdatahash" xmlns:w16se="http://schemas.microsoft.com/office/word/2015/wordml/symex" xmlns:wpg="http://schemas.microsoft.com/office/word/2010/wordprocessingGroup" xmlns:wpi="http://schemas.microsoft.com/office/word/2010/wordprocessingInk" xmlns:wne="http://schemas.microsoft.com/office/word/2006/wordml" xmlns:wps="http://schemas.microsoft.com/office/word/2010/wordprocessingShape" mc:Ignorable="w14 w15 w16se w16cid w16 w16cex w16sdtdh wp14">
+<w:document xmlns:wpc="http://schemas.microsoft.com/office/word/2010/wordprocessingCanvas" xmlns:cx="http://schemas.microsoft.com/office/drawing/2014/chartex" xmlns:cx1="http://schemas.microsoft.com/office/drawing/2015/9/8/chartex" xmlns:cx2="http://schemas.microsoft.com/office/drawing/2015/10/21/chartex" xmlns:cx3="http://schemas.microsoft.com/office/drawing/2016/5/9/chartex" xmlns:cx4="http://schemas.microsoft.com/office/drawing/2016/5/10/chartex" xmlns:cx5="http://schemas.microsoft.com/office/drawing/2016/5/11/chartex" xmlns:cx6="http://schemas.microsoft.com/office/drawing/2016/5/12/chartex" xmlns:cx7="http://schemas.microsoft.com/office/drawing/2016/5/13/chartex" xmlns:cx8="http://schemas.microsoft.com/office/drawing/2016/5/14/chartex" xmlns:mc="http://schemas.openxmlformats.org/markup-compatibility/2006" xmlns:aink="http://schemas.microsoft.com/office/drawing/2016/ink" xmlns:am3d="http://schemas.microsoft.com/office/drawing/2017/model3d" xmlns:o="urn:schemas-microsoft-com:office:office" xmlns:oel="http://schemas.microsoft.com/office/2019/extlst" xmlns:r="http://schemas.openxmlformats.org/officeDocument/2006/relationships" xmlns:m="http://schemas.openxmlformats.org/officeDocument/2006/math" xmlns:v="urn:schemas-microsoft-com:vml" xmlns:wp14="http://schemas.microsoft.com/office/word/2010/wordprocessingDrawing" xmlns:wp="http://schemas.openxmlformats.org/drawingml/2006/wordprocessingDrawing" xmlns:w10="urn:schemas-microsoft-com:office:word" xmlns:w="http://schemas.openxmlformats.org/wordprocessingml/2006/main" xmlns:w14="http://schemas.microsoft.com/office/word/2010/wordml" xmlns:w15="http://schemas.microsoft.com/office/word/2012/wordml" xmlns:w16cex="http://schemas.microsoft.com/office/word/2018/wordml/cex" xmlns:w16cid="http://schemas.microsoft.com/office/word/2016/wordml/cid" xmlns:w16="http://schemas.microsoft.com/office/word/2018/wordml" xmlns:w16sdtdh="http://schemas.microsoft.com/office/word/2020/wordml/sdtdatahash" xmlns:w16se="http://schemas.microsoft.com/office/word/2015/wordml/symex" xmlns:wpg="http://schemas.microsoft.com/office/word/2010/wordprocessingGroup" xmlns:wpi="http://schemas.microsoft.com/office/word/2010/wordprocessingInk" xmlns:wne="http://schemas.microsoft.com/office/word/2006/wordml" xmlns:wps="http://schemas.microsoft.com/office/word/2010/wordprocessingShape" mc:Ignorable="w14 w15 w16se w16cid w16 w16cex w16sdtdh wp14">
   <w:body>
     <w:p>
       <w:pPr>
@@ -11990,10 +11990,10 @@
                 <w:noProof/>
               </w:rPr>
               <w:drawing>
-                <wp:inline distT="0" distB="0" distL="0" distR="0" wp14:anchorId="3818919A" wp14:editId="02C0B4C0">
-                  <wp:extent cx="5620385" cy="3161665"/>
-                  <wp:effectExtent l="0" t="0" r="0" b="635"/>
-                  <wp:docPr id="10" name="Imagem 10" descr="Interface gráfica do usuário, Aplicativo&#10;&#10;Descrição gerada automaticamente"/>
+                <wp:inline distT="0" distB="0" distL="0" distR="0" wp14:anchorId="3818919A" wp14:editId="1194473C">
+                  <wp:extent cx="5620385" cy="3161466"/>
+                  <wp:effectExtent l="0" t="0" r="0" b="1270"/>
+                  <wp:docPr id="10" name="Imagem 10"/>
                   <wp:cNvGraphicFramePr>
                     <a:graphicFrameLocks xmlns:a="http://schemas.openxmlformats.org/drawingml/2006/main" noChangeAspect="1"/>
                   </wp:cNvGraphicFramePr>
@@ -12001,7 +12001,7 @@
                     <a:graphicData uri="http://schemas.openxmlformats.org/drawingml/2006/picture">
                       <pic:pic xmlns:pic="http://schemas.openxmlformats.org/drawingml/2006/picture">
                         <pic:nvPicPr>
-                          <pic:cNvPr id="10" name="Imagem 10" descr="Interface gráfica do usuário, Aplicativo&#10;&#10;Descrição gerada automaticamente"/>
+                          <pic:cNvPr id="10" name="Imagem 10"/>
                           <pic:cNvPicPr/>
                         </pic:nvPicPr>
                         <pic:blipFill>
@@ -12019,7 +12019,7 @@
                         <pic:spPr>
                           <a:xfrm>
                             <a:off x="0" y="0"/>
-                            <a:ext cx="5620385" cy="3161665"/>
+                            <a:ext cx="5620385" cy="3161466"/>
                           </a:xfrm>
                           <a:prstGeom prst="rect">
                             <a:avLst/>
@@ -12072,10 +12072,10 @@
                 <w:noProof/>
               </w:rPr>
               <w:drawing>
-                <wp:inline distT="0" distB="0" distL="0" distR="0" wp14:anchorId="6241BD5A" wp14:editId="6F9667A8">
-                  <wp:extent cx="5620385" cy="3161665"/>
-                  <wp:effectExtent l="0" t="0" r="0" b="635"/>
-                  <wp:docPr id="11" name="Imagem 11" descr="Interface gráfica do usuário&#10;&#10;Descrição gerada automaticamente"/>
+                <wp:inline distT="0" distB="0" distL="0" distR="0" wp14:anchorId="6241BD5A" wp14:editId="0AC31024">
+                  <wp:extent cx="5620385" cy="3161466"/>
+                  <wp:effectExtent l="0" t="0" r="0" b="1270"/>
+                  <wp:docPr id="11" name="Imagem 11"/>
                   <wp:cNvGraphicFramePr>
                     <a:graphicFrameLocks xmlns:a="http://schemas.openxmlformats.org/drawingml/2006/main" noChangeAspect="1"/>
                   </wp:cNvGraphicFramePr>
@@ -12083,7 +12083,7 @@
                     <a:graphicData uri="http://schemas.openxmlformats.org/drawingml/2006/picture">
                       <pic:pic xmlns:pic="http://schemas.openxmlformats.org/drawingml/2006/picture">
                         <pic:nvPicPr>
-                          <pic:cNvPr id="11" name="Imagem 11" descr="Interface gráfica do usuário&#10;&#10;Descrição gerada automaticamente"/>
+                          <pic:cNvPr id="11" name="Imagem 11"/>
                           <pic:cNvPicPr/>
                         </pic:nvPicPr>
                         <pic:blipFill>
@@ -12101,7 +12101,7 @@
                         <pic:spPr>
                           <a:xfrm>
                             <a:off x="0" y="0"/>
-                            <a:ext cx="5620385" cy="3161665"/>
+                            <a:ext cx="5620385" cy="3161466"/>
                           </a:xfrm>
                           <a:prstGeom prst="rect">
                             <a:avLst/>
@@ -16890,7 +16890,21 @@
                 <w:b/>
                 <w:i/>
               </w:rPr>
-              <w:t xml:space="preserve">Status. </w:t>
+              <w:t>Status</w:t>
+            </w:r>
+            <w:r>
+              <w:rPr>
+                <w:b/>
+                <w:i/>
+              </w:rPr>
+              <w:t>, Tipo Treino</w:t>
+            </w:r>
+            <w:r>
+              <w:rPr>
+                <w:b/>
+                <w:i/>
+              </w:rPr>
+              <w:t xml:space="preserve">. </w:t>
             </w:r>
             <w:r>
               <w:rPr>
@@ -17675,75 +17689,85 @@
               <w:jc w:val="center"/>
             </w:pPr>
             <w:r>
+              <w:t>3</w:t>
+            </w:r>
+          </w:p>
+        </w:tc>
+        <w:tc>
+          <w:tcPr>
+            <w:tcW w:w="567" w:type="dxa"/>
+            <w:vAlign w:val="center"/>
+          </w:tcPr>
+          <w:p>
+            <w:pPr>
+              <w:jc w:val="center"/>
+            </w:pPr>
+            <w:r>
+              <w:t>EV</w:t>
+            </w:r>
+          </w:p>
+        </w:tc>
+        <w:tc>
+          <w:tcPr>
+            <w:tcW w:w="9067" w:type="dxa"/>
+            <w:vAlign w:val="center"/>
+          </w:tcPr>
+          <w:p>
+            <w:r>
+              <w:t xml:space="preserve">O Administrador poderá alterar os campos: </w:t>
+            </w:r>
+            <w:r>
+              <w:rPr>
+                <w:b/>
+                <w:i/>
+              </w:rPr>
+              <w:t>Exercício, Aluno, Cód. Treino, Séries, Repetições, Peso, Intervalo/Descanso</w:t>
+            </w:r>
+            <w:r>
+              <w:rPr>
+                <w:b/>
+                <w:i/>
+              </w:rPr>
+              <w:t>, Status</w:t>
+            </w:r>
+            <w:r>
+              <w:rPr>
+                <w:b/>
+                <w:i/>
+              </w:rPr>
+              <w:t>, Tipo Treino</w:t>
+            </w:r>
+            <w:r>
+              <w:rPr>
+                <w:b/>
+              </w:rPr>
+              <w:t>,</w:t>
+            </w:r>
+            <w:r>
+              <w:t xml:space="preserve"> após alterá-los o </w:t>
+            </w:r>
+            <w:r>
               <w:lastRenderedPageBreak/>
-              <w:t>3</w:t>
-            </w:r>
-          </w:p>
-        </w:tc>
-        <w:tc>
-          <w:tcPr>
-            <w:tcW w:w="567" w:type="dxa"/>
-            <w:vAlign w:val="center"/>
-          </w:tcPr>
-          <w:p>
-            <w:pPr>
-              <w:jc w:val="center"/>
-            </w:pPr>
-            <w:r>
-              <w:t>EV</w:t>
-            </w:r>
-          </w:p>
-        </w:tc>
-        <w:tc>
-          <w:tcPr>
-            <w:tcW w:w="9067" w:type="dxa"/>
-            <w:vAlign w:val="center"/>
-          </w:tcPr>
-          <w:p>
-            <w:r>
-              <w:t xml:space="preserve">O Administrador poderá alterar os campos: </w:t>
+              <w:t xml:space="preserve">Administrador terá que clicar no botão sinalizado na cor </w:t>
             </w:r>
             <w:r>
               <w:rPr>
                 <w:b/>
                 <w:i/>
               </w:rPr>
-              <w:t>Exercício, Aluno, Cód. Treino, Séries, Repetições, Peso, Intervalo/Descanso</w:t>
-            </w:r>
-            <w:r>
-              <w:rPr>
-                <w:b/>
+              <w:t xml:space="preserve">verde, </w:t>
+            </w:r>
+            <w:r>
+              <w:rPr>
                 <w:i/>
               </w:rPr>
-              <w:t>, Status</w:t>
-            </w:r>
-            <w:r>
-              <w:rPr>
-                <w:b/>
-              </w:rPr>
-              <w:t>,</w:t>
-            </w:r>
-            <w:r>
-              <w:t xml:space="preserve"> após alterá-los o Administrador terá que clicar no botão sinalizado na cor </w:t>
+              <w:t>escrito “</w:t>
             </w:r>
             <w:r>
               <w:rPr>
                 <w:b/>
                 <w:i/>
               </w:rPr>
-              <w:t xml:space="preserve">verde, </w:t>
-            </w:r>
-            <w:r>
-              <w:rPr>
-                <w:i/>
-              </w:rPr>
-              <w:t>escrito “</w:t>
-            </w:r>
-            <w:r>
-              <w:rPr>
-                <w:b/>
-                <w:i/>
-              </w:rPr>
               <w:t xml:space="preserve">Salvar” </w:t>
             </w:r>
             <w:r>
@@ -17799,6 +17823,7 @@
               <w:jc w:val="center"/>
             </w:pPr>
             <w:r>
+              <w:lastRenderedPageBreak/>
               <w:t>4</w:t>
             </w:r>
           </w:p>
@@ -21042,10 +21067,10 @@
                 <w:noProof/>
               </w:rPr>
               <w:drawing>
-                <wp:inline distT="0" distB="0" distL="0" distR="0" wp14:anchorId="1FF2B8F3" wp14:editId="11DE4B01">
-                  <wp:extent cx="5620385" cy="3161665"/>
-                  <wp:effectExtent l="0" t="0" r="0" b="635"/>
-                  <wp:docPr id="24" name="Imagem 24" descr="Interface gráfica do usuário, Texto, Aplicativo&#10;&#10;Descrição gerada automaticamente"/>
+                <wp:inline distT="0" distB="0" distL="0" distR="0" wp14:anchorId="1FF2B8F3" wp14:editId="6132AA25">
+                  <wp:extent cx="5620385" cy="3161466"/>
+                  <wp:effectExtent l="0" t="0" r="0" b="1270"/>
+                  <wp:docPr id="24" name="Imagem 24"/>
                   <wp:cNvGraphicFramePr>
                     <a:graphicFrameLocks xmlns:a="http://schemas.openxmlformats.org/drawingml/2006/main" noChangeAspect="1"/>
                   </wp:cNvGraphicFramePr>
@@ -21053,7 +21078,7 @@
                     <a:graphicData uri="http://schemas.openxmlformats.org/drawingml/2006/picture">
                       <pic:pic xmlns:pic="http://schemas.openxmlformats.org/drawingml/2006/picture">
                         <pic:nvPicPr>
-                          <pic:cNvPr id="24" name="Imagem 24" descr="Interface gráfica do usuário, Texto, Aplicativo&#10;&#10;Descrição gerada automaticamente"/>
+                          <pic:cNvPr id="24" name="Imagem 24"/>
                           <pic:cNvPicPr/>
                         </pic:nvPicPr>
                         <pic:blipFill>
@@ -21071,7 +21096,7 @@
                         <pic:spPr>
                           <a:xfrm>
                             <a:off x="0" y="0"/>
-                            <a:ext cx="5620385" cy="3161665"/>
+                            <a:ext cx="5620385" cy="3161466"/>
                           </a:xfrm>
                           <a:prstGeom prst="rect">
                             <a:avLst/>
@@ -21129,10 +21154,10 @@
                 <w:noProof/>
               </w:rPr>
               <w:drawing>
-                <wp:inline distT="0" distB="0" distL="0" distR="0" wp14:anchorId="6E1625CD" wp14:editId="203A2E2D">
-                  <wp:extent cx="5620385" cy="3161665"/>
-                  <wp:effectExtent l="0" t="0" r="0" b="635"/>
-                  <wp:docPr id="25" name="Imagem 25" descr="Interface gráfica do usuário&#10;&#10;Descrição gerada automaticamente"/>
+                <wp:inline distT="0" distB="0" distL="0" distR="0" wp14:anchorId="6E1625CD" wp14:editId="436555C7">
+                  <wp:extent cx="5620385" cy="3161466"/>
+                  <wp:effectExtent l="0" t="0" r="0" b="1270"/>
+                  <wp:docPr id="25" name="Imagem 25"/>
                   <wp:cNvGraphicFramePr>
                     <a:graphicFrameLocks xmlns:a="http://schemas.openxmlformats.org/drawingml/2006/main" noChangeAspect="1"/>
                   </wp:cNvGraphicFramePr>
@@ -21140,7 +21165,7 @@
                     <a:graphicData uri="http://schemas.openxmlformats.org/drawingml/2006/picture">
                       <pic:pic xmlns:pic="http://schemas.openxmlformats.org/drawingml/2006/picture">
                         <pic:nvPicPr>
-                          <pic:cNvPr id="25" name="Imagem 25" descr="Interface gráfica do usuário&#10;&#10;Descrição gerada automaticamente"/>
+                          <pic:cNvPr id="25" name="Imagem 25"/>
                           <pic:cNvPicPr/>
                         </pic:nvPicPr>
                         <pic:blipFill>
@@ -21158,7 +21183,7 @@
                         <pic:spPr>
                           <a:xfrm>
                             <a:off x="0" y="0"/>
-                            <a:ext cx="5620385" cy="3161665"/>
+                            <a:ext cx="5620385" cy="3161466"/>
                           </a:xfrm>
                           <a:prstGeom prst="rect">
                             <a:avLst/>
@@ -21670,21 +21695,21 @@
                 <w:b/>
                 <w:bCs/>
               </w:rPr>
-              <w:t>, Grupo Músculos, Status, Imagem Ilustração</w:t>
+              <w:t>, Grupo Músculos, Status,</w:t>
             </w:r>
             <w:r>
               <w:rPr>
                 <w:b/>
                 <w:bCs/>
               </w:rPr>
-              <w:t xml:space="preserve"> e</w:t>
+              <w:t xml:space="preserve"> Orientação e</w:t>
             </w:r>
             <w:r>
               <w:rPr>
                 <w:b/>
                 <w:bCs/>
               </w:rPr>
-              <w:t xml:space="preserve"> Vídeo Ilustração</w:t>
+              <w:t xml:space="preserve"> Imagem Ilustração</w:t>
             </w:r>
             <w:r>
               <w:rPr>
@@ -22583,21 +22608,21 @@
                 <w:b/>
                 <w:bCs/>
               </w:rPr>
-              <w:t>, Grupo Músculos, Status, Imagem Ilustração</w:t>
+              <w:t>, Grupo Músculos, Status,</w:t>
             </w:r>
             <w:r>
               <w:rPr>
                 <w:b/>
                 <w:bCs/>
               </w:rPr>
-              <w:t xml:space="preserve"> e</w:t>
+              <w:t xml:space="preserve"> Orientação e</w:t>
             </w:r>
             <w:r>
               <w:rPr>
                 <w:b/>
                 <w:bCs/>
               </w:rPr>
-              <w:t xml:space="preserve"> Vídeo Ilustração</w:t>
+              <w:t xml:space="preserve"> Imagem Ilustração</w:t>
             </w:r>
             <w:r>
               <w:rPr>
@@ -24501,10 +24526,10 @@
                 <w:noProof/>
               </w:rPr>
               <w:drawing>
-                <wp:inline distT="0" distB="0" distL="0" distR="0" wp14:anchorId="0E48EC67" wp14:editId="31702C36">
-                  <wp:extent cx="5620385" cy="3161665"/>
-                  <wp:effectExtent l="0" t="0" r="0" b="635"/>
-                  <wp:docPr id="27" name="Imagem 27" descr="Interface gráfica do usuário, Aplicativo&#10;&#10;Descrição gerada automaticamente"/>
+                <wp:inline distT="0" distB="0" distL="0" distR="0" wp14:anchorId="0E48EC67" wp14:editId="3540BFD7">
+                  <wp:extent cx="5620385" cy="3161466"/>
+                  <wp:effectExtent l="0" t="0" r="0" b="1270"/>
+                  <wp:docPr id="27" name="Imagem 27"/>
                   <wp:cNvGraphicFramePr>
                     <a:graphicFrameLocks xmlns:a="http://schemas.openxmlformats.org/drawingml/2006/main" noChangeAspect="1"/>
                   </wp:cNvGraphicFramePr>
@@ -24512,7 +24537,7 @@
                     <a:graphicData uri="http://schemas.openxmlformats.org/drawingml/2006/picture">
                       <pic:pic xmlns:pic="http://schemas.openxmlformats.org/drawingml/2006/picture">
                         <pic:nvPicPr>
-                          <pic:cNvPr id="27" name="Imagem 27" descr="Interface gráfica do usuário, Aplicativo&#10;&#10;Descrição gerada automaticamente"/>
+                          <pic:cNvPr id="27" name="Imagem 27"/>
                           <pic:cNvPicPr/>
                         </pic:nvPicPr>
                         <pic:blipFill>
@@ -24530,7 +24555,7 @@
                         <pic:spPr>
                           <a:xfrm>
                             <a:off x="0" y="0"/>
-                            <a:ext cx="5620385" cy="3161665"/>
+                            <a:ext cx="5620385" cy="3161466"/>
                           </a:xfrm>
                           <a:prstGeom prst="rect">
                             <a:avLst/>
@@ -24583,10 +24608,10 @@
                 <w:noProof/>
               </w:rPr>
               <w:drawing>
-                <wp:inline distT="0" distB="0" distL="0" distR="0" wp14:anchorId="59F7859A" wp14:editId="22D71839">
-                  <wp:extent cx="5620385" cy="3161665"/>
-                  <wp:effectExtent l="0" t="0" r="0" b="635"/>
-                  <wp:docPr id="28" name="Imagem 28" descr="Interface gráfica do usuário, Aplicativo&#10;&#10;Descrição gerada automaticamente"/>
+                <wp:inline distT="0" distB="0" distL="0" distR="0" wp14:anchorId="59F7859A" wp14:editId="300265F3">
+                  <wp:extent cx="5620385" cy="3161466"/>
+                  <wp:effectExtent l="0" t="0" r="0" b="1270"/>
+                  <wp:docPr id="28" name="Imagem 28"/>
                   <wp:cNvGraphicFramePr>
                     <a:graphicFrameLocks xmlns:a="http://schemas.openxmlformats.org/drawingml/2006/main" noChangeAspect="1"/>
                   </wp:cNvGraphicFramePr>
@@ -24594,7 +24619,7 @@
                     <a:graphicData uri="http://schemas.openxmlformats.org/drawingml/2006/picture">
                       <pic:pic xmlns:pic="http://schemas.openxmlformats.org/drawingml/2006/picture">
                         <pic:nvPicPr>
-                          <pic:cNvPr id="28" name="Imagem 28" descr="Interface gráfica do usuário, Aplicativo&#10;&#10;Descrição gerada automaticamente"/>
+                          <pic:cNvPr id="28" name="Imagem 28"/>
                           <pic:cNvPicPr/>
                         </pic:nvPicPr>
                         <pic:blipFill>
@@ -24612,7 +24637,7 @@
                         <pic:spPr>
                           <a:xfrm>
                             <a:off x="0" y="0"/>
-                            <a:ext cx="5620385" cy="3161665"/>
+                            <a:ext cx="5620385" cy="3161466"/>
                           </a:xfrm>
                           <a:prstGeom prst="rect">
                             <a:avLst/>
@@ -27832,10 +27857,10 @@
           <w:noProof/>
         </w:rPr>
         <w:drawing>
-          <wp:inline distT="0" distB="0" distL="0" distR="0" wp14:anchorId="2FC91851" wp14:editId="485CADBF">
-            <wp:extent cx="6480810" cy="2775006"/>
-            <wp:effectExtent l="0" t="0" r="0" b="6350"/>
-            <wp:docPr id="12" name="Imagem 12" descr="Interface gráfica do usuário&#10;&#10;Descrição gerada automaticamente"/>
+          <wp:inline distT="0" distB="0" distL="0" distR="0" wp14:anchorId="2FC91851" wp14:editId="153413B1">
+            <wp:extent cx="6486312" cy="2600986"/>
+            <wp:effectExtent l="0" t="0" r="0" b="8890"/>
+            <wp:docPr id="12" name="Imagem 12"/>
             <wp:cNvGraphicFramePr>
               <a:graphicFrameLocks xmlns:a="http://schemas.openxmlformats.org/drawingml/2006/main" noChangeAspect="1"/>
             </wp:cNvGraphicFramePr>
@@ -27843,7 +27868,7 @@
               <a:graphicData uri="http://schemas.openxmlformats.org/drawingml/2006/picture">
                 <pic:pic xmlns:pic="http://schemas.openxmlformats.org/drawingml/2006/picture">
                   <pic:nvPicPr>
-                    <pic:cNvPr id="12" name="Imagem 12" descr="Interface gráfica do usuário&#10;&#10;Descrição gerada automaticamente"/>
+                    <pic:cNvPr id="12" name="Imagem 12"/>
                     <pic:cNvPicPr/>
                   </pic:nvPicPr>
                   <pic:blipFill>
@@ -27861,7 +27886,7 @@
                   <pic:spPr>
                     <a:xfrm>
                       <a:off x="0" y="0"/>
-                      <a:ext cx="6486312" cy="2777362"/>
+                      <a:ext cx="6486312" cy="2600986"/>
                     </a:xfrm>
                     <a:prstGeom prst="rect">
                       <a:avLst/>
@@ -27893,9 +27918,9 @@
           <w:noProof/>
         </w:rPr>
         <w:drawing>
-          <wp:inline distT="0" distB="0" distL="0" distR="0" wp14:anchorId="5DD330BB" wp14:editId="3A961C27">
-            <wp:extent cx="6470983" cy="4197566"/>
-            <wp:effectExtent l="0" t="0" r="6350" b="0"/>
+          <wp:inline distT="0" distB="0" distL="0" distR="0" wp14:anchorId="5DD330BB" wp14:editId="76BF7DC8">
+            <wp:extent cx="6305107" cy="5148655"/>
+            <wp:effectExtent l="0" t="0" r="635" b="0"/>
             <wp:docPr id="13" name="Imagem 13"/>
             <wp:cNvGraphicFramePr>
               <a:graphicFrameLocks xmlns:a="http://schemas.openxmlformats.org/drawingml/2006/main" noChangeAspect="1"/>
@@ -27922,7 +27947,7 @@
                   <pic:spPr>
                     <a:xfrm>
                       <a:off x="0" y="0"/>
-                      <a:ext cx="6470983" cy="4197566"/>
+                      <a:ext cx="6315125" cy="5156836"/>
                     </a:xfrm>
                     <a:prstGeom prst="rect">
                       <a:avLst/>
@@ -28210,6 +28235,7 @@
           <w:b/>
           <w:u w:val="single"/>
         </w:rPr>
+        <w:lastRenderedPageBreak/>
         <w:br/>
         <w:t>Revisado por:</w:t>
       </w:r>
@@ -28372,7 +28398,6 @@
                 <w:b/>
                 <w:color w:val="000000"/>
               </w:rPr>
-              <w:lastRenderedPageBreak/>
               <w:t>(Cargo e setor do elaborador)</w:t>
             </w:r>
           </w:p>
@@ -29190,7 +29215,7 @@
 </file>
 
 <file path=word/endnotes.xml><?xml version="1.0" encoding="utf-8"?>
-<w:endnotes xmlns:wpc="http://schemas.microsoft.com/office/word/2010/wordprocessingCanvas" xmlns:cx="http://schemas.microsoft.com/office/drawing/2014/chartex" xmlns:cx1="http://schemas.microsoft.com/office/drawing/2015/9/8/chartex" xmlns:cx2="http://schemas.microsoft.com/office/drawing/2015/10/21/chartex" xmlns:cx3="http://schemas.microsoft.com/office/drawing/2016/5/9/chartex" xmlns:cx4="http://schemas.microsoft.com/office/drawing/2016/5/10/chartex" xmlns:cx5="http://schemas.microsoft.com/office/drawing/2016/5/11/chartex" xmlns:cx6="http://schemas.microsoft.com/office/drawing/2016/5/12/chartex" xmlns:cx7="http://schemas.microsoft.com/office/drawing/2016/5/13/chartex" xmlns:cx8="http://schemas.microsoft.com/office/drawing/2016/5/14/chartex" xmlns:mc="http://schemas.openxmlformats.org/markup-compatibility/2006" xmlns:aink="http://schemas.microsoft.com/office/drawing/2016/ink" xmlns:am3d="http://schemas.microsoft.com/office/drawing/2017/model3d" xmlns:o="urn:schemas-microsoft-com:office:office" xmlns:oel="http://schemas.microsoft.com/office/2019/extlst" xmlns:r="http://schemas.openxmlformats.org/officeDocument/2006/relationships" xmlns:m="http://schemas.openxmlformats.org/officeDocument/2006/math" xmlns:v="urn:schemas-microsoft-com:vml" xmlns:wp14="http://schemas.microsoft.com/office/word/2010/wordprocessingDrawing" xmlns:wp="http://schemas.openxmlformats.org/drawingml/2006/wordprocessingDrawing" xmlns:w10="urn:schemas-microsoft-com:office:word" xmlns:w="http://schemas.openxmlformats.org/wordprocessingml/2006/main" xmlns:w14="http://schemas.microsoft.com/office/word/2010/wordml" xmlns:w15="http://schemas.microsoft.com/office/word/2012/wordml" xmlns:w16cex="http://schemas.microsoft.com/office/word/2018/wordml/cex" xmlns:w16cid="http://schemas.microsoft.com/office/word/2016/wordml/cid" xmlns:w16="http://schemas.microsoft.com/office/word/2018/wordml" xmlns:w16du="http://schemas.microsoft.com/office/word/2023/wordml/word16du" xmlns:w16sdtdh="http://schemas.microsoft.com/office/word/2020/wordml/sdtdatahash" xmlns:w16se="http://schemas.microsoft.com/office/word/2015/wordml/symex" xmlns:wpg="http://schemas.microsoft.com/office/word/2010/wordprocessingGroup" xmlns:wpi="http://schemas.microsoft.com/office/word/2010/wordprocessingInk" xmlns:wne="http://schemas.microsoft.com/office/word/2006/wordml" xmlns:wps="http://schemas.microsoft.com/office/word/2010/wordprocessingShape" mc:Ignorable="w14 w15 w16se w16cid w16 w16cex w16sdtdh wp14">
+<w:endnotes xmlns:wpc="http://schemas.microsoft.com/office/word/2010/wordprocessingCanvas" xmlns:cx="http://schemas.microsoft.com/office/drawing/2014/chartex" xmlns:cx1="http://schemas.microsoft.com/office/drawing/2015/9/8/chartex" xmlns:cx2="http://schemas.microsoft.com/office/drawing/2015/10/21/chartex" xmlns:cx3="http://schemas.microsoft.com/office/drawing/2016/5/9/chartex" xmlns:cx4="http://schemas.microsoft.com/office/drawing/2016/5/10/chartex" xmlns:cx5="http://schemas.microsoft.com/office/drawing/2016/5/11/chartex" xmlns:cx6="http://schemas.microsoft.com/office/drawing/2016/5/12/chartex" xmlns:cx7="http://schemas.microsoft.com/office/drawing/2016/5/13/chartex" xmlns:cx8="http://schemas.microsoft.com/office/drawing/2016/5/14/chartex" xmlns:mc="http://schemas.openxmlformats.org/markup-compatibility/2006" xmlns:aink="http://schemas.microsoft.com/office/drawing/2016/ink" xmlns:am3d="http://schemas.microsoft.com/office/drawing/2017/model3d" xmlns:o="urn:schemas-microsoft-com:office:office" xmlns:oel="http://schemas.microsoft.com/office/2019/extlst" xmlns:r="http://schemas.openxmlformats.org/officeDocument/2006/relationships" xmlns:m="http://schemas.openxmlformats.org/officeDocument/2006/math" xmlns:v="urn:schemas-microsoft-com:vml" xmlns:wp14="http://schemas.microsoft.com/office/word/2010/wordprocessingDrawing" xmlns:wp="http://schemas.openxmlformats.org/drawingml/2006/wordprocessingDrawing" xmlns:w10="urn:schemas-microsoft-com:office:word" xmlns:w="http://schemas.openxmlformats.org/wordprocessingml/2006/main" xmlns:w14="http://schemas.microsoft.com/office/word/2010/wordml" xmlns:w15="http://schemas.microsoft.com/office/word/2012/wordml" xmlns:w16cex="http://schemas.microsoft.com/office/word/2018/wordml/cex" xmlns:w16cid="http://schemas.microsoft.com/office/word/2016/wordml/cid" xmlns:w16="http://schemas.microsoft.com/office/word/2018/wordml" xmlns:w16sdtdh="http://schemas.microsoft.com/office/word/2020/wordml/sdtdatahash" xmlns:w16se="http://schemas.microsoft.com/office/word/2015/wordml/symex" xmlns:wpg="http://schemas.microsoft.com/office/word/2010/wordprocessingGroup" xmlns:wpi="http://schemas.microsoft.com/office/word/2010/wordprocessingInk" xmlns:wne="http://schemas.microsoft.com/office/word/2006/wordml" xmlns:wps="http://schemas.microsoft.com/office/word/2010/wordprocessingShape" mc:Ignorable="w14 w15 w16se w16cid w16 w16cex w16sdtdh wp14">
   <w:endnote w:type="separator" w:id="-1">
     <w:p>
       <w:pPr>
@@ -29215,7 +29240,7 @@
 </file>
 
 <file path=word/footer1.xml><?xml version="1.0" encoding="utf-8"?>
-<w:ftr xmlns:wpc="http://schemas.microsoft.com/office/word/2010/wordprocessingCanvas" xmlns:cx="http://schemas.microsoft.com/office/drawing/2014/chartex" xmlns:cx1="http://schemas.microsoft.com/office/drawing/2015/9/8/chartex" xmlns:cx2="http://schemas.microsoft.com/office/drawing/2015/10/21/chartex" xmlns:cx3="http://schemas.microsoft.com/office/drawing/2016/5/9/chartex" xmlns:cx4="http://schemas.microsoft.com/office/drawing/2016/5/10/chartex" xmlns:cx5="http://schemas.microsoft.com/office/drawing/2016/5/11/chartex" xmlns:cx6="http://schemas.microsoft.com/office/drawing/2016/5/12/chartex" xmlns:cx7="http://schemas.microsoft.com/office/drawing/2016/5/13/chartex" xmlns:cx8="http://schemas.microsoft.com/office/drawing/2016/5/14/chartex" xmlns:mc="http://schemas.openxmlformats.org/markup-compatibility/2006" xmlns:aink="http://schemas.microsoft.com/office/drawing/2016/ink" xmlns:am3d="http://schemas.microsoft.com/office/drawing/2017/model3d" xmlns:o="urn:schemas-microsoft-com:office:office" xmlns:oel="http://schemas.microsoft.com/office/2019/extlst" xmlns:r="http://schemas.openxmlformats.org/officeDocument/2006/relationships" xmlns:m="http://schemas.openxmlformats.org/officeDocument/2006/math" xmlns:v="urn:schemas-microsoft-com:vml" xmlns:wp14="http://schemas.microsoft.com/office/word/2010/wordprocessingDrawing" xmlns:wp="http://schemas.openxmlformats.org/drawingml/2006/wordprocessingDrawing" xmlns:w10="urn:schemas-microsoft-com:office:word" xmlns:w="http://schemas.openxmlformats.org/wordprocessingml/2006/main" xmlns:w14="http://schemas.microsoft.com/office/word/2010/wordml" xmlns:w15="http://schemas.microsoft.com/office/word/2012/wordml" xmlns:w16cex="http://schemas.microsoft.com/office/word/2018/wordml/cex" xmlns:w16cid="http://schemas.microsoft.com/office/word/2016/wordml/cid" xmlns:w16="http://schemas.microsoft.com/office/word/2018/wordml" xmlns:w16du="http://schemas.microsoft.com/office/word/2023/wordml/word16du" xmlns:w16sdtdh="http://schemas.microsoft.com/office/word/2020/wordml/sdtdatahash" xmlns:w16se="http://schemas.microsoft.com/office/word/2015/wordml/symex" xmlns:wpg="http://schemas.microsoft.com/office/word/2010/wordprocessingGroup" xmlns:wpi="http://schemas.microsoft.com/office/word/2010/wordprocessingInk" xmlns:wne="http://schemas.microsoft.com/office/word/2006/wordml" xmlns:wps="http://schemas.microsoft.com/office/word/2010/wordprocessingShape" mc:Ignorable="w14 w15 w16se w16cid w16 w16cex w16sdtdh wp14">
+<w:ftr xmlns:wpc="http://schemas.microsoft.com/office/word/2010/wordprocessingCanvas" xmlns:cx="http://schemas.microsoft.com/office/drawing/2014/chartex" xmlns:cx1="http://schemas.microsoft.com/office/drawing/2015/9/8/chartex" xmlns:cx2="http://schemas.microsoft.com/office/drawing/2015/10/21/chartex" xmlns:cx3="http://schemas.microsoft.com/office/drawing/2016/5/9/chartex" xmlns:cx4="http://schemas.microsoft.com/office/drawing/2016/5/10/chartex" xmlns:cx5="http://schemas.microsoft.com/office/drawing/2016/5/11/chartex" xmlns:cx6="http://schemas.microsoft.com/office/drawing/2016/5/12/chartex" xmlns:cx7="http://schemas.microsoft.com/office/drawing/2016/5/13/chartex" xmlns:cx8="http://schemas.microsoft.com/office/drawing/2016/5/14/chartex" xmlns:mc="http://schemas.openxmlformats.org/markup-compatibility/2006" xmlns:aink="http://schemas.microsoft.com/office/drawing/2016/ink" xmlns:am3d="http://schemas.microsoft.com/office/drawing/2017/model3d" xmlns:o="urn:schemas-microsoft-com:office:office" xmlns:oel="http://schemas.microsoft.com/office/2019/extlst" xmlns:r="http://schemas.openxmlformats.org/officeDocument/2006/relationships" xmlns:m="http://schemas.openxmlformats.org/officeDocument/2006/math" xmlns:v="urn:schemas-microsoft-com:vml" xmlns:wp14="http://schemas.microsoft.com/office/word/2010/wordprocessingDrawing" xmlns:wp="http://schemas.openxmlformats.org/drawingml/2006/wordprocessingDrawing" xmlns:w10="urn:schemas-microsoft-com:office:word" xmlns:w="http://schemas.openxmlformats.org/wordprocessingml/2006/main" xmlns:w14="http://schemas.microsoft.com/office/word/2010/wordml" xmlns:w15="http://schemas.microsoft.com/office/word/2012/wordml" xmlns:w16cex="http://schemas.microsoft.com/office/word/2018/wordml/cex" xmlns:w16cid="http://schemas.microsoft.com/office/word/2016/wordml/cid" xmlns:w16="http://schemas.microsoft.com/office/word/2018/wordml" xmlns:w16sdtdh="http://schemas.microsoft.com/office/word/2020/wordml/sdtdatahash" xmlns:w16se="http://schemas.microsoft.com/office/word/2015/wordml/symex" xmlns:wpg="http://schemas.microsoft.com/office/word/2010/wordprocessingGroup" xmlns:wpi="http://schemas.microsoft.com/office/word/2010/wordprocessingInk" xmlns:wne="http://schemas.microsoft.com/office/word/2006/wordml" xmlns:wps="http://schemas.microsoft.com/office/word/2010/wordprocessingShape" mc:Ignorable="w14 w15 w16se w16cid w16 w16cex w16sdtdh wp14">
   <w:p>
     <w:pPr>
       <w:pBdr>
@@ -29524,7 +29549,7 @@
 </file>
 
 <file path=word/footnotes.xml><?xml version="1.0" encoding="utf-8"?>
-<w:footnotes xmlns:wpc="http://schemas.microsoft.com/office/word/2010/wordprocessingCanvas" xmlns:cx="http://schemas.microsoft.com/office/drawing/2014/chartex" xmlns:cx1="http://schemas.microsoft.com/office/drawing/2015/9/8/chartex" xmlns:cx2="http://schemas.microsoft.com/office/drawing/2015/10/21/chartex" xmlns:cx3="http://schemas.microsoft.com/office/drawing/2016/5/9/chartex" xmlns:cx4="http://schemas.microsoft.com/office/drawing/2016/5/10/chartex" xmlns:cx5="http://schemas.microsoft.com/office/drawing/2016/5/11/chartex" xmlns:cx6="http://schemas.microsoft.com/office/drawing/2016/5/12/chartex" xmlns:cx7="http://schemas.microsoft.com/office/drawing/2016/5/13/chartex" xmlns:cx8="http://schemas.microsoft.com/office/drawing/2016/5/14/chartex" xmlns:mc="http://schemas.openxmlformats.org/markup-compatibility/2006" xmlns:aink="http://schemas.microsoft.com/office/drawing/2016/ink" xmlns:am3d="http://schemas.microsoft.com/office/drawing/2017/model3d" xmlns:o="urn:schemas-microsoft-com:office:office" xmlns:oel="http://schemas.microsoft.com/office/2019/extlst" xmlns:r="http://schemas.openxmlformats.org/officeDocument/2006/relationships" xmlns:m="http://schemas.openxmlformats.org/officeDocument/2006/math" xmlns:v="urn:schemas-microsoft-com:vml" xmlns:wp14="http://schemas.microsoft.com/office/word/2010/wordprocessingDrawing" xmlns:wp="http://schemas.openxmlformats.org/drawingml/2006/wordprocessingDrawing" xmlns:w10="urn:schemas-microsoft-com:office:word" xmlns:w="http://schemas.openxmlformats.org/wordprocessingml/2006/main" xmlns:w14="http://schemas.microsoft.com/office/word/2010/wordml" xmlns:w15="http://schemas.microsoft.com/office/word/2012/wordml" xmlns:w16cex="http://schemas.microsoft.com/office/word/2018/wordml/cex" xmlns:w16cid="http://schemas.microsoft.com/office/word/2016/wordml/cid" xmlns:w16="http://schemas.microsoft.com/office/word/2018/wordml" xmlns:w16du="http://schemas.microsoft.com/office/word/2023/wordml/word16du" xmlns:w16sdtdh="http://schemas.microsoft.com/office/word/2020/wordml/sdtdatahash" xmlns:w16se="http://schemas.microsoft.com/office/word/2015/wordml/symex" xmlns:wpg="http://schemas.microsoft.com/office/word/2010/wordprocessingGroup" xmlns:wpi="http://schemas.microsoft.com/office/word/2010/wordprocessingInk" xmlns:wne="http://schemas.microsoft.com/office/word/2006/wordml" xmlns:wps="http://schemas.microsoft.com/office/word/2010/wordprocessingShape" mc:Ignorable="w14 w15 w16se w16cid w16 w16cex w16sdtdh wp14">
+<w:footnotes xmlns:wpc="http://schemas.microsoft.com/office/word/2010/wordprocessingCanvas" xmlns:cx="http://schemas.microsoft.com/office/drawing/2014/chartex" xmlns:cx1="http://schemas.microsoft.com/office/drawing/2015/9/8/chartex" xmlns:cx2="http://schemas.microsoft.com/office/drawing/2015/10/21/chartex" xmlns:cx3="http://schemas.microsoft.com/office/drawing/2016/5/9/chartex" xmlns:cx4="http://schemas.microsoft.com/office/drawing/2016/5/10/chartex" xmlns:cx5="http://schemas.microsoft.com/office/drawing/2016/5/11/chartex" xmlns:cx6="http://schemas.microsoft.com/office/drawing/2016/5/12/chartex" xmlns:cx7="http://schemas.microsoft.com/office/drawing/2016/5/13/chartex" xmlns:cx8="http://schemas.microsoft.com/office/drawing/2016/5/14/chartex" xmlns:mc="http://schemas.openxmlformats.org/markup-compatibility/2006" xmlns:aink="http://schemas.microsoft.com/office/drawing/2016/ink" xmlns:am3d="http://schemas.microsoft.com/office/drawing/2017/model3d" xmlns:o="urn:schemas-microsoft-com:office:office" xmlns:oel="http://schemas.microsoft.com/office/2019/extlst" xmlns:r="http://schemas.openxmlformats.org/officeDocument/2006/relationships" xmlns:m="http://schemas.openxmlformats.org/officeDocument/2006/math" xmlns:v="urn:schemas-microsoft-com:vml" xmlns:wp14="http://schemas.microsoft.com/office/word/2010/wordprocessingDrawing" xmlns:wp="http://schemas.openxmlformats.org/drawingml/2006/wordprocessingDrawing" xmlns:w10="urn:schemas-microsoft-com:office:word" xmlns:w="http://schemas.openxmlformats.org/wordprocessingml/2006/main" xmlns:w14="http://schemas.microsoft.com/office/word/2010/wordml" xmlns:w15="http://schemas.microsoft.com/office/word/2012/wordml" xmlns:w16cex="http://schemas.microsoft.com/office/word/2018/wordml/cex" xmlns:w16cid="http://schemas.microsoft.com/office/word/2016/wordml/cid" xmlns:w16="http://schemas.microsoft.com/office/word/2018/wordml" xmlns:w16sdtdh="http://schemas.microsoft.com/office/word/2020/wordml/sdtdatahash" xmlns:w16se="http://schemas.microsoft.com/office/word/2015/wordml/symex" xmlns:wpg="http://schemas.microsoft.com/office/word/2010/wordprocessingGroup" xmlns:wpi="http://schemas.microsoft.com/office/word/2010/wordprocessingInk" xmlns:wne="http://schemas.microsoft.com/office/word/2006/wordml" xmlns:wps="http://schemas.microsoft.com/office/word/2010/wordprocessingShape" mc:Ignorable="w14 w15 w16se w16cid w16 w16cex w16sdtdh wp14">
   <w:footnote w:type="separator" w:id="-1">
     <w:p>
       <w:pPr>
@@ -29549,7 +29574,7 @@
 </file>
 
 <file path=word/header1.xml><?xml version="1.0" encoding="utf-8"?>
-<w:hdr xmlns:wpc="http://schemas.microsoft.com/office/word/2010/wordprocessingCanvas" xmlns:cx="http://schemas.microsoft.com/office/drawing/2014/chartex" xmlns:cx1="http://schemas.microsoft.com/office/drawing/2015/9/8/chartex" xmlns:cx2="http://schemas.microsoft.com/office/drawing/2015/10/21/chartex" xmlns:cx3="http://schemas.microsoft.com/office/drawing/2016/5/9/chartex" xmlns:cx4="http://schemas.microsoft.com/office/drawing/2016/5/10/chartex" xmlns:cx5="http://schemas.microsoft.com/office/drawing/2016/5/11/chartex" xmlns:cx6="http://schemas.microsoft.com/office/drawing/2016/5/12/chartex" xmlns:cx7="http://schemas.microsoft.com/office/drawing/2016/5/13/chartex" xmlns:cx8="http://schemas.microsoft.com/office/drawing/2016/5/14/chartex" xmlns:mc="http://schemas.openxmlformats.org/markup-compatibility/2006" xmlns:aink="http://schemas.microsoft.com/office/drawing/2016/ink" xmlns:am3d="http://schemas.microsoft.com/office/drawing/2017/model3d" xmlns:o="urn:schemas-microsoft-com:office:office" xmlns:oel="http://schemas.microsoft.com/office/2019/extlst" xmlns:r="http://schemas.openxmlformats.org/officeDocument/2006/relationships" xmlns:m="http://schemas.openxmlformats.org/officeDocument/2006/math" xmlns:v="urn:schemas-microsoft-com:vml" xmlns:wp14="http://schemas.microsoft.com/office/word/2010/wordprocessingDrawing" xmlns:wp="http://schemas.openxmlformats.org/drawingml/2006/wordprocessingDrawing" xmlns:w10="urn:schemas-microsoft-com:office:word" xmlns:w="http://schemas.openxmlformats.org/wordprocessingml/2006/main" xmlns:w14="http://schemas.microsoft.com/office/word/2010/wordml" xmlns:w15="http://schemas.microsoft.com/office/word/2012/wordml" xmlns:w16cex="http://schemas.microsoft.com/office/word/2018/wordml/cex" xmlns:w16cid="http://schemas.microsoft.com/office/word/2016/wordml/cid" xmlns:w16="http://schemas.microsoft.com/office/word/2018/wordml" xmlns:w16du="http://schemas.microsoft.com/office/word/2023/wordml/word16du" xmlns:w16sdtdh="http://schemas.microsoft.com/office/word/2020/wordml/sdtdatahash" xmlns:w16se="http://schemas.microsoft.com/office/word/2015/wordml/symex" xmlns:wpg="http://schemas.microsoft.com/office/word/2010/wordprocessingGroup" xmlns:wpi="http://schemas.microsoft.com/office/word/2010/wordprocessingInk" xmlns:wne="http://schemas.microsoft.com/office/word/2006/wordml" xmlns:wps="http://schemas.microsoft.com/office/word/2010/wordprocessingShape" mc:Ignorable="w14 w15 w16se w16cid w16 w16cex w16sdtdh wp14">
+<w:hdr xmlns:wpc="http://schemas.microsoft.com/office/word/2010/wordprocessingCanvas" xmlns:cx="http://schemas.microsoft.com/office/drawing/2014/chartex" xmlns:cx1="http://schemas.microsoft.com/office/drawing/2015/9/8/chartex" xmlns:cx2="http://schemas.microsoft.com/office/drawing/2015/10/21/chartex" xmlns:cx3="http://schemas.microsoft.com/office/drawing/2016/5/9/chartex" xmlns:cx4="http://schemas.microsoft.com/office/drawing/2016/5/10/chartex" xmlns:cx5="http://schemas.microsoft.com/office/drawing/2016/5/11/chartex" xmlns:cx6="http://schemas.microsoft.com/office/drawing/2016/5/12/chartex" xmlns:cx7="http://schemas.microsoft.com/office/drawing/2016/5/13/chartex" xmlns:cx8="http://schemas.microsoft.com/office/drawing/2016/5/14/chartex" xmlns:mc="http://schemas.openxmlformats.org/markup-compatibility/2006" xmlns:aink="http://schemas.microsoft.com/office/drawing/2016/ink" xmlns:am3d="http://schemas.microsoft.com/office/drawing/2017/model3d" xmlns:o="urn:schemas-microsoft-com:office:office" xmlns:oel="http://schemas.microsoft.com/office/2019/extlst" xmlns:r="http://schemas.openxmlformats.org/officeDocument/2006/relationships" xmlns:m="http://schemas.openxmlformats.org/officeDocument/2006/math" xmlns:v="urn:schemas-microsoft-com:vml" xmlns:wp14="http://schemas.microsoft.com/office/word/2010/wordprocessingDrawing" xmlns:wp="http://schemas.openxmlformats.org/drawingml/2006/wordprocessingDrawing" xmlns:w10="urn:schemas-microsoft-com:office:word" xmlns:w="http://schemas.openxmlformats.org/wordprocessingml/2006/main" xmlns:w14="http://schemas.microsoft.com/office/word/2010/wordml" xmlns:w15="http://schemas.microsoft.com/office/word/2012/wordml" xmlns:w16cex="http://schemas.microsoft.com/office/word/2018/wordml/cex" xmlns:w16cid="http://schemas.microsoft.com/office/word/2016/wordml/cid" xmlns:w16="http://schemas.microsoft.com/office/word/2018/wordml" xmlns:w16sdtdh="http://schemas.microsoft.com/office/word/2020/wordml/sdtdatahash" xmlns:w16se="http://schemas.microsoft.com/office/word/2015/wordml/symex" xmlns:wpg="http://schemas.microsoft.com/office/word/2010/wordprocessingGroup" xmlns:wpi="http://schemas.microsoft.com/office/word/2010/wordprocessingInk" xmlns:wne="http://schemas.microsoft.com/office/word/2006/wordml" xmlns:wps="http://schemas.microsoft.com/office/word/2010/wordprocessingShape" mc:Ignorable="w14 w15 w16se w16cid w16 w16cex w16sdtdh wp14">
   <w:p>
     <w:pPr>
       <w:widowControl w:val="0"/>
@@ -29923,7 +29948,7 @@
 </file>
 
 <file path=word/numbering.xml><?xml version="1.0" encoding="utf-8"?>
-<w:numbering xmlns:wpc="http://schemas.microsoft.com/office/word/2010/wordprocessingCanvas" xmlns:cx="http://schemas.microsoft.com/office/drawing/2014/chartex" xmlns:cx1="http://schemas.microsoft.com/office/drawing/2015/9/8/chartex" xmlns:cx2="http://schemas.microsoft.com/office/drawing/2015/10/21/chartex" xmlns:cx3="http://schemas.microsoft.com/office/drawing/2016/5/9/chartex" xmlns:cx4="http://schemas.microsoft.com/office/drawing/2016/5/10/chartex" xmlns:cx5="http://schemas.microsoft.com/office/drawing/2016/5/11/chartex" xmlns:cx6="http://schemas.microsoft.com/office/drawing/2016/5/12/chartex" xmlns:cx7="http://schemas.microsoft.com/office/drawing/2016/5/13/chartex" xmlns:cx8="http://schemas.microsoft.com/office/drawing/2016/5/14/chartex" xmlns:mc="http://schemas.openxmlformats.org/markup-compatibility/2006" xmlns:aink="http://schemas.microsoft.com/office/drawing/2016/ink" xmlns:am3d="http://schemas.microsoft.com/office/drawing/2017/model3d" xmlns:o="urn:schemas-microsoft-com:office:office" xmlns:oel="http://schemas.microsoft.com/office/2019/extlst" xmlns:r="http://schemas.openxmlformats.org/officeDocument/2006/relationships" xmlns:m="http://schemas.openxmlformats.org/officeDocument/2006/math" xmlns:v="urn:schemas-microsoft-com:vml" xmlns:wp14="http://schemas.microsoft.com/office/word/2010/wordprocessingDrawing" xmlns:wp="http://schemas.openxmlformats.org/drawingml/2006/wordprocessingDrawing" xmlns:w10="urn:schemas-microsoft-com:office:word" xmlns:w="http://schemas.openxmlformats.org/wordprocessingml/2006/main" xmlns:w14="http://schemas.microsoft.com/office/word/2010/wordml" xmlns:w15="http://schemas.microsoft.com/office/word/2012/wordml" xmlns:w16cex="http://schemas.microsoft.com/office/word/2018/wordml/cex" xmlns:w16cid="http://schemas.microsoft.com/office/word/2016/wordml/cid" xmlns:w16="http://schemas.microsoft.com/office/word/2018/wordml" xmlns:w16du="http://schemas.microsoft.com/office/word/2023/wordml/word16du" xmlns:w16sdtdh="http://schemas.microsoft.com/office/word/2020/wordml/sdtdatahash" xmlns:w16se="http://schemas.microsoft.com/office/word/2015/wordml/symex" xmlns:wpg="http://schemas.microsoft.com/office/word/2010/wordprocessingGroup" xmlns:wpi="http://schemas.microsoft.com/office/word/2010/wordprocessingInk" xmlns:wne="http://schemas.microsoft.com/office/word/2006/wordml" xmlns:wps="http://schemas.microsoft.com/office/word/2010/wordprocessingShape" mc:Ignorable="w14 w15 w16se w16cid w16 w16cex w16sdtdh wp14">
+<w:numbering xmlns:wpc="http://schemas.microsoft.com/office/word/2010/wordprocessingCanvas" xmlns:cx="http://schemas.microsoft.com/office/drawing/2014/chartex" xmlns:cx1="http://schemas.microsoft.com/office/drawing/2015/9/8/chartex" xmlns:cx2="http://schemas.microsoft.com/office/drawing/2015/10/21/chartex" xmlns:cx3="http://schemas.microsoft.com/office/drawing/2016/5/9/chartex" xmlns:cx4="http://schemas.microsoft.com/office/drawing/2016/5/10/chartex" xmlns:cx5="http://schemas.microsoft.com/office/drawing/2016/5/11/chartex" xmlns:cx6="http://schemas.microsoft.com/office/drawing/2016/5/12/chartex" xmlns:cx7="http://schemas.microsoft.com/office/drawing/2016/5/13/chartex" xmlns:cx8="http://schemas.microsoft.com/office/drawing/2016/5/14/chartex" xmlns:mc="http://schemas.openxmlformats.org/markup-compatibility/2006" xmlns:aink="http://schemas.microsoft.com/office/drawing/2016/ink" xmlns:am3d="http://schemas.microsoft.com/office/drawing/2017/model3d" xmlns:o="urn:schemas-microsoft-com:office:office" xmlns:oel="http://schemas.microsoft.com/office/2019/extlst" xmlns:r="http://schemas.openxmlformats.org/officeDocument/2006/relationships" xmlns:m="http://schemas.openxmlformats.org/officeDocument/2006/math" xmlns:v="urn:schemas-microsoft-com:vml" xmlns:wp14="http://schemas.microsoft.com/office/word/2010/wordprocessingDrawing" xmlns:wp="http://schemas.openxmlformats.org/drawingml/2006/wordprocessingDrawing" xmlns:w10="urn:schemas-microsoft-com:office:word" xmlns:w="http://schemas.openxmlformats.org/wordprocessingml/2006/main" xmlns:w14="http://schemas.microsoft.com/office/word/2010/wordml" xmlns:w15="http://schemas.microsoft.com/office/word/2012/wordml" xmlns:w16cex="http://schemas.microsoft.com/office/word/2018/wordml/cex" xmlns:w16cid="http://schemas.microsoft.com/office/word/2016/wordml/cid" xmlns:w16="http://schemas.microsoft.com/office/word/2018/wordml" xmlns:w16sdtdh="http://schemas.microsoft.com/office/word/2020/wordml/sdtdatahash" xmlns:w16se="http://schemas.microsoft.com/office/word/2015/wordml/symex" xmlns:wpg="http://schemas.microsoft.com/office/word/2010/wordprocessingGroup" xmlns:wpi="http://schemas.microsoft.com/office/word/2010/wordprocessingInk" xmlns:wne="http://schemas.microsoft.com/office/word/2006/wordml" xmlns:wps="http://schemas.microsoft.com/office/word/2010/wordprocessingShape" mc:Ignorable="w14 w15 w16se w16cid w16 w16cex w16sdtdh wp14">
   <w:abstractNum w:abstractNumId="0" w15:restartNumberingAfterBreak="0">
     <w:nsid w:val="252F3ECB"/>
     <w:multiLevelType w:val="multilevel"/>
@@ -32140,28 +32165,28 @@
 </file>
 
 <file path=customXml/item1.xml><?xml version="1.0" encoding="utf-8"?>
-<b:Sources xmlns:b="http://schemas.openxmlformats.org/officeDocument/2006/bibliography" xmlns="http://schemas.openxmlformats.org/officeDocument/2006/bibliography" SelectedStyle="\APASixthEditionOfficeOnline.xsl" StyleName="APA" Version="6"/>
-</file>
-
-<file path=customXml/item2.xml><?xml version="1.0" encoding="utf-8"?>
 <go:gDocsCustomXmlDataStorage xmlns:go="http://customooxmlschemas.google.com/" xmlns:r="http://schemas.openxmlformats.org/officeDocument/2006/relationships" uri="GoogleDocsCustomDataVersion1">
   <go:docsCustomData xmlns:go="http://customooxmlschemas.google.com/" roundtripDataSignature="AMtx7mgKFuHnc1pNaJR+Yh/w75pxsqNIyA==">AMUW2mXPd1rkUZHuPEEo2y31kflLfX8X11tN+WrkNPjZrtFV1Z6HpgYc5RxWvCZNcbD+lu6MIcHyOEm6b6MHEYiqlkuNQy33K0rADHRnbXirStu/vKWkBiUYvPw7txTs9eYy+LSfa7BqjCIjcTbbVuHIFXNqhtYQnTiG7/psoLEtO++Y5QrekwU//0f8MjqIYNYxHW2pX5E0rWcI/8Deif6mA7vx68Ial5LTSLJspr961k/KRT8N6x/JwoaSGRA61il5/QOO13vUCXNe+mRxZITzBWfY0MJ1QaMgJSkVGp/lf4x6eGKdCswlYh1vyWtLBJKlXAQXAOukz1xwO9qlS7adnEnukO3kbHfV25m8n5nC1Fy8607XKdFEfJAf3YfbYmomeC4u7hXXUMSbrjgeqAa09nLN9uuhug==</go:docsCustomData>
 </go:gDocsCustomXmlDataStorage>
 </file>
 
-<file path=customXml/itemProps1.xml><?xml version="1.0" encoding="utf-8"?>
-<ds:datastoreItem xmlns:ds="http://schemas.openxmlformats.org/officeDocument/2006/customXml" ds:itemID="{461F9E8E-122A-4A2C-89CD-80580726E74D}">
-  <ds:schemaRefs>
-    <ds:schemaRef ds:uri="http://schemas.openxmlformats.org/officeDocument/2006/bibliography"/>
-  </ds:schemaRefs>
-</ds:datastoreItem>
+<file path=customXml/item2.xml><?xml version="1.0" encoding="utf-8"?>
+<b:Sources xmlns:b="http://schemas.openxmlformats.org/officeDocument/2006/bibliography" xmlns="http://schemas.openxmlformats.org/officeDocument/2006/bibliography" SelectedStyle="\APASixthEditionOfficeOnline.xsl" StyleName="APA" Version="6"/>
 </file>
 
-<file path=customXml/itemProps2.xml><?xml version="1.0" encoding="utf-8"?>
+<file path=customXml/itemProps1.xml><?xml version="1.0" encoding="utf-8"?>
 <ds:datastoreItem xmlns:ds="http://schemas.openxmlformats.org/officeDocument/2006/customXml" ds:itemID="{11111111-1234-1234-1234-123412341234}">
   <ds:schemaRefs>
     <ds:schemaRef ds:uri="http://customooxmlschemas.google.com/"/>
     <ds:schemaRef ds:uri="http://schemas.openxmlformats.org/officeDocument/2006/relationships"/>
   </ds:schemaRefs>
 </ds:datastoreItem>
+</file>
+
+<file path=customXml/itemProps2.xml><?xml version="1.0" encoding="utf-8"?>
+<ds:datastoreItem xmlns:ds="http://schemas.openxmlformats.org/officeDocument/2006/customXml" ds:itemID="{461F9E8E-122A-4A2C-89CD-80580726E74D}">
+  <ds:schemaRefs>
+    <ds:schemaRef ds:uri="http://schemas.openxmlformats.org/officeDocument/2006/bibliography"/>
+  </ds:schemaRefs>
+</ds:datastoreItem>
 </file>
</xml_diff>

<commit_message>
Atualização imagens app do documento de caso de uso
</commit_message>
<xml_diff>
--- a/Projeto Integrador - Especificacao de Casos de Uso.docx
+++ b/Projeto Integrador - Especificacao de Casos de Uso.docx
@@ -4984,7 +4984,15 @@
         <w:jc w:val="both"/>
       </w:pPr>
       <w:r>
-        <w:t xml:space="preserve">O sistema BullkApp, será desenvolvido com a finalidade de colaborar com os frequentadores de academias de musculação. Seu objetivo será proporcionar uma melhor experiência e praticidade para os alunos. O aplicativo terá duas formas de abordagem, sendo uma para o tipo de usuário </w:t>
+        <w:t xml:space="preserve">O sistema </w:t>
+      </w:r>
+      <w:proofErr w:type="spellStart"/>
+      <w:r>
+        <w:t>BullkApp</w:t>
+      </w:r>
+      <w:proofErr w:type="spellEnd"/>
+      <w:r>
+        <w:t xml:space="preserve">, será desenvolvido com a finalidade de colaborar com os frequentadores de academias de musculação. Seu objetivo será proporcionar uma melhor experiência e praticidade para os alunos. O aplicativo terá duas formas de abordagem, sendo uma para o tipo de usuário </w:t>
       </w:r>
       <w:r>
         <w:rPr>
@@ -5002,7 +5010,15 @@
         <w:jc w:val="both"/>
       </w:pPr>
       <w:r>
-        <w:t>Um dos grandes problemas para muitas academias é a questão da disponibilidade dos aparelhos em horários de pico. Para essa situação, o BullkApp terá a opção de mostrar aos usuários uma alternativa de exercício, para fazer a substituição deste aparelho em uso, assim, não desperdiçando seu tempo na academia.</w:t>
+        <w:t xml:space="preserve">Um dos grandes problemas para muitas academias é a questão da disponibilidade dos aparelhos em horários de pico. Para essa situação, o </w:t>
+      </w:r>
+      <w:proofErr w:type="spellStart"/>
+      <w:r>
+        <w:t>BullkApp</w:t>
+      </w:r>
+      <w:proofErr w:type="spellEnd"/>
+      <w:r>
+        <w:t xml:space="preserve"> terá a opção de mostrar aos usuários uma alternativa de exercício, para fazer a substituição deste aparelho em uso, assim, não desperdiçando seu tempo na academia.</w:t>
       </w:r>
     </w:p>
     <w:p>
@@ -9298,7 +9314,21 @@
               <w:rPr>
                 <w:b/>
               </w:rPr>
-              <w:t>. {RN-05} {RN-06} {RN-07}         {RN-08} [IMG-09]</w:t>
+              <w:t xml:space="preserve">. {RN-05} {RN-06} {RN-07}      </w:t>
+            </w:r>
+            <w:proofErr w:type="gramStart"/>
+            <w:r>
+              <w:rPr>
+                <w:b/>
+              </w:rPr>
+              <w:t xml:space="preserve">   {</w:t>
+            </w:r>
+            <w:proofErr w:type="gramEnd"/>
+            <w:r>
+              <w:rPr>
+                <w:b/>
+              </w:rPr>
+              <w:t>RN-08} [IMG-09]</w:t>
             </w:r>
           </w:p>
         </w:tc>
@@ -11297,7 +11327,23 @@
           </w:p>
           <w:p>
             <w:r>
-              <w:t>- UrlAvatar: deve conter um url válido;</w:t>
+              <w:t xml:space="preserve">- </w:t>
+            </w:r>
+            <w:proofErr w:type="spellStart"/>
+            <w:r>
+              <w:t>UrlAvatar</w:t>
+            </w:r>
+            <w:proofErr w:type="spellEnd"/>
+            <w:r>
+              <w:t xml:space="preserve">: deve conter um </w:t>
+            </w:r>
+            <w:proofErr w:type="spellStart"/>
+            <w:r>
+              <w:t>url</w:t>
+            </w:r>
+            <w:proofErr w:type="spellEnd"/>
+            <w:r>
+              <w:t xml:space="preserve"> válido;</w:t>
             </w:r>
           </w:p>
           <w:p>
@@ -15548,7 +15594,15 @@
           </w:p>
           <w:p>
             <w:r>
-              <w:t>- Arquivo Avaliação: deve conter um arquivo tipo pdf válido.</w:t>
+              <w:t xml:space="preserve">- Arquivo Avaliação: deve conter um arquivo tipo </w:t>
+            </w:r>
+            <w:proofErr w:type="spellStart"/>
+            <w:r>
+              <w:t>pdf</w:t>
+            </w:r>
+            <w:proofErr w:type="spellEnd"/>
+            <w:r>
+              <w:t xml:space="preserve"> válido.</w:t>
             </w:r>
           </w:p>
         </w:tc>
@@ -17084,13 +17138,24 @@
               <w:t xml:space="preserve"> apresentará a mensagem </w:t>
             </w:r>
             <w:r>
-              <w:t xml:space="preserve">     </w:t>
-            </w:r>
-            <w:r>
-              <w:rPr>
-                <w:b/>
-              </w:rPr>
-              <w:t>[MSG-</w:t>
+              <w:t xml:space="preserve">  </w:t>
+            </w:r>
+            <w:proofErr w:type="gramStart"/>
+            <w:r>
+              <w:t xml:space="preserve">   </w:t>
+            </w:r>
+            <w:r>
+              <w:rPr>
+                <w:b/>
+              </w:rPr>
+              <w:t>[</w:t>
+            </w:r>
+            <w:proofErr w:type="gramEnd"/>
+            <w:r>
+              <w:rPr>
+                <w:b/>
+              </w:rPr>
+              <w:t>MSG-</w:t>
             </w:r>
             <w:r>
               <w:rPr>
@@ -19441,7 +19506,11 @@
               <w:t xml:space="preserve">O Sistema exibe a tela do treino correspondente ao selecionado no passo anterior </w:t>
             </w:r>
             <w:r>
-              <w:t xml:space="preserve">         </w:t>
+              <w:t xml:space="preserve">      </w:t>
+            </w:r>
+            <w:proofErr w:type="gramStart"/>
+            <w:r>
+              <w:t xml:space="preserve">   </w:t>
             </w:r>
             <w:r>
               <w:rPr>
@@ -19450,6 +19519,7 @@
               </w:rPr>
               <w:t>[</w:t>
             </w:r>
+            <w:proofErr w:type="gramEnd"/>
             <w:r>
               <w:rPr>
                 <w:b/>
@@ -20806,10 +20876,10 @@
                 <w:noProof/>
               </w:rPr>
               <w:drawing>
-                <wp:inline distT="0" distB="0" distL="0" distR="0" wp14:anchorId="1EFBA45F" wp14:editId="3B71C344">
-                  <wp:extent cx="2527821" cy="5470498"/>
-                  <wp:effectExtent l="0" t="0" r="6350" b="0"/>
-                  <wp:docPr id="21" name="Imagem 21" descr="Interface gráfica do usuário, Texto, Aplicativo, chat ou mensagem de texto&#10;&#10;Descrição gerada automaticamente"/>
+                <wp:inline distT="0" distB="0" distL="0" distR="0" wp14:anchorId="1EFBA45F" wp14:editId="1C475C05">
+                  <wp:extent cx="2540327" cy="5497527"/>
+                  <wp:effectExtent l="0" t="0" r="0" b="8255"/>
+                  <wp:docPr id="21" name="Imagem 21"/>
                   <wp:cNvGraphicFramePr>
                     <a:graphicFrameLocks xmlns:a="http://schemas.openxmlformats.org/drawingml/2006/main" noChangeAspect="1"/>
                   </wp:cNvGraphicFramePr>
@@ -20817,7 +20887,7 @@
                     <a:graphicData uri="http://schemas.openxmlformats.org/drawingml/2006/picture">
                       <pic:pic xmlns:pic="http://schemas.openxmlformats.org/drawingml/2006/picture">
                         <pic:nvPicPr>
-                          <pic:cNvPr id="21" name="Imagem 21" descr="Interface gráfica do usuário, Texto, Aplicativo, chat ou mensagem de texto&#10;&#10;Descrição gerada automaticamente"/>
+                          <pic:cNvPr id="21" name="Imagem 21"/>
                           <pic:cNvPicPr/>
                         </pic:nvPicPr>
                         <pic:blipFill>
@@ -20835,7 +20905,7 @@
                         <pic:spPr>
                           <a:xfrm>
                             <a:off x="0" y="0"/>
-                            <a:ext cx="2540327" cy="5497562"/>
+                            <a:ext cx="2540327" cy="5497527"/>
                           </a:xfrm>
                           <a:prstGeom prst="rect">
                             <a:avLst/>
@@ -20893,10 +20963,10 @@
                 <w:noProof/>
               </w:rPr>
               <w:drawing>
-                <wp:inline distT="0" distB="0" distL="0" distR="0" wp14:anchorId="0D7A8F2F" wp14:editId="0FEDA291">
-                  <wp:extent cx="2539175" cy="5495072"/>
-                  <wp:effectExtent l="0" t="0" r="0" b="0"/>
-                  <wp:docPr id="22" name="Imagem 22" descr="Interface gráfica do usuário&#10;&#10;Descrição gerada automaticamente"/>
+                <wp:inline distT="0" distB="0" distL="0" distR="0" wp14:anchorId="0D7A8F2F" wp14:editId="0509C03B">
+                  <wp:extent cx="2559119" cy="5538195"/>
+                  <wp:effectExtent l="0" t="0" r="0" b="5715"/>
+                  <wp:docPr id="22" name="Imagem 22"/>
                   <wp:cNvGraphicFramePr>
                     <a:graphicFrameLocks xmlns:a="http://schemas.openxmlformats.org/drawingml/2006/main" noChangeAspect="1"/>
                   </wp:cNvGraphicFramePr>
@@ -20904,7 +20974,7 @@
                     <a:graphicData uri="http://schemas.openxmlformats.org/drawingml/2006/picture">
                       <pic:pic xmlns:pic="http://schemas.openxmlformats.org/drawingml/2006/picture">
                         <pic:nvPicPr>
-                          <pic:cNvPr id="22" name="Imagem 22" descr="Interface gráfica do usuário&#10;&#10;Descrição gerada automaticamente"/>
+                          <pic:cNvPr id="22" name="Imagem 22"/>
                           <pic:cNvPicPr/>
                         </pic:nvPicPr>
                         <pic:blipFill>
@@ -20922,7 +20992,7 @@
                         <pic:spPr>
                           <a:xfrm>
                             <a:off x="0" y="0"/>
-                            <a:ext cx="2559119" cy="5538234"/>
+                            <a:ext cx="2559119" cy="5538195"/>
                           </a:xfrm>
                           <a:prstGeom prst="rect">
                             <a:avLst/>
@@ -21598,13 +21668,27 @@
               <w:rPr>
                 <w:i/>
               </w:rPr>
-              <w:t xml:space="preserve">“Manutenção de Exercícios”  </w:t>
-            </w:r>
-            <w:r>
-              <w:rPr>
-                <w:b/>
-              </w:rPr>
-              <w:t>[IMG-22]</w:t>
+              <w:t xml:space="preserve">“Manutenção de </w:t>
+            </w:r>
+            <w:proofErr w:type="gramStart"/>
+            <w:r>
+              <w:rPr>
+                <w:i/>
+              </w:rPr>
+              <w:t xml:space="preserve">Exercícios”  </w:t>
+            </w:r>
+            <w:r>
+              <w:rPr>
+                <w:b/>
+              </w:rPr>
+              <w:t>[</w:t>
+            </w:r>
+            <w:proofErr w:type="gramEnd"/>
+            <w:r>
+              <w:rPr>
+                <w:b/>
+              </w:rPr>
+              <w:t>IMG-22]</w:t>
             </w:r>
             <w:r>
               <w:rPr>
@@ -24104,7 +24188,15 @@
               <w:jc w:val="both"/>
             </w:pPr>
             <w:r>
-              <w:t>- Vídeo Ilustração: deve conter um url válido.</w:t>
+              <w:t xml:space="preserve">- Vídeo Ilustração: deve conter um </w:t>
+            </w:r>
+            <w:proofErr w:type="spellStart"/>
+            <w:r>
+              <w:t>url</w:t>
+            </w:r>
+            <w:proofErr w:type="spellEnd"/>
+            <w:r>
+              <w:t xml:space="preserve"> válido.</w:t>
             </w:r>
           </w:p>
         </w:tc>
@@ -25053,13 +25145,27 @@
               <w:rPr>
                 <w:i/>
               </w:rPr>
-              <w:t xml:space="preserve">“Manutenção de Aparelhos”  </w:t>
-            </w:r>
-            <w:r>
-              <w:rPr>
-                <w:b/>
-              </w:rPr>
-              <w:t>[IMG-2</w:t>
+              <w:t xml:space="preserve">“Manutenção de </w:t>
+            </w:r>
+            <w:proofErr w:type="gramStart"/>
+            <w:r>
+              <w:rPr>
+                <w:i/>
+              </w:rPr>
+              <w:t xml:space="preserve">Aparelhos”  </w:t>
+            </w:r>
+            <w:r>
+              <w:rPr>
+                <w:b/>
+              </w:rPr>
+              <w:t>[</w:t>
+            </w:r>
+            <w:proofErr w:type="gramEnd"/>
+            <w:r>
+              <w:rPr>
+                <w:b/>
+              </w:rPr>
+              <w:t>IMG-2</w:t>
             </w:r>
             <w:r>
               <w:rPr>
@@ -28051,8 +28157,16 @@
               <w:rPr>
                 <w:color w:val="000000"/>
               </w:rPr>
-              <w:t>Anderson Augusto Bosing</w:t>
-            </w:r>
+              <w:t xml:space="preserve">Anderson Augusto </w:t>
+            </w:r>
+            <w:proofErr w:type="spellStart"/>
+            <w:r>
+              <w:rPr>
+                <w:color w:val="000000"/>
+              </w:rPr>
+              <w:t>Bosing</w:t>
+            </w:r>
+            <w:proofErr w:type="spellEnd"/>
           </w:p>
         </w:tc>
         <w:tc>
@@ -29323,6 +29437,7 @@
               <w:szCs w:val="20"/>
             </w:rPr>
           </w:pPr>
+          <w:proofErr w:type="spellStart"/>
           <w:r>
             <w:rPr>
               <w:b/>
@@ -29332,6 +29447,7 @@
             </w:rPr>
             <w:t>BullkApp</w:t>
           </w:r>
+          <w:proofErr w:type="spellEnd"/>
         </w:p>
       </w:tc>
       <w:tc>
@@ -29515,8 +29631,18 @@
         <w:sz w:val="20"/>
         <w:szCs w:val="20"/>
       </w:rPr>
-      <w:t>ao Projeto BullkApp</w:t>
+      <w:t xml:space="preserve">ao Projeto </w:t>
     </w:r>
+    <w:proofErr w:type="spellStart"/>
+    <w:r>
+      <w:rPr>
+        <w:color w:val="000000"/>
+        <w:sz w:val="20"/>
+        <w:szCs w:val="20"/>
+      </w:rPr>
+      <w:t>BullkApp</w:t>
+    </w:r>
+    <w:proofErr w:type="spellEnd"/>
     <w:r>
       <w:rPr>
         <w:color w:val="000000"/>
@@ -32165,28 +32291,28 @@
 </file>
 
 <file path=customXml/item1.xml><?xml version="1.0" encoding="utf-8"?>
+<b:Sources xmlns:b="http://schemas.openxmlformats.org/officeDocument/2006/bibliography" xmlns="http://schemas.openxmlformats.org/officeDocument/2006/bibliography" SelectedStyle="\APASixthEditionOfficeOnline.xsl" StyleName="APA" Version="6"/>
+</file>
+
+<file path=customXml/item2.xml><?xml version="1.0" encoding="utf-8"?>
 <go:gDocsCustomXmlDataStorage xmlns:go="http://customooxmlschemas.google.com/" xmlns:r="http://schemas.openxmlformats.org/officeDocument/2006/relationships" uri="GoogleDocsCustomDataVersion1">
   <go:docsCustomData xmlns:go="http://customooxmlschemas.google.com/" roundtripDataSignature="AMtx7mgKFuHnc1pNaJR+Yh/w75pxsqNIyA==">AMUW2mXPd1rkUZHuPEEo2y31kflLfX8X11tN+WrkNPjZrtFV1Z6HpgYc5RxWvCZNcbD+lu6MIcHyOEm6b6MHEYiqlkuNQy33K0rADHRnbXirStu/vKWkBiUYvPw7txTs9eYy+LSfa7BqjCIjcTbbVuHIFXNqhtYQnTiG7/psoLEtO++Y5QrekwU//0f8MjqIYNYxHW2pX5E0rWcI/8Deif6mA7vx68Ial5LTSLJspr961k/KRT8N6x/JwoaSGRA61il5/QOO13vUCXNe+mRxZITzBWfY0MJ1QaMgJSkVGp/lf4x6eGKdCswlYh1vyWtLBJKlXAQXAOukz1xwO9qlS7adnEnukO3kbHfV25m8n5nC1Fy8607XKdFEfJAf3YfbYmomeC4u7hXXUMSbrjgeqAa09nLN9uuhug==</go:docsCustomData>
 </go:gDocsCustomXmlDataStorage>
 </file>
 
-<file path=customXml/item2.xml><?xml version="1.0" encoding="utf-8"?>
-<b:Sources xmlns:b="http://schemas.openxmlformats.org/officeDocument/2006/bibliography" xmlns="http://schemas.openxmlformats.org/officeDocument/2006/bibliography" SelectedStyle="\APASixthEditionOfficeOnline.xsl" StyleName="APA" Version="6"/>
+<file path=customXml/itemProps1.xml><?xml version="1.0" encoding="utf-8"?>
+<ds:datastoreItem xmlns:ds="http://schemas.openxmlformats.org/officeDocument/2006/customXml" ds:itemID="{461F9E8E-122A-4A2C-89CD-80580726E74D}">
+  <ds:schemaRefs>
+    <ds:schemaRef ds:uri="http://schemas.openxmlformats.org/officeDocument/2006/bibliography"/>
+  </ds:schemaRefs>
+</ds:datastoreItem>
 </file>
 
-<file path=customXml/itemProps1.xml><?xml version="1.0" encoding="utf-8"?>
+<file path=customXml/itemProps2.xml><?xml version="1.0" encoding="utf-8"?>
 <ds:datastoreItem xmlns:ds="http://schemas.openxmlformats.org/officeDocument/2006/customXml" ds:itemID="{11111111-1234-1234-1234-123412341234}">
   <ds:schemaRefs>
     <ds:schemaRef ds:uri="http://customooxmlschemas.google.com/"/>
     <ds:schemaRef ds:uri="http://schemas.openxmlformats.org/officeDocument/2006/relationships"/>
   </ds:schemaRefs>
 </ds:datastoreItem>
-</file>
-
-<file path=customXml/itemProps2.xml><?xml version="1.0" encoding="utf-8"?>
-<ds:datastoreItem xmlns:ds="http://schemas.openxmlformats.org/officeDocument/2006/customXml" ds:itemID="{461F9E8E-122A-4A2C-89CD-80580726E74D}">
-  <ds:schemaRefs>
-    <ds:schemaRef ds:uri="http://schemas.openxmlformats.org/officeDocument/2006/bibliography"/>
-  </ds:schemaRefs>
-</ds:datastoreItem>
 </file>
</xml_diff>

<commit_message>
Atualização do Documento de Caso de Uso
</commit_message>
<xml_diff>
--- a/Projeto Integrador - Especificacao de Casos de Uso.docx
+++ b/Projeto Integrador - Especificacao de Casos de Uso.docx
@@ -4984,15 +4984,7 @@
         <w:jc w:val="both"/>
       </w:pPr>
       <w:r>
-        <w:t xml:space="preserve">O sistema </w:t>
-      </w:r>
-      <w:proofErr w:type="spellStart"/>
-      <w:r>
-        <w:t>BullkApp</w:t>
-      </w:r>
-      <w:proofErr w:type="spellEnd"/>
-      <w:r>
-        <w:t xml:space="preserve">, será desenvolvido com a finalidade de colaborar com os frequentadores de academias de musculação. Seu objetivo será proporcionar uma melhor experiência e praticidade para os alunos. O aplicativo terá duas formas de abordagem, sendo uma para o tipo de usuário </w:t>
+        <w:t xml:space="preserve">O sistema BullkApp, será desenvolvido com a finalidade de colaborar com os frequentadores de academias de musculação. Seu objetivo será proporcionar uma melhor experiência e praticidade para os alunos. O aplicativo terá duas formas de abordagem, sendo uma para o tipo de usuário </w:t>
       </w:r>
       <w:r>
         <w:rPr>
@@ -5010,15 +5002,7 @@
         <w:jc w:val="both"/>
       </w:pPr>
       <w:r>
-        <w:t xml:space="preserve">Um dos grandes problemas para muitas academias é a questão da disponibilidade dos aparelhos em horários de pico. Para essa situação, o </w:t>
-      </w:r>
-      <w:proofErr w:type="spellStart"/>
-      <w:r>
-        <w:t>BullkApp</w:t>
-      </w:r>
-      <w:proofErr w:type="spellEnd"/>
-      <w:r>
-        <w:t xml:space="preserve"> terá a opção de mostrar aos usuários uma alternativa de exercício, para fazer a substituição deste aparelho em uso, assim, não desperdiçando seu tempo na academia.</w:t>
+        <w:t>Um dos grandes problemas para muitas academias é a questão da disponibilidade dos aparelhos em horários de pico. Para essa situação, o BullkApp terá a opção de mostrar aos usuários uma alternativa de exercício, para fazer a substituição deste aparelho em uso, assim, não desperdiçando seu tempo na academia.</w:t>
       </w:r>
     </w:p>
     <w:p>
@@ -7663,10 +7647,10 @@
                 <w:noProof/>
               </w:rPr>
               <w:drawing>
-                <wp:inline distT="0" distB="0" distL="0" distR="0" wp14:anchorId="00234251" wp14:editId="1FF04CF9">
-                  <wp:extent cx="2489200" cy="5386920"/>
-                  <wp:effectExtent l="0" t="0" r="6350" b="4445"/>
-                  <wp:docPr id="1" name="Imagem 1" descr="Interface gráfica do usuário, Aplicativo&#10;&#10;Descrição gerada automaticamente"/>
+                <wp:inline distT="0" distB="0" distL="0" distR="0" wp14:anchorId="00234251" wp14:editId="7966BC43">
+                  <wp:extent cx="2497103" cy="5338876"/>
+                  <wp:effectExtent l="0" t="0" r="0" b="0"/>
+                  <wp:docPr id="1" name="Imagem 1"/>
                   <wp:cNvGraphicFramePr>
                     <a:graphicFrameLocks xmlns:a="http://schemas.openxmlformats.org/drawingml/2006/main" noChangeAspect="1"/>
                   </wp:cNvGraphicFramePr>
@@ -7674,7 +7658,7 @@
                     <a:graphicData uri="http://schemas.openxmlformats.org/drawingml/2006/picture">
                       <pic:pic xmlns:pic="http://schemas.openxmlformats.org/drawingml/2006/picture">
                         <pic:nvPicPr>
-                          <pic:cNvPr id="1" name="Imagem 1" descr="Interface gráfica do usuário, Aplicativo&#10;&#10;Descrição gerada automaticamente"/>
+                          <pic:cNvPr id="1" name="Imagem 1"/>
                           <pic:cNvPicPr/>
                         </pic:nvPicPr>
                         <pic:blipFill>
@@ -7692,7 +7676,7 @@
                         <pic:spPr>
                           <a:xfrm>
                             <a:off x="0" y="0"/>
-                            <a:ext cx="2497103" cy="5404023"/>
+                            <a:ext cx="2497103" cy="5338876"/>
                           </a:xfrm>
                           <a:prstGeom prst="rect">
                             <a:avLst/>
@@ -7745,10 +7729,10 @@
                 <w:noProof/>
               </w:rPr>
               <w:drawing>
-                <wp:inline distT="0" distB="0" distL="0" distR="0" wp14:anchorId="7D49EAF6" wp14:editId="047562B1">
-                  <wp:extent cx="2576516" cy="5575882"/>
-                  <wp:effectExtent l="0" t="0" r="0" b="6350"/>
-                  <wp:docPr id="2" name="Imagem 2" descr="Interface gráfica do usuário&#10;&#10;Descrição gerada automaticamente com confiança baixa"/>
+                <wp:inline distT="0" distB="0" distL="0" distR="0" wp14:anchorId="7D49EAF6" wp14:editId="3AFDC282">
+                  <wp:extent cx="2604755" cy="5515095"/>
+                  <wp:effectExtent l="0" t="0" r="5715" b="0"/>
+                  <wp:docPr id="2" name="Imagem 2"/>
                   <wp:cNvGraphicFramePr>
                     <a:graphicFrameLocks xmlns:a="http://schemas.openxmlformats.org/drawingml/2006/main" noChangeAspect="1"/>
                   </wp:cNvGraphicFramePr>
@@ -7756,7 +7740,7 @@
                     <a:graphicData uri="http://schemas.openxmlformats.org/drawingml/2006/picture">
                       <pic:pic xmlns:pic="http://schemas.openxmlformats.org/drawingml/2006/picture">
                         <pic:nvPicPr>
-                          <pic:cNvPr id="2" name="Imagem 2" descr="Interface gráfica do usuário&#10;&#10;Descrição gerada automaticamente com confiança baixa"/>
+                          <pic:cNvPr id="2" name="Imagem 2"/>
                           <pic:cNvPicPr/>
                         </pic:nvPicPr>
                         <pic:blipFill>
@@ -7774,7 +7758,7 @@
                         <pic:spPr>
                           <a:xfrm>
                             <a:off x="0" y="0"/>
-                            <a:ext cx="2604755" cy="5636993"/>
+                            <a:ext cx="2604755" cy="5515095"/>
                           </a:xfrm>
                           <a:prstGeom prst="rect">
                             <a:avLst/>
@@ -11642,12 +11626,17 @@
       </w:tr>
     </w:tbl>
     <w:p/>
+    <w:p/>
+    <w:p/>
+    <w:p/>
+    <w:p/>
     <w:p>
       <w:pPr>
         <w:pStyle w:val="Ttulo3"/>
       </w:pPr>
       <w:bookmarkStart w:id="17" w:name="_Toc135766800"/>
       <w:r>
+        <w:lastRenderedPageBreak/>
         <w:t>Protótipos</w:t>
       </w:r>
       <w:bookmarkEnd w:id="17"/>
@@ -11790,10 +11779,10 @@
                 <w:noProof/>
               </w:rPr>
               <w:drawing>
-                <wp:inline distT="0" distB="0" distL="0" distR="0" wp14:anchorId="128B8813" wp14:editId="2CD47D72">
-                  <wp:extent cx="2369489" cy="5127850"/>
-                  <wp:effectExtent l="0" t="0" r="0" b="0"/>
-                  <wp:docPr id="7" name="Imagem 7" descr="Interface gráfica do usuário, Texto, Aplicativo&#10;&#10;Descrição gerada automaticamente"/>
+                <wp:inline distT="0" distB="0" distL="0" distR="0" wp14:anchorId="128B8813" wp14:editId="17F472D7">
+                  <wp:extent cx="2398198" cy="5076965"/>
+                  <wp:effectExtent l="0" t="0" r="2540" b="0"/>
+                  <wp:docPr id="7" name="Imagem 7"/>
                   <wp:cNvGraphicFramePr>
                     <a:graphicFrameLocks xmlns:a="http://schemas.openxmlformats.org/drawingml/2006/main" noChangeAspect="1"/>
                   </wp:cNvGraphicFramePr>
@@ -11801,7 +11790,7 @@
                     <a:graphicData uri="http://schemas.openxmlformats.org/drawingml/2006/picture">
                       <pic:pic xmlns:pic="http://schemas.openxmlformats.org/drawingml/2006/picture">
                         <pic:nvPicPr>
-                          <pic:cNvPr id="7" name="Imagem 7" descr="Interface gráfica do usuário, Texto, Aplicativo&#10;&#10;Descrição gerada automaticamente"/>
+                          <pic:cNvPr id="7" name="Imagem 7"/>
                           <pic:cNvPicPr/>
                         </pic:nvPicPr>
                         <pic:blipFill>
@@ -11819,7 +11808,7 @@
                         <pic:spPr>
                           <a:xfrm>
                             <a:off x="0" y="0"/>
-                            <a:ext cx="2398198" cy="5189979"/>
+                            <a:ext cx="2398198" cy="5076965"/>
                           </a:xfrm>
                           <a:prstGeom prst="rect">
                             <a:avLst/>
@@ -11872,10 +11861,10 @@
                 <w:noProof/>
               </w:rPr>
               <w:drawing>
-                <wp:inline distT="0" distB="0" distL="0" distR="0" wp14:anchorId="74A74F29" wp14:editId="3CC592C1">
-                  <wp:extent cx="2603044" cy="5633292"/>
-                  <wp:effectExtent l="0" t="0" r="6985" b="5715"/>
-                  <wp:docPr id="8" name="Imagem 8" descr="Interface gráfica do usuário, Texto, Aplicativo, chat ou mensagem de texto&#10;&#10;Descrição gerada automaticamente"/>
+                <wp:inline distT="0" distB="0" distL="0" distR="0" wp14:anchorId="74A74F29" wp14:editId="0D3CB1DF">
+                  <wp:extent cx="2640274" cy="5635542"/>
+                  <wp:effectExtent l="0" t="0" r="8255" b="3810"/>
+                  <wp:docPr id="8" name="Imagem 8"/>
                   <wp:cNvGraphicFramePr>
                     <a:graphicFrameLocks xmlns:a="http://schemas.openxmlformats.org/drawingml/2006/main" noChangeAspect="1"/>
                   </wp:cNvGraphicFramePr>
@@ -11883,7 +11872,7 @@
                     <a:graphicData uri="http://schemas.openxmlformats.org/drawingml/2006/picture">
                       <pic:pic xmlns:pic="http://schemas.openxmlformats.org/drawingml/2006/picture">
                         <pic:nvPicPr>
-                          <pic:cNvPr id="8" name="Imagem 8" descr="Interface gráfica do usuário, Texto, Aplicativo, chat ou mensagem de texto&#10;&#10;Descrição gerada automaticamente"/>
+                          <pic:cNvPr id="8" name="Imagem 8"/>
                           <pic:cNvPicPr/>
                         </pic:nvPicPr>
                         <pic:blipFill>
@@ -11901,7 +11890,7 @@
                         <pic:spPr>
                           <a:xfrm>
                             <a:off x="0" y="0"/>
-                            <a:ext cx="2640274" cy="5713861"/>
+                            <a:ext cx="2640274" cy="5635542"/>
                           </a:xfrm>
                           <a:prstGeom prst="rect">
                             <a:avLst/>
@@ -15594,15 +15583,7 @@
           </w:p>
           <w:p>
             <w:r>
-              <w:t xml:space="preserve">- Arquivo Avaliação: deve conter um arquivo tipo </w:t>
-            </w:r>
-            <w:proofErr w:type="spellStart"/>
-            <w:r>
-              <w:t>pdf</w:t>
-            </w:r>
-            <w:proofErr w:type="spellEnd"/>
-            <w:r>
-              <w:t xml:space="preserve"> válido.</w:t>
+              <w:t>- Arquivo Avaliação: deve conter um arquivo tipo pdf válido.</w:t>
             </w:r>
           </w:p>
         </w:tc>
@@ -20538,9 +20519,9 @@
                 <w:noProof/>
               </w:rPr>
               <w:drawing>
-                <wp:inline distT="0" distB="0" distL="0" distR="0" wp14:anchorId="6B3BD173" wp14:editId="5D5EE7ED">
-                  <wp:extent cx="2444250" cy="5289645"/>
-                  <wp:effectExtent l="0" t="0" r="0" b="6350"/>
+                <wp:inline distT="0" distB="0" distL="0" distR="0" wp14:anchorId="6B3BD173" wp14:editId="0541D6A7">
+                  <wp:extent cx="2458159" cy="5211571"/>
+                  <wp:effectExtent l="0" t="0" r="0" b="8255"/>
                   <wp:docPr id="17" name="Imagem 17"/>
                   <wp:cNvGraphicFramePr>
                     <a:graphicFrameLocks xmlns:a="http://schemas.openxmlformats.org/drawingml/2006/main" noChangeAspect="1"/>
@@ -20567,7 +20548,7 @@
                         <pic:spPr>
                           <a:xfrm>
                             <a:off x="0" y="0"/>
-                            <a:ext cx="2458159" cy="5319745"/>
+                            <a:ext cx="2458159" cy="5211571"/>
                           </a:xfrm>
                           <a:prstGeom prst="rect">
                             <a:avLst/>
@@ -24390,12 +24371,20 @@
       </w:tr>
     </w:tbl>
     <w:p/>
+    <w:p/>
+    <w:p/>
+    <w:p/>
+    <w:p/>
+    <w:p/>
+    <w:p/>
+    <w:p/>
     <w:p>
       <w:pPr>
         <w:pStyle w:val="Ttulo3"/>
       </w:pPr>
       <w:bookmarkStart w:id="36" w:name="_Toc135766821"/>
       <w:r>
+        <w:lastRenderedPageBreak/>
         <w:t>Protótipos</w:t>
       </w:r>
       <w:bookmarkEnd w:id="36"/>
@@ -27591,6 +27580,7 @@
         </w:tc>
       </w:tr>
     </w:tbl>
+    <w:p/>
     <w:p/>
     <w:p>
       <w:pPr>
@@ -28157,16 +28147,8 @@
               <w:rPr>
                 <w:color w:val="000000"/>
               </w:rPr>
-              <w:t xml:space="preserve">Anderson Augusto </w:t>
-            </w:r>
-            <w:proofErr w:type="spellStart"/>
-            <w:r>
-              <w:rPr>
-                <w:color w:val="000000"/>
-              </w:rPr>
-              <w:t>Bosing</w:t>
-            </w:r>
-            <w:proofErr w:type="spellEnd"/>
+              <w:t>Anderson Augusto Bosing</w:t>
+            </w:r>
           </w:p>
         </w:tc>
         <w:tc>
@@ -29437,7 +29419,6 @@
               <w:szCs w:val="20"/>
             </w:rPr>
           </w:pPr>
-          <w:proofErr w:type="spellStart"/>
           <w:r>
             <w:rPr>
               <w:b/>
@@ -29447,7 +29428,6 @@
             </w:rPr>
             <w:t>BullkApp</w:t>
           </w:r>
-          <w:proofErr w:type="spellEnd"/>
         </w:p>
       </w:tc>
       <w:tc>
@@ -29631,18 +29611,8 @@
         <w:sz w:val="20"/>
         <w:szCs w:val="20"/>
       </w:rPr>
-      <w:t xml:space="preserve">ao Projeto </w:t>
+      <w:t>ao Projeto BullkApp</w:t>
     </w:r>
-    <w:proofErr w:type="spellStart"/>
-    <w:r>
-      <w:rPr>
-        <w:color w:val="000000"/>
-        <w:sz w:val="20"/>
-        <w:szCs w:val="20"/>
-      </w:rPr>
-      <w:t>BullkApp</w:t>
-    </w:r>
-    <w:proofErr w:type="spellEnd"/>
     <w:r>
       <w:rPr>
         <w:color w:val="000000"/>

</xml_diff>

<commit_message>
Ajustes referente ao retorno de um objeto exercicioDTO
</commit_message>
<xml_diff>
--- a/Projeto Integrador - Especificacao de Casos de Uso.docx
+++ b/Projeto Integrador - Especificacao de Casos de Uso.docx
@@ -380,7 +380,7 @@
                 <w:noProof/>
                 <w:webHidden/>
               </w:rPr>
-              <w:t>4</w:t>
+              <w:t>3</w:t>
             </w:r>
             <w:r>
               <w:rPr>
@@ -1291,20 +1291,16 @@
                 <w:noProof/>
                 <w:webHidden/>
               </w:rPr>
-            </w:r>
-            <w:r>
-              <w:rPr>
-                <w:noProof/>
-                <w:webHidden/>
-              </w:rPr>
               <w:fldChar w:fldCharType="separate"/>
             </w:r>
             <w:r>
               <w:rPr>
-                <w:noProof/>
-                <w:webHidden/>
-              </w:rPr>
-              <w:t>9</w:t>
+                <w:b/>
+                <w:bCs/>
+                <w:noProof/>
+                <w:webHidden/>
+              </w:rPr>
+              <w:t>Erro! Indicador não definido.</w:t>
             </w:r>
             <w:r>
               <w:rPr>
@@ -1388,7 +1384,7 @@
                 <w:noProof/>
                 <w:webHidden/>
               </w:rPr>
-              <w:t>9</w:t>
+              <w:t>12</w:t>
             </w:r>
             <w:r>
               <w:rPr>
@@ -1472,7 +1468,7 @@
                 <w:noProof/>
                 <w:webHidden/>
               </w:rPr>
-              <w:t>9</w:t>
+              <w:t>12</w:t>
             </w:r>
             <w:r>
               <w:rPr>
@@ -1556,7 +1552,7 @@
                 <w:noProof/>
                 <w:webHidden/>
               </w:rPr>
-              <w:t>10</w:t>
+              <w:t>12</w:t>
             </w:r>
             <w:r>
               <w:rPr>
@@ -1640,7 +1636,7 @@
                 <w:noProof/>
                 <w:webHidden/>
               </w:rPr>
-              <w:t>10</w:t>
+              <w:t>13</w:t>
             </w:r>
             <w:r>
               <w:rPr>
@@ -1724,7 +1720,7 @@
                 <w:noProof/>
                 <w:webHidden/>
               </w:rPr>
-              <w:t>11</w:t>
+              <w:t>14</w:t>
             </w:r>
             <w:r>
               <w:rPr>
@@ -1808,7 +1804,7 @@
                 <w:noProof/>
                 <w:webHidden/>
               </w:rPr>
-              <w:t>11</w:t>
+              <w:t>14</w:t>
             </w:r>
             <w:r>
               <w:rPr>
@@ -1892,7 +1888,7 @@
                 <w:noProof/>
                 <w:webHidden/>
               </w:rPr>
-              <w:t>11</w:t>
+              <w:t>15</w:t>
             </w:r>
             <w:r>
               <w:rPr>
@@ -1963,20 +1959,16 @@
                 <w:noProof/>
                 <w:webHidden/>
               </w:rPr>
-            </w:r>
-            <w:r>
-              <w:rPr>
-                <w:noProof/>
-                <w:webHidden/>
-              </w:rPr>
               <w:fldChar w:fldCharType="separate"/>
             </w:r>
             <w:r>
               <w:rPr>
-                <w:noProof/>
-                <w:webHidden/>
-              </w:rPr>
-              <w:t>12</w:t>
+                <w:b/>
+                <w:bCs/>
+                <w:noProof/>
+                <w:webHidden/>
+              </w:rPr>
+              <w:t>Erro! Indicador não definido.</w:t>
             </w:r>
             <w:r>
               <w:rPr>
@@ -2060,7 +2052,7 @@
                 <w:noProof/>
                 <w:webHidden/>
               </w:rPr>
-              <w:t>12</w:t>
+              <w:t>18</w:t>
             </w:r>
             <w:r>
               <w:rPr>
@@ -2144,7 +2136,7 @@
                 <w:noProof/>
                 <w:webHidden/>
               </w:rPr>
-              <w:t>12</w:t>
+              <w:t>18</w:t>
             </w:r>
             <w:r>
               <w:rPr>
@@ -2228,7 +2220,7 @@
                 <w:noProof/>
                 <w:webHidden/>
               </w:rPr>
-              <w:t>12</w:t>
+              <w:t>19</w:t>
             </w:r>
             <w:r>
               <w:rPr>
@@ -2312,7 +2304,7 @@
                 <w:noProof/>
                 <w:webHidden/>
               </w:rPr>
-              <w:t>13</w:t>
+              <w:t>20</w:t>
             </w:r>
             <w:r>
               <w:rPr>
@@ -2396,7 +2388,7 @@
                 <w:noProof/>
                 <w:webHidden/>
               </w:rPr>
-              <w:t>13</w:t>
+              <w:t>20</w:t>
             </w:r>
             <w:r>
               <w:rPr>
@@ -2480,7 +2472,7 @@
                 <w:noProof/>
                 <w:webHidden/>
               </w:rPr>
-              <w:t>14</w:t>
+              <w:t>21</w:t>
             </w:r>
             <w:r>
               <w:rPr>
@@ -2551,20 +2543,16 @@
                 <w:noProof/>
                 <w:webHidden/>
               </w:rPr>
-            </w:r>
-            <w:r>
-              <w:rPr>
-                <w:noProof/>
-                <w:webHidden/>
-              </w:rPr>
               <w:fldChar w:fldCharType="separate"/>
             </w:r>
             <w:r>
               <w:rPr>
-                <w:noProof/>
-                <w:webHidden/>
-              </w:rPr>
-              <w:t>14</w:t>
+                <w:b/>
+                <w:bCs/>
+                <w:noProof/>
+                <w:webHidden/>
+              </w:rPr>
+              <w:t>Erro! Indicador não definido.</w:t>
             </w:r>
             <w:r>
               <w:rPr>
@@ -2648,7 +2636,7 @@
                 <w:noProof/>
                 <w:webHidden/>
               </w:rPr>
-              <w:t>14</w:t>
+              <w:t>23</w:t>
             </w:r>
             <w:r>
               <w:rPr>
@@ -2732,7 +2720,7 @@
                 <w:noProof/>
                 <w:webHidden/>
               </w:rPr>
-              <w:t>14</w:t>
+              <w:t>23</w:t>
             </w:r>
             <w:r>
               <w:rPr>
@@ -2816,7 +2804,7 @@
                 <w:noProof/>
                 <w:webHidden/>
               </w:rPr>
-              <w:t>15</w:t>
+              <w:t>23</w:t>
             </w:r>
             <w:r>
               <w:rPr>
@@ -2900,7 +2888,7 @@
                 <w:noProof/>
                 <w:webHidden/>
               </w:rPr>
-              <w:t>15</w:t>
+              <w:t>25</w:t>
             </w:r>
             <w:r>
               <w:rPr>
@@ -2984,7 +2972,7 @@
                 <w:noProof/>
                 <w:webHidden/>
               </w:rPr>
-              <w:t>16</w:t>
+              <w:t>26</w:t>
             </w:r>
             <w:r>
               <w:rPr>
@@ -3068,7 +3056,7 @@
                 <w:noProof/>
                 <w:webHidden/>
               </w:rPr>
-              <w:t>16</w:t>
+              <w:t>26</w:t>
             </w:r>
             <w:r>
               <w:rPr>
@@ -3139,20 +3127,16 @@
                 <w:noProof/>
                 <w:webHidden/>
               </w:rPr>
-            </w:r>
-            <w:r>
-              <w:rPr>
-                <w:noProof/>
-                <w:webHidden/>
-              </w:rPr>
               <w:fldChar w:fldCharType="separate"/>
             </w:r>
             <w:r>
               <w:rPr>
-                <w:noProof/>
-                <w:webHidden/>
-              </w:rPr>
-              <w:t>16</w:t>
+                <w:b/>
+                <w:bCs/>
+                <w:noProof/>
+                <w:webHidden/>
+              </w:rPr>
+              <w:t>Erro! Indicador não definido.</w:t>
             </w:r>
             <w:r>
               <w:rPr>
@@ -3236,7 +3220,7 @@
                 <w:noProof/>
                 <w:webHidden/>
               </w:rPr>
-              <w:t>16</w:t>
+              <w:t>33</w:t>
             </w:r>
             <w:r>
               <w:rPr>
@@ -3320,7 +3304,7 @@
                 <w:noProof/>
                 <w:webHidden/>
               </w:rPr>
-              <w:t>16</w:t>
+              <w:t>33</w:t>
             </w:r>
             <w:r>
               <w:rPr>
@@ -3404,7 +3388,7 @@
                 <w:noProof/>
                 <w:webHidden/>
               </w:rPr>
-              <w:t>17</w:t>
+              <w:t>34</w:t>
             </w:r>
             <w:r>
               <w:rPr>
@@ -3488,7 +3472,7 @@
                 <w:noProof/>
                 <w:webHidden/>
               </w:rPr>
-              <w:t>18</w:t>
+              <w:t>35</w:t>
             </w:r>
             <w:r>
               <w:rPr>
@@ -3572,7 +3556,7 @@
                 <w:noProof/>
                 <w:webHidden/>
               </w:rPr>
-              <w:t>18</w:t>
+              <w:t>35</w:t>
             </w:r>
             <w:r>
               <w:rPr>
@@ -3656,7 +3640,7 @@
                 <w:noProof/>
                 <w:webHidden/>
               </w:rPr>
-              <w:t>18</w:t>
+              <w:t>36</w:t>
             </w:r>
             <w:r>
               <w:rPr>
@@ -3727,20 +3711,16 @@
                 <w:noProof/>
                 <w:webHidden/>
               </w:rPr>
-            </w:r>
-            <w:r>
-              <w:rPr>
-                <w:noProof/>
-                <w:webHidden/>
-              </w:rPr>
               <w:fldChar w:fldCharType="separate"/>
             </w:r>
             <w:r>
               <w:rPr>
-                <w:noProof/>
-                <w:webHidden/>
-              </w:rPr>
-              <w:t>19</w:t>
+                <w:b/>
+                <w:bCs/>
+                <w:noProof/>
+                <w:webHidden/>
+              </w:rPr>
+              <w:t>Erro! Indicador não definido.</w:t>
             </w:r>
             <w:r>
               <w:rPr>
@@ -3824,7 +3804,7 @@
                 <w:noProof/>
                 <w:webHidden/>
               </w:rPr>
-              <w:t>19</w:t>
+              <w:t>37</w:t>
             </w:r>
             <w:r>
               <w:rPr>
@@ -3908,7 +3888,7 @@
                 <w:noProof/>
                 <w:webHidden/>
               </w:rPr>
-              <w:t>19</w:t>
+              <w:t>37</w:t>
             </w:r>
             <w:r>
               <w:rPr>
@@ -3992,7 +3972,7 @@
                 <w:noProof/>
                 <w:webHidden/>
               </w:rPr>
-              <w:t>20</w:t>
+              <w:t>38</w:t>
             </w:r>
             <w:r>
               <w:rPr>
@@ -4076,7 +4056,7 @@
                 <w:noProof/>
                 <w:webHidden/>
               </w:rPr>
-              <w:t>20</w:t>
+              <w:t>39</w:t>
             </w:r>
             <w:r>
               <w:rPr>
@@ -4160,7 +4140,7 @@
                 <w:noProof/>
                 <w:webHidden/>
               </w:rPr>
-              <w:t>20</w:t>
+              <w:t>39</w:t>
             </w:r>
             <w:r>
               <w:rPr>
@@ -4244,7 +4224,7 @@
                 <w:noProof/>
                 <w:webHidden/>
               </w:rPr>
-              <w:t>21</w:t>
+              <w:t>39</w:t>
             </w:r>
             <w:r>
               <w:rPr>
@@ -4315,20 +4295,16 @@
                 <w:noProof/>
                 <w:webHidden/>
               </w:rPr>
-            </w:r>
-            <w:r>
-              <w:rPr>
-                <w:noProof/>
-                <w:webHidden/>
-              </w:rPr>
               <w:fldChar w:fldCharType="separate"/>
             </w:r>
             <w:r>
               <w:rPr>
-                <w:noProof/>
-                <w:webHidden/>
-              </w:rPr>
-              <w:t>21</w:t>
+                <w:b/>
+                <w:bCs/>
+                <w:noProof/>
+                <w:webHidden/>
+              </w:rPr>
+              <w:t>Erro! Indicador não definido.</w:t>
             </w:r>
             <w:r>
               <w:rPr>
@@ -4412,7 +4388,7 @@
                 <w:noProof/>
                 <w:webHidden/>
               </w:rPr>
-              <w:t>21</w:t>
+              <w:t>43</w:t>
             </w:r>
             <w:r>
               <w:rPr>
@@ -4935,6 +4911,67 @@
           </w:p>
         </w:tc>
       </w:tr>
+      <w:tr>
+        <w:trPr>
+          <w:trHeight w:val="425"/>
+        </w:trPr>
+        <w:tc>
+          <w:tcPr>
+            <w:tcW w:w="1965" w:type="dxa"/>
+            <w:vAlign w:val="center"/>
+          </w:tcPr>
+          <w:p>
+            <w:pPr>
+              <w:jc w:val="center"/>
+            </w:pPr>
+            <w:r>
+              <w:t>UCS.BULL.00001</w:t>
+            </w:r>
+          </w:p>
+        </w:tc>
+        <w:tc>
+          <w:tcPr>
+            <w:tcW w:w="1124" w:type="dxa"/>
+            <w:vAlign w:val="center"/>
+          </w:tcPr>
+          <w:p>
+            <w:pPr>
+              <w:jc w:val="center"/>
+            </w:pPr>
+            <w:r>
+              <w:t>1</w:t>
+            </w:r>
+          </w:p>
+        </w:tc>
+        <w:tc>
+          <w:tcPr>
+            <w:tcW w:w="1680" w:type="dxa"/>
+            <w:vAlign w:val="center"/>
+          </w:tcPr>
+          <w:p>
+            <w:pPr>
+              <w:jc w:val="center"/>
+            </w:pPr>
+            <w:r>
+              <w:t>04/10/2023</w:t>
+            </w:r>
+          </w:p>
+        </w:tc>
+        <w:tc>
+          <w:tcPr>
+            <w:tcW w:w="5432" w:type="dxa"/>
+            <w:vAlign w:val="center"/>
+          </w:tcPr>
+          <w:p>
+            <w:pPr>
+              <w:jc w:val="center"/>
+            </w:pPr>
+            <w:r>
+              <w:t>Atualizações do Documento</w:t>
+            </w:r>
+          </w:p>
+        </w:tc>
+      </w:tr>
     </w:tbl>
     <w:p/>
     <w:p/>
@@ -4968,7 +5005,6 @@
       </w:pPr>
       <w:bookmarkStart w:id="1" w:name="_Toc135766783"/>
       <w:r>
-        <w:lastRenderedPageBreak/>
         <w:t>DESCRIÇÃO DO SISTEMA/FUNCIONALIDADE</w:t>
       </w:r>
       <w:bookmarkEnd w:id="1"/>
@@ -9298,21 +9334,7 @@
               <w:rPr>
                 <w:b/>
               </w:rPr>
-              <w:t xml:space="preserve">. {RN-05} {RN-06} {RN-07}      </w:t>
-            </w:r>
-            <w:proofErr w:type="gramStart"/>
-            <w:r>
-              <w:rPr>
-                <w:b/>
-              </w:rPr>
-              <w:t xml:space="preserve">   {</w:t>
-            </w:r>
-            <w:proofErr w:type="gramEnd"/>
-            <w:r>
-              <w:rPr>
-                <w:b/>
-              </w:rPr>
-              <w:t>RN-08} [IMG-09]</w:t>
+              <w:t>. {RN-05} {RN-06} {RN-07}         {RN-08} [IMG-09]</w:t>
             </w:r>
           </w:p>
         </w:tc>
@@ -17119,24 +17141,13 @@
               <w:t xml:space="preserve"> apresentará a mensagem </w:t>
             </w:r>
             <w:r>
-              <w:t xml:space="preserve">  </w:t>
-            </w:r>
-            <w:proofErr w:type="gramStart"/>
-            <w:r>
-              <w:t xml:space="preserve">   </w:t>
-            </w:r>
-            <w:r>
-              <w:rPr>
-                <w:b/>
-              </w:rPr>
-              <w:t>[</w:t>
-            </w:r>
-            <w:proofErr w:type="gramEnd"/>
-            <w:r>
-              <w:rPr>
-                <w:b/>
-              </w:rPr>
-              <w:t>MSG-</w:t>
+              <w:t xml:space="preserve">     </w:t>
+            </w:r>
+            <w:r>
+              <w:rPr>
+                <w:b/>
+              </w:rPr>
+              <w:t>[MSG-</w:t>
             </w:r>
             <w:r>
               <w:rPr>
@@ -19487,11 +19498,7 @@
               <w:t xml:space="preserve">O Sistema exibe a tela do treino correspondente ao selecionado no passo anterior </w:t>
             </w:r>
             <w:r>
-              <w:t xml:space="preserve">      </w:t>
-            </w:r>
-            <w:proofErr w:type="gramStart"/>
-            <w:r>
-              <w:t xml:space="preserve">   </w:t>
+              <w:t xml:space="preserve">         </w:t>
             </w:r>
             <w:r>
               <w:rPr>
@@ -19500,7 +19507,6 @@
               </w:rPr>
               <w:t>[</w:t>
             </w:r>
-            <w:proofErr w:type="gramEnd"/>
             <w:r>
               <w:rPr>
                 <w:b/>
@@ -21649,27 +21655,13 @@
               <w:rPr>
                 <w:i/>
               </w:rPr>
-              <w:t xml:space="preserve">“Manutenção de </w:t>
-            </w:r>
-            <w:proofErr w:type="gramStart"/>
-            <w:r>
-              <w:rPr>
-                <w:i/>
-              </w:rPr>
-              <w:t xml:space="preserve">Exercícios”  </w:t>
-            </w:r>
-            <w:r>
-              <w:rPr>
-                <w:b/>
-              </w:rPr>
-              <w:t>[</w:t>
-            </w:r>
-            <w:proofErr w:type="gramEnd"/>
-            <w:r>
-              <w:rPr>
-                <w:b/>
-              </w:rPr>
-              <w:t>IMG-22]</w:t>
+              <w:t xml:space="preserve">“Manutenção de Exercícios”  </w:t>
+            </w:r>
+            <w:r>
+              <w:rPr>
+                <w:b/>
+              </w:rPr>
+              <w:t>[IMG-22]</w:t>
             </w:r>
             <w:r>
               <w:rPr>
@@ -25134,27 +25126,13 @@
               <w:rPr>
                 <w:i/>
               </w:rPr>
-              <w:t xml:space="preserve">“Manutenção de </w:t>
-            </w:r>
-            <w:proofErr w:type="gramStart"/>
-            <w:r>
-              <w:rPr>
-                <w:i/>
-              </w:rPr>
-              <w:t xml:space="preserve">Aparelhos”  </w:t>
-            </w:r>
-            <w:r>
-              <w:rPr>
-                <w:b/>
-              </w:rPr>
-              <w:t>[</w:t>
-            </w:r>
-            <w:proofErr w:type="gramEnd"/>
-            <w:r>
-              <w:rPr>
-                <w:b/>
-              </w:rPr>
-              <w:t>IMG-2</w:t>
+              <w:t xml:space="preserve">“Manutenção de Aparelhos”  </w:t>
+            </w:r>
+            <w:r>
+              <w:rPr>
+                <w:b/>
+              </w:rPr>
+              <w:t>[IMG-2</w:t>
             </w:r>
             <w:r>
               <w:rPr>
@@ -28059,10 +28037,24 @@
     <w:p/>
     <w:p>
       <w:pPr>
-        <w:pStyle w:val="Ttulo1"/>
+        <w:rPr>
+          <w:rFonts w:eastAsiaTheme="majorEastAsia" w:cstheme="majorBidi"/>
+          <w:b/>
+          <w:sz w:val="24"/>
+          <w:szCs w:val="32"/>
+        </w:rPr>
       </w:pPr>
       <w:bookmarkStart w:id="43" w:name="_Toc135766830"/>
       <w:r>
+        <w:br w:type="page"/>
+      </w:r>
+    </w:p>
+    <w:p>
+      <w:pPr>
+        <w:pStyle w:val="Ttulo1"/>
+      </w:pPr>
+      <w:r>
+        <w:lastRenderedPageBreak/>
         <w:t>RESPONSÁVEIS PELA ELABORAÇÃO, REVISÃO E APROVAÇÃO</w:t>
       </w:r>
       <w:bookmarkEnd w:id="43"/>
@@ -28331,7 +28323,6 @@
           <w:b/>
           <w:u w:val="single"/>
         </w:rPr>
-        <w:lastRenderedPageBreak/>
         <w:br/>
         <w:t>Revisado por:</w:t>
       </w:r>
@@ -32261,28 +32252,28 @@
 </file>
 
 <file path=customXml/item1.xml><?xml version="1.0" encoding="utf-8"?>
-<b:Sources xmlns:b="http://schemas.openxmlformats.org/officeDocument/2006/bibliography" xmlns="http://schemas.openxmlformats.org/officeDocument/2006/bibliography" SelectedStyle="\APASixthEditionOfficeOnline.xsl" StyleName="APA" Version="6"/>
-</file>
-
-<file path=customXml/item2.xml><?xml version="1.0" encoding="utf-8"?>
 <go:gDocsCustomXmlDataStorage xmlns:go="http://customooxmlschemas.google.com/" xmlns:r="http://schemas.openxmlformats.org/officeDocument/2006/relationships" uri="GoogleDocsCustomDataVersion1">
   <go:docsCustomData xmlns:go="http://customooxmlschemas.google.com/" roundtripDataSignature="AMtx7mgKFuHnc1pNaJR+Yh/w75pxsqNIyA==">AMUW2mXPd1rkUZHuPEEo2y31kflLfX8X11tN+WrkNPjZrtFV1Z6HpgYc5RxWvCZNcbD+lu6MIcHyOEm6b6MHEYiqlkuNQy33K0rADHRnbXirStu/vKWkBiUYvPw7txTs9eYy+LSfa7BqjCIjcTbbVuHIFXNqhtYQnTiG7/psoLEtO++Y5QrekwU//0f8MjqIYNYxHW2pX5E0rWcI/8Deif6mA7vx68Ial5LTSLJspr961k/KRT8N6x/JwoaSGRA61il5/QOO13vUCXNe+mRxZITzBWfY0MJ1QaMgJSkVGp/lf4x6eGKdCswlYh1vyWtLBJKlXAQXAOukz1xwO9qlS7adnEnukO3kbHfV25m8n5nC1Fy8607XKdFEfJAf3YfbYmomeC4u7hXXUMSbrjgeqAa09nLN9uuhug==</go:docsCustomData>
 </go:gDocsCustomXmlDataStorage>
 </file>
 
-<file path=customXml/itemProps1.xml><?xml version="1.0" encoding="utf-8"?>
-<ds:datastoreItem xmlns:ds="http://schemas.openxmlformats.org/officeDocument/2006/customXml" ds:itemID="{461F9E8E-122A-4A2C-89CD-80580726E74D}">
-  <ds:schemaRefs>
-    <ds:schemaRef ds:uri="http://schemas.openxmlformats.org/officeDocument/2006/bibliography"/>
-  </ds:schemaRefs>
-</ds:datastoreItem>
+<file path=customXml/item2.xml><?xml version="1.0" encoding="utf-8"?>
+<b:Sources xmlns:b="http://schemas.openxmlformats.org/officeDocument/2006/bibliography" xmlns="http://schemas.openxmlformats.org/officeDocument/2006/bibliography" SelectedStyle="\APASixthEditionOfficeOnline.xsl" StyleName="APA" Version="6"/>
 </file>
 
-<file path=customXml/itemProps2.xml><?xml version="1.0" encoding="utf-8"?>
+<file path=customXml/itemProps1.xml><?xml version="1.0" encoding="utf-8"?>
 <ds:datastoreItem xmlns:ds="http://schemas.openxmlformats.org/officeDocument/2006/customXml" ds:itemID="{11111111-1234-1234-1234-123412341234}">
   <ds:schemaRefs>
     <ds:schemaRef ds:uri="http://customooxmlschemas.google.com/"/>
     <ds:schemaRef ds:uri="http://schemas.openxmlformats.org/officeDocument/2006/relationships"/>
   </ds:schemaRefs>
 </ds:datastoreItem>
+</file>
+
+<file path=customXml/itemProps2.xml><?xml version="1.0" encoding="utf-8"?>
+<ds:datastoreItem xmlns:ds="http://schemas.openxmlformats.org/officeDocument/2006/customXml" ds:itemID="{461F9E8E-122A-4A2C-89CD-80580726E74D}">
+  <ds:schemaRefs>
+    <ds:schemaRef ds:uri="http://schemas.openxmlformats.org/officeDocument/2006/bibliography"/>
+  </ds:schemaRefs>
+</ds:datastoreItem>
 </file>
</xml_diff>

<commit_message>
Ajuste regex para aceitar #
</commit_message>
<xml_diff>
--- a/Projeto Integrador - Especificacao de Casos de Uso.docx
+++ b/Projeto Integrador - Especificacao de Casos de Uso.docx
@@ -308,6 +308,8 @@
             <w:rPr>
               <w:rFonts w:asciiTheme="minorHAnsi" w:eastAsiaTheme="minorEastAsia" w:hAnsiTheme="minorHAnsi" w:cstheme="minorBidi"/>
               <w:noProof/>
+              <w:kern w:val="2"/>
+              <w14:ligatures w14:val="standardContextual"/>
             </w:rPr>
           </w:pPr>
           <w:r>
@@ -319,7 +321,7 @@
           <w:r>
             <w:fldChar w:fldCharType="separate"/>
           </w:r>
-          <w:hyperlink w:anchor="_Toc135766782" w:history="1">
+          <w:hyperlink w:anchor="_Toc150793887" w:history="1">
             <w:r>
               <w:rPr>
                 <w:rStyle w:val="Hyperlink"/>
@@ -331,6 +333,8 @@
               <w:rPr>
                 <w:rFonts w:asciiTheme="minorHAnsi" w:eastAsiaTheme="minorEastAsia" w:hAnsiTheme="minorHAnsi" w:cstheme="minorBidi"/>
                 <w:noProof/>
+                <w:kern w:val="2"/>
+                <w14:ligatures w14:val="standardContextual"/>
               </w:rPr>
               <w:tab/>
             </w:r>
@@ -360,7 +364,7 @@
                 <w:noProof/>
                 <w:webHidden/>
               </w:rPr>
-              <w:instrText xml:space="preserve"> PAGEREF _Toc135766782 \h </w:instrText>
+              <w:instrText xml:space="preserve"> PAGEREF _Toc150793887 \h </w:instrText>
             </w:r>
             <w:r>
               <w:rPr>
@@ -380,7 +384,7 @@
                 <w:noProof/>
                 <w:webHidden/>
               </w:rPr>
-              <w:t>3</w:t>
+              <w:t>4</w:t>
             </w:r>
             <w:r>
               <w:rPr>
@@ -401,9 +405,11 @@
             <w:rPr>
               <w:rFonts w:asciiTheme="minorHAnsi" w:eastAsiaTheme="minorEastAsia" w:hAnsiTheme="minorHAnsi" w:cstheme="minorBidi"/>
               <w:noProof/>
+              <w:kern w:val="2"/>
+              <w14:ligatures w14:val="standardContextual"/>
             </w:rPr>
           </w:pPr>
-          <w:hyperlink w:anchor="_Toc135766783" w:history="1">
+          <w:hyperlink w:anchor="_Toc150793888" w:history="1">
             <w:r>
               <w:rPr>
                 <w:rStyle w:val="Hyperlink"/>
@@ -415,6 +421,8 @@
               <w:rPr>
                 <w:rFonts w:asciiTheme="minorHAnsi" w:eastAsiaTheme="minorEastAsia" w:hAnsiTheme="minorHAnsi" w:cstheme="minorBidi"/>
                 <w:noProof/>
+                <w:kern w:val="2"/>
+                <w14:ligatures w14:val="standardContextual"/>
               </w:rPr>
               <w:tab/>
             </w:r>
@@ -444,7 +452,7 @@
                 <w:noProof/>
                 <w:webHidden/>
               </w:rPr>
-              <w:instrText xml:space="preserve"> PAGEREF _Toc135766783 \h </w:instrText>
+              <w:instrText xml:space="preserve"> PAGEREF _Toc150793888 \h </w:instrText>
             </w:r>
             <w:r>
               <w:rPr>
@@ -485,9 +493,11 @@
             <w:rPr>
               <w:rFonts w:asciiTheme="minorHAnsi" w:eastAsiaTheme="minorEastAsia" w:hAnsiTheme="minorHAnsi" w:cstheme="minorBidi"/>
               <w:noProof/>
+              <w:kern w:val="2"/>
+              <w14:ligatures w14:val="standardContextual"/>
             </w:rPr>
           </w:pPr>
-          <w:hyperlink w:anchor="_Toc135766784" w:history="1">
+          <w:hyperlink w:anchor="_Toc150793889" w:history="1">
             <w:r>
               <w:rPr>
                 <w:rStyle w:val="Hyperlink"/>
@@ -499,6 +509,8 @@
               <w:rPr>
                 <w:rFonts w:asciiTheme="minorHAnsi" w:eastAsiaTheme="minorEastAsia" w:hAnsiTheme="minorHAnsi" w:cstheme="minorBidi"/>
                 <w:noProof/>
+                <w:kern w:val="2"/>
+                <w14:ligatures w14:val="standardContextual"/>
               </w:rPr>
               <w:tab/>
             </w:r>
@@ -528,7 +540,7 @@
                 <w:noProof/>
                 <w:webHidden/>
               </w:rPr>
-              <w:instrText xml:space="preserve"> PAGEREF _Toc135766784 \h </w:instrText>
+              <w:instrText xml:space="preserve"> PAGEREF _Toc150793889 \h </w:instrText>
             </w:r>
             <w:r>
               <w:rPr>
@@ -569,9 +581,11 @@
             <w:rPr>
               <w:rFonts w:asciiTheme="minorHAnsi" w:eastAsiaTheme="minorEastAsia" w:hAnsiTheme="minorHAnsi" w:cstheme="minorBidi"/>
               <w:noProof/>
+              <w:kern w:val="2"/>
+              <w14:ligatures w14:val="standardContextual"/>
             </w:rPr>
           </w:pPr>
-          <w:hyperlink w:anchor="_Toc135766785" w:history="1">
+          <w:hyperlink w:anchor="_Toc150793890" w:history="1">
             <w:r>
               <w:rPr>
                 <w:rStyle w:val="Hyperlink"/>
@@ -583,6 +597,8 @@
               <w:rPr>
                 <w:rFonts w:asciiTheme="minorHAnsi" w:eastAsiaTheme="minorEastAsia" w:hAnsiTheme="minorHAnsi" w:cstheme="minorBidi"/>
                 <w:noProof/>
+                <w:kern w:val="2"/>
+                <w14:ligatures w14:val="standardContextual"/>
               </w:rPr>
               <w:tab/>
             </w:r>
@@ -612,7 +628,7 @@
                 <w:noProof/>
                 <w:webHidden/>
               </w:rPr>
-              <w:instrText xml:space="preserve"> PAGEREF _Toc135766785 \h </w:instrText>
+              <w:instrText xml:space="preserve"> PAGEREF _Toc150793890 \h </w:instrText>
             </w:r>
             <w:r>
               <w:rPr>
@@ -653,9 +669,11 @@
             <w:rPr>
               <w:rFonts w:asciiTheme="minorHAnsi" w:eastAsiaTheme="minorEastAsia" w:hAnsiTheme="minorHAnsi" w:cstheme="minorBidi"/>
               <w:noProof/>
+              <w:kern w:val="2"/>
+              <w14:ligatures w14:val="standardContextual"/>
             </w:rPr>
           </w:pPr>
-          <w:hyperlink w:anchor="_Toc135766786" w:history="1">
+          <w:hyperlink w:anchor="_Toc150793891" w:history="1">
             <w:r>
               <w:rPr>
                 <w:rStyle w:val="Hyperlink"/>
@@ -667,6 +685,8 @@
               <w:rPr>
                 <w:rFonts w:asciiTheme="minorHAnsi" w:eastAsiaTheme="minorEastAsia" w:hAnsiTheme="minorHAnsi" w:cstheme="minorBidi"/>
                 <w:noProof/>
+                <w:kern w:val="2"/>
+                <w14:ligatures w14:val="standardContextual"/>
               </w:rPr>
               <w:tab/>
             </w:r>
@@ -696,7 +716,7 @@
                 <w:noProof/>
                 <w:webHidden/>
               </w:rPr>
-              <w:instrText xml:space="preserve"> PAGEREF _Toc135766786 \h </w:instrText>
+              <w:instrText xml:space="preserve"> PAGEREF _Toc150793891 \h </w:instrText>
             </w:r>
             <w:r>
               <w:rPr>
@@ -737,9 +757,11 @@
             <w:rPr>
               <w:rFonts w:asciiTheme="minorHAnsi" w:eastAsiaTheme="minorEastAsia" w:hAnsiTheme="minorHAnsi" w:cstheme="minorBidi"/>
               <w:noProof/>
+              <w:kern w:val="2"/>
+              <w14:ligatures w14:val="standardContextual"/>
             </w:rPr>
           </w:pPr>
-          <w:hyperlink w:anchor="_Toc135766787" w:history="1">
+          <w:hyperlink w:anchor="_Toc150793892" w:history="1">
             <w:r>
               <w:rPr>
                 <w:rStyle w:val="Hyperlink"/>
@@ -751,6 +773,8 @@
               <w:rPr>
                 <w:rFonts w:asciiTheme="minorHAnsi" w:eastAsiaTheme="minorEastAsia" w:hAnsiTheme="minorHAnsi" w:cstheme="minorBidi"/>
                 <w:noProof/>
+                <w:kern w:val="2"/>
+                <w14:ligatures w14:val="standardContextual"/>
               </w:rPr>
               <w:tab/>
             </w:r>
@@ -780,7 +804,7 @@
                 <w:noProof/>
                 <w:webHidden/>
               </w:rPr>
-              <w:instrText xml:space="preserve"> PAGEREF _Toc135766787 \h </w:instrText>
+              <w:instrText xml:space="preserve"> PAGEREF _Toc150793892 \h </w:instrText>
             </w:r>
             <w:r>
               <w:rPr>
@@ -821,9 +845,11 @@
             <w:rPr>
               <w:rFonts w:asciiTheme="minorHAnsi" w:eastAsiaTheme="minorEastAsia" w:hAnsiTheme="minorHAnsi" w:cstheme="minorBidi"/>
               <w:noProof/>
+              <w:kern w:val="2"/>
+              <w14:ligatures w14:val="standardContextual"/>
             </w:rPr>
           </w:pPr>
-          <w:hyperlink w:anchor="_Toc135766788" w:history="1">
+          <w:hyperlink w:anchor="_Toc150793893" w:history="1">
             <w:r>
               <w:rPr>
                 <w:rStyle w:val="Hyperlink"/>
@@ -835,6 +861,8 @@
               <w:rPr>
                 <w:rFonts w:asciiTheme="minorHAnsi" w:eastAsiaTheme="minorEastAsia" w:hAnsiTheme="minorHAnsi" w:cstheme="minorBidi"/>
                 <w:noProof/>
+                <w:kern w:val="2"/>
+                <w14:ligatures w14:val="standardContextual"/>
               </w:rPr>
               <w:tab/>
             </w:r>
@@ -864,7 +892,7 @@
                 <w:noProof/>
                 <w:webHidden/>
               </w:rPr>
-              <w:instrText xml:space="preserve"> PAGEREF _Toc135766788 \h </w:instrText>
+              <w:instrText xml:space="preserve"> PAGEREF _Toc150793893 \h </w:instrText>
             </w:r>
             <w:r>
               <w:rPr>
@@ -905,9 +933,11 @@
             <w:rPr>
               <w:rFonts w:asciiTheme="minorHAnsi" w:eastAsiaTheme="minorEastAsia" w:hAnsiTheme="minorHAnsi" w:cstheme="minorBidi"/>
               <w:noProof/>
+              <w:kern w:val="2"/>
+              <w14:ligatures w14:val="standardContextual"/>
             </w:rPr>
           </w:pPr>
-          <w:hyperlink w:anchor="_Toc135766789" w:history="1">
+          <w:hyperlink w:anchor="_Toc150793894" w:history="1">
             <w:r>
               <w:rPr>
                 <w:rStyle w:val="Hyperlink"/>
@@ -919,6 +949,8 @@
               <w:rPr>
                 <w:rFonts w:asciiTheme="minorHAnsi" w:eastAsiaTheme="minorEastAsia" w:hAnsiTheme="minorHAnsi" w:cstheme="minorBidi"/>
                 <w:noProof/>
+                <w:kern w:val="2"/>
+                <w14:ligatures w14:val="standardContextual"/>
               </w:rPr>
               <w:tab/>
             </w:r>
@@ -927,7 +959,7 @@
                 <w:rStyle w:val="Hyperlink"/>
                 <w:noProof/>
               </w:rPr>
-              <w:t>Fluxo Alternativo: Esqueci Minha Senha</w:t>
+              <w:t>Fluxo Alternativo: Manter Login WEB</w:t>
             </w:r>
             <w:r>
               <w:rPr>
@@ -948,7 +980,7 @@
                 <w:noProof/>
                 <w:webHidden/>
               </w:rPr>
-              <w:instrText xml:space="preserve"> PAGEREF _Toc135766789 \h </w:instrText>
+              <w:instrText xml:space="preserve"> PAGEREF _Toc150793894 \h </w:instrText>
             </w:r>
             <w:r>
               <w:rPr>
@@ -989,9 +1021,11 @@
             <w:rPr>
               <w:rFonts w:asciiTheme="minorHAnsi" w:eastAsiaTheme="minorEastAsia" w:hAnsiTheme="minorHAnsi" w:cstheme="minorBidi"/>
               <w:noProof/>
+              <w:kern w:val="2"/>
+              <w14:ligatures w14:val="standardContextual"/>
             </w:rPr>
           </w:pPr>
-          <w:hyperlink w:anchor="_Toc135766790" w:history="1">
+          <w:hyperlink w:anchor="_Toc150793895" w:history="1">
             <w:r>
               <w:rPr>
                 <w:rStyle w:val="Hyperlink"/>
@@ -1003,6 +1037,8 @@
               <w:rPr>
                 <w:rFonts w:asciiTheme="minorHAnsi" w:eastAsiaTheme="minorEastAsia" w:hAnsiTheme="minorHAnsi" w:cstheme="minorBidi"/>
                 <w:noProof/>
+                <w:kern w:val="2"/>
+                <w14:ligatures w14:val="standardContextual"/>
               </w:rPr>
               <w:tab/>
             </w:r>
@@ -1032,7 +1068,7 @@
                 <w:noProof/>
                 <w:webHidden/>
               </w:rPr>
-              <w:instrText xml:space="preserve"> PAGEREF _Toc135766790 \h </w:instrText>
+              <w:instrText xml:space="preserve"> PAGEREF _Toc150793895 \h </w:instrText>
             </w:r>
             <w:r>
               <w:rPr>
@@ -1073,9 +1109,11 @@
             <w:rPr>
               <w:rFonts w:asciiTheme="minorHAnsi" w:eastAsiaTheme="minorEastAsia" w:hAnsiTheme="minorHAnsi" w:cstheme="minorBidi"/>
               <w:noProof/>
+              <w:kern w:val="2"/>
+              <w14:ligatures w14:val="standardContextual"/>
             </w:rPr>
           </w:pPr>
-          <w:hyperlink w:anchor="_Toc135766791" w:history="1">
+          <w:hyperlink w:anchor="_Toc150793896" w:history="1">
             <w:r>
               <w:rPr>
                 <w:rStyle w:val="Hyperlink"/>
@@ -1087,6 +1125,8 @@
               <w:rPr>
                 <w:rFonts w:asciiTheme="minorHAnsi" w:eastAsiaTheme="minorEastAsia" w:hAnsiTheme="minorHAnsi" w:cstheme="minorBidi"/>
                 <w:noProof/>
+                <w:kern w:val="2"/>
+                <w14:ligatures w14:val="standardContextual"/>
               </w:rPr>
               <w:tab/>
             </w:r>
@@ -1116,7 +1156,7 @@
                 <w:noProof/>
                 <w:webHidden/>
               </w:rPr>
-              <w:instrText xml:space="preserve"> PAGEREF _Toc135766791 \h </w:instrText>
+              <w:instrText xml:space="preserve"> PAGEREF _Toc150793896 \h </w:instrText>
             </w:r>
             <w:r>
               <w:rPr>
@@ -1157,9 +1197,11 @@
             <w:rPr>
               <w:rFonts w:asciiTheme="minorHAnsi" w:eastAsiaTheme="minorEastAsia" w:hAnsiTheme="minorHAnsi" w:cstheme="minorBidi"/>
               <w:noProof/>
+              <w:kern w:val="2"/>
+              <w14:ligatures w14:val="standardContextual"/>
             </w:rPr>
           </w:pPr>
-          <w:hyperlink w:anchor="_Toc135766792" w:history="1">
+          <w:hyperlink w:anchor="_Toc150793897" w:history="1">
             <w:r>
               <w:rPr>
                 <w:rStyle w:val="Hyperlink"/>
@@ -1171,6 +1213,8 @@
               <w:rPr>
                 <w:rFonts w:asciiTheme="minorHAnsi" w:eastAsiaTheme="minorEastAsia" w:hAnsiTheme="minorHAnsi" w:cstheme="minorBidi"/>
                 <w:noProof/>
+                <w:kern w:val="2"/>
+                <w14:ligatures w14:val="standardContextual"/>
               </w:rPr>
               <w:tab/>
             </w:r>
@@ -1200,7 +1244,7 @@
                 <w:noProof/>
                 <w:webHidden/>
               </w:rPr>
-              <w:instrText xml:space="preserve"> PAGEREF _Toc135766792 \h </w:instrText>
+              <w:instrText xml:space="preserve"> PAGEREF _Toc150793897 \h </w:instrText>
             </w:r>
             <w:r>
               <w:rPr>
@@ -1221,6 +1265,94 @@
                 <w:webHidden/>
               </w:rPr>
               <w:t>9</w:t>
+            </w:r>
+            <w:r>
+              <w:rPr>
+                <w:noProof/>
+                <w:webHidden/>
+              </w:rPr>
+              <w:fldChar w:fldCharType="end"/>
+            </w:r>
+          </w:hyperlink>
+        </w:p>
+        <w:p>
+          <w:pPr>
+            <w:pStyle w:val="Sumrio2"/>
+            <w:tabs>
+              <w:tab w:val="left" w:pos="880"/>
+              <w:tab w:val="right" w:leader="dot" w:pos="10196"/>
+            </w:tabs>
+            <w:rPr>
+              <w:rFonts w:asciiTheme="minorHAnsi" w:eastAsiaTheme="minorEastAsia" w:hAnsiTheme="minorHAnsi" w:cstheme="minorBidi"/>
+              <w:noProof/>
+              <w:kern w:val="2"/>
+              <w14:ligatures w14:val="standardContextual"/>
+            </w:rPr>
+          </w:pPr>
+          <w:hyperlink w:anchor="_Toc150793898" w:history="1">
+            <w:r>
+              <w:rPr>
+                <w:rStyle w:val="Hyperlink"/>
+                <w:noProof/>
+              </w:rPr>
+              <w:t>5.2</w:t>
+            </w:r>
+            <w:r>
+              <w:rPr>
+                <w:rFonts w:asciiTheme="minorHAnsi" w:eastAsiaTheme="minorEastAsia" w:hAnsiTheme="minorHAnsi" w:cstheme="minorBidi"/>
+                <w:noProof/>
+                <w:kern w:val="2"/>
+                <w14:ligatures w14:val="standardContextual"/>
+              </w:rPr>
+              <w:tab/>
+            </w:r>
+            <w:r>
+              <w:rPr>
+                <w:rStyle w:val="Hyperlink"/>
+                <w:noProof/>
+              </w:rPr>
+              <w:t>UC.002 – MANTER USUÁRIO</w:t>
+            </w:r>
+            <w:r>
+              <w:rPr>
+                <w:noProof/>
+                <w:webHidden/>
+              </w:rPr>
+              <w:tab/>
+            </w:r>
+            <w:r>
+              <w:rPr>
+                <w:noProof/>
+                <w:webHidden/>
+              </w:rPr>
+              <w:fldChar w:fldCharType="begin"/>
+            </w:r>
+            <w:r>
+              <w:rPr>
+                <w:noProof/>
+                <w:webHidden/>
+              </w:rPr>
+              <w:instrText xml:space="preserve"> PAGEREF _Toc150793898 \h </w:instrText>
+            </w:r>
+            <w:r>
+              <w:rPr>
+                <w:noProof/>
+                <w:webHidden/>
+              </w:rPr>
+            </w:r>
+            <w:r>
+              <w:rPr>
+                <w:noProof/>
+                <w:webHidden/>
+              </w:rPr>
+              <w:fldChar w:fldCharType="separate"/>
+            </w:r>
+            <w:r>
+              <w:rPr>
+                <w:noProof/>
+                <w:webHidden/>
+              </w:rPr>
+              <w:t>12</w:t>
             </w:r>
             <w:r>
               <w:rPr>
@@ -1241,20 +1373,24 @@
             <w:rPr>
               <w:rFonts w:asciiTheme="minorHAnsi" w:eastAsiaTheme="minorEastAsia" w:hAnsiTheme="minorHAnsi" w:cstheme="minorBidi"/>
               <w:noProof/>
+              <w:kern w:val="2"/>
+              <w14:ligatures w14:val="standardContextual"/>
             </w:rPr>
           </w:pPr>
-          <w:hyperlink w:anchor="_Toc135766793" w:history="1">
+          <w:hyperlink w:anchor="_Toc150793899" w:history="1">
             <w:r>
               <w:rPr>
                 <w:rStyle w:val="Hyperlink"/>
                 <w:noProof/>
               </w:rPr>
-              <w:t>5.1.6</w:t>
+              <w:t>5.2.1</w:t>
             </w:r>
             <w:r>
               <w:rPr>
                 <w:rFonts w:asciiTheme="minorHAnsi" w:eastAsiaTheme="minorEastAsia" w:hAnsiTheme="minorHAnsi" w:cstheme="minorBidi"/>
                 <w:noProof/>
+                <w:kern w:val="2"/>
+                <w14:ligatures w14:val="standardContextual"/>
               </w:rPr>
               <w:tab/>
             </w:r>
@@ -1263,7 +1399,7 @@
                 <w:rStyle w:val="Hyperlink"/>
                 <w:noProof/>
               </w:rPr>
-              <w:t>Estruturas de Dados</w:t>
+              <w:t>Fluxo Principal</w:t>
             </w:r>
             <w:r>
               <w:rPr>
@@ -1284,7 +1420,13 @@
                 <w:noProof/>
                 <w:webHidden/>
               </w:rPr>
-              <w:instrText xml:space="preserve"> PAGEREF _Toc135766793 \h </w:instrText>
+              <w:instrText xml:space="preserve"> PAGEREF _Toc150793899 \h </w:instrText>
+            </w:r>
+            <w:r>
+              <w:rPr>
+                <w:noProof/>
+                <w:webHidden/>
+              </w:rPr>
             </w:r>
             <w:r>
               <w:rPr>
@@ -1295,12 +1437,626 @@
             </w:r>
             <w:r>
               <w:rPr>
-                <w:b/>
-                <w:bCs/>
-                <w:noProof/>
-                <w:webHidden/>
-              </w:rPr>
-              <w:t>Erro! Indicador não definido.</w:t>
+                <w:noProof/>
+                <w:webHidden/>
+              </w:rPr>
+              <w:t>12</w:t>
+            </w:r>
+            <w:r>
+              <w:rPr>
+                <w:noProof/>
+                <w:webHidden/>
+              </w:rPr>
+              <w:fldChar w:fldCharType="end"/>
+            </w:r>
+          </w:hyperlink>
+        </w:p>
+        <w:p>
+          <w:pPr>
+            <w:pStyle w:val="Sumrio3"/>
+            <w:tabs>
+              <w:tab w:val="left" w:pos="1320"/>
+              <w:tab w:val="right" w:leader="dot" w:pos="10196"/>
+            </w:tabs>
+            <w:rPr>
+              <w:rFonts w:asciiTheme="minorHAnsi" w:eastAsiaTheme="minorEastAsia" w:hAnsiTheme="minorHAnsi" w:cstheme="minorBidi"/>
+              <w:noProof/>
+              <w:kern w:val="2"/>
+              <w14:ligatures w14:val="standardContextual"/>
+            </w:rPr>
+          </w:pPr>
+          <w:hyperlink w:anchor="_Toc150793900" w:history="1">
+            <w:r>
+              <w:rPr>
+                <w:rStyle w:val="Hyperlink"/>
+                <w:noProof/>
+              </w:rPr>
+              <w:t>5.2.2</w:t>
+            </w:r>
+            <w:r>
+              <w:rPr>
+                <w:rFonts w:asciiTheme="minorHAnsi" w:eastAsiaTheme="minorEastAsia" w:hAnsiTheme="minorHAnsi" w:cstheme="minorBidi"/>
+                <w:noProof/>
+                <w:kern w:val="2"/>
+                <w14:ligatures w14:val="standardContextual"/>
+              </w:rPr>
+              <w:tab/>
+            </w:r>
+            <w:r>
+              <w:rPr>
+                <w:rStyle w:val="Hyperlink"/>
+                <w:noProof/>
+              </w:rPr>
+              <w:t>Fluxo Alternativo: Alterar Usuário</w:t>
+            </w:r>
+            <w:r>
+              <w:rPr>
+                <w:noProof/>
+                <w:webHidden/>
+              </w:rPr>
+              <w:tab/>
+            </w:r>
+            <w:r>
+              <w:rPr>
+                <w:noProof/>
+                <w:webHidden/>
+              </w:rPr>
+              <w:fldChar w:fldCharType="begin"/>
+            </w:r>
+            <w:r>
+              <w:rPr>
+                <w:noProof/>
+                <w:webHidden/>
+              </w:rPr>
+              <w:instrText xml:space="preserve"> PAGEREF _Toc150793900 \h </w:instrText>
+            </w:r>
+            <w:r>
+              <w:rPr>
+                <w:noProof/>
+                <w:webHidden/>
+              </w:rPr>
+            </w:r>
+            <w:r>
+              <w:rPr>
+                <w:noProof/>
+                <w:webHidden/>
+              </w:rPr>
+              <w:fldChar w:fldCharType="separate"/>
+            </w:r>
+            <w:r>
+              <w:rPr>
+                <w:noProof/>
+                <w:webHidden/>
+              </w:rPr>
+              <w:t>12</w:t>
+            </w:r>
+            <w:r>
+              <w:rPr>
+                <w:noProof/>
+                <w:webHidden/>
+              </w:rPr>
+              <w:fldChar w:fldCharType="end"/>
+            </w:r>
+          </w:hyperlink>
+        </w:p>
+        <w:p>
+          <w:pPr>
+            <w:pStyle w:val="Sumrio3"/>
+            <w:tabs>
+              <w:tab w:val="left" w:pos="1320"/>
+              <w:tab w:val="right" w:leader="dot" w:pos="10196"/>
+            </w:tabs>
+            <w:rPr>
+              <w:rFonts w:asciiTheme="minorHAnsi" w:eastAsiaTheme="minorEastAsia" w:hAnsiTheme="minorHAnsi" w:cstheme="minorBidi"/>
+              <w:noProof/>
+              <w:kern w:val="2"/>
+              <w14:ligatures w14:val="standardContextual"/>
+            </w:rPr>
+          </w:pPr>
+          <w:hyperlink w:anchor="_Toc150793901" w:history="1">
+            <w:r>
+              <w:rPr>
+                <w:rStyle w:val="Hyperlink"/>
+                <w:noProof/>
+              </w:rPr>
+              <w:t>5.2.3</w:t>
+            </w:r>
+            <w:r>
+              <w:rPr>
+                <w:rFonts w:asciiTheme="minorHAnsi" w:eastAsiaTheme="minorEastAsia" w:hAnsiTheme="minorHAnsi" w:cstheme="minorBidi"/>
+                <w:noProof/>
+                <w:kern w:val="2"/>
+                <w14:ligatures w14:val="standardContextual"/>
+              </w:rPr>
+              <w:tab/>
+            </w:r>
+            <w:r>
+              <w:rPr>
+                <w:rStyle w:val="Hyperlink"/>
+                <w:noProof/>
+              </w:rPr>
+              <w:t>Fluxo Alternativo: Excluir Usuário</w:t>
+            </w:r>
+            <w:r>
+              <w:rPr>
+                <w:noProof/>
+                <w:webHidden/>
+              </w:rPr>
+              <w:tab/>
+            </w:r>
+            <w:r>
+              <w:rPr>
+                <w:noProof/>
+                <w:webHidden/>
+              </w:rPr>
+              <w:fldChar w:fldCharType="begin"/>
+            </w:r>
+            <w:r>
+              <w:rPr>
+                <w:noProof/>
+                <w:webHidden/>
+              </w:rPr>
+              <w:instrText xml:space="preserve"> PAGEREF _Toc150793901 \h </w:instrText>
+            </w:r>
+            <w:r>
+              <w:rPr>
+                <w:noProof/>
+                <w:webHidden/>
+              </w:rPr>
+            </w:r>
+            <w:r>
+              <w:rPr>
+                <w:noProof/>
+                <w:webHidden/>
+              </w:rPr>
+              <w:fldChar w:fldCharType="separate"/>
+            </w:r>
+            <w:r>
+              <w:rPr>
+                <w:noProof/>
+                <w:webHidden/>
+              </w:rPr>
+              <w:t>13</w:t>
+            </w:r>
+            <w:r>
+              <w:rPr>
+                <w:noProof/>
+                <w:webHidden/>
+              </w:rPr>
+              <w:fldChar w:fldCharType="end"/>
+            </w:r>
+          </w:hyperlink>
+        </w:p>
+        <w:p>
+          <w:pPr>
+            <w:pStyle w:val="Sumrio3"/>
+            <w:tabs>
+              <w:tab w:val="left" w:pos="1320"/>
+              <w:tab w:val="right" w:leader="dot" w:pos="10196"/>
+            </w:tabs>
+            <w:rPr>
+              <w:rFonts w:asciiTheme="minorHAnsi" w:eastAsiaTheme="minorEastAsia" w:hAnsiTheme="minorHAnsi" w:cstheme="minorBidi"/>
+              <w:noProof/>
+              <w:kern w:val="2"/>
+              <w14:ligatures w14:val="standardContextual"/>
+            </w:rPr>
+          </w:pPr>
+          <w:hyperlink w:anchor="_Toc150793902" w:history="1">
+            <w:r>
+              <w:rPr>
+                <w:rStyle w:val="Hyperlink"/>
+                <w:noProof/>
+              </w:rPr>
+              <w:t>5.2.4</w:t>
+            </w:r>
+            <w:r>
+              <w:rPr>
+                <w:rFonts w:asciiTheme="minorHAnsi" w:eastAsiaTheme="minorEastAsia" w:hAnsiTheme="minorHAnsi" w:cstheme="minorBidi"/>
+                <w:noProof/>
+                <w:kern w:val="2"/>
+                <w14:ligatures w14:val="standardContextual"/>
+              </w:rPr>
+              <w:tab/>
+            </w:r>
+            <w:r>
+              <w:rPr>
+                <w:rStyle w:val="Hyperlink"/>
+                <w:noProof/>
+              </w:rPr>
+              <w:t>Fluxo Alternativo: Adicionar Avaliação</w:t>
+            </w:r>
+            <w:r>
+              <w:rPr>
+                <w:noProof/>
+                <w:webHidden/>
+              </w:rPr>
+              <w:tab/>
+            </w:r>
+            <w:r>
+              <w:rPr>
+                <w:noProof/>
+                <w:webHidden/>
+              </w:rPr>
+              <w:fldChar w:fldCharType="begin"/>
+            </w:r>
+            <w:r>
+              <w:rPr>
+                <w:noProof/>
+                <w:webHidden/>
+              </w:rPr>
+              <w:instrText xml:space="preserve"> PAGEREF _Toc150793902 \h </w:instrText>
+            </w:r>
+            <w:r>
+              <w:rPr>
+                <w:noProof/>
+                <w:webHidden/>
+              </w:rPr>
+            </w:r>
+            <w:r>
+              <w:rPr>
+                <w:noProof/>
+                <w:webHidden/>
+              </w:rPr>
+              <w:fldChar w:fldCharType="separate"/>
+            </w:r>
+            <w:r>
+              <w:rPr>
+                <w:noProof/>
+                <w:webHidden/>
+              </w:rPr>
+              <w:t>13</w:t>
+            </w:r>
+            <w:r>
+              <w:rPr>
+                <w:noProof/>
+                <w:webHidden/>
+              </w:rPr>
+              <w:fldChar w:fldCharType="end"/>
+            </w:r>
+          </w:hyperlink>
+        </w:p>
+        <w:p>
+          <w:pPr>
+            <w:pStyle w:val="Sumrio3"/>
+            <w:tabs>
+              <w:tab w:val="left" w:pos="1320"/>
+              <w:tab w:val="right" w:leader="dot" w:pos="10196"/>
+            </w:tabs>
+            <w:rPr>
+              <w:rFonts w:asciiTheme="minorHAnsi" w:eastAsiaTheme="minorEastAsia" w:hAnsiTheme="minorHAnsi" w:cstheme="minorBidi"/>
+              <w:noProof/>
+              <w:kern w:val="2"/>
+              <w14:ligatures w14:val="standardContextual"/>
+            </w:rPr>
+          </w:pPr>
+          <w:hyperlink w:anchor="_Toc150793903" w:history="1">
+            <w:r>
+              <w:rPr>
+                <w:rStyle w:val="Hyperlink"/>
+                <w:noProof/>
+              </w:rPr>
+              <w:t>5.2.5</w:t>
+            </w:r>
+            <w:r>
+              <w:rPr>
+                <w:rFonts w:asciiTheme="minorHAnsi" w:eastAsiaTheme="minorEastAsia" w:hAnsiTheme="minorHAnsi" w:cstheme="minorBidi"/>
+                <w:noProof/>
+                <w:kern w:val="2"/>
+                <w14:ligatures w14:val="standardContextual"/>
+              </w:rPr>
+              <w:tab/>
+            </w:r>
+            <w:r>
+              <w:rPr>
+                <w:rStyle w:val="Hyperlink"/>
+                <w:noProof/>
+              </w:rPr>
+              <w:t>Fluxo Alternativo: Visualizar Perfil - App</w:t>
+            </w:r>
+            <w:r>
+              <w:rPr>
+                <w:noProof/>
+                <w:webHidden/>
+              </w:rPr>
+              <w:tab/>
+            </w:r>
+            <w:r>
+              <w:rPr>
+                <w:noProof/>
+                <w:webHidden/>
+              </w:rPr>
+              <w:fldChar w:fldCharType="begin"/>
+            </w:r>
+            <w:r>
+              <w:rPr>
+                <w:noProof/>
+                <w:webHidden/>
+              </w:rPr>
+              <w:instrText xml:space="preserve"> PAGEREF _Toc150793903 \h </w:instrText>
+            </w:r>
+            <w:r>
+              <w:rPr>
+                <w:noProof/>
+                <w:webHidden/>
+              </w:rPr>
+            </w:r>
+            <w:r>
+              <w:rPr>
+                <w:noProof/>
+                <w:webHidden/>
+              </w:rPr>
+              <w:fldChar w:fldCharType="separate"/>
+            </w:r>
+            <w:r>
+              <w:rPr>
+                <w:noProof/>
+                <w:webHidden/>
+              </w:rPr>
+              <w:t>13</w:t>
+            </w:r>
+            <w:r>
+              <w:rPr>
+                <w:noProof/>
+                <w:webHidden/>
+              </w:rPr>
+              <w:fldChar w:fldCharType="end"/>
+            </w:r>
+          </w:hyperlink>
+        </w:p>
+        <w:p>
+          <w:pPr>
+            <w:pStyle w:val="Sumrio3"/>
+            <w:tabs>
+              <w:tab w:val="left" w:pos="1320"/>
+              <w:tab w:val="right" w:leader="dot" w:pos="10196"/>
+            </w:tabs>
+            <w:rPr>
+              <w:rFonts w:asciiTheme="minorHAnsi" w:eastAsiaTheme="minorEastAsia" w:hAnsiTheme="minorHAnsi" w:cstheme="minorBidi"/>
+              <w:noProof/>
+              <w:kern w:val="2"/>
+              <w14:ligatures w14:val="standardContextual"/>
+            </w:rPr>
+          </w:pPr>
+          <w:hyperlink w:anchor="_Toc150793904" w:history="1">
+            <w:r>
+              <w:rPr>
+                <w:rStyle w:val="Hyperlink"/>
+                <w:noProof/>
+              </w:rPr>
+              <w:t>5.2.6</w:t>
+            </w:r>
+            <w:r>
+              <w:rPr>
+                <w:rFonts w:asciiTheme="minorHAnsi" w:eastAsiaTheme="minorEastAsia" w:hAnsiTheme="minorHAnsi" w:cstheme="minorBidi"/>
+                <w:noProof/>
+                <w:kern w:val="2"/>
+                <w14:ligatures w14:val="standardContextual"/>
+              </w:rPr>
+              <w:tab/>
+            </w:r>
+            <w:r>
+              <w:rPr>
+                <w:rStyle w:val="Hyperlink"/>
+                <w:noProof/>
+              </w:rPr>
+              <w:t>Regras de Negócios</w:t>
+            </w:r>
+            <w:r>
+              <w:rPr>
+                <w:noProof/>
+                <w:webHidden/>
+              </w:rPr>
+              <w:tab/>
+            </w:r>
+            <w:r>
+              <w:rPr>
+                <w:noProof/>
+                <w:webHidden/>
+              </w:rPr>
+              <w:fldChar w:fldCharType="begin"/>
+            </w:r>
+            <w:r>
+              <w:rPr>
+                <w:noProof/>
+                <w:webHidden/>
+              </w:rPr>
+              <w:instrText xml:space="preserve"> PAGEREF _Toc150793904 \h </w:instrText>
+            </w:r>
+            <w:r>
+              <w:rPr>
+                <w:noProof/>
+                <w:webHidden/>
+              </w:rPr>
+            </w:r>
+            <w:r>
+              <w:rPr>
+                <w:noProof/>
+                <w:webHidden/>
+              </w:rPr>
+              <w:fldChar w:fldCharType="separate"/>
+            </w:r>
+            <w:r>
+              <w:rPr>
+                <w:noProof/>
+                <w:webHidden/>
+              </w:rPr>
+              <w:t>14</w:t>
+            </w:r>
+            <w:r>
+              <w:rPr>
+                <w:noProof/>
+                <w:webHidden/>
+              </w:rPr>
+              <w:fldChar w:fldCharType="end"/>
+            </w:r>
+          </w:hyperlink>
+        </w:p>
+        <w:p>
+          <w:pPr>
+            <w:pStyle w:val="Sumrio3"/>
+            <w:tabs>
+              <w:tab w:val="left" w:pos="1320"/>
+              <w:tab w:val="right" w:leader="dot" w:pos="10196"/>
+            </w:tabs>
+            <w:rPr>
+              <w:rFonts w:asciiTheme="minorHAnsi" w:eastAsiaTheme="minorEastAsia" w:hAnsiTheme="minorHAnsi" w:cstheme="minorBidi"/>
+              <w:noProof/>
+              <w:kern w:val="2"/>
+              <w14:ligatures w14:val="standardContextual"/>
+            </w:rPr>
+          </w:pPr>
+          <w:hyperlink w:anchor="_Toc150793905" w:history="1">
+            <w:r>
+              <w:rPr>
+                <w:rStyle w:val="Hyperlink"/>
+                <w:noProof/>
+              </w:rPr>
+              <w:t>5.2.7</w:t>
+            </w:r>
+            <w:r>
+              <w:rPr>
+                <w:rFonts w:asciiTheme="minorHAnsi" w:eastAsiaTheme="minorEastAsia" w:hAnsiTheme="minorHAnsi" w:cstheme="minorBidi"/>
+                <w:noProof/>
+                <w:kern w:val="2"/>
+                <w14:ligatures w14:val="standardContextual"/>
+              </w:rPr>
+              <w:tab/>
+            </w:r>
+            <w:r>
+              <w:rPr>
+                <w:rStyle w:val="Hyperlink"/>
+                <w:noProof/>
+              </w:rPr>
+              <w:t>Mensagens</w:t>
+            </w:r>
+            <w:r>
+              <w:rPr>
+                <w:noProof/>
+                <w:webHidden/>
+              </w:rPr>
+              <w:tab/>
+            </w:r>
+            <w:r>
+              <w:rPr>
+                <w:noProof/>
+                <w:webHidden/>
+              </w:rPr>
+              <w:fldChar w:fldCharType="begin"/>
+            </w:r>
+            <w:r>
+              <w:rPr>
+                <w:noProof/>
+                <w:webHidden/>
+              </w:rPr>
+              <w:instrText xml:space="preserve"> PAGEREF _Toc150793905 \h </w:instrText>
+            </w:r>
+            <w:r>
+              <w:rPr>
+                <w:noProof/>
+                <w:webHidden/>
+              </w:rPr>
+            </w:r>
+            <w:r>
+              <w:rPr>
+                <w:noProof/>
+                <w:webHidden/>
+              </w:rPr>
+              <w:fldChar w:fldCharType="separate"/>
+            </w:r>
+            <w:r>
+              <w:rPr>
+                <w:noProof/>
+                <w:webHidden/>
+              </w:rPr>
+              <w:t>14</w:t>
+            </w:r>
+            <w:r>
+              <w:rPr>
+                <w:noProof/>
+                <w:webHidden/>
+              </w:rPr>
+              <w:fldChar w:fldCharType="end"/>
+            </w:r>
+          </w:hyperlink>
+        </w:p>
+        <w:p>
+          <w:pPr>
+            <w:pStyle w:val="Sumrio3"/>
+            <w:tabs>
+              <w:tab w:val="left" w:pos="1320"/>
+              <w:tab w:val="right" w:leader="dot" w:pos="10196"/>
+            </w:tabs>
+            <w:rPr>
+              <w:rFonts w:asciiTheme="minorHAnsi" w:eastAsiaTheme="minorEastAsia" w:hAnsiTheme="minorHAnsi" w:cstheme="minorBidi"/>
+              <w:noProof/>
+              <w:kern w:val="2"/>
+              <w14:ligatures w14:val="standardContextual"/>
+            </w:rPr>
+          </w:pPr>
+          <w:hyperlink w:anchor="_Toc150793906" w:history="1">
+            <w:r>
+              <w:rPr>
+                <w:rStyle w:val="Hyperlink"/>
+                <w:noProof/>
+              </w:rPr>
+              <w:t>5.2.8</w:t>
+            </w:r>
+            <w:r>
+              <w:rPr>
+                <w:rFonts w:asciiTheme="minorHAnsi" w:eastAsiaTheme="minorEastAsia" w:hAnsiTheme="minorHAnsi" w:cstheme="minorBidi"/>
+                <w:noProof/>
+                <w:kern w:val="2"/>
+                <w14:ligatures w14:val="standardContextual"/>
+              </w:rPr>
+              <w:tab/>
+            </w:r>
+            <w:r>
+              <w:rPr>
+                <w:rStyle w:val="Hyperlink"/>
+                <w:noProof/>
+              </w:rPr>
+              <w:t>Protótipos</w:t>
+            </w:r>
+            <w:r>
+              <w:rPr>
+                <w:noProof/>
+                <w:webHidden/>
+              </w:rPr>
+              <w:tab/>
+            </w:r>
+            <w:r>
+              <w:rPr>
+                <w:noProof/>
+                <w:webHidden/>
+              </w:rPr>
+              <w:fldChar w:fldCharType="begin"/>
+            </w:r>
+            <w:r>
+              <w:rPr>
+                <w:noProof/>
+                <w:webHidden/>
+              </w:rPr>
+              <w:instrText xml:space="preserve"> PAGEREF _Toc150793906 \h </w:instrText>
+            </w:r>
+            <w:r>
+              <w:rPr>
+                <w:noProof/>
+                <w:webHidden/>
+              </w:rPr>
+            </w:r>
+            <w:r>
+              <w:rPr>
+                <w:noProof/>
+                <w:webHidden/>
+              </w:rPr>
+              <w:fldChar w:fldCharType="separate"/>
+            </w:r>
+            <w:r>
+              <w:rPr>
+                <w:noProof/>
+                <w:webHidden/>
+              </w:rPr>
+              <w:t>15</w:t>
             </w:r>
             <w:r>
               <w:rPr>
@@ -1321,20 +2077,24 @@
             <w:rPr>
               <w:rFonts w:asciiTheme="minorHAnsi" w:eastAsiaTheme="minorEastAsia" w:hAnsiTheme="minorHAnsi" w:cstheme="minorBidi"/>
               <w:noProof/>
+              <w:kern w:val="2"/>
+              <w14:ligatures w14:val="standardContextual"/>
             </w:rPr>
           </w:pPr>
-          <w:hyperlink w:anchor="_Toc135766794" w:history="1">
+          <w:hyperlink w:anchor="_Toc150793907" w:history="1">
             <w:r>
               <w:rPr>
                 <w:rStyle w:val="Hyperlink"/>
                 <w:noProof/>
               </w:rPr>
-              <w:t>5.2</w:t>
+              <w:t>5.3</w:t>
             </w:r>
             <w:r>
               <w:rPr>
                 <w:rFonts w:asciiTheme="minorHAnsi" w:eastAsiaTheme="minorEastAsia" w:hAnsiTheme="minorHAnsi" w:cstheme="minorBidi"/>
                 <w:noProof/>
+                <w:kern w:val="2"/>
+                <w14:ligatures w14:val="standardContextual"/>
               </w:rPr>
               <w:tab/>
             </w:r>
@@ -1343,7 +2103,7 @@
                 <w:rStyle w:val="Hyperlink"/>
                 <w:noProof/>
               </w:rPr>
-              <w:t>UC.002 – MANTER USUÁRIO</w:t>
+              <w:t>UC.003 – MANTER AVALIAÇÃO CORPORAL</w:t>
             </w:r>
             <w:r>
               <w:rPr>
@@ -1364,7 +2124,7 @@
                 <w:noProof/>
                 <w:webHidden/>
               </w:rPr>
-              <w:instrText xml:space="preserve"> PAGEREF _Toc135766794 \h </w:instrText>
+              <w:instrText xml:space="preserve"> PAGEREF _Toc150793907 \h </w:instrText>
             </w:r>
             <w:r>
               <w:rPr>
@@ -1384,7 +2144,7 @@
                 <w:noProof/>
                 <w:webHidden/>
               </w:rPr>
-              <w:t>12</w:t>
+              <w:t>18</w:t>
             </w:r>
             <w:r>
               <w:rPr>
@@ -1405,20 +2165,24 @@
             <w:rPr>
               <w:rFonts w:asciiTheme="minorHAnsi" w:eastAsiaTheme="minorEastAsia" w:hAnsiTheme="minorHAnsi" w:cstheme="minorBidi"/>
               <w:noProof/>
+              <w:kern w:val="2"/>
+              <w14:ligatures w14:val="standardContextual"/>
             </w:rPr>
           </w:pPr>
-          <w:hyperlink w:anchor="_Toc135766795" w:history="1">
+          <w:hyperlink w:anchor="_Toc150793908" w:history="1">
             <w:r>
               <w:rPr>
                 <w:rStyle w:val="Hyperlink"/>
                 <w:noProof/>
               </w:rPr>
-              <w:t>5.2.1</w:t>
+              <w:t>5.3.1</w:t>
             </w:r>
             <w:r>
               <w:rPr>
                 <w:rFonts w:asciiTheme="minorHAnsi" w:eastAsiaTheme="minorEastAsia" w:hAnsiTheme="minorHAnsi" w:cstheme="minorBidi"/>
                 <w:noProof/>
+                <w:kern w:val="2"/>
+                <w14:ligatures w14:val="standardContextual"/>
               </w:rPr>
               <w:tab/>
             </w:r>
@@ -1448,7 +2212,7 @@
                 <w:noProof/>
                 <w:webHidden/>
               </w:rPr>
-              <w:instrText xml:space="preserve"> PAGEREF _Toc135766795 \h </w:instrText>
+              <w:instrText xml:space="preserve"> PAGEREF _Toc150793908 \h </w:instrText>
             </w:r>
             <w:r>
               <w:rPr>
@@ -1468,7 +2232,7 @@
                 <w:noProof/>
                 <w:webHidden/>
               </w:rPr>
-              <w:t>12</w:t>
+              <w:t>18</w:t>
             </w:r>
             <w:r>
               <w:rPr>
@@ -1489,20 +2253,24 @@
             <w:rPr>
               <w:rFonts w:asciiTheme="minorHAnsi" w:eastAsiaTheme="minorEastAsia" w:hAnsiTheme="minorHAnsi" w:cstheme="minorBidi"/>
               <w:noProof/>
+              <w:kern w:val="2"/>
+              <w14:ligatures w14:val="standardContextual"/>
             </w:rPr>
           </w:pPr>
-          <w:hyperlink w:anchor="_Toc135766796" w:history="1">
+          <w:hyperlink w:anchor="_Toc150793909" w:history="1">
             <w:r>
               <w:rPr>
                 <w:rStyle w:val="Hyperlink"/>
                 <w:noProof/>
               </w:rPr>
-              <w:t>5.2.2</w:t>
+              <w:t>5.3.2</w:t>
             </w:r>
             <w:r>
               <w:rPr>
                 <w:rFonts w:asciiTheme="minorHAnsi" w:eastAsiaTheme="minorEastAsia" w:hAnsiTheme="minorHAnsi" w:cstheme="minorBidi"/>
                 <w:noProof/>
+                <w:kern w:val="2"/>
+                <w14:ligatures w14:val="standardContextual"/>
               </w:rPr>
               <w:tab/>
             </w:r>
@@ -1511,7 +2279,7 @@
                 <w:rStyle w:val="Hyperlink"/>
                 <w:noProof/>
               </w:rPr>
-              <w:t>Fluxo Alternativo: Alterar Usuário</w:t>
+              <w:t>Fluxo Alternativo: Alterar Avaliação</w:t>
             </w:r>
             <w:r>
               <w:rPr>
@@ -1532,7 +2300,7 @@
                 <w:noProof/>
                 <w:webHidden/>
               </w:rPr>
-              <w:instrText xml:space="preserve"> PAGEREF _Toc135766796 \h </w:instrText>
+              <w:instrText xml:space="preserve"> PAGEREF _Toc150793909 \h </w:instrText>
             </w:r>
             <w:r>
               <w:rPr>
@@ -1552,7 +2320,7 @@
                 <w:noProof/>
                 <w:webHidden/>
               </w:rPr>
-              <w:t>12</w:t>
+              <w:t>19</w:t>
             </w:r>
             <w:r>
               <w:rPr>
@@ -1573,20 +2341,24 @@
             <w:rPr>
               <w:rFonts w:asciiTheme="minorHAnsi" w:eastAsiaTheme="minorEastAsia" w:hAnsiTheme="minorHAnsi" w:cstheme="minorBidi"/>
               <w:noProof/>
+              <w:kern w:val="2"/>
+              <w14:ligatures w14:val="standardContextual"/>
             </w:rPr>
           </w:pPr>
-          <w:hyperlink w:anchor="_Toc135766797" w:history="1">
+          <w:hyperlink w:anchor="_Toc150793910" w:history="1">
             <w:r>
               <w:rPr>
                 <w:rStyle w:val="Hyperlink"/>
                 <w:noProof/>
               </w:rPr>
-              <w:t>5.2.3</w:t>
+              <w:t>5.3.3</w:t>
             </w:r>
             <w:r>
               <w:rPr>
                 <w:rFonts w:asciiTheme="minorHAnsi" w:eastAsiaTheme="minorEastAsia" w:hAnsiTheme="minorHAnsi" w:cstheme="minorBidi"/>
                 <w:noProof/>
+                <w:kern w:val="2"/>
+                <w14:ligatures w14:val="standardContextual"/>
               </w:rPr>
               <w:tab/>
             </w:r>
@@ -1595,7 +2367,7 @@
                 <w:rStyle w:val="Hyperlink"/>
                 <w:noProof/>
               </w:rPr>
-              <w:t>Fluxo Alternativo: Adicionar Avaliação</w:t>
+              <w:t>Fluxo Alternativo: Excluir Avaliação</w:t>
             </w:r>
             <w:r>
               <w:rPr>
@@ -1616,7 +2388,7 @@
                 <w:noProof/>
                 <w:webHidden/>
               </w:rPr>
-              <w:instrText xml:space="preserve"> PAGEREF _Toc135766797 \h </w:instrText>
+              <w:instrText xml:space="preserve"> PAGEREF _Toc150793910 \h </w:instrText>
             </w:r>
             <w:r>
               <w:rPr>
@@ -1636,7 +2408,7 @@
                 <w:noProof/>
                 <w:webHidden/>
               </w:rPr>
-              <w:t>13</w:t>
+              <w:t>19</w:t>
             </w:r>
             <w:r>
               <w:rPr>
@@ -1657,20 +2429,24 @@
             <w:rPr>
               <w:rFonts w:asciiTheme="minorHAnsi" w:eastAsiaTheme="minorEastAsia" w:hAnsiTheme="minorHAnsi" w:cstheme="minorBidi"/>
               <w:noProof/>
+              <w:kern w:val="2"/>
+              <w14:ligatures w14:val="standardContextual"/>
             </w:rPr>
           </w:pPr>
-          <w:hyperlink w:anchor="_Toc135766798" w:history="1">
+          <w:hyperlink w:anchor="_Toc150793911" w:history="1">
             <w:r>
               <w:rPr>
                 <w:rStyle w:val="Hyperlink"/>
                 <w:noProof/>
               </w:rPr>
-              <w:t>5.2.4</w:t>
+              <w:t>5.3.4</w:t>
             </w:r>
             <w:r>
               <w:rPr>
                 <w:rFonts w:asciiTheme="minorHAnsi" w:eastAsiaTheme="minorEastAsia" w:hAnsiTheme="minorHAnsi" w:cstheme="minorBidi"/>
                 <w:noProof/>
+                <w:kern w:val="2"/>
+                <w14:ligatures w14:val="standardContextual"/>
               </w:rPr>
               <w:tab/>
             </w:r>
@@ -1679,7 +2455,7 @@
                 <w:rStyle w:val="Hyperlink"/>
                 <w:noProof/>
               </w:rPr>
-              <w:t>Regras de Negócios</w:t>
+              <w:t>Fluxo Alternativo: Baixar Avaliação</w:t>
             </w:r>
             <w:r>
               <w:rPr>
@@ -1700,7 +2476,7 @@
                 <w:noProof/>
                 <w:webHidden/>
               </w:rPr>
-              <w:instrText xml:space="preserve"> PAGEREF _Toc135766798 \h </w:instrText>
+              <w:instrText xml:space="preserve"> PAGEREF _Toc150793911 \h </w:instrText>
             </w:r>
             <w:r>
               <w:rPr>
@@ -1720,7 +2496,7 @@
                 <w:noProof/>
                 <w:webHidden/>
               </w:rPr>
-              <w:t>14</w:t>
+              <w:t>20</w:t>
             </w:r>
             <w:r>
               <w:rPr>
@@ -1741,20 +2517,24 @@
             <w:rPr>
               <w:rFonts w:asciiTheme="minorHAnsi" w:eastAsiaTheme="minorEastAsia" w:hAnsiTheme="minorHAnsi" w:cstheme="minorBidi"/>
               <w:noProof/>
+              <w:kern w:val="2"/>
+              <w14:ligatures w14:val="standardContextual"/>
             </w:rPr>
           </w:pPr>
-          <w:hyperlink w:anchor="_Toc135766799" w:history="1">
+          <w:hyperlink w:anchor="_Toc150793912" w:history="1">
             <w:r>
               <w:rPr>
                 <w:rStyle w:val="Hyperlink"/>
                 <w:noProof/>
               </w:rPr>
-              <w:t>5.2.5</w:t>
+              <w:t>5.3.5</w:t>
             </w:r>
             <w:r>
               <w:rPr>
                 <w:rFonts w:asciiTheme="minorHAnsi" w:eastAsiaTheme="minorEastAsia" w:hAnsiTheme="minorHAnsi" w:cstheme="minorBidi"/>
                 <w:noProof/>
+                <w:kern w:val="2"/>
+                <w14:ligatures w14:val="standardContextual"/>
               </w:rPr>
               <w:tab/>
             </w:r>
@@ -1763,7 +2543,7 @@
                 <w:rStyle w:val="Hyperlink"/>
                 <w:noProof/>
               </w:rPr>
-              <w:t>Mensagens</w:t>
+              <w:t>Regras de Negócios</w:t>
             </w:r>
             <w:r>
               <w:rPr>
@@ -1784,7 +2564,7 @@
                 <w:noProof/>
                 <w:webHidden/>
               </w:rPr>
-              <w:instrText xml:space="preserve"> PAGEREF _Toc135766799 \h </w:instrText>
+              <w:instrText xml:space="preserve"> PAGEREF _Toc150793912 \h </w:instrText>
             </w:r>
             <w:r>
               <w:rPr>
@@ -1804,7 +2584,7 @@
                 <w:noProof/>
                 <w:webHidden/>
               </w:rPr>
-              <w:t>14</w:t>
+              <w:t>20</w:t>
             </w:r>
             <w:r>
               <w:rPr>
@@ -1825,20 +2605,24 @@
             <w:rPr>
               <w:rFonts w:asciiTheme="minorHAnsi" w:eastAsiaTheme="minorEastAsia" w:hAnsiTheme="minorHAnsi" w:cstheme="minorBidi"/>
               <w:noProof/>
+              <w:kern w:val="2"/>
+              <w14:ligatures w14:val="standardContextual"/>
             </w:rPr>
           </w:pPr>
-          <w:hyperlink w:anchor="_Toc135766800" w:history="1">
+          <w:hyperlink w:anchor="_Toc150793913" w:history="1">
             <w:r>
               <w:rPr>
                 <w:rStyle w:val="Hyperlink"/>
                 <w:noProof/>
               </w:rPr>
-              <w:t>5.2.6</w:t>
+              <w:t>5.3.6</w:t>
             </w:r>
             <w:r>
               <w:rPr>
                 <w:rFonts w:asciiTheme="minorHAnsi" w:eastAsiaTheme="minorEastAsia" w:hAnsiTheme="minorHAnsi" w:cstheme="minorBidi"/>
                 <w:noProof/>
+                <w:kern w:val="2"/>
+                <w14:ligatures w14:val="standardContextual"/>
               </w:rPr>
               <w:tab/>
             </w:r>
@@ -1847,7 +2631,7 @@
                 <w:rStyle w:val="Hyperlink"/>
                 <w:noProof/>
               </w:rPr>
-              <w:t>Protótipos</w:t>
+              <w:t>Mensagens</w:t>
             </w:r>
             <w:r>
               <w:rPr>
@@ -1868,7 +2652,7 @@
                 <w:noProof/>
                 <w:webHidden/>
               </w:rPr>
-              <w:instrText xml:space="preserve"> PAGEREF _Toc135766800 \h </w:instrText>
+              <w:instrText xml:space="preserve"> PAGEREF _Toc150793913 \h </w:instrText>
             </w:r>
             <w:r>
               <w:rPr>
@@ -1888,7 +2672,7 @@
                 <w:noProof/>
                 <w:webHidden/>
               </w:rPr>
-              <w:t>15</w:t>
+              <w:t>20</w:t>
             </w:r>
             <w:r>
               <w:rPr>
@@ -1909,20 +2693,24 @@
             <w:rPr>
               <w:rFonts w:asciiTheme="minorHAnsi" w:eastAsiaTheme="minorEastAsia" w:hAnsiTheme="minorHAnsi" w:cstheme="minorBidi"/>
               <w:noProof/>
+              <w:kern w:val="2"/>
+              <w14:ligatures w14:val="standardContextual"/>
             </w:rPr>
           </w:pPr>
-          <w:hyperlink w:anchor="_Toc135766801" w:history="1">
+          <w:hyperlink w:anchor="_Toc150793914" w:history="1">
             <w:r>
               <w:rPr>
                 <w:rStyle w:val="Hyperlink"/>
                 <w:noProof/>
               </w:rPr>
-              <w:t>5.2.7</w:t>
+              <w:t>5.3.7</w:t>
             </w:r>
             <w:r>
               <w:rPr>
                 <w:rFonts w:asciiTheme="minorHAnsi" w:eastAsiaTheme="minorEastAsia" w:hAnsiTheme="minorHAnsi" w:cstheme="minorBidi"/>
                 <w:noProof/>
+                <w:kern w:val="2"/>
+                <w14:ligatures w14:val="standardContextual"/>
               </w:rPr>
               <w:tab/>
             </w:r>
@@ -1931,7 +2719,7 @@
                 <w:rStyle w:val="Hyperlink"/>
                 <w:noProof/>
               </w:rPr>
-              <w:t>Estruturas de Dados</w:t>
+              <w:t>Protótipos</w:t>
             </w:r>
             <w:r>
               <w:rPr>
@@ -1952,7 +2740,13 @@
                 <w:noProof/>
                 <w:webHidden/>
               </w:rPr>
-              <w:instrText xml:space="preserve"> PAGEREF _Toc135766801 \h </w:instrText>
+              <w:instrText xml:space="preserve"> PAGEREF _Toc150793914 \h </w:instrText>
+            </w:r>
+            <w:r>
+              <w:rPr>
+                <w:noProof/>
+                <w:webHidden/>
+              </w:rPr>
             </w:r>
             <w:r>
               <w:rPr>
@@ -1963,12 +2757,10 @@
             </w:r>
             <w:r>
               <w:rPr>
-                <w:b/>
-                <w:bCs/>
-                <w:noProof/>
-                <w:webHidden/>
-              </w:rPr>
-              <w:t>Erro! Indicador não definido.</w:t>
+                <w:noProof/>
+                <w:webHidden/>
+              </w:rPr>
+              <w:t>21</w:t>
             </w:r>
             <w:r>
               <w:rPr>
@@ -1989,20 +2781,24 @@
             <w:rPr>
               <w:rFonts w:asciiTheme="minorHAnsi" w:eastAsiaTheme="minorEastAsia" w:hAnsiTheme="minorHAnsi" w:cstheme="minorBidi"/>
               <w:noProof/>
+              <w:kern w:val="2"/>
+              <w14:ligatures w14:val="standardContextual"/>
             </w:rPr>
           </w:pPr>
-          <w:hyperlink w:anchor="_Toc135766802" w:history="1">
+          <w:hyperlink w:anchor="_Toc150793915" w:history="1">
             <w:r>
               <w:rPr>
                 <w:rStyle w:val="Hyperlink"/>
                 <w:noProof/>
               </w:rPr>
-              <w:t>5.3</w:t>
+              <w:t>5.4</w:t>
             </w:r>
             <w:r>
               <w:rPr>
                 <w:rFonts w:asciiTheme="minorHAnsi" w:eastAsiaTheme="minorEastAsia" w:hAnsiTheme="minorHAnsi" w:cstheme="minorBidi"/>
                 <w:noProof/>
+                <w:kern w:val="2"/>
+                <w14:ligatures w14:val="standardContextual"/>
               </w:rPr>
               <w:tab/>
             </w:r>
@@ -2011,7 +2807,7 @@
                 <w:rStyle w:val="Hyperlink"/>
                 <w:noProof/>
               </w:rPr>
-              <w:t>UC.003 – MANTER AVALIAÇÃO CORPORAL</w:t>
+              <w:t>UC.004 – MANTER TREINO</w:t>
             </w:r>
             <w:r>
               <w:rPr>
@@ -2032,7 +2828,7 @@
                 <w:noProof/>
                 <w:webHidden/>
               </w:rPr>
-              <w:instrText xml:space="preserve"> PAGEREF _Toc135766802 \h </w:instrText>
+              <w:instrText xml:space="preserve"> PAGEREF _Toc150793915 \h </w:instrText>
             </w:r>
             <w:r>
               <w:rPr>
@@ -2052,7 +2848,7 @@
                 <w:noProof/>
                 <w:webHidden/>
               </w:rPr>
-              <w:t>18</w:t>
+              <w:t>23</w:t>
             </w:r>
             <w:r>
               <w:rPr>
@@ -2073,20 +2869,24 @@
             <w:rPr>
               <w:rFonts w:asciiTheme="minorHAnsi" w:eastAsiaTheme="minorEastAsia" w:hAnsiTheme="minorHAnsi" w:cstheme="minorBidi"/>
               <w:noProof/>
+              <w:kern w:val="2"/>
+              <w14:ligatures w14:val="standardContextual"/>
             </w:rPr>
           </w:pPr>
-          <w:hyperlink w:anchor="_Toc135766803" w:history="1">
+          <w:hyperlink w:anchor="_Toc150793916" w:history="1">
             <w:r>
               <w:rPr>
                 <w:rStyle w:val="Hyperlink"/>
                 <w:noProof/>
               </w:rPr>
-              <w:t>5.3.1</w:t>
+              <w:t>5.4.1</w:t>
             </w:r>
             <w:r>
               <w:rPr>
                 <w:rFonts w:asciiTheme="minorHAnsi" w:eastAsiaTheme="minorEastAsia" w:hAnsiTheme="minorHAnsi" w:cstheme="minorBidi"/>
                 <w:noProof/>
+                <w:kern w:val="2"/>
+                <w14:ligatures w14:val="standardContextual"/>
               </w:rPr>
               <w:tab/>
             </w:r>
@@ -2116,7 +2916,7 @@
                 <w:noProof/>
                 <w:webHidden/>
               </w:rPr>
-              <w:instrText xml:space="preserve"> PAGEREF _Toc135766803 \h </w:instrText>
+              <w:instrText xml:space="preserve"> PAGEREF _Toc150793916 \h </w:instrText>
             </w:r>
             <w:r>
               <w:rPr>
@@ -2136,7 +2936,7 @@
                 <w:noProof/>
                 <w:webHidden/>
               </w:rPr>
-              <w:t>18</w:t>
+              <w:t>23</w:t>
             </w:r>
             <w:r>
               <w:rPr>
@@ -2157,20 +2957,24 @@
             <w:rPr>
               <w:rFonts w:asciiTheme="minorHAnsi" w:eastAsiaTheme="minorEastAsia" w:hAnsiTheme="minorHAnsi" w:cstheme="minorBidi"/>
               <w:noProof/>
+              <w:kern w:val="2"/>
+              <w14:ligatures w14:val="standardContextual"/>
             </w:rPr>
           </w:pPr>
-          <w:hyperlink w:anchor="_Toc135766804" w:history="1">
+          <w:hyperlink w:anchor="_Toc150793917" w:history="1">
             <w:r>
               <w:rPr>
                 <w:rStyle w:val="Hyperlink"/>
                 <w:noProof/>
               </w:rPr>
-              <w:t>5.3.2</w:t>
+              <w:t>5.4.2</w:t>
             </w:r>
             <w:r>
               <w:rPr>
                 <w:rFonts w:asciiTheme="minorHAnsi" w:eastAsiaTheme="minorEastAsia" w:hAnsiTheme="minorHAnsi" w:cstheme="minorBidi"/>
                 <w:noProof/>
+                <w:kern w:val="2"/>
+                <w14:ligatures w14:val="standardContextual"/>
               </w:rPr>
               <w:tab/>
             </w:r>
@@ -2179,7 +2983,7 @@
                 <w:rStyle w:val="Hyperlink"/>
                 <w:noProof/>
               </w:rPr>
-              <w:t>Fluxo Alternativo: Alterar Avaliação</w:t>
+              <w:t>Fluxo Alternativo: Alterar Treino</w:t>
             </w:r>
             <w:r>
               <w:rPr>
@@ -2200,7 +3004,7 @@
                 <w:noProof/>
                 <w:webHidden/>
               </w:rPr>
-              <w:instrText xml:space="preserve"> PAGEREF _Toc135766804 \h </w:instrText>
+              <w:instrText xml:space="preserve"> PAGEREF _Toc150793917 \h </w:instrText>
             </w:r>
             <w:r>
               <w:rPr>
@@ -2220,7 +3024,7 @@
                 <w:noProof/>
                 <w:webHidden/>
               </w:rPr>
-              <w:t>19</w:t>
+              <w:t>23</w:t>
             </w:r>
             <w:r>
               <w:rPr>
@@ -2241,20 +3045,24 @@
             <w:rPr>
               <w:rFonts w:asciiTheme="minorHAnsi" w:eastAsiaTheme="minorEastAsia" w:hAnsiTheme="minorHAnsi" w:cstheme="minorBidi"/>
               <w:noProof/>
+              <w:kern w:val="2"/>
+              <w14:ligatures w14:val="standardContextual"/>
             </w:rPr>
           </w:pPr>
-          <w:hyperlink w:anchor="_Toc135766805" w:history="1">
+          <w:hyperlink w:anchor="_Toc150793918" w:history="1">
             <w:r>
               <w:rPr>
                 <w:rStyle w:val="Hyperlink"/>
                 <w:noProof/>
               </w:rPr>
-              <w:t>5.3.3</w:t>
+              <w:t>5.4.3</w:t>
             </w:r>
             <w:r>
               <w:rPr>
                 <w:rFonts w:asciiTheme="minorHAnsi" w:eastAsiaTheme="minorEastAsia" w:hAnsiTheme="minorHAnsi" w:cstheme="minorBidi"/>
                 <w:noProof/>
+                <w:kern w:val="2"/>
+                <w14:ligatures w14:val="standardContextual"/>
               </w:rPr>
               <w:tab/>
             </w:r>
@@ -2263,7 +3071,7 @@
                 <w:rStyle w:val="Hyperlink"/>
                 <w:noProof/>
               </w:rPr>
-              <w:t>Regras de Negócios</w:t>
+              <w:t>Fluxo Alternativo: Excluir Treino</w:t>
             </w:r>
             <w:r>
               <w:rPr>
@@ -2284,7 +3092,7 @@
                 <w:noProof/>
                 <w:webHidden/>
               </w:rPr>
-              <w:instrText xml:space="preserve"> PAGEREF _Toc135766805 \h </w:instrText>
+              <w:instrText xml:space="preserve"> PAGEREF _Toc150793918 \h </w:instrText>
             </w:r>
             <w:r>
               <w:rPr>
@@ -2304,7 +3112,7 @@
                 <w:noProof/>
                 <w:webHidden/>
               </w:rPr>
-              <w:t>20</w:t>
+              <w:t>24</w:t>
             </w:r>
             <w:r>
               <w:rPr>
@@ -2325,20 +3133,24 @@
             <w:rPr>
               <w:rFonts w:asciiTheme="minorHAnsi" w:eastAsiaTheme="minorEastAsia" w:hAnsiTheme="minorHAnsi" w:cstheme="minorBidi"/>
               <w:noProof/>
+              <w:kern w:val="2"/>
+              <w14:ligatures w14:val="standardContextual"/>
             </w:rPr>
           </w:pPr>
-          <w:hyperlink w:anchor="_Toc135766806" w:history="1">
+          <w:hyperlink w:anchor="_Toc150793919" w:history="1">
             <w:r>
               <w:rPr>
                 <w:rStyle w:val="Hyperlink"/>
                 <w:noProof/>
               </w:rPr>
-              <w:t>5.3.4</w:t>
+              <w:t>5.4.4</w:t>
             </w:r>
             <w:r>
               <w:rPr>
                 <w:rFonts w:asciiTheme="minorHAnsi" w:eastAsiaTheme="minorEastAsia" w:hAnsiTheme="minorHAnsi" w:cstheme="minorBidi"/>
                 <w:noProof/>
+                <w:kern w:val="2"/>
+                <w14:ligatures w14:val="standardContextual"/>
               </w:rPr>
               <w:tab/>
             </w:r>
@@ -2347,7 +3159,7 @@
                 <w:rStyle w:val="Hyperlink"/>
                 <w:noProof/>
               </w:rPr>
-              <w:t>Mensagens</w:t>
+              <w:t>Fluxo Alternativo: Visualizar Treino</w:t>
             </w:r>
             <w:r>
               <w:rPr>
@@ -2368,7 +3180,7 @@
                 <w:noProof/>
                 <w:webHidden/>
               </w:rPr>
-              <w:instrText xml:space="preserve"> PAGEREF _Toc135766806 \h </w:instrText>
+              <w:instrText xml:space="preserve"> PAGEREF _Toc150793919 \h </w:instrText>
             </w:r>
             <w:r>
               <w:rPr>
@@ -2388,7 +3200,7 @@
                 <w:noProof/>
                 <w:webHidden/>
               </w:rPr>
-              <w:t>20</w:t>
+              <w:t>24</w:t>
             </w:r>
             <w:r>
               <w:rPr>
@@ -2409,20 +3221,24 @@
             <w:rPr>
               <w:rFonts w:asciiTheme="minorHAnsi" w:eastAsiaTheme="minorEastAsia" w:hAnsiTheme="minorHAnsi" w:cstheme="minorBidi"/>
               <w:noProof/>
+              <w:kern w:val="2"/>
+              <w14:ligatures w14:val="standardContextual"/>
             </w:rPr>
           </w:pPr>
-          <w:hyperlink w:anchor="_Toc135766807" w:history="1">
+          <w:hyperlink w:anchor="_Toc150793920" w:history="1">
             <w:r>
               <w:rPr>
                 <w:rStyle w:val="Hyperlink"/>
                 <w:noProof/>
               </w:rPr>
-              <w:t>5.3.5</w:t>
+              <w:t>5.4.5</w:t>
             </w:r>
             <w:r>
               <w:rPr>
                 <w:rFonts w:asciiTheme="minorHAnsi" w:eastAsiaTheme="minorEastAsia" w:hAnsiTheme="minorHAnsi" w:cstheme="minorBidi"/>
                 <w:noProof/>
+                <w:kern w:val="2"/>
+                <w14:ligatures w14:val="standardContextual"/>
               </w:rPr>
               <w:tab/>
             </w:r>
@@ -2431,7 +3247,7 @@
                 <w:rStyle w:val="Hyperlink"/>
                 <w:noProof/>
               </w:rPr>
-              <w:t>Protótipos</w:t>
+              <w:t>Fluxo Alternativo: Visualizar Treino Alternativo</w:t>
             </w:r>
             <w:r>
               <w:rPr>
@@ -2452,7 +3268,7 @@
                 <w:noProof/>
                 <w:webHidden/>
               </w:rPr>
-              <w:instrText xml:space="preserve"> PAGEREF _Toc135766807 \h </w:instrText>
+              <w:instrText xml:space="preserve"> PAGEREF _Toc150793920 \h </w:instrText>
             </w:r>
             <w:r>
               <w:rPr>
@@ -2472,7 +3288,7 @@
                 <w:noProof/>
                 <w:webHidden/>
               </w:rPr>
-              <w:t>21</w:t>
+              <w:t>25</w:t>
             </w:r>
             <w:r>
               <w:rPr>
@@ -2493,20 +3309,24 @@
             <w:rPr>
               <w:rFonts w:asciiTheme="minorHAnsi" w:eastAsiaTheme="minorEastAsia" w:hAnsiTheme="minorHAnsi" w:cstheme="minorBidi"/>
               <w:noProof/>
+              <w:kern w:val="2"/>
+              <w14:ligatures w14:val="standardContextual"/>
             </w:rPr>
           </w:pPr>
-          <w:hyperlink w:anchor="_Toc135766808" w:history="1">
+          <w:hyperlink w:anchor="_Toc150793921" w:history="1">
             <w:r>
               <w:rPr>
                 <w:rStyle w:val="Hyperlink"/>
                 <w:noProof/>
               </w:rPr>
-              <w:t>5.3.6</w:t>
+              <w:t>5.4.6</w:t>
             </w:r>
             <w:r>
               <w:rPr>
                 <w:rFonts w:asciiTheme="minorHAnsi" w:eastAsiaTheme="minorEastAsia" w:hAnsiTheme="minorHAnsi" w:cstheme="minorBidi"/>
                 <w:noProof/>
+                <w:kern w:val="2"/>
+                <w14:ligatures w14:val="standardContextual"/>
               </w:rPr>
               <w:tab/>
             </w:r>
@@ -2515,7 +3335,7 @@
                 <w:rStyle w:val="Hyperlink"/>
                 <w:noProof/>
               </w:rPr>
-              <w:t>Estruturas de Dados</w:t>
+              <w:t>Regras de Negócios</w:t>
             </w:r>
             <w:r>
               <w:rPr>
@@ -2536,7 +3356,13 @@
                 <w:noProof/>
                 <w:webHidden/>
               </w:rPr>
-              <w:instrText xml:space="preserve"> PAGEREF _Toc135766808 \h </w:instrText>
+              <w:instrText xml:space="preserve"> PAGEREF _Toc150793921 \h </w:instrText>
+            </w:r>
+            <w:r>
+              <w:rPr>
+                <w:noProof/>
+                <w:webHidden/>
+              </w:rPr>
             </w:r>
             <w:r>
               <w:rPr>
@@ -2547,12 +3373,186 @@
             </w:r>
             <w:r>
               <w:rPr>
-                <w:b/>
-                <w:bCs/>
-                <w:noProof/>
-                <w:webHidden/>
-              </w:rPr>
-              <w:t>Erro! Indicador não definido.</w:t>
+                <w:noProof/>
+                <w:webHidden/>
+              </w:rPr>
+              <w:t>25</w:t>
+            </w:r>
+            <w:r>
+              <w:rPr>
+                <w:noProof/>
+                <w:webHidden/>
+              </w:rPr>
+              <w:fldChar w:fldCharType="end"/>
+            </w:r>
+          </w:hyperlink>
+        </w:p>
+        <w:p>
+          <w:pPr>
+            <w:pStyle w:val="Sumrio3"/>
+            <w:tabs>
+              <w:tab w:val="left" w:pos="1320"/>
+              <w:tab w:val="right" w:leader="dot" w:pos="10196"/>
+            </w:tabs>
+            <w:rPr>
+              <w:rFonts w:asciiTheme="minorHAnsi" w:eastAsiaTheme="minorEastAsia" w:hAnsiTheme="minorHAnsi" w:cstheme="minorBidi"/>
+              <w:noProof/>
+              <w:kern w:val="2"/>
+              <w14:ligatures w14:val="standardContextual"/>
+            </w:rPr>
+          </w:pPr>
+          <w:hyperlink w:anchor="_Toc150793922" w:history="1">
+            <w:r>
+              <w:rPr>
+                <w:rStyle w:val="Hyperlink"/>
+                <w:noProof/>
+              </w:rPr>
+              <w:t>5.4.7</w:t>
+            </w:r>
+            <w:r>
+              <w:rPr>
+                <w:rFonts w:asciiTheme="minorHAnsi" w:eastAsiaTheme="minorEastAsia" w:hAnsiTheme="minorHAnsi" w:cstheme="minorBidi"/>
+                <w:noProof/>
+                <w:kern w:val="2"/>
+                <w14:ligatures w14:val="standardContextual"/>
+              </w:rPr>
+              <w:tab/>
+            </w:r>
+            <w:r>
+              <w:rPr>
+                <w:rStyle w:val="Hyperlink"/>
+                <w:noProof/>
+              </w:rPr>
+              <w:t>Mensagens</w:t>
+            </w:r>
+            <w:r>
+              <w:rPr>
+                <w:noProof/>
+                <w:webHidden/>
+              </w:rPr>
+              <w:tab/>
+            </w:r>
+            <w:r>
+              <w:rPr>
+                <w:noProof/>
+                <w:webHidden/>
+              </w:rPr>
+              <w:fldChar w:fldCharType="begin"/>
+            </w:r>
+            <w:r>
+              <w:rPr>
+                <w:noProof/>
+                <w:webHidden/>
+              </w:rPr>
+              <w:instrText xml:space="preserve"> PAGEREF _Toc150793922 \h </w:instrText>
+            </w:r>
+            <w:r>
+              <w:rPr>
+                <w:noProof/>
+                <w:webHidden/>
+              </w:rPr>
+            </w:r>
+            <w:r>
+              <w:rPr>
+                <w:noProof/>
+                <w:webHidden/>
+              </w:rPr>
+              <w:fldChar w:fldCharType="separate"/>
+            </w:r>
+            <w:r>
+              <w:rPr>
+                <w:noProof/>
+                <w:webHidden/>
+              </w:rPr>
+              <w:t>26</w:t>
+            </w:r>
+            <w:r>
+              <w:rPr>
+                <w:noProof/>
+                <w:webHidden/>
+              </w:rPr>
+              <w:fldChar w:fldCharType="end"/>
+            </w:r>
+          </w:hyperlink>
+        </w:p>
+        <w:p>
+          <w:pPr>
+            <w:pStyle w:val="Sumrio3"/>
+            <w:tabs>
+              <w:tab w:val="left" w:pos="1320"/>
+              <w:tab w:val="right" w:leader="dot" w:pos="10196"/>
+            </w:tabs>
+            <w:rPr>
+              <w:rFonts w:asciiTheme="minorHAnsi" w:eastAsiaTheme="minorEastAsia" w:hAnsiTheme="minorHAnsi" w:cstheme="minorBidi"/>
+              <w:noProof/>
+              <w:kern w:val="2"/>
+              <w14:ligatures w14:val="standardContextual"/>
+            </w:rPr>
+          </w:pPr>
+          <w:hyperlink w:anchor="_Toc150793923" w:history="1">
+            <w:r>
+              <w:rPr>
+                <w:rStyle w:val="Hyperlink"/>
+                <w:noProof/>
+              </w:rPr>
+              <w:t>5.4.8</w:t>
+            </w:r>
+            <w:r>
+              <w:rPr>
+                <w:rFonts w:asciiTheme="minorHAnsi" w:eastAsiaTheme="minorEastAsia" w:hAnsiTheme="minorHAnsi" w:cstheme="minorBidi"/>
+                <w:noProof/>
+                <w:kern w:val="2"/>
+                <w14:ligatures w14:val="standardContextual"/>
+              </w:rPr>
+              <w:tab/>
+            </w:r>
+            <w:r>
+              <w:rPr>
+                <w:rStyle w:val="Hyperlink"/>
+                <w:noProof/>
+              </w:rPr>
+              <w:t>Protótipos</w:t>
+            </w:r>
+            <w:r>
+              <w:rPr>
+                <w:noProof/>
+                <w:webHidden/>
+              </w:rPr>
+              <w:tab/>
+            </w:r>
+            <w:r>
+              <w:rPr>
+                <w:noProof/>
+                <w:webHidden/>
+              </w:rPr>
+              <w:fldChar w:fldCharType="begin"/>
+            </w:r>
+            <w:r>
+              <w:rPr>
+                <w:noProof/>
+                <w:webHidden/>
+              </w:rPr>
+              <w:instrText xml:space="preserve"> PAGEREF _Toc150793923 \h </w:instrText>
+            </w:r>
+            <w:r>
+              <w:rPr>
+                <w:noProof/>
+                <w:webHidden/>
+              </w:rPr>
+            </w:r>
+            <w:r>
+              <w:rPr>
+                <w:noProof/>
+                <w:webHidden/>
+              </w:rPr>
+              <w:fldChar w:fldCharType="separate"/>
+            </w:r>
+            <w:r>
+              <w:rPr>
+                <w:noProof/>
+                <w:webHidden/>
+              </w:rPr>
+              <w:t>26</w:t>
             </w:r>
             <w:r>
               <w:rPr>
@@ -2573,20 +3573,24 @@
             <w:rPr>
               <w:rFonts w:asciiTheme="minorHAnsi" w:eastAsiaTheme="minorEastAsia" w:hAnsiTheme="minorHAnsi" w:cstheme="minorBidi"/>
               <w:noProof/>
+              <w:kern w:val="2"/>
+              <w14:ligatures w14:val="standardContextual"/>
             </w:rPr>
           </w:pPr>
-          <w:hyperlink w:anchor="_Toc135766809" w:history="1">
+          <w:hyperlink w:anchor="_Toc150793924" w:history="1">
             <w:r>
               <w:rPr>
                 <w:rStyle w:val="Hyperlink"/>
                 <w:noProof/>
               </w:rPr>
-              <w:t>5.4</w:t>
+              <w:t>5.5</w:t>
             </w:r>
             <w:r>
               <w:rPr>
                 <w:rFonts w:asciiTheme="minorHAnsi" w:eastAsiaTheme="minorEastAsia" w:hAnsiTheme="minorHAnsi" w:cstheme="minorBidi"/>
                 <w:noProof/>
+                <w:kern w:val="2"/>
+                <w14:ligatures w14:val="standardContextual"/>
               </w:rPr>
               <w:tab/>
             </w:r>
@@ -2595,7 +3599,7 @@
                 <w:rStyle w:val="Hyperlink"/>
                 <w:noProof/>
               </w:rPr>
-              <w:t>UC.004 – MANTER TREINO</w:t>
+              <w:t>UC.005 – MANTER EXERCÍCIO</w:t>
             </w:r>
             <w:r>
               <w:rPr>
@@ -2616,7 +3620,7 @@
                 <w:noProof/>
                 <w:webHidden/>
               </w:rPr>
-              <w:instrText xml:space="preserve"> PAGEREF _Toc135766809 \h </w:instrText>
+              <w:instrText xml:space="preserve"> PAGEREF _Toc150793924 \h </w:instrText>
             </w:r>
             <w:r>
               <w:rPr>
@@ -2636,7 +3640,7 @@
                 <w:noProof/>
                 <w:webHidden/>
               </w:rPr>
-              <w:t>23</w:t>
+              <w:t>33</w:t>
             </w:r>
             <w:r>
               <w:rPr>
@@ -2657,20 +3661,24 @@
             <w:rPr>
               <w:rFonts w:asciiTheme="minorHAnsi" w:eastAsiaTheme="minorEastAsia" w:hAnsiTheme="minorHAnsi" w:cstheme="minorBidi"/>
               <w:noProof/>
+              <w:kern w:val="2"/>
+              <w14:ligatures w14:val="standardContextual"/>
             </w:rPr>
           </w:pPr>
-          <w:hyperlink w:anchor="_Toc135766810" w:history="1">
+          <w:hyperlink w:anchor="_Toc150793925" w:history="1">
             <w:r>
               <w:rPr>
                 <w:rStyle w:val="Hyperlink"/>
                 <w:noProof/>
               </w:rPr>
-              <w:t>5.4.1</w:t>
+              <w:t>5.5.1</w:t>
             </w:r>
             <w:r>
               <w:rPr>
                 <w:rFonts w:asciiTheme="minorHAnsi" w:eastAsiaTheme="minorEastAsia" w:hAnsiTheme="minorHAnsi" w:cstheme="minorBidi"/>
                 <w:noProof/>
+                <w:kern w:val="2"/>
+                <w14:ligatures w14:val="standardContextual"/>
               </w:rPr>
               <w:tab/>
             </w:r>
@@ -2700,7 +3708,7 @@
                 <w:noProof/>
                 <w:webHidden/>
               </w:rPr>
-              <w:instrText xml:space="preserve"> PAGEREF _Toc135766810 \h </w:instrText>
+              <w:instrText xml:space="preserve"> PAGEREF _Toc150793925 \h </w:instrText>
             </w:r>
             <w:r>
               <w:rPr>
@@ -2720,7 +3728,7 @@
                 <w:noProof/>
                 <w:webHidden/>
               </w:rPr>
-              <w:t>23</w:t>
+              <w:t>33</w:t>
             </w:r>
             <w:r>
               <w:rPr>
@@ -2741,20 +3749,24 @@
             <w:rPr>
               <w:rFonts w:asciiTheme="minorHAnsi" w:eastAsiaTheme="minorEastAsia" w:hAnsiTheme="minorHAnsi" w:cstheme="minorBidi"/>
               <w:noProof/>
+              <w:kern w:val="2"/>
+              <w14:ligatures w14:val="standardContextual"/>
             </w:rPr>
           </w:pPr>
-          <w:hyperlink w:anchor="_Toc135766811" w:history="1">
+          <w:hyperlink w:anchor="_Toc150793926" w:history="1">
             <w:r>
               <w:rPr>
                 <w:rStyle w:val="Hyperlink"/>
                 <w:noProof/>
               </w:rPr>
-              <w:t>5.4.2</w:t>
+              <w:t>5.5.2</w:t>
             </w:r>
             <w:r>
               <w:rPr>
                 <w:rFonts w:asciiTheme="minorHAnsi" w:eastAsiaTheme="minorEastAsia" w:hAnsiTheme="minorHAnsi" w:cstheme="minorBidi"/>
                 <w:noProof/>
+                <w:kern w:val="2"/>
+                <w14:ligatures w14:val="standardContextual"/>
               </w:rPr>
               <w:tab/>
             </w:r>
@@ -2763,7 +3775,7 @@
                 <w:rStyle w:val="Hyperlink"/>
                 <w:noProof/>
               </w:rPr>
-              <w:t>Fluxo Alternativo:</w:t>
+              <w:t>Fluxo Alternativo: Alterar Exercício</w:t>
             </w:r>
             <w:r>
               <w:rPr>
@@ -2784,7 +3796,7 @@
                 <w:noProof/>
                 <w:webHidden/>
               </w:rPr>
-              <w:instrText xml:space="preserve"> PAGEREF _Toc135766811 \h </w:instrText>
+              <w:instrText xml:space="preserve"> PAGEREF _Toc150793926 \h </w:instrText>
             </w:r>
             <w:r>
               <w:rPr>
@@ -2804,7 +3816,7 @@
                 <w:noProof/>
                 <w:webHidden/>
               </w:rPr>
-              <w:t>23</w:t>
+              <w:t>34</w:t>
             </w:r>
             <w:r>
               <w:rPr>
@@ -2825,20 +3837,24 @@
             <w:rPr>
               <w:rFonts w:asciiTheme="minorHAnsi" w:eastAsiaTheme="minorEastAsia" w:hAnsiTheme="minorHAnsi" w:cstheme="minorBidi"/>
               <w:noProof/>
+              <w:kern w:val="2"/>
+              <w14:ligatures w14:val="standardContextual"/>
             </w:rPr>
           </w:pPr>
-          <w:hyperlink w:anchor="_Toc135766812" w:history="1">
+          <w:hyperlink w:anchor="_Toc150793927" w:history="1">
             <w:r>
               <w:rPr>
                 <w:rStyle w:val="Hyperlink"/>
                 <w:noProof/>
               </w:rPr>
-              <w:t>5.4.3</w:t>
+              <w:t>5.5.3</w:t>
             </w:r>
             <w:r>
               <w:rPr>
                 <w:rFonts w:asciiTheme="minorHAnsi" w:eastAsiaTheme="minorEastAsia" w:hAnsiTheme="minorHAnsi" w:cstheme="minorBidi"/>
                 <w:noProof/>
+                <w:kern w:val="2"/>
+                <w14:ligatures w14:val="standardContextual"/>
               </w:rPr>
               <w:tab/>
             </w:r>
@@ -2847,7 +3863,7 @@
                 <w:rStyle w:val="Hyperlink"/>
                 <w:noProof/>
               </w:rPr>
-              <w:t>Regras de Negócios</w:t>
+              <w:t>Fluxo Alternativo: Excluir Exercício</w:t>
             </w:r>
             <w:r>
               <w:rPr>
@@ -2868,7 +3884,7 @@
                 <w:noProof/>
                 <w:webHidden/>
               </w:rPr>
-              <w:instrText xml:space="preserve"> PAGEREF _Toc135766812 \h </w:instrText>
+              <w:instrText xml:space="preserve"> PAGEREF _Toc150793927 \h </w:instrText>
             </w:r>
             <w:r>
               <w:rPr>
@@ -2888,7 +3904,7 @@
                 <w:noProof/>
                 <w:webHidden/>
               </w:rPr>
-              <w:t>25</w:t>
+              <w:t>34</w:t>
             </w:r>
             <w:r>
               <w:rPr>
@@ -2909,20 +3925,24 @@
             <w:rPr>
               <w:rFonts w:asciiTheme="minorHAnsi" w:eastAsiaTheme="minorEastAsia" w:hAnsiTheme="minorHAnsi" w:cstheme="minorBidi"/>
               <w:noProof/>
+              <w:kern w:val="2"/>
+              <w14:ligatures w14:val="standardContextual"/>
             </w:rPr>
           </w:pPr>
-          <w:hyperlink w:anchor="_Toc135766813" w:history="1">
+          <w:hyperlink w:anchor="_Toc150793928" w:history="1">
             <w:r>
               <w:rPr>
                 <w:rStyle w:val="Hyperlink"/>
                 <w:noProof/>
               </w:rPr>
-              <w:t>5.4.4</w:t>
+              <w:t>5.5.4</w:t>
             </w:r>
             <w:r>
               <w:rPr>
                 <w:rFonts w:asciiTheme="minorHAnsi" w:eastAsiaTheme="minorEastAsia" w:hAnsiTheme="minorHAnsi" w:cstheme="minorBidi"/>
                 <w:noProof/>
+                <w:kern w:val="2"/>
+                <w14:ligatures w14:val="standardContextual"/>
               </w:rPr>
               <w:tab/>
             </w:r>
@@ -2931,7 +3951,7 @@
                 <w:rStyle w:val="Hyperlink"/>
                 <w:noProof/>
               </w:rPr>
-              <w:t>Mensagens</w:t>
+              <w:t>Regras de Negócios</w:t>
             </w:r>
             <w:r>
               <w:rPr>
@@ -2952,7 +3972,7 @@
                 <w:noProof/>
                 <w:webHidden/>
               </w:rPr>
-              <w:instrText xml:space="preserve"> PAGEREF _Toc135766813 \h </w:instrText>
+              <w:instrText xml:space="preserve"> PAGEREF _Toc150793928 \h </w:instrText>
             </w:r>
             <w:r>
               <w:rPr>
@@ -2972,7 +3992,7 @@
                 <w:noProof/>
                 <w:webHidden/>
               </w:rPr>
-              <w:t>26</w:t>
+              <w:t>35</w:t>
             </w:r>
             <w:r>
               <w:rPr>
@@ -2993,20 +4013,24 @@
             <w:rPr>
               <w:rFonts w:asciiTheme="minorHAnsi" w:eastAsiaTheme="minorEastAsia" w:hAnsiTheme="minorHAnsi" w:cstheme="minorBidi"/>
               <w:noProof/>
+              <w:kern w:val="2"/>
+              <w14:ligatures w14:val="standardContextual"/>
             </w:rPr>
           </w:pPr>
-          <w:hyperlink w:anchor="_Toc135766814" w:history="1">
+          <w:hyperlink w:anchor="_Toc150793929" w:history="1">
             <w:r>
               <w:rPr>
                 <w:rStyle w:val="Hyperlink"/>
                 <w:noProof/>
               </w:rPr>
-              <w:t>5.4.5</w:t>
+              <w:t>5.5.5</w:t>
             </w:r>
             <w:r>
               <w:rPr>
                 <w:rFonts w:asciiTheme="minorHAnsi" w:eastAsiaTheme="minorEastAsia" w:hAnsiTheme="minorHAnsi" w:cstheme="minorBidi"/>
                 <w:noProof/>
+                <w:kern w:val="2"/>
+                <w14:ligatures w14:val="standardContextual"/>
               </w:rPr>
               <w:tab/>
             </w:r>
@@ -3015,7 +4039,7 @@
                 <w:rStyle w:val="Hyperlink"/>
                 <w:noProof/>
               </w:rPr>
-              <w:t>Protótipos</w:t>
+              <w:t>Mensagens</w:t>
             </w:r>
             <w:r>
               <w:rPr>
@@ -3036,7 +4060,7 @@
                 <w:noProof/>
                 <w:webHidden/>
               </w:rPr>
-              <w:instrText xml:space="preserve"> PAGEREF _Toc135766814 \h </w:instrText>
+              <w:instrText xml:space="preserve"> PAGEREF _Toc150793929 \h </w:instrText>
             </w:r>
             <w:r>
               <w:rPr>
@@ -3056,7 +4080,7 @@
                 <w:noProof/>
                 <w:webHidden/>
               </w:rPr>
-              <w:t>26</w:t>
+              <w:t>35</w:t>
             </w:r>
             <w:r>
               <w:rPr>
@@ -3077,20 +4101,24 @@
             <w:rPr>
               <w:rFonts w:asciiTheme="minorHAnsi" w:eastAsiaTheme="minorEastAsia" w:hAnsiTheme="minorHAnsi" w:cstheme="minorBidi"/>
               <w:noProof/>
+              <w:kern w:val="2"/>
+              <w14:ligatures w14:val="standardContextual"/>
             </w:rPr>
           </w:pPr>
-          <w:hyperlink w:anchor="_Toc135766815" w:history="1">
+          <w:hyperlink w:anchor="_Toc150793930" w:history="1">
             <w:r>
               <w:rPr>
                 <w:rStyle w:val="Hyperlink"/>
                 <w:noProof/>
               </w:rPr>
-              <w:t>5.4.6</w:t>
+              <w:t>5.5.6</w:t>
             </w:r>
             <w:r>
               <w:rPr>
                 <w:rFonts w:asciiTheme="minorHAnsi" w:eastAsiaTheme="minorEastAsia" w:hAnsiTheme="minorHAnsi" w:cstheme="minorBidi"/>
                 <w:noProof/>
+                <w:kern w:val="2"/>
+                <w14:ligatures w14:val="standardContextual"/>
               </w:rPr>
               <w:tab/>
             </w:r>
@@ -3099,7 +4127,7 @@
                 <w:rStyle w:val="Hyperlink"/>
                 <w:noProof/>
               </w:rPr>
-              <w:t>Estruturas de Dados</w:t>
+              <w:t>Protótipos</w:t>
             </w:r>
             <w:r>
               <w:rPr>
@@ -3120,7 +4148,13 @@
                 <w:noProof/>
                 <w:webHidden/>
               </w:rPr>
-              <w:instrText xml:space="preserve"> PAGEREF _Toc135766815 \h </w:instrText>
+              <w:instrText xml:space="preserve"> PAGEREF _Toc150793930 \h </w:instrText>
+            </w:r>
+            <w:r>
+              <w:rPr>
+                <w:noProof/>
+                <w:webHidden/>
+              </w:rPr>
             </w:r>
             <w:r>
               <w:rPr>
@@ -3131,12 +4165,10 @@
             </w:r>
             <w:r>
               <w:rPr>
-                <w:b/>
-                <w:bCs/>
-                <w:noProof/>
-                <w:webHidden/>
-              </w:rPr>
-              <w:t>Erro! Indicador não definido.</w:t>
+                <w:noProof/>
+                <w:webHidden/>
+              </w:rPr>
+              <w:t>36</w:t>
             </w:r>
             <w:r>
               <w:rPr>
@@ -3157,20 +4189,24 @@
             <w:rPr>
               <w:rFonts w:asciiTheme="minorHAnsi" w:eastAsiaTheme="minorEastAsia" w:hAnsiTheme="minorHAnsi" w:cstheme="minorBidi"/>
               <w:noProof/>
+              <w:kern w:val="2"/>
+              <w14:ligatures w14:val="standardContextual"/>
             </w:rPr>
           </w:pPr>
-          <w:hyperlink w:anchor="_Toc135766816" w:history="1">
+          <w:hyperlink w:anchor="_Toc150793931" w:history="1">
             <w:r>
               <w:rPr>
                 <w:rStyle w:val="Hyperlink"/>
                 <w:noProof/>
               </w:rPr>
-              <w:t>5.5</w:t>
+              <w:t>5.6</w:t>
             </w:r>
             <w:r>
               <w:rPr>
                 <w:rFonts w:asciiTheme="minorHAnsi" w:eastAsiaTheme="minorEastAsia" w:hAnsiTheme="minorHAnsi" w:cstheme="minorBidi"/>
                 <w:noProof/>
+                <w:kern w:val="2"/>
+                <w14:ligatures w14:val="standardContextual"/>
               </w:rPr>
               <w:tab/>
             </w:r>
@@ -3179,7 +4215,7 @@
                 <w:rStyle w:val="Hyperlink"/>
                 <w:noProof/>
               </w:rPr>
-              <w:t>UC.005 – MANTER EXERCÍCIO</w:t>
+              <w:t>UC.006 – MANTER APARELHO</w:t>
             </w:r>
             <w:r>
               <w:rPr>
@@ -3200,7 +4236,7 @@
                 <w:noProof/>
                 <w:webHidden/>
               </w:rPr>
-              <w:instrText xml:space="preserve"> PAGEREF _Toc135766816 \h </w:instrText>
+              <w:instrText xml:space="preserve"> PAGEREF _Toc150793931 \h </w:instrText>
             </w:r>
             <w:r>
               <w:rPr>
@@ -3220,7 +4256,7 @@
                 <w:noProof/>
                 <w:webHidden/>
               </w:rPr>
-              <w:t>33</w:t>
+              <w:t>37</w:t>
             </w:r>
             <w:r>
               <w:rPr>
@@ -3241,20 +4277,24 @@
             <w:rPr>
               <w:rFonts w:asciiTheme="minorHAnsi" w:eastAsiaTheme="minorEastAsia" w:hAnsiTheme="minorHAnsi" w:cstheme="minorBidi"/>
               <w:noProof/>
+              <w:kern w:val="2"/>
+              <w14:ligatures w14:val="standardContextual"/>
             </w:rPr>
           </w:pPr>
-          <w:hyperlink w:anchor="_Toc135766817" w:history="1">
+          <w:hyperlink w:anchor="_Toc150793932" w:history="1">
             <w:r>
               <w:rPr>
                 <w:rStyle w:val="Hyperlink"/>
                 <w:noProof/>
               </w:rPr>
-              <w:t>5.5.1</w:t>
+              <w:t>5.6.1</w:t>
             </w:r>
             <w:r>
               <w:rPr>
                 <w:rFonts w:asciiTheme="minorHAnsi" w:eastAsiaTheme="minorEastAsia" w:hAnsiTheme="minorHAnsi" w:cstheme="minorBidi"/>
                 <w:noProof/>
+                <w:kern w:val="2"/>
+                <w14:ligatures w14:val="standardContextual"/>
               </w:rPr>
               <w:tab/>
             </w:r>
@@ -3284,7 +4324,7 @@
                 <w:noProof/>
                 <w:webHidden/>
               </w:rPr>
-              <w:instrText xml:space="preserve"> PAGEREF _Toc135766817 \h </w:instrText>
+              <w:instrText xml:space="preserve"> PAGEREF _Toc150793932 \h </w:instrText>
             </w:r>
             <w:r>
               <w:rPr>
@@ -3304,7 +4344,7 @@
                 <w:noProof/>
                 <w:webHidden/>
               </w:rPr>
-              <w:t>33</w:t>
+              <w:t>37</w:t>
             </w:r>
             <w:r>
               <w:rPr>
@@ -3325,20 +4365,24 @@
             <w:rPr>
               <w:rFonts w:asciiTheme="minorHAnsi" w:eastAsiaTheme="minorEastAsia" w:hAnsiTheme="minorHAnsi" w:cstheme="minorBidi"/>
               <w:noProof/>
+              <w:kern w:val="2"/>
+              <w14:ligatures w14:val="standardContextual"/>
             </w:rPr>
           </w:pPr>
-          <w:hyperlink w:anchor="_Toc135766818" w:history="1">
+          <w:hyperlink w:anchor="_Toc150793933" w:history="1">
             <w:r>
               <w:rPr>
                 <w:rStyle w:val="Hyperlink"/>
                 <w:noProof/>
               </w:rPr>
-              <w:t>5.5.2</w:t>
+              <w:t>5.6.2</w:t>
             </w:r>
             <w:r>
               <w:rPr>
                 <w:rFonts w:asciiTheme="minorHAnsi" w:eastAsiaTheme="minorEastAsia" w:hAnsiTheme="minorHAnsi" w:cstheme="minorBidi"/>
                 <w:noProof/>
+                <w:kern w:val="2"/>
+                <w14:ligatures w14:val="standardContextual"/>
               </w:rPr>
               <w:tab/>
             </w:r>
@@ -3347,7 +4391,7 @@
                 <w:rStyle w:val="Hyperlink"/>
                 <w:noProof/>
               </w:rPr>
-              <w:t>Fluxo Alternativo:</w:t>
+              <w:t>Fluxo Alternativo: Alterar Aparelho</w:t>
             </w:r>
             <w:r>
               <w:rPr>
@@ -3368,7 +4412,7 @@
                 <w:noProof/>
                 <w:webHidden/>
               </w:rPr>
-              <w:instrText xml:space="preserve"> PAGEREF _Toc135766818 \h </w:instrText>
+              <w:instrText xml:space="preserve"> PAGEREF _Toc150793933 \h </w:instrText>
             </w:r>
             <w:r>
               <w:rPr>
@@ -3388,7 +4432,7 @@
                 <w:noProof/>
                 <w:webHidden/>
               </w:rPr>
-              <w:t>34</w:t>
+              <w:t>38</w:t>
             </w:r>
             <w:r>
               <w:rPr>
@@ -3409,20 +4453,24 @@
             <w:rPr>
               <w:rFonts w:asciiTheme="minorHAnsi" w:eastAsiaTheme="minorEastAsia" w:hAnsiTheme="minorHAnsi" w:cstheme="minorBidi"/>
               <w:noProof/>
+              <w:kern w:val="2"/>
+              <w14:ligatures w14:val="standardContextual"/>
             </w:rPr>
           </w:pPr>
-          <w:hyperlink w:anchor="_Toc135766819" w:history="1">
+          <w:hyperlink w:anchor="_Toc150793934" w:history="1">
             <w:r>
               <w:rPr>
                 <w:rStyle w:val="Hyperlink"/>
                 <w:noProof/>
               </w:rPr>
-              <w:t>5.5.3</w:t>
+              <w:t>5.6.3</w:t>
             </w:r>
             <w:r>
               <w:rPr>
                 <w:rFonts w:asciiTheme="minorHAnsi" w:eastAsiaTheme="minorEastAsia" w:hAnsiTheme="minorHAnsi" w:cstheme="minorBidi"/>
                 <w:noProof/>
+                <w:kern w:val="2"/>
+                <w14:ligatures w14:val="standardContextual"/>
               </w:rPr>
               <w:tab/>
             </w:r>
@@ -3431,7 +4479,7 @@
                 <w:rStyle w:val="Hyperlink"/>
                 <w:noProof/>
               </w:rPr>
-              <w:t>Regras de Negócios</w:t>
+              <w:t>Fluxo Alternativo: Excluir Aparelho</w:t>
             </w:r>
             <w:r>
               <w:rPr>
@@ -3452,7 +4500,7 @@
                 <w:noProof/>
                 <w:webHidden/>
               </w:rPr>
-              <w:instrText xml:space="preserve"> PAGEREF _Toc135766819 \h </w:instrText>
+              <w:instrText xml:space="preserve"> PAGEREF _Toc150793934 \h </w:instrText>
             </w:r>
             <w:r>
               <w:rPr>
@@ -3472,7 +4520,7 @@
                 <w:noProof/>
                 <w:webHidden/>
               </w:rPr>
-              <w:t>35</w:t>
+              <w:t>38</w:t>
             </w:r>
             <w:r>
               <w:rPr>
@@ -3493,20 +4541,24 @@
             <w:rPr>
               <w:rFonts w:asciiTheme="minorHAnsi" w:eastAsiaTheme="minorEastAsia" w:hAnsiTheme="minorHAnsi" w:cstheme="minorBidi"/>
               <w:noProof/>
+              <w:kern w:val="2"/>
+              <w14:ligatures w14:val="standardContextual"/>
             </w:rPr>
           </w:pPr>
-          <w:hyperlink w:anchor="_Toc135766820" w:history="1">
+          <w:hyperlink w:anchor="_Toc150793935" w:history="1">
             <w:r>
               <w:rPr>
                 <w:rStyle w:val="Hyperlink"/>
                 <w:noProof/>
               </w:rPr>
-              <w:t>5.5.4</w:t>
+              <w:t>5.6.4</w:t>
             </w:r>
             <w:r>
               <w:rPr>
                 <w:rFonts w:asciiTheme="minorHAnsi" w:eastAsiaTheme="minorEastAsia" w:hAnsiTheme="minorHAnsi" w:cstheme="minorBidi"/>
                 <w:noProof/>
+                <w:kern w:val="2"/>
+                <w14:ligatures w14:val="standardContextual"/>
               </w:rPr>
               <w:tab/>
             </w:r>
@@ -3515,7 +4567,7 @@
                 <w:rStyle w:val="Hyperlink"/>
                 <w:noProof/>
               </w:rPr>
-              <w:t>Mensagens</w:t>
+              <w:t>Regras de Negócios</w:t>
             </w:r>
             <w:r>
               <w:rPr>
@@ -3536,7 +4588,7 @@
                 <w:noProof/>
                 <w:webHidden/>
               </w:rPr>
-              <w:instrText xml:space="preserve"> PAGEREF _Toc135766820 \h </w:instrText>
+              <w:instrText xml:space="preserve"> PAGEREF _Toc150793935 \h </w:instrText>
             </w:r>
             <w:r>
               <w:rPr>
@@ -3556,7 +4608,7 @@
                 <w:noProof/>
                 <w:webHidden/>
               </w:rPr>
-              <w:t>35</w:t>
+              <w:t>39</w:t>
             </w:r>
             <w:r>
               <w:rPr>
@@ -3577,20 +4629,24 @@
             <w:rPr>
               <w:rFonts w:asciiTheme="minorHAnsi" w:eastAsiaTheme="minorEastAsia" w:hAnsiTheme="minorHAnsi" w:cstheme="minorBidi"/>
               <w:noProof/>
+              <w:kern w:val="2"/>
+              <w14:ligatures w14:val="standardContextual"/>
             </w:rPr>
           </w:pPr>
-          <w:hyperlink w:anchor="_Toc135766821" w:history="1">
+          <w:hyperlink w:anchor="_Toc150793936" w:history="1">
             <w:r>
               <w:rPr>
                 <w:rStyle w:val="Hyperlink"/>
                 <w:noProof/>
               </w:rPr>
-              <w:t>5.5.5</w:t>
+              <w:t>5.6.5</w:t>
             </w:r>
             <w:r>
               <w:rPr>
                 <w:rFonts w:asciiTheme="minorHAnsi" w:eastAsiaTheme="minorEastAsia" w:hAnsiTheme="minorHAnsi" w:cstheme="minorBidi"/>
                 <w:noProof/>
+                <w:kern w:val="2"/>
+                <w14:ligatures w14:val="standardContextual"/>
               </w:rPr>
               <w:tab/>
             </w:r>
@@ -3599,7 +4655,7 @@
                 <w:rStyle w:val="Hyperlink"/>
                 <w:noProof/>
               </w:rPr>
-              <w:t>Protótipos</w:t>
+              <w:t>Mensagens</w:t>
             </w:r>
             <w:r>
               <w:rPr>
@@ -3620,7 +4676,7 @@
                 <w:noProof/>
                 <w:webHidden/>
               </w:rPr>
-              <w:instrText xml:space="preserve"> PAGEREF _Toc135766821 \h </w:instrText>
+              <w:instrText xml:space="preserve"> PAGEREF _Toc150793936 \h </w:instrText>
             </w:r>
             <w:r>
               <w:rPr>
@@ -3640,7 +4696,7 @@
                 <w:noProof/>
                 <w:webHidden/>
               </w:rPr>
-              <w:t>36</w:t>
+              <w:t>39</w:t>
             </w:r>
             <w:r>
               <w:rPr>
@@ -3661,20 +4717,24 @@
             <w:rPr>
               <w:rFonts w:asciiTheme="minorHAnsi" w:eastAsiaTheme="minorEastAsia" w:hAnsiTheme="minorHAnsi" w:cstheme="minorBidi"/>
               <w:noProof/>
+              <w:kern w:val="2"/>
+              <w14:ligatures w14:val="standardContextual"/>
             </w:rPr>
           </w:pPr>
-          <w:hyperlink w:anchor="_Toc135766822" w:history="1">
+          <w:hyperlink w:anchor="_Toc150793937" w:history="1">
             <w:r>
               <w:rPr>
                 <w:rStyle w:val="Hyperlink"/>
                 <w:noProof/>
               </w:rPr>
-              <w:t>5.5.6</w:t>
+              <w:t>5.6.6</w:t>
             </w:r>
             <w:r>
               <w:rPr>
                 <w:rFonts w:asciiTheme="minorHAnsi" w:eastAsiaTheme="minorEastAsia" w:hAnsiTheme="minorHAnsi" w:cstheme="minorBidi"/>
                 <w:noProof/>
+                <w:kern w:val="2"/>
+                <w14:ligatures w14:val="standardContextual"/>
               </w:rPr>
               <w:tab/>
             </w:r>
@@ -3683,7 +4743,7 @@
                 <w:rStyle w:val="Hyperlink"/>
                 <w:noProof/>
               </w:rPr>
-              <w:t>Estruturas de Dados</w:t>
+              <w:t>Protótipos</w:t>
             </w:r>
             <w:r>
               <w:rPr>
@@ -3704,7 +4764,13 @@
                 <w:noProof/>
                 <w:webHidden/>
               </w:rPr>
-              <w:instrText xml:space="preserve"> PAGEREF _Toc135766822 \h </w:instrText>
+              <w:instrText xml:space="preserve"> PAGEREF _Toc150793937 \h </w:instrText>
+            </w:r>
+            <w:r>
+              <w:rPr>
+                <w:noProof/>
+                <w:webHidden/>
+              </w:rPr>
             </w:r>
             <w:r>
               <w:rPr>
@@ -3715,596 +4781,10 @@
             </w:r>
             <w:r>
               <w:rPr>
-                <w:b/>
-                <w:bCs/>
-                <w:noProof/>
-                <w:webHidden/>
-              </w:rPr>
-              <w:t>Erro! Indicador não definido.</w:t>
-            </w:r>
-            <w:r>
-              <w:rPr>
-                <w:noProof/>
-                <w:webHidden/>
-              </w:rPr>
-              <w:fldChar w:fldCharType="end"/>
-            </w:r>
-          </w:hyperlink>
-        </w:p>
-        <w:p>
-          <w:pPr>
-            <w:pStyle w:val="Sumrio2"/>
-            <w:tabs>
-              <w:tab w:val="left" w:pos="880"/>
-              <w:tab w:val="right" w:leader="dot" w:pos="10196"/>
-            </w:tabs>
-            <w:rPr>
-              <w:rFonts w:asciiTheme="minorHAnsi" w:eastAsiaTheme="minorEastAsia" w:hAnsiTheme="minorHAnsi" w:cstheme="minorBidi"/>
-              <w:noProof/>
-            </w:rPr>
-          </w:pPr>
-          <w:hyperlink w:anchor="_Toc135766823" w:history="1">
-            <w:r>
-              <w:rPr>
-                <w:rStyle w:val="Hyperlink"/>
-                <w:noProof/>
-              </w:rPr>
-              <w:t>5.6</w:t>
-            </w:r>
-            <w:r>
-              <w:rPr>
-                <w:rFonts w:asciiTheme="minorHAnsi" w:eastAsiaTheme="minorEastAsia" w:hAnsiTheme="minorHAnsi" w:cstheme="minorBidi"/>
-                <w:noProof/>
-              </w:rPr>
-              <w:tab/>
-            </w:r>
-            <w:r>
-              <w:rPr>
-                <w:rStyle w:val="Hyperlink"/>
-                <w:noProof/>
-              </w:rPr>
-              <w:t>UC.006 – MANTER APARELHO</w:t>
-            </w:r>
-            <w:r>
-              <w:rPr>
-                <w:noProof/>
-                <w:webHidden/>
-              </w:rPr>
-              <w:tab/>
-            </w:r>
-            <w:r>
-              <w:rPr>
-                <w:noProof/>
-                <w:webHidden/>
-              </w:rPr>
-              <w:fldChar w:fldCharType="begin"/>
-            </w:r>
-            <w:r>
-              <w:rPr>
-                <w:noProof/>
-                <w:webHidden/>
-              </w:rPr>
-              <w:instrText xml:space="preserve"> PAGEREF _Toc135766823 \h </w:instrText>
-            </w:r>
-            <w:r>
-              <w:rPr>
-                <w:noProof/>
-                <w:webHidden/>
-              </w:rPr>
-            </w:r>
-            <w:r>
-              <w:rPr>
-                <w:noProof/>
-                <w:webHidden/>
-              </w:rPr>
-              <w:fldChar w:fldCharType="separate"/>
-            </w:r>
-            <w:r>
-              <w:rPr>
-                <w:noProof/>
-                <w:webHidden/>
-              </w:rPr>
-              <w:t>37</w:t>
-            </w:r>
-            <w:r>
-              <w:rPr>
-                <w:noProof/>
-                <w:webHidden/>
-              </w:rPr>
-              <w:fldChar w:fldCharType="end"/>
-            </w:r>
-          </w:hyperlink>
-        </w:p>
-        <w:p>
-          <w:pPr>
-            <w:pStyle w:val="Sumrio3"/>
-            <w:tabs>
-              <w:tab w:val="left" w:pos="1320"/>
-              <w:tab w:val="right" w:leader="dot" w:pos="10196"/>
-            </w:tabs>
-            <w:rPr>
-              <w:rFonts w:asciiTheme="minorHAnsi" w:eastAsiaTheme="minorEastAsia" w:hAnsiTheme="minorHAnsi" w:cstheme="minorBidi"/>
-              <w:noProof/>
-            </w:rPr>
-          </w:pPr>
-          <w:hyperlink w:anchor="_Toc135766824" w:history="1">
-            <w:r>
-              <w:rPr>
-                <w:rStyle w:val="Hyperlink"/>
-                <w:noProof/>
-              </w:rPr>
-              <w:t>5.6.1</w:t>
-            </w:r>
-            <w:r>
-              <w:rPr>
-                <w:rFonts w:asciiTheme="minorHAnsi" w:eastAsiaTheme="minorEastAsia" w:hAnsiTheme="minorHAnsi" w:cstheme="minorBidi"/>
-                <w:noProof/>
-              </w:rPr>
-              <w:tab/>
-            </w:r>
-            <w:r>
-              <w:rPr>
-                <w:rStyle w:val="Hyperlink"/>
-                <w:noProof/>
-              </w:rPr>
-              <w:t>Fluxo Principal</w:t>
-            </w:r>
-            <w:r>
-              <w:rPr>
-                <w:noProof/>
-                <w:webHidden/>
-              </w:rPr>
-              <w:tab/>
-            </w:r>
-            <w:r>
-              <w:rPr>
-                <w:noProof/>
-                <w:webHidden/>
-              </w:rPr>
-              <w:fldChar w:fldCharType="begin"/>
-            </w:r>
-            <w:r>
-              <w:rPr>
-                <w:noProof/>
-                <w:webHidden/>
-              </w:rPr>
-              <w:instrText xml:space="preserve"> PAGEREF _Toc135766824 \h </w:instrText>
-            </w:r>
-            <w:r>
-              <w:rPr>
-                <w:noProof/>
-                <w:webHidden/>
-              </w:rPr>
-            </w:r>
-            <w:r>
-              <w:rPr>
-                <w:noProof/>
-                <w:webHidden/>
-              </w:rPr>
-              <w:fldChar w:fldCharType="separate"/>
-            </w:r>
-            <w:r>
-              <w:rPr>
-                <w:noProof/>
-                <w:webHidden/>
-              </w:rPr>
-              <w:t>37</w:t>
-            </w:r>
-            <w:r>
-              <w:rPr>
-                <w:noProof/>
-                <w:webHidden/>
-              </w:rPr>
-              <w:fldChar w:fldCharType="end"/>
-            </w:r>
-          </w:hyperlink>
-        </w:p>
-        <w:p>
-          <w:pPr>
-            <w:pStyle w:val="Sumrio3"/>
-            <w:tabs>
-              <w:tab w:val="left" w:pos="1320"/>
-              <w:tab w:val="right" w:leader="dot" w:pos="10196"/>
-            </w:tabs>
-            <w:rPr>
-              <w:rFonts w:asciiTheme="minorHAnsi" w:eastAsiaTheme="minorEastAsia" w:hAnsiTheme="minorHAnsi" w:cstheme="minorBidi"/>
-              <w:noProof/>
-            </w:rPr>
-          </w:pPr>
-          <w:hyperlink w:anchor="_Toc135766825" w:history="1">
-            <w:r>
-              <w:rPr>
-                <w:rStyle w:val="Hyperlink"/>
-                <w:noProof/>
-              </w:rPr>
-              <w:t>5.6.2</w:t>
-            </w:r>
-            <w:r>
-              <w:rPr>
-                <w:rFonts w:asciiTheme="minorHAnsi" w:eastAsiaTheme="minorEastAsia" w:hAnsiTheme="minorHAnsi" w:cstheme="minorBidi"/>
-                <w:noProof/>
-              </w:rPr>
-              <w:tab/>
-            </w:r>
-            <w:r>
-              <w:rPr>
-                <w:rStyle w:val="Hyperlink"/>
-                <w:noProof/>
-              </w:rPr>
-              <w:t>Fluxo Alternativo:</w:t>
-            </w:r>
-            <w:r>
-              <w:rPr>
-                <w:noProof/>
-                <w:webHidden/>
-              </w:rPr>
-              <w:tab/>
-            </w:r>
-            <w:r>
-              <w:rPr>
-                <w:noProof/>
-                <w:webHidden/>
-              </w:rPr>
-              <w:fldChar w:fldCharType="begin"/>
-            </w:r>
-            <w:r>
-              <w:rPr>
-                <w:noProof/>
-                <w:webHidden/>
-              </w:rPr>
-              <w:instrText xml:space="preserve"> PAGEREF _Toc135766825 \h </w:instrText>
-            </w:r>
-            <w:r>
-              <w:rPr>
-                <w:noProof/>
-                <w:webHidden/>
-              </w:rPr>
-            </w:r>
-            <w:r>
-              <w:rPr>
-                <w:noProof/>
-                <w:webHidden/>
-              </w:rPr>
-              <w:fldChar w:fldCharType="separate"/>
-            </w:r>
-            <w:r>
-              <w:rPr>
-                <w:noProof/>
-                <w:webHidden/>
-              </w:rPr>
-              <w:t>38</w:t>
-            </w:r>
-            <w:r>
-              <w:rPr>
-                <w:noProof/>
-                <w:webHidden/>
-              </w:rPr>
-              <w:fldChar w:fldCharType="end"/>
-            </w:r>
-          </w:hyperlink>
-        </w:p>
-        <w:p>
-          <w:pPr>
-            <w:pStyle w:val="Sumrio3"/>
-            <w:tabs>
-              <w:tab w:val="left" w:pos="1320"/>
-              <w:tab w:val="right" w:leader="dot" w:pos="10196"/>
-            </w:tabs>
-            <w:rPr>
-              <w:rFonts w:asciiTheme="minorHAnsi" w:eastAsiaTheme="minorEastAsia" w:hAnsiTheme="minorHAnsi" w:cstheme="minorBidi"/>
-              <w:noProof/>
-            </w:rPr>
-          </w:pPr>
-          <w:hyperlink w:anchor="_Toc135766826" w:history="1">
-            <w:r>
-              <w:rPr>
-                <w:rStyle w:val="Hyperlink"/>
-                <w:noProof/>
-              </w:rPr>
-              <w:t>5.6.3</w:t>
-            </w:r>
-            <w:r>
-              <w:rPr>
-                <w:rFonts w:asciiTheme="minorHAnsi" w:eastAsiaTheme="minorEastAsia" w:hAnsiTheme="minorHAnsi" w:cstheme="minorBidi"/>
-                <w:noProof/>
-              </w:rPr>
-              <w:tab/>
-            </w:r>
-            <w:r>
-              <w:rPr>
-                <w:rStyle w:val="Hyperlink"/>
-                <w:noProof/>
-              </w:rPr>
-              <w:t>Regras de Negócios</w:t>
-            </w:r>
-            <w:r>
-              <w:rPr>
-                <w:noProof/>
-                <w:webHidden/>
-              </w:rPr>
-              <w:tab/>
-            </w:r>
-            <w:r>
-              <w:rPr>
-                <w:noProof/>
-                <w:webHidden/>
-              </w:rPr>
-              <w:fldChar w:fldCharType="begin"/>
-            </w:r>
-            <w:r>
-              <w:rPr>
-                <w:noProof/>
-                <w:webHidden/>
-              </w:rPr>
-              <w:instrText xml:space="preserve"> PAGEREF _Toc135766826 \h </w:instrText>
-            </w:r>
-            <w:r>
-              <w:rPr>
-                <w:noProof/>
-                <w:webHidden/>
-              </w:rPr>
-            </w:r>
-            <w:r>
-              <w:rPr>
-                <w:noProof/>
-                <w:webHidden/>
-              </w:rPr>
-              <w:fldChar w:fldCharType="separate"/>
-            </w:r>
-            <w:r>
-              <w:rPr>
                 <w:noProof/>
                 <w:webHidden/>
               </w:rPr>
               <w:t>39</w:t>
-            </w:r>
-            <w:r>
-              <w:rPr>
-                <w:noProof/>
-                <w:webHidden/>
-              </w:rPr>
-              <w:fldChar w:fldCharType="end"/>
-            </w:r>
-          </w:hyperlink>
-        </w:p>
-        <w:p>
-          <w:pPr>
-            <w:pStyle w:val="Sumrio3"/>
-            <w:tabs>
-              <w:tab w:val="left" w:pos="1320"/>
-              <w:tab w:val="right" w:leader="dot" w:pos="10196"/>
-            </w:tabs>
-            <w:rPr>
-              <w:rFonts w:asciiTheme="minorHAnsi" w:eastAsiaTheme="minorEastAsia" w:hAnsiTheme="minorHAnsi" w:cstheme="minorBidi"/>
-              <w:noProof/>
-            </w:rPr>
-          </w:pPr>
-          <w:hyperlink w:anchor="_Toc135766827" w:history="1">
-            <w:r>
-              <w:rPr>
-                <w:rStyle w:val="Hyperlink"/>
-                <w:noProof/>
-              </w:rPr>
-              <w:t>5.6.4</w:t>
-            </w:r>
-            <w:r>
-              <w:rPr>
-                <w:rFonts w:asciiTheme="minorHAnsi" w:eastAsiaTheme="minorEastAsia" w:hAnsiTheme="minorHAnsi" w:cstheme="minorBidi"/>
-                <w:noProof/>
-              </w:rPr>
-              <w:tab/>
-            </w:r>
-            <w:r>
-              <w:rPr>
-                <w:rStyle w:val="Hyperlink"/>
-                <w:noProof/>
-              </w:rPr>
-              <w:t>Mensagens</w:t>
-            </w:r>
-            <w:r>
-              <w:rPr>
-                <w:noProof/>
-                <w:webHidden/>
-              </w:rPr>
-              <w:tab/>
-            </w:r>
-            <w:r>
-              <w:rPr>
-                <w:noProof/>
-                <w:webHidden/>
-              </w:rPr>
-              <w:fldChar w:fldCharType="begin"/>
-            </w:r>
-            <w:r>
-              <w:rPr>
-                <w:noProof/>
-                <w:webHidden/>
-              </w:rPr>
-              <w:instrText xml:space="preserve"> PAGEREF _Toc135766827 \h </w:instrText>
-            </w:r>
-            <w:r>
-              <w:rPr>
-                <w:noProof/>
-                <w:webHidden/>
-              </w:rPr>
-            </w:r>
-            <w:r>
-              <w:rPr>
-                <w:noProof/>
-                <w:webHidden/>
-              </w:rPr>
-              <w:fldChar w:fldCharType="separate"/>
-            </w:r>
-            <w:r>
-              <w:rPr>
-                <w:noProof/>
-                <w:webHidden/>
-              </w:rPr>
-              <w:t>39</w:t>
-            </w:r>
-            <w:r>
-              <w:rPr>
-                <w:noProof/>
-                <w:webHidden/>
-              </w:rPr>
-              <w:fldChar w:fldCharType="end"/>
-            </w:r>
-          </w:hyperlink>
-        </w:p>
-        <w:p>
-          <w:pPr>
-            <w:pStyle w:val="Sumrio3"/>
-            <w:tabs>
-              <w:tab w:val="left" w:pos="1320"/>
-              <w:tab w:val="right" w:leader="dot" w:pos="10196"/>
-            </w:tabs>
-            <w:rPr>
-              <w:rFonts w:asciiTheme="minorHAnsi" w:eastAsiaTheme="minorEastAsia" w:hAnsiTheme="minorHAnsi" w:cstheme="minorBidi"/>
-              <w:noProof/>
-            </w:rPr>
-          </w:pPr>
-          <w:hyperlink w:anchor="_Toc135766828" w:history="1">
-            <w:r>
-              <w:rPr>
-                <w:rStyle w:val="Hyperlink"/>
-                <w:noProof/>
-              </w:rPr>
-              <w:t>5.6.5</w:t>
-            </w:r>
-            <w:r>
-              <w:rPr>
-                <w:rFonts w:asciiTheme="minorHAnsi" w:eastAsiaTheme="minorEastAsia" w:hAnsiTheme="minorHAnsi" w:cstheme="minorBidi"/>
-                <w:noProof/>
-              </w:rPr>
-              <w:tab/>
-            </w:r>
-            <w:r>
-              <w:rPr>
-                <w:rStyle w:val="Hyperlink"/>
-                <w:noProof/>
-              </w:rPr>
-              <w:t>Protótipos</w:t>
-            </w:r>
-            <w:r>
-              <w:rPr>
-                <w:noProof/>
-                <w:webHidden/>
-              </w:rPr>
-              <w:tab/>
-            </w:r>
-            <w:r>
-              <w:rPr>
-                <w:noProof/>
-                <w:webHidden/>
-              </w:rPr>
-              <w:fldChar w:fldCharType="begin"/>
-            </w:r>
-            <w:r>
-              <w:rPr>
-                <w:noProof/>
-                <w:webHidden/>
-              </w:rPr>
-              <w:instrText xml:space="preserve"> PAGEREF _Toc135766828 \h </w:instrText>
-            </w:r>
-            <w:r>
-              <w:rPr>
-                <w:noProof/>
-                <w:webHidden/>
-              </w:rPr>
-            </w:r>
-            <w:r>
-              <w:rPr>
-                <w:noProof/>
-                <w:webHidden/>
-              </w:rPr>
-              <w:fldChar w:fldCharType="separate"/>
-            </w:r>
-            <w:r>
-              <w:rPr>
-                <w:noProof/>
-                <w:webHidden/>
-              </w:rPr>
-              <w:t>39</w:t>
-            </w:r>
-            <w:r>
-              <w:rPr>
-                <w:noProof/>
-                <w:webHidden/>
-              </w:rPr>
-              <w:fldChar w:fldCharType="end"/>
-            </w:r>
-          </w:hyperlink>
-        </w:p>
-        <w:p>
-          <w:pPr>
-            <w:pStyle w:val="Sumrio3"/>
-            <w:tabs>
-              <w:tab w:val="left" w:pos="1320"/>
-              <w:tab w:val="right" w:leader="dot" w:pos="10196"/>
-            </w:tabs>
-            <w:rPr>
-              <w:rFonts w:asciiTheme="minorHAnsi" w:eastAsiaTheme="minorEastAsia" w:hAnsiTheme="minorHAnsi" w:cstheme="minorBidi"/>
-              <w:noProof/>
-            </w:rPr>
-          </w:pPr>
-          <w:hyperlink w:anchor="_Toc135766829" w:history="1">
-            <w:r>
-              <w:rPr>
-                <w:rStyle w:val="Hyperlink"/>
-                <w:noProof/>
-              </w:rPr>
-              <w:t>5.6.6</w:t>
-            </w:r>
-            <w:r>
-              <w:rPr>
-                <w:rFonts w:asciiTheme="minorHAnsi" w:eastAsiaTheme="minorEastAsia" w:hAnsiTheme="minorHAnsi" w:cstheme="minorBidi"/>
-                <w:noProof/>
-              </w:rPr>
-              <w:tab/>
-            </w:r>
-            <w:r>
-              <w:rPr>
-                <w:rStyle w:val="Hyperlink"/>
-                <w:noProof/>
-              </w:rPr>
-              <w:t>Estruturas de Dados</w:t>
-            </w:r>
-            <w:r>
-              <w:rPr>
-                <w:noProof/>
-                <w:webHidden/>
-              </w:rPr>
-              <w:tab/>
-            </w:r>
-            <w:r>
-              <w:rPr>
-                <w:noProof/>
-                <w:webHidden/>
-              </w:rPr>
-              <w:fldChar w:fldCharType="begin"/>
-            </w:r>
-            <w:r>
-              <w:rPr>
-                <w:noProof/>
-                <w:webHidden/>
-              </w:rPr>
-              <w:instrText xml:space="preserve"> PAGEREF _Toc135766829 \h </w:instrText>
-            </w:r>
-            <w:r>
-              <w:rPr>
-                <w:noProof/>
-                <w:webHidden/>
-              </w:rPr>
-              <w:fldChar w:fldCharType="separate"/>
-            </w:r>
-            <w:r>
-              <w:rPr>
-                <w:b/>
-                <w:bCs/>
-                <w:noProof/>
-                <w:webHidden/>
-              </w:rPr>
-              <w:t>Erro! Indicador não definido.</w:t>
             </w:r>
             <w:r>
               <w:rPr>
@@ -4325,9 +4805,11 @@
             <w:rPr>
               <w:rFonts w:asciiTheme="minorHAnsi" w:eastAsiaTheme="minorEastAsia" w:hAnsiTheme="minorHAnsi" w:cstheme="minorBidi"/>
               <w:noProof/>
+              <w:kern w:val="2"/>
+              <w14:ligatures w14:val="standardContextual"/>
             </w:rPr>
           </w:pPr>
-          <w:hyperlink w:anchor="_Toc135766830" w:history="1">
+          <w:hyperlink w:anchor="_Toc150793938" w:history="1">
             <w:r>
               <w:rPr>
                 <w:rStyle w:val="Hyperlink"/>
@@ -4339,6 +4821,8 @@
               <w:rPr>
                 <w:rFonts w:asciiTheme="minorHAnsi" w:eastAsiaTheme="minorEastAsia" w:hAnsiTheme="minorHAnsi" w:cstheme="minorBidi"/>
                 <w:noProof/>
+                <w:kern w:val="2"/>
+                <w14:ligatures w14:val="standardContextual"/>
               </w:rPr>
               <w:tab/>
             </w:r>
@@ -4347,6 +4831,182 @@
                 <w:rStyle w:val="Hyperlink"/>
                 <w:noProof/>
               </w:rPr>
+              <w:t>ESTRUTURAÇÃO DO BANCO DE DADOS</w:t>
+            </w:r>
+            <w:r>
+              <w:rPr>
+                <w:noProof/>
+                <w:webHidden/>
+              </w:rPr>
+              <w:tab/>
+            </w:r>
+            <w:r>
+              <w:rPr>
+                <w:noProof/>
+                <w:webHidden/>
+              </w:rPr>
+              <w:fldChar w:fldCharType="begin"/>
+            </w:r>
+            <w:r>
+              <w:rPr>
+                <w:noProof/>
+                <w:webHidden/>
+              </w:rPr>
+              <w:instrText xml:space="preserve"> PAGEREF _Toc150793938 \h </w:instrText>
+            </w:r>
+            <w:r>
+              <w:rPr>
+                <w:noProof/>
+                <w:webHidden/>
+              </w:rPr>
+            </w:r>
+            <w:r>
+              <w:rPr>
+                <w:noProof/>
+                <w:webHidden/>
+              </w:rPr>
+              <w:fldChar w:fldCharType="separate"/>
+            </w:r>
+            <w:r>
+              <w:rPr>
+                <w:noProof/>
+                <w:webHidden/>
+              </w:rPr>
+              <w:t>41</w:t>
+            </w:r>
+            <w:r>
+              <w:rPr>
+                <w:noProof/>
+                <w:webHidden/>
+              </w:rPr>
+              <w:fldChar w:fldCharType="end"/>
+            </w:r>
+          </w:hyperlink>
+        </w:p>
+        <w:p>
+          <w:pPr>
+            <w:pStyle w:val="Sumrio1"/>
+            <w:tabs>
+              <w:tab w:val="left" w:pos="440"/>
+              <w:tab w:val="right" w:leader="dot" w:pos="10196"/>
+            </w:tabs>
+            <w:rPr>
+              <w:rFonts w:asciiTheme="minorHAnsi" w:eastAsiaTheme="minorEastAsia" w:hAnsiTheme="minorHAnsi" w:cstheme="minorBidi"/>
+              <w:noProof/>
+              <w:kern w:val="2"/>
+              <w14:ligatures w14:val="standardContextual"/>
+            </w:rPr>
+          </w:pPr>
+          <w:hyperlink w:anchor="_Toc150793939" w:history="1">
+            <w:r>
+              <w:rPr>
+                <w:rStyle w:val="Hyperlink"/>
+                <w:noProof/>
+              </w:rPr>
+              <w:t>7</w:t>
+            </w:r>
+            <w:r>
+              <w:rPr>
+                <w:rFonts w:asciiTheme="minorHAnsi" w:eastAsiaTheme="minorEastAsia" w:hAnsiTheme="minorHAnsi" w:cstheme="minorBidi"/>
+                <w:noProof/>
+                <w:kern w:val="2"/>
+                <w14:ligatures w14:val="standardContextual"/>
+              </w:rPr>
+              <w:tab/>
+            </w:r>
+            <w:r>
+              <w:rPr>
+                <w:rStyle w:val="Hyperlink"/>
+                <w:noProof/>
+              </w:rPr>
+              <w:t>DIAGRAMA DE CLASSES</w:t>
+            </w:r>
+            <w:r>
+              <w:rPr>
+                <w:noProof/>
+                <w:webHidden/>
+              </w:rPr>
+              <w:tab/>
+            </w:r>
+            <w:r>
+              <w:rPr>
+                <w:noProof/>
+                <w:webHidden/>
+              </w:rPr>
+              <w:fldChar w:fldCharType="begin"/>
+            </w:r>
+            <w:r>
+              <w:rPr>
+                <w:noProof/>
+                <w:webHidden/>
+              </w:rPr>
+              <w:instrText xml:space="preserve"> PAGEREF _Toc150793939 \h </w:instrText>
+            </w:r>
+            <w:r>
+              <w:rPr>
+                <w:noProof/>
+                <w:webHidden/>
+              </w:rPr>
+            </w:r>
+            <w:r>
+              <w:rPr>
+                <w:noProof/>
+                <w:webHidden/>
+              </w:rPr>
+              <w:fldChar w:fldCharType="separate"/>
+            </w:r>
+            <w:r>
+              <w:rPr>
+                <w:noProof/>
+                <w:webHidden/>
+              </w:rPr>
+              <w:t>42</w:t>
+            </w:r>
+            <w:r>
+              <w:rPr>
+                <w:noProof/>
+                <w:webHidden/>
+              </w:rPr>
+              <w:fldChar w:fldCharType="end"/>
+            </w:r>
+          </w:hyperlink>
+        </w:p>
+        <w:p>
+          <w:pPr>
+            <w:pStyle w:val="Sumrio1"/>
+            <w:tabs>
+              <w:tab w:val="left" w:pos="440"/>
+              <w:tab w:val="right" w:leader="dot" w:pos="10196"/>
+            </w:tabs>
+            <w:rPr>
+              <w:rFonts w:asciiTheme="minorHAnsi" w:eastAsiaTheme="minorEastAsia" w:hAnsiTheme="minorHAnsi" w:cstheme="minorBidi"/>
+              <w:noProof/>
+              <w:kern w:val="2"/>
+              <w14:ligatures w14:val="standardContextual"/>
+            </w:rPr>
+          </w:pPr>
+          <w:hyperlink w:anchor="_Toc150793940" w:history="1">
+            <w:r>
+              <w:rPr>
+                <w:rStyle w:val="Hyperlink"/>
+                <w:noProof/>
+              </w:rPr>
+              <w:t>8</w:t>
+            </w:r>
+            <w:r>
+              <w:rPr>
+                <w:rFonts w:asciiTheme="minorHAnsi" w:eastAsiaTheme="minorEastAsia" w:hAnsiTheme="minorHAnsi" w:cstheme="minorBidi"/>
+                <w:noProof/>
+                <w:kern w:val="2"/>
+                <w14:ligatures w14:val="standardContextual"/>
+              </w:rPr>
+              <w:tab/>
+            </w:r>
+            <w:r>
+              <w:rPr>
+                <w:rStyle w:val="Hyperlink"/>
+                <w:noProof/>
+              </w:rPr>
               <w:t>RESPONSÁVEIS PELA ELABORAÇÃO, REVISÃO E APROVAÇÃO</w:t>
             </w:r>
             <w:r>
@@ -4368,7 +5028,7 @@
                 <w:noProof/>
                 <w:webHidden/>
               </w:rPr>
-              <w:instrText xml:space="preserve"> PAGEREF _Toc135766830 \h </w:instrText>
+              <w:instrText xml:space="preserve"> PAGEREF _Toc150793940 \h </w:instrText>
             </w:r>
             <w:r>
               <w:rPr>
@@ -4484,7 +5144,7 @@
       <w:pPr>
         <w:pStyle w:val="Ttulo1"/>
       </w:pPr>
-      <w:bookmarkStart w:id="0" w:name="_Toc135766782"/>
+      <w:bookmarkStart w:id="0" w:name="_Toc150793887"/>
       <w:r>
         <w:t>CONTROLE DE VERSÃO</w:t>
       </w:r>
@@ -4534,7 +5194,6 @@
               <w:rPr>
                 <w:b/>
               </w:rPr>
-              <w:lastRenderedPageBreak/>
               <w:t>Número do Documento</w:t>
             </w:r>
           </w:p>
@@ -4973,14 +5632,6 @@
         </w:tc>
       </w:tr>
     </w:tbl>
-    <w:p/>
-    <w:p/>
-    <w:p/>
-    <w:p/>
-    <w:p/>
-    <w:p/>
-    <w:p/>
-    <w:p/>
     <w:p/>
     <w:p/>
     <w:p/>
@@ -5003,8 +5654,9 @@
       <w:pPr>
         <w:pStyle w:val="Ttulo1"/>
       </w:pPr>
-      <w:bookmarkStart w:id="1" w:name="_Toc135766783"/>
+      <w:bookmarkStart w:id="1" w:name="_Toc150793888"/>
       <w:r>
+        <w:lastRenderedPageBreak/>
         <w:t>DESCRIÇÃO DO SISTEMA/FUNCIONALIDADE</w:t>
       </w:r>
       <w:bookmarkEnd w:id="1"/>
@@ -5051,7 +5703,7 @@
       <w:pPr>
         <w:pStyle w:val="Ttulo1"/>
       </w:pPr>
-      <w:bookmarkStart w:id="2" w:name="_Toc135766784"/>
+      <w:bookmarkStart w:id="2" w:name="_Toc150793889"/>
       <w:r>
         <w:lastRenderedPageBreak/>
         <w:t>DIAGRAMA DE CASO DE USO</w:t>
@@ -5119,7 +5771,7 @@
       <w:pPr>
         <w:pStyle w:val="Ttulo1"/>
       </w:pPr>
-      <w:bookmarkStart w:id="3" w:name="_Toc135766785"/>
+      <w:bookmarkStart w:id="3" w:name="_Toc150793890"/>
       <w:r>
         <w:lastRenderedPageBreak/>
         <w:t>ATORES</w:t>
@@ -5319,7 +5971,7 @@
       <w:pPr>
         <w:pStyle w:val="Ttulo1"/>
       </w:pPr>
-      <w:bookmarkStart w:id="4" w:name="_Toc135766786"/>
+      <w:bookmarkStart w:id="4" w:name="_Toc150793891"/>
       <w:r>
         <w:t>FUNÇÕES DO SISTEMA COMPUTADORIZADO</w:t>
       </w:r>
@@ -5330,7 +5982,7 @@
       <w:pPr>
         <w:pStyle w:val="Ttulo2"/>
       </w:pPr>
-      <w:bookmarkStart w:id="5" w:name="_Toc135766787"/>
+      <w:bookmarkStart w:id="5" w:name="_Toc150793892"/>
       <w:r>
         <w:t>UC.001 – MANTER LOGIN</w:t>
       </w:r>
@@ -5340,7 +5992,7 @@
       <w:pPr>
         <w:pStyle w:val="Ttulo3"/>
       </w:pPr>
-      <w:bookmarkStart w:id="6" w:name="_Toc135766788"/>
+      <w:bookmarkStart w:id="6" w:name="_Toc150793893"/>
       <w:r>
         <w:t>Fluxo Principal</w:t>
       </w:r>
@@ -6148,15 +6800,15 @@
       <w:pPr>
         <w:pStyle w:val="Ttulo3"/>
       </w:pPr>
-      <w:bookmarkStart w:id="7" w:name="_Toc135766789"/>
+      <w:bookmarkStart w:id="7" w:name="_Toc150793894"/>
       <w:r>
         <w:lastRenderedPageBreak/>
         <w:t xml:space="preserve">Fluxo Alternativo: </w:t>
       </w:r>
-      <w:bookmarkEnd w:id="7"/>
       <w:r>
         <w:t>Manter Login WEB</w:t>
       </w:r>
+      <w:bookmarkEnd w:id="7"/>
     </w:p>
     <w:p/>
     <w:tbl>
@@ -6759,7 +7411,7 @@
       <w:pPr>
         <w:pStyle w:val="Ttulo3"/>
       </w:pPr>
-      <w:bookmarkStart w:id="8" w:name="_Toc135766790"/>
+      <w:bookmarkStart w:id="8" w:name="_Toc150793895"/>
       <w:r>
         <w:t>Regras de Negócios</w:t>
       </w:r>
@@ -7180,7 +7832,7 @@
       <w:pPr>
         <w:pStyle w:val="Ttulo3"/>
       </w:pPr>
-      <w:bookmarkStart w:id="9" w:name="_Toc135766791"/>
+      <w:bookmarkStart w:id="9" w:name="_Toc150793896"/>
       <w:r>
         <w:t>Mensagens</w:t>
       </w:r>
@@ -7538,7 +8190,7 @@
       <w:pPr>
         <w:pStyle w:val="Ttulo3"/>
       </w:pPr>
-      <w:bookmarkStart w:id="10" w:name="_Toc135766792"/>
+      <w:bookmarkStart w:id="10" w:name="_Toc150793897"/>
       <w:r>
         <w:lastRenderedPageBreak/>
         <w:t>Protótipos</w:t>
@@ -7982,7 +8634,7 @@
       <w:pPr>
         <w:pStyle w:val="Ttulo2"/>
       </w:pPr>
-      <w:bookmarkStart w:id="11" w:name="_Toc135766794"/>
+      <w:bookmarkStart w:id="11" w:name="_Toc150793898"/>
       <w:r>
         <w:lastRenderedPageBreak/>
         <w:t>UC.002 – MANTER USUÁRIO</w:t>
@@ -7993,7 +8645,7 @@
       <w:pPr>
         <w:pStyle w:val="Ttulo3"/>
       </w:pPr>
-      <w:bookmarkStart w:id="12" w:name="_Toc135766795"/>
+      <w:bookmarkStart w:id="12" w:name="_Toc150793899"/>
       <w:r>
         <w:t>Fluxo Principal</w:t>
       </w:r>
@@ -9011,17 +9663,16 @@
         </w:tc>
       </w:tr>
     </w:tbl>
-    <w:p>
-      <w:bookmarkStart w:id="13" w:name="_Toc135766796"/>
-    </w:p>
-    <w:bookmarkEnd w:id="13"/>
+    <w:p/>
     <w:p>
       <w:pPr>
         <w:pStyle w:val="Ttulo3"/>
       </w:pPr>
+      <w:bookmarkStart w:id="13" w:name="_Toc150793900"/>
       <w:r>
         <w:t>Fluxo Alternativo: Alterar Usuário</w:t>
       </w:r>
+      <w:bookmarkEnd w:id="13"/>
     </w:p>
     <w:p/>
     <w:tbl>
@@ -9607,9 +10258,11 @@
       <w:pPr>
         <w:pStyle w:val="Ttulo3"/>
       </w:pPr>
+      <w:bookmarkStart w:id="14" w:name="_Toc150793901"/>
       <w:r>
         <w:t>Fluxo Alternativo: Excluir Usuário</w:t>
       </w:r>
+      <w:bookmarkEnd w:id="14"/>
     </w:p>
     <w:p/>
     <w:tbl>
@@ -10223,11 +10876,11 @@
       <w:pPr>
         <w:pStyle w:val="Ttulo3"/>
       </w:pPr>
-      <w:bookmarkStart w:id="14" w:name="_Toc135766797"/>
+      <w:bookmarkStart w:id="15" w:name="_Toc150793902"/>
       <w:r>
         <w:t>Fluxo Alternativo: Adicionar Avaliação</w:t>
       </w:r>
-      <w:bookmarkEnd w:id="14"/>
+      <w:bookmarkEnd w:id="15"/>
     </w:p>
     <w:p/>
     <w:tbl>
@@ -10654,9 +11307,11 @@
       <w:pPr>
         <w:pStyle w:val="Ttulo3"/>
       </w:pPr>
+      <w:bookmarkStart w:id="16" w:name="_Toc150793903"/>
       <w:r>
         <w:t>Fluxo Alternativo: Visualizar Perfil - App</w:t>
       </w:r>
+      <w:bookmarkEnd w:id="16"/>
     </w:p>
     <w:p/>
     <w:tbl>
@@ -11040,11 +11695,11 @@
       <w:pPr>
         <w:pStyle w:val="Ttulo3"/>
       </w:pPr>
-      <w:bookmarkStart w:id="15" w:name="_Toc135766798"/>
+      <w:bookmarkStart w:id="17" w:name="_Toc150793904"/>
       <w:r>
         <w:t>Regras de Negócios</w:t>
       </w:r>
-      <w:bookmarkEnd w:id="15"/>
+      <w:bookmarkEnd w:id="17"/>
     </w:p>
     <w:p/>
     <w:tbl>
@@ -11333,23 +11988,7 @@
           </w:p>
           <w:p>
             <w:r>
-              <w:t xml:space="preserve">- </w:t>
-            </w:r>
-            <w:proofErr w:type="spellStart"/>
-            <w:r>
-              <w:t>UrlAvatar</w:t>
-            </w:r>
-            <w:proofErr w:type="spellEnd"/>
-            <w:r>
-              <w:t xml:space="preserve">: deve conter um </w:t>
-            </w:r>
-            <w:proofErr w:type="spellStart"/>
-            <w:r>
-              <w:t>url</w:t>
-            </w:r>
-            <w:proofErr w:type="spellEnd"/>
-            <w:r>
-              <w:t xml:space="preserve"> válido;</w:t>
+              <w:t>- UrlAvatar: deve conter um url válido;</w:t>
             </w:r>
           </w:p>
           <w:p>
@@ -11410,11 +12049,11 @@
       <w:pPr>
         <w:pStyle w:val="Ttulo3"/>
       </w:pPr>
-      <w:bookmarkStart w:id="16" w:name="_Toc135766799"/>
+      <w:bookmarkStart w:id="18" w:name="_Toc150793905"/>
       <w:r>
         <w:t>Mensagens</w:t>
       </w:r>
-      <w:bookmarkEnd w:id="16"/>
+      <w:bookmarkEnd w:id="18"/>
     </w:p>
     <w:p/>
     <w:tbl>
@@ -11656,12 +12295,12 @@
       <w:pPr>
         <w:pStyle w:val="Ttulo3"/>
       </w:pPr>
-      <w:bookmarkStart w:id="17" w:name="_Toc135766800"/>
+      <w:bookmarkStart w:id="19" w:name="_Toc150793906"/>
       <w:r>
         <w:lastRenderedPageBreak/>
         <w:t>Protótipos</w:t>
       </w:r>
-      <w:bookmarkEnd w:id="17"/>
+      <w:bookmarkEnd w:id="19"/>
     </w:p>
     <w:p/>
     <w:tbl>
@@ -12179,8 +12818,8 @@
       <w:pPr>
         <w:pStyle w:val="Ttulo2"/>
       </w:pPr>
-      <w:bookmarkStart w:id="18" w:name="_Toc135766802"/>
-      <w:bookmarkStart w:id="19" w:name="_Hlk134908567"/>
+      <w:bookmarkStart w:id="20" w:name="_Hlk134908567"/>
+      <w:bookmarkStart w:id="21" w:name="_Toc150793907"/>
       <w:r>
         <w:t>UC.00</w:t>
       </w:r>
@@ -12190,17 +12829,17 @@
       <w:r>
         <w:t xml:space="preserve"> – MANTER AVALIAÇÃO CORPORAL</w:t>
       </w:r>
-      <w:bookmarkEnd w:id="18"/>
+      <w:bookmarkEnd w:id="21"/>
     </w:p>
     <w:p>
       <w:pPr>
         <w:pStyle w:val="Ttulo3"/>
       </w:pPr>
-      <w:bookmarkStart w:id="20" w:name="_Toc135766803"/>
+      <w:bookmarkStart w:id="22" w:name="_Toc150793908"/>
       <w:r>
         <w:t>Fluxo Principal</w:t>
       </w:r>
-      <w:bookmarkEnd w:id="20"/>
+      <w:bookmarkEnd w:id="22"/>
     </w:p>
     <w:p/>
     <w:tbl>
@@ -13265,11 +13904,11 @@
       <w:pPr>
         <w:pStyle w:val="Ttulo3"/>
       </w:pPr>
-      <w:bookmarkStart w:id="21" w:name="_Toc135766804"/>
+      <w:bookmarkStart w:id="23" w:name="_Toc150793909"/>
       <w:r>
         <w:t>Fluxo Alternativo: Alterar Avaliação</w:t>
       </w:r>
-      <w:bookmarkEnd w:id="21"/>
+      <w:bookmarkEnd w:id="23"/>
     </w:p>
     <w:p/>
     <w:tbl>
@@ -14102,9 +14741,11 @@
       <w:pPr>
         <w:pStyle w:val="Ttulo3"/>
       </w:pPr>
+      <w:bookmarkStart w:id="24" w:name="_Toc150793910"/>
       <w:r>
         <w:t>Fluxo Alternativo: Excluir Avaliação</w:t>
       </w:r>
+      <w:bookmarkEnd w:id="24"/>
     </w:p>
     <w:p/>
     <w:tbl>
@@ -14724,9 +15365,11 @@
       <w:pPr>
         <w:pStyle w:val="Ttulo3"/>
       </w:pPr>
+      <w:bookmarkStart w:id="25" w:name="_Toc150793911"/>
       <w:r>
         <w:t>Fluxo Alternativo: Baixar Avaliação</w:t>
       </w:r>
+      <w:bookmarkEnd w:id="25"/>
     </w:p>
     <w:p/>
     <w:tbl>
@@ -15460,11 +16103,11 @@
       <w:pPr>
         <w:pStyle w:val="Ttulo3"/>
       </w:pPr>
-      <w:bookmarkStart w:id="22" w:name="_Toc135766805"/>
+      <w:bookmarkStart w:id="26" w:name="_Toc150793912"/>
       <w:r>
         <w:t>Regras de Negócios</w:t>
       </w:r>
-      <w:bookmarkEnd w:id="22"/>
+      <w:bookmarkEnd w:id="26"/>
     </w:p>
     <w:p/>
     <w:tbl>
@@ -15684,11 +16327,11 @@
       <w:pPr>
         <w:pStyle w:val="Ttulo3"/>
       </w:pPr>
-      <w:bookmarkStart w:id="23" w:name="_Toc135766806"/>
+      <w:bookmarkStart w:id="27" w:name="_Toc150793913"/>
       <w:r>
         <w:t>Mensagens</w:t>
       </w:r>
-      <w:bookmarkEnd w:id="23"/>
+      <w:bookmarkEnd w:id="27"/>
     </w:p>
     <w:p/>
     <w:tbl>
@@ -16097,11 +16740,11 @@
       <w:pPr>
         <w:pStyle w:val="Ttulo3"/>
       </w:pPr>
-      <w:bookmarkStart w:id="24" w:name="_Toc135766807"/>
+      <w:bookmarkStart w:id="28" w:name="_Toc150793914"/>
       <w:r>
         <w:t>Protótipos</w:t>
       </w:r>
-      <w:bookmarkEnd w:id="24"/>
+      <w:bookmarkEnd w:id="28"/>
     </w:p>
     <w:p/>
     <w:tbl>
@@ -16449,7 +17092,7 @@
           </w:p>
         </w:tc>
       </w:tr>
-      <w:bookmarkEnd w:id="19"/>
+      <w:bookmarkEnd w:id="20"/>
     </w:tbl>
     <w:p/>
     <w:p/>
@@ -16459,7 +17102,7 @@
       <w:pPr>
         <w:pStyle w:val="Ttulo2"/>
       </w:pPr>
-      <w:bookmarkStart w:id="25" w:name="_Toc135766809"/>
+      <w:bookmarkStart w:id="29" w:name="_Toc150793915"/>
       <w:r>
         <w:lastRenderedPageBreak/>
         <w:t>UC.00</w:t>
@@ -16476,17 +17119,17 @@
       <w:r>
         <w:t>NO</w:t>
       </w:r>
-      <w:bookmarkEnd w:id="25"/>
+      <w:bookmarkEnd w:id="29"/>
     </w:p>
     <w:p>
       <w:pPr>
         <w:pStyle w:val="Ttulo3"/>
       </w:pPr>
-      <w:bookmarkStart w:id="26" w:name="_Toc135766810"/>
+      <w:bookmarkStart w:id="30" w:name="_Toc150793916"/>
       <w:r>
         <w:t>Fluxo Principal</w:t>
       </w:r>
-      <w:bookmarkEnd w:id="26"/>
+      <w:bookmarkEnd w:id="30"/>
     </w:p>
     <w:p/>
     <w:tbl>
@@ -17486,17 +18129,14 @@
       <w:pPr>
         <w:pStyle w:val="Ttulo3"/>
       </w:pPr>
-      <w:bookmarkStart w:id="27" w:name="_Toc135766811"/>
+      <w:bookmarkStart w:id="31" w:name="_Toc150793917"/>
       <w:r>
-        <w:t>Fluxo Alternativo:</w:t>
-      </w:r>
-      <w:bookmarkEnd w:id="27"/>
-      <w:r>
-        <w:t xml:space="preserve"> </w:t>
+        <w:t xml:space="preserve">Fluxo Alternativo: </w:t>
       </w:r>
       <w:r>
         <w:t>Alterar Treino</w:t>
       </w:r>
+      <w:bookmarkEnd w:id="31"/>
     </w:p>
     <w:p/>
     <w:tbl>
@@ -18254,12 +18894,14 @@
       <w:pPr>
         <w:pStyle w:val="Ttulo3"/>
       </w:pPr>
+      <w:bookmarkStart w:id="32" w:name="_Toc150793918"/>
       <w:r>
         <w:t xml:space="preserve">Fluxo Alternativo: </w:t>
       </w:r>
       <w:r>
         <w:t>Excluir Treino</w:t>
       </w:r>
+      <w:bookmarkEnd w:id="32"/>
     </w:p>
     <w:p/>
     <w:tbl>
@@ -18936,12 +19578,14 @@
       <w:pPr>
         <w:pStyle w:val="Ttulo3"/>
       </w:pPr>
+      <w:bookmarkStart w:id="33" w:name="_Toc150793919"/>
       <w:r>
         <w:t xml:space="preserve">Fluxo Alternativo: </w:t>
       </w:r>
       <w:r>
         <w:t>Visualizar Treino</w:t>
       </w:r>
+      <w:bookmarkEnd w:id="33"/>
     </w:p>
     <w:p/>
     <w:tbl>
@@ -19666,12 +20310,14 @@
       <w:pPr>
         <w:pStyle w:val="Ttulo3"/>
       </w:pPr>
+      <w:bookmarkStart w:id="34" w:name="_Toc150793920"/>
       <w:r>
         <w:t xml:space="preserve">Fluxo Alternativo: </w:t>
       </w:r>
       <w:r>
         <w:t>Visualizar Treino Alternativo</w:t>
       </w:r>
+      <w:bookmarkEnd w:id="34"/>
     </w:p>
     <w:p/>
     <w:tbl>
@@ -20116,11 +20762,11 @@
       <w:pPr>
         <w:pStyle w:val="Ttulo3"/>
       </w:pPr>
-      <w:bookmarkStart w:id="28" w:name="_Toc135766812"/>
+      <w:bookmarkStart w:id="35" w:name="_Toc150793921"/>
       <w:r>
         <w:t>Regras de Negócios</w:t>
       </w:r>
-      <w:bookmarkEnd w:id="28"/>
+      <w:bookmarkEnd w:id="35"/>
     </w:p>
     <w:p/>
     <w:tbl>
@@ -20366,12 +21012,12 @@
       <w:pPr>
         <w:pStyle w:val="Ttulo3"/>
       </w:pPr>
-      <w:bookmarkStart w:id="29" w:name="_Toc135766813"/>
+      <w:bookmarkStart w:id="36" w:name="_Toc150793922"/>
       <w:r>
         <w:lastRenderedPageBreak/>
         <w:t>Mensagens</w:t>
       </w:r>
-      <w:bookmarkEnd w:id="29"/>
+      <w:bookmarkEnd w:id="36"/>
     </w:p>
     <w:p>
       <w:r>
@@ -20383,11 +21029,11 @@
       <w:pPr>
         <w:pStyle w:val="Ttulo3"/>
       </w:pPr>
-      <w:bookmarkStart w:id="30" w:name="_Toc135766814"/>
+      <w:bookmarkStart w:id="37" w:name="_Toc150793923"/>
       <w:r>
         <w:t>Protótipos</w:t>
       </w:r>
-      <w:bookmarkEnd w:id="30"/>
+      <w:bookmarkEnd w:id="37"/>
     </w:p>
     <w:p/>
     <w:tbl>
@@ -21261,21 +21907,21 @@
       <w:pPr>
         <w:pStyle w:val="Ttulo2"/>
       </w:pPr>
-      <w:bookmarkStart w:id="31" w:name="_Toc135766816"/>
+      <w:bookmarkStart w:id="38" w:name="_Toc150793924"/>
       <w:r>
         <w:t>UC.005 – MANTER EXERCÍCIO</w:t>
       </w:r>
-      <w:bookmarkEnd w:id="31"/>
+      <w:bookmarkEnd w:id="38"/>
     </w:p>
     <w:p>
       <w:pPr>
         <w:pStyle w:val="Ttulo3"/>
       </w:pPr>
-      <w:bookmarkStart w:id="32" w:name="_Toc135766817"/>
+      <w:bookmarkStart w:id="39" w:name="_Toc150793925"/>
       <w:r>
         <w:t>Fluxo Principal</w:t>
       </w:r>
-      <w:bookmarkEnd w:id="32"/>
+      <w:bookmarkEnd w:id="39"/>
     </w:p>
     <w:p/>
     <w:tbl>
@@ -22359,17 +23005,14 @@
       <w:pPr>
         <w:pStyle w:val="Ttulo3"/>
       </w:pPr>
-      <w:bookmarkStart w:id="33" w:name="_Toc135766818"/>
+      <w:bookmarkStart w:id="40" w:name="_Toc150793926"/>
       <w:r>
-        <w:t>Fluxo Alternativo:</w:t>
-      </w:r>
-      <w:bookmarkEnd w:id="33"/>
-      <w:r>
-        <w:t xml:space="preserve"> </w:t>
+        <w:t xml:space="preserve">Fluxo Alternativo: </w:t>
       </w:r>
       <w:r>
         <w:t>Alterar Exercício</w:t>
       </w:r>
+      <w:bookmarkEnd w:id="40"/>
     </w:p>
     <w:p/>
     <w:tbl>
@@ -23135,6 +23778,7 @@
       <w:pPr>
         <w:pStyle w:val="Ttulo3"/>
       </w:pPr>
+      <w:bookmarkStart w:id="41" w:name="_Toc150793927"/>
       <w:r>
         <w:t xml:space="preserve">Fluxo Alternativo: </w:t>
       </w:r>
@@ -23144,6 +23788,7 @@
       <w:r>
         <w:t>Exercício</w:t>
       </w:r>
+      <w:bookmarkEnd w:id="41"/>
     </w:p>
     <w:p/>
     <w:tbl>
@@ -23948,11 +24593,11 @@
       <w:pPr>
         <w:pStyle w:val="Ttulo3"/>
       </w:pPr>
-      <w:bookmarkStart w:id="34" w:name="_Toc135766819"/>
+      <w:bookmarkStart w:id="42" w:name="_Toc150793928"/>
       <w:r>
         <w:t>Regras de Negócios</w:t>
       </w:r>
-      <w:bookmarkEnd w:id="34"/>
+      <w:bookmarkEnd w:id="42"/>
     </w:p>
     <w:p/>
     <w:tbl>
@@ -24161,15 +24806,7 @@
               <w:jc w:val="both"/>
             </w:pPr>
             <w:r>
-              <w:t xml:space="preserve">- Vídeo Ilustração: deve conter um </w:t>
-            </w:r>
-            <w:proofErr w:type="spellStart"/>
-            <w:r>
-              <w:t>url</w:t>
-            </w:r>
-            <w:proofErr w:type="spellEnd"/>
-            <w:r>
-              <w:t xml:space="preserve"> válido.</w:t>
+              <w:t>- Vídeo Ilustração: deve conter um url válido.</w:t>
             </w:r>
           </w:p>
         </w:tc>
@@ -24180,11 +24817,11 @@
       <w:pPr>
         <w:pStyle w:val="Ttulo3"/>
       </w:pPr>
-      <w:bookmarkStart w:id="35" w:name="_Toc135766820"/>
+      <w:bookmarkStart w:id="43" w:name="_Toc150793929"/>
       <w:r>
         <w:t>Mensagens</w:t>
       </w:r>
-      <w:bookmarkEnd w:id="35"/>
+      <w:bookmarkEnd w:id="43"/>
     </w:p>
     <w:p/>
     <w:tbl>
@@ -24374,12 +25011,12 @@
       <w:pPr>
         <w:pStyle w:val="Ttulo3"/>
       </w:pPr>
-      <w:bookmarkStart w:id="36" w:name="_Toc135766821"/>
+      <w:bookmarkStart w:id="44" w:name="_Toc150793930"/>
       <w:r>
         <w:lastRenderedPageBreak/>
         <w:t>Protótipos</w:t>
       </w:r>
-      <w:bookmarkEnd w:id="36"/>
+      <w:bookmarkEnd w:id="44"/>
     </w:p>
     <w:p/>
     <w:tbl>
@@ -24731,21 +25368,21 @@
       <w:pPr>
         <w:pStyle w:val="Ttulo2"/>
       </w:pPr>
-      <w:bookmarkStart w:id="37" w:name="_Toc135766823"/>
+      <w:bookmarkStart w:id="45" w:name="_Toc150793931"/>
       <w:r>
         <w:t>UC.006 – MANTER APARELHO</w:t>
       </w:r>
-      <w:bookmarkEnd w:id="37"/>
+      <w:bookmarkEnd w:id="45"/>
     </w:p>
     <w:p>
       <w:pPr>
         <w:pStyle w:val="Ttulo3"/>
       </w:pPr>
-      <w:bookmarkStart w:id="38" w:name="_Toc135766824"/>
+      <w:bookmarkStart w:id="46" w:name="_Toc150793932"/>
       <w:r>
         <w:t>Fluxo Principal</w:t>
       </w:r>
-      <w:bookmarkEnd w:id="38"/>
+      <w:bookmarkEnd w:id="46"/>
     </w:p>
     <w:p/>
     <w:tbl>
@@ -25664,17 +26301,14 @@
       <w:pPr>
         <w:pStyle w:val="Ttulo3"/>
       </w:pPr>
-      <w:bookmarkStart w:id="39" w:name="_Toc135766825"/>
+      <w:bookmarkStart w:id="47" w:name="_Toc150793933"/>
       <w:r>
-        <w:t>Fluxo Alternativo:</w:t>
-      </w:r>
-      <w:bookmarkEnd w:id="39"/>
-      <w:r>
-        <w:t xml:space="preserve"> </w:t>
+        <w:t xml:space="preserve">Fluxo Alternativo: </w:t>
       </w:r>
       <w:r>
         <w:t>Alterar Aparelho</w:t>
       </w:r>
+      <w:bookmarkEnd w:id="47"/>
     </w:p>
     <w:p/>
     <w:tbl>
@@ -26367,6 +27001,7 @@
       <w:pPr>
         <w:pStyle w:val="Ttulo3"/>
       </w:pPr>
+      <w:bookmarkStart w:id="48" w:name="_Toc150793934"/>
       <w:r>
         <w:t xml:space="preserve">Fluxo Alternativo: </w:t>
       </w:r>
@@ -26376,6 +27011,7 @@
       <w:r>
         <w:t>Aparelho</w:t>
       </w:r>
+      <w:bookmarkEnd w:id="48"/>
     </w:p>
     <w:p/>
     <w:tbl>
@@ -27195,11 +27831,11 @@
       <w:pPr>
         <w:pStyle w:val="Ttulo3"/>
       </w:pPr>
-      <w:bookmarkStart w:id="40" w:name="_Toc135766826"/>
+      <w:bookmarkStart w:id="49" w:name="_Toc150793935"/>
       <w:r>
         <w:t>Regras de Negócios</w:t>
       </w:r>
-      <w:bookmarkEnd w:id="40"/>
+      <w:bookmarkEnd w:id="49"/>
     </w:p>
     <w:p/>
     <w:tbl>
@@ -27376,11 +28012,11 @@
       <w:pPr>
         <w:pStyle w:val="Ttulo3"/>
       </w:pPr>
-      <w:bookmarkStart w:id="41" w:name="_Toc135766827"/>
+      <w:bookmarkStart w:id="50" w:name="_Toc150793936"/>
       <w:r>
         <w:t>Mensagens</w:t>
       </w:r>
-      <w:bookmarkEnd w:id="41"/>
+      <w:bookmarkEnd w:id="50"/>
     </w:p>
     <w:p/>
     <w:tbl>
@@ -27564,11 +28200,11 @@
       <w:pPr>
         <w:pStyle w:val="Ttulo3"/>
       </w:pPr>
-      <w:bookmarkStart w:id="42" w:name="_Toc135766828"/>
+      <w:bookmarkStart w:id="51" w:name="_Toc150793937"/>
       <w:r>
         <w:t>Protótipos</w:t>
       </w:r>
-      <w:bookmarkEnd w:id="42"/>
+      <w:bookmarkEnd w:id="51"/>
     </w:p>
     <w:p/>
     <w:tbl>
@@ -27920,9 +28556,11 @@
       <w:pPr>
         <w:pStyle w:val="Ttulo1"/>
       </w:pPr>
+      <w:bookmarkStart w:id="52" w:name="_Toc150793938"/>
       <w:r>
         <w:t>ESTRUTURAÇÃO DO BANCO DE DADOS</w:t>
       </w:r>
+      <w:bookmarkEnd w:id="52"/>
     </w:p>
     <w:p/>
     <w:p>
@@ -27980,10 +28618,12 @@
       <w:pPr>
         <w:pStyle w:val="Ttulo1"/>
       </w:pPr>
+      <w:bookmarkStart w:id="53" w:name="_Toc150793939"/>
       <w:r>
         <w:lastRenderedPageBreak/>
         <w:t>DIAGRAMA DE CLASSES</w:t>
       </w:r>
+      <w:bookmarkEnd w:id="53"/>
     </w:p>
     <w:p/>
     <w:p>
@@ -28044,7 +28684,6 @@
           <w:szCs w:val="32"/>
         </w:rPr>
       </w:pPr>
-      <w:bookmarkStart w:id="43" w:name="_Toc135766830"/>
       <w:r>
         <w:br w:type="page"/>
       </w:r>
@@ -28053,11 +28692,12 @@
       <w:pPr>
         <w:pStyle w:val="Ttulo1"/>
       </w:pPr>
+      <w:bookmarkStart w:id="54" w:name="_Toc150793940"/>
       <w:r>
         <w:lastRenderedPageBreak/>
         <w:t>RESPONSÁVEIS PELA ELABORAÇÃO, REVISÃO E APROVAÇÃO</w:t>
       </w:r>
-      <w:bookmarkEnd w:id="43"/>
+      <w:bookmarkEnd w:id="54"/>
       <w:r>
         <w:br/>
       </w:r>
@@ -32252,28 +32892,28 @@
 </file>
 
 <file path=customXml/item1.xml><?xml version="1.0" encoding="utf-8"?>
+<b:Sources xmlns:b="http://schemas.openxmlformats.org/officeDocument/2006/bibliography" xmlns="http://schemas.openxmlformats.org/officeDocument/2006/bibliography" SelectedStyle="\APASixthEditionOfficeOnline.xsl" StyleName="APA" Version="6"/>
+</file>
+
+<file path=customXml/item2.xml><?xml version="1.0" encoding="utf-8"?>
 <go:gDocsCustomXmlDataStorage xmlns:go="http://customooxmlschemas.google.com/" xmlns:r="http://schemas.openxmlformats.org/officeDocument/2006/relationships" uri="GoogleDocsCustomDataVersion1">
   <go:docsCustomData xmlns:go="http://customooxmlschemas.google.com/" roundtripDataSignature="AMtx7mgKFuHnc1pNaJR+Yh/w75pxsqNIyA==">AMUW2mXPd1rkUZHuPEEo2y31kflLfX8X11tN+WrkNPjZrtFV1Z6HpgYc5RxWvCZNcbD+lu6MIcHyOEm6b6MHEYiqlkuNQy33K0rADHRnbXirStu/vKWkBiUYvPw7txTs9eYy+LSfa7BqjCIjcTbbVuHIFXNqhtYQnTiG7/psoLEtO++Y5QrekwU//0f8MjqIYNYxHW2pX5E0rWcI/8Deif6mA7vx68Ial5LTSLJspr961k/KRT8N6x/JwoaSGRA61il5/QOO13vUCXNe+mRxZITzBWfY0MJ1QaMgJSkVGp/lf4x6eGKdCswlYh1vyWtLBJKlXAQXAOukz1xwO9qlS7adnEnukO3kbHfV25m8n5nC1Fy8607XKdFEfJAf3YfbYmomeC4u7hXXUMSbrjgeqAa09nLN9uuhug==</go:docsCustomData>
 </go:gDocsCustomXmlDataStorage>
 </file>
 
-<file path=customXml/item2.xml><?xml version="1.0" encoding="utf-8"?>
-<b:Sources xmlns:b="http://schemas.openxmlformats.org/officeDocument/2006/bibliography" xmlns="http://schemas.openxmlformats.org/officeDocument/2006/bibliography" SelectedStyle="\APASixthEditionOfficeOnline.xsl" StyleName="APA" Version="6"/>
+<file path=customXml/itemProps1.xml><?xml version="1.0" encoding="utf-8"?>
+<ds:datastoreItem xmlns:ds="http://schemas.openxmlformats.org/officeDocument/2006/customXml" ds:itemID="{461F9E8E-122A-4A2C-89CD-80580726E74D}">
+  <ds:schemaRefs>
+    <ds:schemaRef ds:uri="http://schemas.openxmlformats.org/officeDocument/2006/bibliography"/>
+  </ds:schemaRefs>
+</ds:datastoreItem>
 </file>
 
-<file path=customXml/itemProps1.xml><?xml version="1.0" encoding="utf-8"?>
+<file path=customXml/itemProps2.xml><?xml version="1.0" encoding="utf-8"?>
 <ds:datastoreItem xmlns:ds="http://schemas.openxmlformats.org/officeDocument/2006/customXml" ds:itemID="{11111111-1234-1234-1234-123412341234}">
   <ds:schemaRefs>
     <ds:schemaRef ds:uri="http://customooxmlschemas.google.com/"/>
     <ds:schemaRef ds:uri="http://schemas.openxmlformats.org/officeDocument/2006/relationships"/>
   </ds:schemaRefs>
 </ds:datastoreItem>
-</file>
-
-<file path=customXml/itemProps2.xml><?xml version="1.0" encoding="utf-8"?>
-<ds:datastoreItem xmlns:ds="http://schemas.openxmlformats.org/officeDocument/2006/customXml" ds:itemID="{461F9E8E-122A-4A2C-89CD-80580726E74D}">
-  <ds:schemaRefs>
-    <ds:schemaRef ds:uri="http://schemas.openxmlformats.org/officeDocument/2006/bibliography"/>
-  </ds:schemaRefs>
-</ds:datastoreItem>
 </file>
</xml_diff>